<commit_message>
Working IO & 10 MAGGIE EP4CE10 build.
</commit_message>
<xml_diff>
--- a/docs/Microcom GPU Manual.docx
+++ b/docs/Microcom GPU Manual.docx
@@ -1,6 +1,6 @@
 
 <file path=word/document.xml><?xml version="1.0" encoding="utf-8"?>
-<w:document xmlns:wpc="http://schemas.microsoft.com/office/word/2010/wordprocessingCanvas" xmlns:cx="http://schemas.microsoft.com/office/drawing/2014/chartex" xmlns:cx1="http://schemas.microsoft.com/office/drawing/2015/9/8/chartex" xmlns:cx2="http://schemas.microsoft.com/office/drawing/2015/10/21/chartex" xmlns:cx3="http://schemas.microsoft.com/office/drawing/2016/5/9/chartex" xmlns:cx4="http://schemas.microsoft.com/office/drawing/2016/5/10/chartex" xmlns:cx5="http://schemas.microsoft.com/office/drawing/2016/5/11/chartex" xmlns:cx6="http://schemas.microsoft.com/office/drawing/2016/5/12/chartex" xmlns:cx7="http://schemas.microsoft.com/office/drawing/2016/5/13/chartex" xmlns:cx8="http://schemas.microsoft.com/office/drawing/2016/5/14/chartex" xmlns:mc="http://schemas.openxmlformats.org/markup-compatibility/2006" xmlns:aink="http://schemas.microsoft.com/office/drawing/2016/ink" xmlns:am3d="http://schemas.microsoft.com/office/drawing/2017/model3d" xmlns:o="urn:schemas-microsoft-com:office:office" xmlns:r="http://schemas.openxmlformats.org/officeDocument/2006/relationships" xmlns:m="http://schemas.openxmlformats.org/officeDocument/2006/math" xmlns:v="urn:schemas-microsoft-com:vml" xmlns:wp14="http://schemas.microsoft.com/office/word/2010/wordprocessingDrawing" xmlns:wp="http://schemas.openxmlformats.org/drawingml/2006/wordprocessingDrawing" xmlns:w10="urn:schemas-microsoft-com:office:word" xmlns:w="http://schemas.openxmlformats.org/wordprocessingml/2006/main" xmlns:w14="http://schemas.microsoft.com/office/word/2010/wordml" xmlns:w15="http://schemas.microsoft.com/office/word/2012/wordml" xmlns:w16cid="http://schemas.microsoft.com/office/word/2016/wordml/cid" xmlns:w16se="http://schemas.microsoft.com/office/word/2015/wordml/symex" xmlns:wpg="http://schemas.microsoft.com/office/word/2010/wordprocessingGroup" xmlns:wpi="http://schemas.microsoft.com/office/word/2010/wordprocessingInk" xmlns:wne="http://schemas.microsoft.com/office/word/2006/wordml" xmlns:wps="http://schemas.microsoft.com/office/word/2010/wordprocessingShape" mc:Ignorable="w14 w15 w16se w16cid wp14">
+<w:document xmlns:wpc="http://schemas.microsoft.com/office/word/2010/wordprocessingCanvas" xmlns:cx="http://schemas.microsoft.com/office/drawing/2014/chartex" xmlns:cx1="http://schemas.microsoft.com/office/drawing/2015/9/8/chartex" xmlns:cx2="http://schemas.microsoft.com/office/drawing/2015/10/21/chartex" xmlns:cx3="http://schemas.microsoft.com/office/drawing/2016/5/9/chartex" xmlns:cx4="http://schemas.microsoft.com/office/drawing/2016/5/10/chartex" xmlns:cx5="http://schemas.microsoft.com/office/drawing/2016/5/11/chartex" xmlns:cx6="http://schemas.microsoft.com/office/drawing/2016/5/12/chartex" xmlns:cx7="http://schemas.microsoft.com/office/drawing/2016/5/13/chartex" xmlns:cx8="http://schemas.microsoft.com/office/drawing/2016/5/14/chartex" xmlns:mc="http://schemas.openxmlformats.org/markup-compatibility/2006" xmlns:aink="http://schemas.microsoft.com/office/drawing/2016/ink" xmlns:am3d="http://schemas.microsoft.com/office/drawing/2017/model3d" xmlns:o="urn:schemas-microsoft-com:office:office" xmlns:r="http://schemas.openxmlformats.org/officeDocument/2006/relationships" xmlns:m="http://schemas.openxmlformats.org/officeDocument/2006/math" xmlns:v="urn:schemas-microsoft-com:vml" xmlns:wp14="http://schemas.microsoft.com/office/word/2010/wordprocessingDrawing" xmlns:wp="http://schemas.openxmlformats.org/drawingml/2006/wordprocessingDrawing" xmlns:w10="urn:schemas-microsoft-com:office:word" xmlns:w="http://schemas.openxmlformats.org/wordprocessingml/2006/main" xmlns:w14="http://schemas.microsoft.com/office/word/2010/wordml" xmlns:w15="http://schemas.microsoft.com/office/word/2012/wordml" xmlns:w16cex="http://schemas.microsoft.com/office/word/2018/wordml/cex" xmlns:w16cid="http://schemas.microsoft.com/office/word/2016/wordml/cid" xmlns:w16="http://schemas.microsoft.com/office/word/2018/wordml" xmlns:w16se="http://schemas.microsoft.com/office/word/2015/wordml/symex" xmlns:wpg="http://schemas.microsoft.com/office/word/2010/wordprocessingGroup" xmlns:wpi="http://schemas.microsoft.com/office/word/2010/wordprocessingInk" xmlns:wne="http://schemas.microsoft.com/office/word/2006/wordml" xmlns:wps="http://schemas.microsoft.com/office/word/2010/wordprocessingShape" mc:Ignorable="w14 w15 w16se w16cid w16 w16cex wp14">
   <w:body>
     <w:tbl>
       <w:tblPr>
@@ -234,42 +234,6 @@
                 <w:r>
                   <w:t>A hardware and software guide to using the Microcom GPU</w:t>
                 </w:r>
-                <w:r>
-                  <w:rPr>
-                    <w:rStyle w:val="SubtitleChar"/>
-                    <w:b w:val="0"/>
-                  </w:rPr>
-                  <w:fldChar w:fldCharType="begin"/>
-                </w:r>
-                <w:r>
-                  <w:rPr>
-                    <w:rStyle w:val="SubtitleChar"/>
-                    <w:b w:val="0"/>
-                  </w:rPr>
-                  <w:instrText xml:space="preserve"> DATE  \@ "MMMM d"  \* MERGEFORMAT </w:instrText>
-                </w:r>
-                <w:r>
-                  <w:rPr>
-                    <w:rStyle w:val="SubtitleChar"/>
-                    <w:b w:val="0"/>
-                  </w:rPr>
-                  <w:fldChar w:fldCharType="separate"/>
-                </w:r>
-                <w:r>
-                  <w:rPr>
-                    <w:rStyle w:val="SubtitleChar"/>
-                    <w:b w:val="0"/>
-                    <w:noProof/>
-                  </w:rPr>
-                  <w:t>January 7</w:t>
-                </w:r>
-                <w:r>
-                  <w:rPr>
-                    <w:rStyle w:val="SubtitleChar"/>
-                    <w:b w:val="0"/>
-                  </w:rPr>
-                  <w:fldChar w:fldCharType="end"/>
-                </w:r>
               </w:p>
             </w:sdtContent>
           </w:sdt>
@@ -460,7 +424,7 @@
                     <pic:cNvPicPr/>
                   </pic:nvPicPr>
                   <pic:blipFill>
-                    <a:blip r:embed="rId8">
+                    <a:blip r:embed="rId9">
                       <a:extLst>
                         <a:ext uri="{28A0092B-C50C-407E-A947-70E740481C1C}">
                           <a14:useLocalDpi xmlns:a14="http://schemas.microsoft.com/office/drawing/2010/main" val="0"/>
@@ -795,13 +759,1439 @@
         <w:br w:type="page"/>
       </w:r>
     </w:p>
+    <w:sdt>
+      <w:sdtPr>
+        <w:rPr>
+          <w:rFonts w:asciiTheme="minorHAnsi" w:eastAsiaTheme="minorEastAsia" w:hAnsiTheme="minorHAnsi" w:cstheme="minorBidi"/>
+          <w:b/>
+          <w:color w:val="082A75" w:themeColor="text2"/>
+          <w:sz w:val="28"/>
+          <w:szCs w:val="22"/>
+        </w:rPr>
+        <w:id w:val="-1596402704"/>
+        <w:docPartObj>
+          <w:docPartGallery w:val="Table of Contents"/>
+          <w:docPartUnique/>
+        </w:docPartObj>
+      </w:sdtPr>
+      <w:sdtEndPr>
+        <w:rPr>
+          <w:bCs/>
+          <w:noProof/>
+        </w:rPr>
+      </w:sdtEndPr>
+      <w:sdtContent>
+        <w:p>
+          <w:pPr>
+            <w:pStyle w:val="TOCHeading"/>
+          </w:pPr>
+          <w:r>
+            <w:t>Contents</w:t>
+          </w:r>
+        </w:p>
+        <w:p>
+          <w:pPr>
+            <w:pStyle w:val="TOC2"/>
+            <w:tabs>
+              <w:tab w:val="right" w:leader="dot" w:pos="9926"/>
+            </w:tabs>
+            <w:rPr>
+              <w:b w:val="0"/>
+              <w:noProof/>
+              <w:color w:val="auto"/>
+              <w:sz w:val="22"/>
+              <w:lang w:val="en-GB" w:eastAsia="en-GB"/>
+            </w:rPr>
+          </w:pPr>
+          <w:r>
+            <w:fldChar w:fldCharType="begin"/>
+          </w:r>
+          <w:r>
+            <w:instrText xml:space="preserve"> TOC \o "1-3" \h \z \u </w:instrText>
+          </w:r>
+          <w:r>
+            <w:fldChar w:fldCharType="separate"/>
+          </w:r>
+          <w:hyperlink w:anchor="_Toc43296579" w:history="1">
+            <w:r>
+              <w:rPr>
+                <w:rStyle w:val="Hyperlink"/>
+                <w:rFonts w:asciiTheme="majorHAnsi" w:hAnsiTheme="majorHAnsi"/>
+                <w:noProof/>
+                <w:kern w:val="28"/>
+              </w:rPr>
+              <w:t>Technical Specifications</w:t>
+            </w:r>
+            <w:r>
+              <w:rPr>
+                <w:noProof/>
+                <w:webHidden/>
+              </w:rPr>
+              <w:tab/>
+            </w:r>
+            <w:r>
+              <w:rPr>
+                <w:noProof/>
+                <w:webHidden/>
+              </w:rPr>
+              <w:fldChar w:fldCharType="begin"/>
+            </w:r>
+            <w:r>
+              <w:rPr>
+                <w:noProof/>
+                <w:webHidden/>
+              </w:rPr>
+              <w:instrText xml:space="preserve"> PAGEREF _Toc43296579 \h </w:instrText>
+            </w:r>
+            <w:r>
+              <w:rPr>
+                <w:noProof/>
+                <w:webHidden/>
+              </w:rPr>
+            </w:r>
+            <w:r>
+              <w:rPr>
+                <w:noProof/>
+                <w:webHidden/>
+              </w:rPr>
+              <w:fldChar w:fldCharType="separate"/>
+            </w:r>
+            <w:r>
+              <w:rPr>
+                <w:noProof/>
+                <w:webHidden/>
+              </w:rPr>
+              <w:t>3</w:t>
+            </w:r>
+            <w:r>
+              <w:rPr>
+                <w:noProof/>
+                <w:webHidden/>
+              </w:rPr>
+              <w:fldChar w:fldCharType="end"/>
+            </w:r>
+          </w:hyperlink>
+        </w:p>
+        <w:p>
+          <w:pPr>
+            <w:pStyle w:val="TOC1"/>
+            <w:tabs>
+              <w:tab w:val="right" w:leader="dot" w:pos="9926"/>
+            </w:tabs>
+            <w:rPr>
+              <w:b w:val="0"/>
+              <w:noProof/>
+              <w:color w:val="auto"/>
+              <w:sz w:val="22"/>
+              <w:lang w:val="en-GB" w:eastAsia="en-GB"/>
+            </w:rPr>
+          </w:pPr>
+          <w:hyperlink w:anchor="_Toc43296580" w:history="1">
+            <w:r>
+              <w:rPr>
+                <w:rStyle w:val="Hyperlink"/>
+                <w:noProof/>
+              </w:rPr>
+              <w:t>Memory Map &amp; Registers</w:t>
+            </w:r>
+            <w:r>
+              <w:rPr>
+                <w:noProof/>
+                <w:webHidden/>
+              </w:rPr>
+              <w:tab/>
+            </w:r>
+            <w:r>
+              <w:rPr>
+                <w:noProof/>
+                <w:webHidden/>
+              </w:rPr>
+              <w:fldChar w:fldCharType="begin"/>
+            </w:r>
+            <w:r>
+              <w:rPr>
+                <w:noProof/>
+                <w:webHidden/>
+              </w:rPr>
+              <w:instrText xml:space="preserve"> PAGEREF _Toc43296580 \h </w:instrText>
+            </w:r>
+            <w:r>
+              <w:rPr>
+                <w:noProof/>
+                <w:webHidden/>
+              </w:rPr>
+            </w:r>
+            <w:r>
+              <w:rPr>
+                <w:noProof/>
+                <w:webHidden/>
+              </w:rPr>
+              <w:fldChar w:fldCharType="separate"/>
+            </w:r>
+            <w:r>
+              <w:rPr>
+                <w:noProof/>
+                <w:webHidden/>
+              </w:rPr>
+              <w:t>4</w:t>
+            </w:r>
+            <w:r>
+              <w:rPr>
+                <w:noProof/>
+                <w:webHidden/>
+              </w:rPr>
+              <w:fldChar w:fldCharType="end"/>
+            </w:r>
+          </w:hyperlink>
+        </w:p>
+        <w:p>
+          <w:pPr>
+            <w:pStyle w:val="TOC2"/>
+            <w:tabs>
+              <w:tab w:val="right" w:leader="dot" w:pos="9926"/>
+            </w:tabs>
+            <w:rPr>
+              <w:b w:val="0"/>
+              <w:noProof/>
+              <w:color w:val="auto"/>
+              <w:sz w:val="22"/>
+              <w:lang w:val="en-GB" w:eastAsia="en-GB"/>
+            </w:rPr>
+          </w:pPr>
+          <w:hyperlink w:anchor="_Toc43296581" w:history="1">
+            <w:r>
+              <w:rPr>
+                <w:rStyle w:val="Hyperlink"/>
+                <w:noProof/>
+              </w:rPr>
+              <w:t>Memory map for EP4CE6 FPGA:</w:t>
+            </w:r>
+            <w:r>
+              <w:rPr>
+                <w:noProof/>
+                <w:webHidden/>
+              </w:rPr>
+              <w:tab/>
+            </w:r>
+            <w:r>
+              <w:rPr>
+                <w:noProof/>
+                <w:webHidden/>
+              </w:rPr>
+              <w:fldChar w:fldCharType="begin"/>
+            </w:r>
+            <w:r>
+              <w:rPr>
+                <w:noProof/>
+                <w:webHidden/>
+              </w:rPr>
+              <w:instrText xml:space="preserve"> PAGEREF _Toc43296581 \h </w:instrText>
+            </w:r>
+            <w:r>
+              <w:rPr>
+                <w:noProof/>
+                <w:webHidden/>
+              </w:rPr>
+            </w:r>
+            <w:r>
+              <w:rPr>
+                <w:noProof/>
+                <w:webHidden/>
+              </w:rPr>
+              <w:fldChar w:fldCharType="separate"/>
+            </w:r>
+            <w:r>
+              <w:rPr>
+                <w:noProof/>
+                <w:webHidden/>
+              </w:rPr>
+              <w:t>4</w:t>
+            </w:r>
+            <w:r>
+              <w:rPr>
+                <w:noProof/>
+                <w:webHidden/>
+              </w:rPr>
+              <w:fldChar w:fldCharType="end"/>
+            </w:r>
+          </w:hyperlink>
+        </w:p>
+        <w:p>
+          <w:pPr>
+            <w:pStyle w:val="TOC2"/>
+            <w:tabs>
+              <w:tab w:val="right" w:leader="dot" w:pos="9926"/>
+            </w:tabs>
+            <w:rPr>
+              <w:b w:val="0"/>
+              <w:noProof/>
+              <w:color w:val="auto"/>
+              <w:sz w:val="22"/>
+              <w:lang w:val="en-GB" w:eastAsia="en-GB"/>
+            </w:rPr>
+          </w:pPr>
+          <w:hyperlink w:anchor="_Toc43296582" w:history="1">
+            <w:r>
+              <w:rPr>
+                <w:rStyle w:val="Hyperlink"/>
+                <w:noProof/>
+              </w:rPr>
+              <w:t>Memory map for EP4CE10 FPGA:</w:t>
+            </w:r>
+            <w:r>
+              <w:rPr>
+                <w:noProof/>
+                <w:webHidden/>
+              </w:rPr>
+              <w:tab/>
+            </w:r>
+            <w:r>
+              <w:rPr>
+                <w:noProof/>
+                <w:webHidden/>
+              </w:rPr>
+              <w:fldChar w:fldCharType="begin"/>
+            </w:r>
+            <w:r>
+              <w:rPr>
+                <w:noProof/>
+                <w:webHidden/>
+              </w:rPr>
+              <w:instrText xml:space="preserve"> PAGEREF _Toc43296582 \h </w:instrText>
+            </w:r>
+            <w:r>
+              <w:rPr>
+                <w:noProof/>
+                <w:webHidden/>
+              </w:rPr>
+            </w:r>
+            <w:r>
+              <w:rPr>
+                <w:noProof/>
+                <w:webHidden/>
+              </w:rPr>
+              <w:fldChar w:fldCharType="separate"/>
+            </w:r>
+            <w:r>
+              <w:rPr>
+                <w:noProof/>
+                <w:webHidden/>
+              </w:rPr>
+              <w:t>5</w:t>
+            </w:r>
+            <w:r>
+              <w:rPr>
+                <w:noProof/>
+                <w:webHidden/>
+              </w:rPr>
+              <w:fldChar w:fldCharType="end"/>
+            </w:r>
+          </w:hyperlink>
+        </w:p>
+        <w:p>
+          <w:pPr>
+            <w:pStyle w:val="TOC2"/>
+            <w:tabs>
+              <w:tab w:val="right" w:leader="dot" w:pos="9926"/>
+            </w:tabs>
+            <w:rPr>
+              <w:b w:val="0"/>
+              <w:noProof/>
+              <w:color w:val="auto"/>
+              <w:sz w:val="22"/>
+              <w:lang w:val="en-GB" w:eastAsia="en-GB"/>
+            </w:rPr>
+          </w:pPr>
+          <w:hyperlink w:anchor="_Toc43296583" w:history="1">
+            <w:r>
+              <w:rPr>
+                <w:rStyle w:val="Hyperlink"/>
+                <w:noProof/>
+              </w:rPr>
+              <w:t>Verilog HDL notes:</w:t>
+            </w:r>
+            <w:r>
+              <w:rPr>
+                <w:noProof/>
+                <w:webHidden/>
+              </w:rPr>
+              <w:tab/>
+            </w:r>
+            <w:r>
+              <w:rPr>
+                <w:noProof/>
+                <w:webHidden/>
+              </w:rPr>
+              <w:fldChar w:fldCharType="begin"/>
+            </w:r>
+            <w:r>
+              <w:rPr>
+                <w:noProof/>
+                <w:webHidden/>
+              </w:rPr>
+              <w:instrText xml:space="preserve"> PAGEREF _Toc43296583 \h </w:instrText>
+            </w:r>
+            <w:r>
+              <w:rPr>
+                <w:noProof/>
+                <w:webHidden/>
+              </w:rPr>
+            </w:r>
+            <w:r>
+              <w:rPr>
+                <w:noProof/>
+                <w:webHidden/>
+              </w:rPr>
+              <w:fldChar w:fldCharType="separate"/>
+            </w:r>
+            <w:r>
+              <w:rPr>
+                <w:noProof/>
+                <w:webHidden/>
+              </w:rPr>
+              <w:t>5</w:t>
+            </w:r>
+            <w:r>
+              <w:rPr>
+                <w:noProof/>
+                <w:webHidden/>
+              </w:rPr>
+              <w:fldChar w:fldCharType="end"/>
+            </w:r>
+          </w:hyperlink>
+        </w:p>
+        <w:p>
+          <w:pPr>
+            <w:pStyle w:val="TOC1"/>
+            <w:tabs>
+              <w:tab w:val="right" w:leader="dot" w:pos="9926"/>
+            </w:tabs>
+            <w:rPr>
+              <w:b w:val="0"/>
+              <w:noProof/>
+              <w:color w:val="auto"/>
+              <w:sz w:val="22"/>
+              <w:lang w:val="en-GB" w:eastAsia="en-GB"/>
+            </w:rPr>
+          </w:pPr>
+          <w:hyperlink w:anchor="_Toc43296584" w:history="1">
+            <w:r>
+              <w:rPr>
+                <w:rStyle w:val="Hyperlink"/>
+                <w:noProof/>
+              </w:rPr>
+              <w:t>MAGGIEs</w:t>
+            </w:r>
+            <w:r>
+              <w:rPr>
+                <w:noProof/>
+                <w:webHidden/>
+              </w:rPr>
+              <w:tab/>
+            </w:r>
+            <w:r>
+              <w:rPr>
+                <w:noProof/>
+                <w:webHidden/>
+              </w:rPr>
+              <w:fldChar w:fldCharType="begin"/>
+            </w:r>
+            <w:r>
+              <w:rPr>
+                <w:noProof/>
+                <w:webHidden/>
+              </w:rPr>
+              <w:instrText xml:space="preserve"> PAGEREF _Toc43296584 \h </w:instrText>
+            </w:r>
+            <w:r>
+              <w:rPr>
+                <w:noProof/>
+                <w:webHidden/>
+              </w:rPr>
+            </w:r>
+            <w:r>
+              <w:rPr>
+                <w:noProof/>
+                <w:webHidden/>
+              </w:rPr>
+              <w:fldChar w:fldCharType="separate"/>
+            </w:r>
+            <w:r>
+              <w:rPr>
+                <w:noProof/>
+                <w:webHidden/>
+              </w:rPr>
+              <w:t>6</w:t>
+            </w:r>
+            <w:r>
+              <w:rPr>
+                <w:noProof/>
+                <w:webHidden/>
+              </w:rPr>
+              <w:fldChar w:fldCharType="end"/>
+            </w:r>
+          </w:hyperlink>
+        </w:p>
+        <w:p>
+          <w:pPr>
+            <w:pStyle w:val="TOC2"/>
+            <w:tabs>
+              <w:tab w:val="right" w:leader="dot" w:pos="9926"/>
+            </w:tabs>
+            <w:rPr>
+              <w:b w:val="0"/>
+              <w:noProof/>
+              <w:color w:val="auto"/>
+              <w:sz w:val="22"/>
+              <w:lang w:val="en-GB" w:eastAsia="en-GB"/>
+            </w:rPr>
+          </w:pPr>
+          <w:hyperlink w:anchor="_Toc43296585" w:history="1">
+            <w:r>
+              <w:rPr>
+                <w:rStyle w:val="Hyperlink"/>
+                <w:noProof/>
+              </w:rPr>
+              <w:t>MAGGIE Registers</w:t>
+            </w:r>
+            <w:r>
+              <w:rPr>
+                <w:noProof/>
+                <w:webHidden/>
+              </w:rPr>
+              <w:tab/>
+            </w:r>
+            <w:r>
+              <w:rPr>
+                <w:noProof/>
+                <w:webHidden/>
+              </w:rPr>
+              <w:fldChar w:fldCharType="begin"/>
+            </w:r>
+            <w:r>
+              <w:rPr>
+                <w:noProof/>
+                <w:webHidden/>
+              </w:rPr>
+              <w:instrText xml:space="preserve"> PAGEREF _Toc43296585 \h </w:instrText>
+            </w:r>
+            <w:r>
+              <w:rPr>
+                <w:noProof/>
+                <w:webHidden/>
+              </w:rPr>
+            </w:r>
+            <w:r>
+              <w:rPr>
+                <w:noProof/>
+                <w:webHidden/>
+              </w:rPr>
+              <w:fldChar w:fldCharType="separate"/>
+            </w:r>
+            <w:r>
+              <w:rPr>
+                <w:noProof/>
+                <w:webHidden/>
+              </w:rPr>
+              <w:t>7</w:t>
+            </w:r>
+            <w:r>
+              <w:rPr>
+                <w:noProof/>
+                <w:webHidden/>
+              </w:rPr>
+              <w:fldChar w:fldCharType="end"/>
+            </w:r>
+          </w:hyperlink>
+        </w:p>
+        <w:p>
+          <w:pPr>
+            <w:pStyle w:val="TOC3"/>
+            <w:tabs>
+              <w:tab w:val="right" w:leader="dot" w:pos="9926"/>
+            </w:tabs>
+            <w:rPr>
+              <w:b w:val="0"/>
+              <w:noProof/>
+              <w:color w:val="auto"/>
+              <w:sz w:val="22"/>
+              <w:lang w:val="en-GB" w:eastAsia="en-GB"/>
+            </w:rPr>
+          </w:pPr>
+          <w:hyperlink w:anchor="_Toc43296586" w:history="1">
+            <w:r>
+              <w:rPr>
+                <w:rStyle w:val="Hyperlink"/>
+                <w:noProof/>
+              </w:rPr>
+              <w:t>BP2RAST_cmd</w:t>
+            </w:r>
+            <w:r>
+              <w:rPr>
+                <w:noProof/>
+                <w:webHidden/>
+              </w:rPr>
+              <w:tab/>
+            </w:r>
+            <w:r>
+              <w:rPr>
+                <w:noProof/>
+                <w:webHidden/>
+              </w:rPr>
+              <w:fldChar w:fldCharType="begin"/>
+            </w:r>
+            <w:r>
+              <w:rPr>
+                <w:noProof/>
+                <w:webHidden/>
+              </w:rPr>
+              <w:instrText xml:space="preserve"> PAGEREF _Toc43296586 \h </w:instrText>
+            </w:r>
+            <w:r>
+              <w:rPr>
+                <w:noProof/>
+                <w:webHidden/>
+              </w:rPr>
+            </w:r>
+            <w:r>
+              <w:rPr>
+                <w:noProof/>
+                <w:webHidden/>
+              </w:rPr>
+              <w:fldChar w:fldCharType="separate"/>
+            </w:r>
+            <w:r>
+              <w:rPr>
+                <w:noProof/>
+                <w:webHidden/>
+              </w:rPr>
+              <w:t>8</w:t>
+            </w:r>
+            <w:r>
+              <w:rPr>
+                <w:noProof/>
+                <w:webHidden/>
+              </w:rPr>
+              <w:fldChar w:fldCharType="end"/>
+            </w:r>
+          </w:hyperlink>
+        </w:p>
+        <w:p>
+          <w:pPr>
+            <w:pStyle w:val="TOC3"/>
+            <w:tabs>
+              <w:tab w:val="right" w:leader="dot" w:pos="9926"/>
+            </w:tabs>
+            <w:rPr>
+              <w:b w:val="0"/>
+              <w:noProof/>
+              <w:color w:val="auto"/>
+              <w:sz w:val="22"/>
+              <w:lang w:val="en-GB" w:eastAsia="en-GB"/>
+            </w:rPr>
+          </w:pPr>
+          <w:hyperlink w:anchor="_Toc43296587" w:history="1">
+            <w:r>
+              <w:rPr>
+                <w:rStyle w:val="Hyperlink"/>
+                <w:noProof/>
+              </w:rPr>
+              <w:t>Bits 7-6 – Text_mode_master / text_mode_slave</w:t>
+            </w:r>
+            <w:r>
+              <w:rPr>
+                <w:noProof/>
+                <w:webHidden/>
+              </w:rPr>
+              <w:tab/>
+            </w:r>
+            <w:r>
+              <w:rPr>
+                <w:noProof/>
+                <w:webHidden/>
+              </w:rPr>
+              <w:fldChar w:fldCharType="begin"/>
+            </w:r>
+            <w:r>
+              <w:rPr>
+                <w:noProof/>
+                <w:webHidden/>
+              </w:rPr>
+              <w:instrText xml:space="preserve"> PAGEREF _Toc43296587 \h </w:instrText>
+            </w:r>
+            <w:r>
+              <w:rPr>
+                <w:noProof/>
+                <w:webHidden/>
+              </w:rPr>
+            </w:r>
+            <w:r>
+              <w:rPr>
+                <w:noProof/>
+                <w:webHidden/>
+              </w:rPr>
+              <w:fldChar w:fldCharType="separate"/>
+            </w:r>
+            <w:r>
+              <w:rPr>
+                <w:noProof/>
+                <w:webHidden/>
+              </w:rPr>
+              <w:t>8</w:t>
+            </w:r>
+            <w:r>
+              <w:rPr>
+                <w:noProof/>
+                <w:webHidden/>
+              </w:rPr>
+              <w:fldChar w:fldCharType="end"/>
+            </w:r>
+          </w:hyperlink>
+        </w:p>
+        <w:p>
+          <w:pPr>
+            <w:pStyle w:val="TOC3"/>
+            <w:tabs>
+              <w:tab w:val="right" w:leader="dot" w:pos="9926"/>
+            </w:tabs>
+            <w:rPr>
+              <w:b w:val="0"/>
+              <w:noProof/>
+              <w:color w:val="auto"/>
+              <w:sz w:val="22"/>
+              <w:lang w:val="en-GB" w:eastAsia="en-GB"/>
+            </w:rPr>
+          </w:pPr>
+          <w:hyperlink w:anchor="_Toc43296588" w:history="1">
+            <w:r>
+              <w:rPr>
+                <w:rStyle w:val="Hyperlink"/>
+                <w:noProof/>
+              </w:rPr>
+              <w:t>Bit 4 – mode_565</w:t>
+            </w:r>
+            <w:r>
+              <w:rPr>
+                <w:noProof/>
+                <w:webHidden/>
+              </w:rPr>
+              <w:tab/>
+            </w:r>
+            <w:r>
+              <w:rPr>
+                <w:noProof/>
+                <w:webHidden/>
+              </w:rPr>
+              <w:fldChar w:fldCharType="begin"/>
+            </w:r>
+            <w:r>
+              <w:rPr>
+                <w:noProof/>
+                <w:webHidden/>
+              </w:rPr>
+              <w:instrText xml:space="preserve"> PAGEREF _Toc43296588 \h </w:instrText>
+            </w:r>
+            <w:r>
+              <w:rPr>
+                <w:noProof/>
+                <w:webHidden/>
+              </w:rPr>
+            </w:r>
+            <w:r>
+              <w:rPr>
+                <w:noProof/>
+                <w:webHidden/>
+              </w:rPr>
+              <w:fldChar w:fldCharType="separate"/>
+            </w:r>
+            <w:r>
+              <w:rPr>
+                <w:noProof/>
+                <w:webHidden/>
+              </w:rPr>
+              <w:t>8</w:t>
+            </w:r>
+            <w:r>
+              <w:rPr>
+                <w:noProof/>
+                <w:webHidden/>
+              </w:rPr>
+              <w:fldChar w:fldCharType="end"/>
+            </w:r>
+          </w:hyperlink>
+        </w:p>
+        <w:p>
+          <w:pPr>
+            <w:pStyle w:val="TOC3"/>
+            <w:tabs>
+              <w:tab w:val="right" w:leader="dot" w:pos="9926"/>
+            </w:tabs>
+            <w:rPr>
+              <w:b w:val="0"/>
+              <w:noProof/>
+              <w:color w:val="auto"/>
+              <w:sz w:val="22"/>
+              <w:lang w:val="en-GB" w:eastAsia="en-GB"/>
+            </w:rPr>
+          </w:pPr>
+          <w:hyperlink w:anchor="_Toc43296589" w:history="1">
+            <w:r>
+              <w:rPr>
+                <w:rStyle w:val="Hyperlink"/>
+                <w:noProof/>
+              </w:rPr>
+              <w:t>Bit 3 – BART enable</w:t>
+            </w:r>
+            <w:r>
+              <w:rPr>
+                <w:noProof/>
+                <w:webHidden/>
+              </w:rPr>
+              <w:tab/>
+            </w:r>
+            <w:r>
+              <w:rPr>
+                <w:noProof/>
+                <w:webHidden/>
+              </w:rPr>
+              <w:fldChar w:fldCharType="begin"/>
+            </w:r>
+            <w:r>
+              <w:rPr>
+                <w:noProof/>
+                <w:webHidden/>
+              </w:rPr>
+              <w:instrText xml:space="preserve"> PAGEREF _Toc43296589 \h </w:instrText>
+            </w:r>
+            <w:r>
+              <w:rPr>
+                <w:noProof/>
+                <w:webHidden/>
+              </w:rPr>
+            </w:r>
+            <w:r>
+              <w:rPr>
+                <w:noProof/>
+                <w:webHidden/>
+              </w:rPr>
+              <w:fldChar w:fldCharType="separate"/>
+            </w:r>
+            <w:r>
+              <w:rPr>
+                <w:noProof/>
+                <w:webHidden/>
+              </w:rPr>
+              <w:t>8</w:t>
+            </w:r>
+            <w:r>
+              <w:rPr>
+                <w:noProof/>
+                <w:webHidden/>
+              </w:rPr>
+              <w:fldChar w:fldCharType="end"/>
+            </w:r>
+          </w:hyperlink>
+        </w:p>
+        <w:p>
+          <w:pPr>
+            <w:pStyle w:val="TOC3"/>
+            <w:tabs>
+              <w:tab w:val="right" w:leader="dot" w:pos="9926"/>
+            </w:tabs>
+            <w:rPr>
+              <w:b w:val="0"/>
+              <w:noProof/>
+              <w:color w:val="auto"/>
+              <w:sz w:val="22"/>
+              <w:lang w:val="en-GB" w:eastAsia="en-GB"/>
+            </w:rPr>
+          </w:pPr>
+          <w:hyperlink w:anchor="_Toc43296590" w:history="1">
+            <w:r>
+              <w:rPr>
+                <w:rStyle w:val="Hyperlink"/>
+                <w:noProof/>
+              </w:rPr>
+              <w:t>Bit 2 – 16_bit_mode</w:t>
+            </w:r>
+            <w:r>
+              <w:rPr>
+                <w:noProof/>
+                <w:webHidden/>
+              </w:rPr>
+              <w:tab/>
+            </w:r>
+            <w:r>
+              <w:rPr>
+                <w:noProof/>
+                <w:webHidden/>
+              </w:rPr>
+              <w:fldChar w:fldCharType="begin"/>
+            </w:r>
+            <w:r>
+              <w:rPr>
+                <w:noProof/>
+                <w:webHidden/>
+              </w:rPr>
+              <w:instrText xml:space="preserve"> PAGEREF _Toc43296590 \h </w:instrText>
+            </w:r>
+            <w:r>
+              <w:rPr>
+                <w:noProof/>
+                <w:webHidden/>
+              </w:rPr>
+            </w:r>
+            <w:r>
+              <w:rPr>
+                <w:noProof/>
+                <w:webHidden/>
+              </w:rPr>
+              <w:fldChar w:fldCharType="separate"/>
+            </w:r>
+            <w:r>
+              <w:rPr>
+                <w:noProof/>
+                <w:webHidden/>
+              </w:rPr>
+              <w:t>8</w:t>
+            </w:r>
+            <w:r>
+              <w:rPr>
+                <w:noProof/>
+                <w:webHidden/>
+              </w:rPr>
+              <w:fldChar w:fldCharType="end"/>
+            </w:r>
+          </w:hyperlink>
+        </w:p>
+        <w:p>
+          <w:pPr>
+            <w:pStyle w:val="TOC3"/>
+            <w:tabs>
+              <w:tab w:val="right" w:leader="dot" w:pos="9926"/>
+            </w:tabs>
+            <w:rPr>
+              <w:b w:val="0"/>
+              <w:noProof/>
+              <w:color w:val="auto"/>
+              <w:sz w:val="22"/>
+              <w:lang w:val="en-GB" w:eastAsia="en-GB"/>
+            </w:rPr>
+          </w:pPr>
+          <w:hyperlink w:anchor="_Toc43296591" w:history="1">
+            <w:r>
+              <w:rPr>
+                <w:rStyle w:val="Hyperlink"/>
+                <w:noProof/>
+              </w:rPr>
+              <w:t>Bits 1-0 – Video Mode / pixels per byte</w:t>
+            </w:r>
+            <w:r>
+              <w:rPr>
+                <w:noProof/>
+                <w:webHidden/>
+              </w:rPr>
+              <w:tab/>
+            </w:r>
+            <w:r>
+              <w:rPr>
+                <w:noProof/>
+                <w:webHidden/>
+              </w:rPr>
+              <w:fldChar w:fldCharType="begin"/>
+            </w:r>
+            <w:r>
+              <w:rPr>
+                <w:noProof/>
+                <w:webHidden/>
+              </w:rPr>
+              <w:instrText xml:space="preserve"> PAGEREF _Toc43296591 \h </w:instrText>
+            </w:r>
+            <w:r>
+              <w:rPr>
+                <w:noProof/>
+                <w:webHidden/>
+              </w:rPr>
+            </w:r>
+            <w:r>
+              <w:rPr>
+                <w:noProof/>
+                <w:webHidden/>
+              </w:rPr>
+              <w:fldChar w:fldCharType="separate"/>
+            </w:r>
+            <w:r>
+              <w:rPr>
+                <w:noProof/>
+                <w:webHidden/>
+              </w:rPr>
+              <w:t>8</w:t>
+            </w:r>
+            <w:r>
+              <w:rPr>
+                <w:noProof/>
+                <w:webHidden/>
+              </w:rPr>
+              <w:fldChar w:fldCharType="end"/>
+            </w:r>
+          </w:hyperlink>
+        </w:p>
+        <w:p>
+          <w:pPr>
+            <w:pStyle w:val="TOC2"/>
+            <w:tabs>
+              <w:tab w:val="right" w:leader="dot" w:pos="9926"/>
+            </w:tabs>
+            <w:rPr>
+              <w:b w:val="0"/>
+              <w:noProof/>
+              <w:color w:val="auto"/>
+              <w:sz w:val="22"/>
+              <w:lang w:val="en-GB" w:eastAsia="en-GB"/>
+            </w:rPr>
+          </w:pPr>
+          <w:hyperlink w:anchor="_Toc43296592" w:history="1">
+            <w:r>
+              <w:rPr>
+                <w:rStyle w:val="Hyperlink"/>
+                <w:noProof/>
+              </w:rPr>
+              <w:t>Text Mode</w:t>
+            </w:r>
+            <w:r>
+              <w:rPr>
+                <w:noProof/>
+                <w:webHidden/>
+              </w:rPr>
+              <w:tab/>
+            </w:r>
+            <w:r>
+              <w:rPr>
+                <w:noProof/>
+                <w:webHidden/>
+              </w:rPr>
+              <w:fldChar w:fldCharType="begin"/>
+            </w:r>
+            <w:r>
+              <w:rPr>
+                <w:noProof/>
+                <w:webHidden/>
+              </w:rPr>
+              <w:instrText xml:space="preserve"> PAGEREF _Toc43296592 \h </w:instrText>
+            </w:r>
+            <w:r>
+              <w:rPr>
+                <w:noProof/>
+                <w:webHidden/>
+              </w:rPr>
+            </w:r>
+            <w:r>
+              <w:rPr>
+                <w:noProof/>
+                <w:webHidden/>
+              </w:rPr>
+              <w:fldChar w:fldCharType="separate"/>
+            </w:r>
+            <w:r>
+              <w:rPr>
+                <w:noProof/>
+                <w:webHidden/>
+              </w:rPr>
+              <w:t>9</w:t>
+            </w:r>
+            <w:r>
+              <w:rPr>
+                <w:noProof/>
+                <w:webHidden/>
+              </w:rPr>
+              <w:fldChar w:fldCharType="end"/>
+            </w:r>
+          </w:hyperlink>
+        </w:p>
+        <w:p>
+          <w:pPr>
+            <w:pStyle w:val="TOC2"/>
+            <w:tabs>
+              <w:tab w:val="right" w:leader="dot" w:pos="9926"/>
+            </w:tabs>
+            <w:rPr>
+              <w:b w:val="0"/>
+              <w:noProof/>
+              <w:color w:val="auto"/>
+              <w:sz w:val="22"/>
+              <w:lang w:val="en-GB" w:eastAsia="en-GB"/>
+            </w:rPr>
+          </w:pPr>
+          <w:hyperlink w:anchor="_Toc43296593" w:history="1">
+            <w:r>
+              <w:rPr>
+                <w:rStyle w:val="Hyperlink"/>
+                <w:noProof/>
+              </w:rPr>
+              <w:t>DEFAULT MAGGIE SETTINGS</w:t>
+            </w:r>
+            <w:r>
+              <w:rPr>
+                <w:noProof/>
+                <w:webHidden/>
+              </w:rPr>
+              <w:tab/>
+            </w:r>
+            <w:r>
+              <w:rPr>
+                <w:noProof/>
+                <w:webHidden/>
+              </w:rPr>
+              <w:fldChar w:fldCharType="begin"/>
+            </w:r>
+            <w:r>
+              <w:rPr>
+                <w:noProof/>
+                <w:webHidden/>
+              </w:rPr>
+              <w:instrText xml:space="preserve"> PAGEREF _Toc43296593 \h </w:instrText>
+            </w:r>
+            <w:r>
+              <w:rPr>
+                <w:noProof/>
+                <w:webHidden/>
+              </w:rPr>
+            </w:r>
+            <w:r>
+              <w:rPr>
+                <w:noProof/>
+                <w:webHidden/>
+              </w:rPr>
+              <w:fldChar w:fldCharType="separate"/>
+            </w:r>
+            <w:r>
+              <w:rPr>
+                <w:noProof/>
+                <w:webHidden/>
+              </w:rPr>
+              <w:t>11</w:t>
+            </w:r>
+            <w:r>
+              <w:rPr>
+                <w:noProof/>
+                <w:webHidden/>
+              </w:rPr>
+              <w:fldChar w:fldCharType="end"/>
+            </w:r>
+          </w:hyperlink>
+        </w:p>
+        <w:p>
+          <w:pPr>
+            <w:pStyle w:val="TOC1"/>
+            <w:tabs>
+              <w:tab w:val="right" w:leader="dot" w:pos="9926"/>
+            </w:tabs>
+            <w:rPr>
+              <w:b w:val="0"/>
+              <w:noProof/>
+              <w:color w:val="auto"/>
+              <w:sz w:val="22"/>
+              <w:lang w:val="en-GB" w:eastAsia="en-GB"/>
+            </w:rPr>
+          </w:pPr>
+          <w:hyperlink w:anchor="_Toc43296594" w:history="1">
+            <w:r>
+              <w:rPr>
+                <w:rStyle w:val="Hyperlink"/>
+                <w:noProof/>
+              </w:rPr>
+              <w:t>PALETTES</w:t>
+            </w:r>
+            <w:r>
+              <w:rPr>
+                <w:noProof/>
+                <w:webHidden/>
+              </w:rPr>
+              <w:tab/>
+            </w:r>
+            <w:r>
+              <w:rPr>
+                <w:noProof/>
+                <w:webHidden/>
+              </w:rPr>
+              <w:fldChar w:fldCharType="begin"/>
+            </w:r>
+            <w:r>
+              <w:rPr>
+                <w:noProof/>
+                <w:webHidden/>
+              </w:rPr>
+              <w:instrText xml:space="preserve"> PAGEREF _Toc43296594 \h </w:instrText>
+            </w:r>
+            <w:r>
+              <w:rPr>
+                <w:noProof/>
+                <w:webHidden/>
+              </w:rPr>
+            </w:r>
+            <w:r>
+              <w:rPr>
+                <w:noProof/>
+                <w:webHidden/>
+              </w:rPr>
+              <w:fldChar w:fldCharType="separate"/>
+            </w:r>
+            <w:r>
+              <w:rPr>
+                <w:noProof/>
+                <w:webHidden/>
+              </w:rPr>
+              <w:t>12</w:t>
+            </w:r>
+            <w:r>
+              <w:rPr>
+                <w:noProof/>
+                <w:webHidden/>
+              </w:rPr>
+              <w:fldChar w:fldCharType="end"/>
+            </w:r>
+          </w:hyperlink>
+        </w:p>
+        <w:p>
+          <w:pPr>
+            <w:pStyle w:val="TOC2"/>
+            <w:tabs>
+              <w:tab w:val="right" w:leader="dot" w:pos="9926"/>
+            </w:tabs>
+            <w:rPr>
+              <w:b w:val="0"/>
+              <w:noProof/>
+              <w:color w:val="auto"/>
+              <w:sz w:val="22"/>
+              <w:lang w:val="en-GB" w:eastAsia="en-GB"/>
+            </w:rPr>
+          </w:pPr>
+          <w:hyperlink w:anchor="_Toc43296595" w:history="1">
+            <w:r>
+              <w:rPr>
+                <w:rStyle w:val="Hyperlink"/>
+                <w:noProof/>
+              </w:rPr>
+              <w:t>ARGB4444 Palette</w:t>
+            </w:r>
+            <w:r>
+              <w:rPr>
+                <w:noProof/>
+                <w:webHidden/>
+              </w:rPr>
+              <w:tab/>
+            </w:r>
+            <w:r>
+              <w:rPr>
+                <w:noProof/>
+                <w:webHidden/>
+              </w:rPr>
+              <w:fldChar w:fldCharType="begin"/>
+            </w:r>
+            <w:r>
+              <w:rPr>
+                <w:noProof/>
+                <w:webHidden/>
+              </w:rPr>
+              <w:instrText xml:space="preserve"> PAGEREF _Toc43296595 \h </w:instrText>
+            </w:r>
+            <w:r>
+              <w:rPr>
+                <w:noProof/>
+                <w:webHidden/>
+              </w:rPr>
+            </w:r>
+            <w:r>
+              <w:rPr>
+                <w:noProof/>
+                <w:webHidden/>
+              </w:rPr>
+              <w:fldChar w:fldCharType="separate"/>
+            </w:r>
+            <w:r>
+              <w:rPr>
+                <w:noProof/>
+                <w:webHidden/>
+              </w:rPr>
+              <w:t>12</w:t>
+            </w:r>
+            <w:r>
+              <w:rPr>
+                <w:noProof/>
+                <w:webHidden/>
+              </w:rPr>
+              <w:fldChar w:fldCharType="end"/>
+            </w:r>
+          </w:hyperlink>
+        </w:p>
+        <w:p>
+          <w:pPr>
+            <w:pStyle w:val="TOC1"/>
+            <w:tabs>
+              <w:tab w:val="right" w:leader="dot" w:pos="9926"/>
+            </w:tabs>
+            <w:rPr>
+              <w:b w:val="0"/>
+              <w:noProof/>
+              <w:color w:val="auto"/>
+              <w:sz w:val="22"/>
+              <w:lang w:val="en-GB" w:eastAsia="en-GB"/>
+            </w:rPr>
+          </w:pPr>
+          <w:hyperlink w:anchor="_Toc43296596" w:history="1">
+            <w:r>
+              <w:rPr>
+                <w:rStyle w:val="Hyperlink"/>
+                <w:noProof/>
+              </w:rPr>
+              <w:t>Host IO ports</w:t>
+            </w:r>
+            <w:r>
+              <w:rPr>
+                <w:noProof/>
+                <w:webHidden/>
+              </w:rPr>
+              <w:tab/>
+            </w:r>
+            <w:r>
+              <w:rPr>
+                <w:noProof/>
+                <w:webHidden/>
+              </w:rPr>
+              <w:fldChar w:fldCharType="begin"/>
+            </w:r>
+            <w:r>
+              <w:rPr>
+                <w:noProof/>
+                <w:webHidden/>
+              </w:rPr>
+              <w:instrText xml:space="preserve"> PAGEREF _Toc43296596 \h </w:instrText>
+            </w:r>
+            <w:r>
+              <w:rPr>
+                <w:noProof/>
+                <w:webHidden/>
+              </w:rPr>
+            </w:r>
+            <w:r>
+              <w:rPr>
+                <w:noProof/>
+                <w:webHidden/>
+              </w:rPr>
+              <w:fldChar w:fldCharType="separate"/>
+            </w:r>
+            <w:r>
+              <w:rPr>
+                <w:noProof/>
+                <w:webHidden/>
+              </w:rPr>
+              <w:t>13</w:t>
+            </w:r>
+            <w:r>
+              <w:rPr>
+                <w:noProof/>
+                <w:webHidden/>
+              </w:rPr>
+              <w:fldChar w:fldCharType="end"/>
+            </w:r>
+          </w:hyperlink>
+        </w:p>
+        <w:p>
+          <w:pPr>
+            <w:pStyle w:val="TOC2"/>
+            <w:tabs>
+              <w:tab w:val="right" w:leader="dot" w:pos="9926"/>
+            </w:tabs>
+            <w:rPr>
+              <w:b w:val="0"/>
+              <w:noProof/>
+              <w:color w:val="auto"/>
+              <w:sz w:val="22"/>
+              <w:lang w:val="en-GB" w:eastAsia="en-GB"/>
+            </w:rPr>
+          </w:pPr>
+          <w:hyperlink w:anchor="_Toc43296597" w:history="1">
+            <w:r>
+              <w:rPr>
+                <w:rStyle w:val="Hyperlink"/>
+                <w:noProof/>
+              </w:rPr>
+              <w:t>Appendix A – Character Codepage</w:t>
+            </w:r>
+            <w:r>
+              <w:rPr>
+                <w:noProof/>
+                <w:webHidden/>
+              </w:rPr>
+              <w:tab/>
+            </w:r>
+            <w:r>
+              <w:rPr>
+                <w:noProof/>
+                <w:webHidden/>
+              </w:rPr>
+              <w:fldChar w:fldCharType="begin"/>
+            </w:r>
+            <w:r>
+              <w:rPr>
+                <w:noProof/>
+                <w:webHidden/>
+              </w:rPr>
+              <w:instrText xml:space="preserve"> PAGEREF _Toc43296597 \h </w:instrText>
+            </w:r>
+            <w:r>
+              <w:rPr>
+                <w:noProof/>
+                <w:webHidden/>
+              </w:rPr>
+            </w:r>
+            <w:r>
+              <w:rPr>
+                <w:noProof/>
+                <w:webHidden/>
+              </w:rPr>
+              <w:fldChar w:fldCharType="separate"/>
+            </w:r>
+            <w:r>
+              <w:rPr>
+                <w:noProof/>
+                <w:webHidden/>
+              </w:rPr>
+              <w:t>14</w:t>
+            </w:r>
+            <w:r>
+              <w:rPr>
+                <w:noProof/>
+                <w:webHidden/>
+              </w:rPr>
+              <w:fldChar w:fldCharType="end"/>
+            </w:r>
+          </w:hyperlink>
+        </w:p>
+        <w:p>
+          <w:r>
+            <w:rPr>
+              <w:bCs/>
+              <w:noProof/>
+            </w:rPr>
+            <w:fldChar w:fldCharType="end"/>
+          </w:r>
+        </w:p>
+      </w:sdtContent>
+    </w:sdt>
     <w:p>
       <w:pPr>
-        <w:pStyle w:val="Heading1"/>
-      </w:pPr>
-      <w:r>
-        <w:lastRenderedPageBreak/>
-        <w:t>Microcom GPU v1.0 Manual</w:t>
+        <w:spacing w:after="200"/>
+        <w:rPr>
+          <w:rFonts w:asciiTheme="majorHAnsi" w:eastAsiaTheme="majorEastAsia" w:hAnsiTheme="majorHAnsi" w:cstheme="majorBidi"/>
+          <w:color w:val="061F57" w:themeColor="text2" w:themeShade="BF"/>
+          <w:kern w:val="28"/>
+          <w:sz w:val="52"/>
+          <w:szCs w:val="32"/>
+        </w:rPr>
+      </w:pPr>
+      <w:r>
+        <w:br w:type="page"/>
       </w:r>
     </w:p>
     <w:tbl>
@@ -825,6 +2215,7 @@
           <w:tcPr>
             <w:tcW w:w="9999" w:type="dxa"/>
           </w:tcPr>
+          <w:bookmarkStart w:id="0" w:name="_Toc43296579" w:displacedByCustomXml="next"/>
           <w:sdt>
             <w:sdtPr>
               <w:id w:val="1660650702"/>
@@ -834,25 +2225,52 @@
               <w15:dataBinding w:prefixMappings="xmlns:ns0='http://schemas.microsoft.com/temp/samples' " w:xpath="/ns0:employees[1]/ns0:employee[1]/ns0:CompanyName[1]" w:storeItemID="{00000000-0000-0000-0000-000000000000}"/>
               <w15:appearance w15:val="hidden"/>
             </w:sdtPr>
-            <w:sdtEndPr/>
+            <w:sdtEndPr>
+              <w:rPr>
+                <w:rStyle w:val="Heading1Char"/>
+                <w:rFonts w:asciiTheme="majorHAnsi" w:hAnsiTheme="majorHAnsi"/>
+                <w:b/>
+                <w:color w:val="061F57" w:themeColor="text2" w:themeShade="BF"/>
+                <w:kern w:val="28"/>
+                <w:sz w:val="52"/>
+                <w:szCs w:val="32"/>
+              </w:rPr>
+            </w:sdtEndPr>
             <w:sdtContent>
               <w:p>
                 <w:pPr>
                   <w:pStyle w:val="Heading2"/>
+                  <w:rPr>
+                    <w:rStyle w:val="Heading1Char"/>
+                  </w:rPr>
                 </w:pPr>
                 <w:r>
+                  <w:rPr>
+                    <w:rStyle w:val="Heading1Char"/>
+                  </w:rPr>
                   <w:t>Technical Specifications</w:t>
                 </w:r>
               </w:p>
             </w:sdtContent>
           </w:sdt>
-          <w:p/>
+          <w:bookmarkEnd w:id="0" w:displacedByCustomXml="prev"/>
           <w:p>
             <w:pPr>
               <w:pStyle w:val="Content"/>
             </w:pPr>
             <w:r>
-              <w:t xml:space="preserve">Depending on the FPGA used in the Microcom GPU card, the following features will be available in varying capacities.  Listed below are </w:t>
+              <w:t xml:space="preserve">Depending on the FPGA used in the </w:t>
+            </w:r>
+            <w:proofErr w:type="spellStart"/>
+            <w:r>
+              <w:t>uCOM</w:t>
+            </w:r>
+            <w:proofErr w:type="spellEnd"/>
+            <w:r>
+              <w:t xml:space="preserve"> </w:t>
+            </w:r>
+            <w:r>
+              <w:t xml:space="preserve">GPU card, the following features will be available in varying capacities.  Listed below are </w:t>
             </w:r>
             <w:r>
               <w:rPr>
@@ -879,6 +2297,9 @@
               </w:numPr>
             </w:pPr>
             <w:r>
+              <w:t xml:space="preserve">22KB </w:t>
+            </w:r>
+            <w:r>
               <w:t>FPGA</w:t>
             </w:r>
             <w:r>
@@ -897,13 +2318,7 @@
               <w:t>7</w:t>
             </w:r>
             <w:r>
-              <w:t xml:space="preserve"> </w:t>
-            </w:r>
-            <w:r>
-              <w:t xml:space="preserve">(or more) </w:t>
-            </w:r>
-            <w:r>
-              <w:t>graphics layers</w:t>
+              <w:t xml:space="preserve"> graphics layers</w:t>
             </w:r>
           </w:p>
           <w:p>
@@ -918,6 +2333,18 @@
               <w:t>640x480 resolution at 60 fps (VGA)</w:t>
             </w:r>
           </w:p>
+          <w:p>
+            <w:pPr>
+              <w:pStyle w:val="Content"/>
+              <w:numPr>
+                <w:ilvl w:val="0"/>
+                <w:numId w:val="1"/>
+              </w:numPr>
+            </w:pPr>
+            <w:r>
+              <w:t>4,096 colours</w:t>
+            </w:r>
+          </w:p>
           <w:p/>
           <w:p>
             <w:pPr>
@@ -937,12 +2364,21 @@
               </w:rPr>
               <w:t xml:space="preserve">All 16-bit words in the </w:t>
             </w:r>
+            <w:proofErr w:type="spellStart"/>
             <w:r>
               <w:rPr>
                 <w:i/>
                 <w:iCs/>
               </w:rPr>
-              <w:t xml:space="preserve">Microcom </w:t>
+              <w:t>uCOM</w:t>
+            </w:r>
+            <w:proofErr w:type="spellEnd"/>
+            <w:r>
+              <w:rPr>
+                <w:i/>
+                <w:iCs/>
+              </w:rPr>
+              <w:t xml:space="preserve"> </w:t>
             </w:r>
             <w:r>
               <w:rPr>
@@ -974,6 +2410,25 @@
           </w:p>
         </w:tc>
       </w:tr>
+    </w:tbl>
+    <w:p>
+      <w:r>
+        <w:br w:type="page"/>
+      </w:r>
+    </w:p>
+    <w:tbl>
+      <w:tblPr>
+        <w:tblW w:w="9999" w:type="dxa"/>
+        <w:tblInd w:w="40" w:type="dxa"/>
+        <w:tblCellMar>
+          <w:left w:w="0" w:type="dxa"/>
+          <w:right w:w="0" w:type="dxa"/>
+        </w:tblCellMar>
+        <w:tblLook w:val="0000" w:firstRow="0" w:lastRow="0" w:firstColumn="0" w:lastColumn="0" w:noHBand="0" w:noVBand="0"/>
+      </w:tblPr>
+      <w:tblGrid>
+        <w:gridCol w:w="9999"/>
+      </w:tblGrid>
       <w:tr>
         <w:trPr>
           <w:trHeight w:val="5931"/>
@@ -984,20 +2439,11 @@
           </w:tcPr>
           <w:p>
             <w:pPr>
-              <w:pStyle w:val="EmphasisText"/>
-              <w:jc w:val="both"/>
-              <w:rPr>
-                <w:i/>
-                <w:sz w:val="36"/>
-              </w:rPr>
-            </w:pPr>
-          </w:p>
-          <w:p>
-            <w:pPr>
-              <w:pStyle w:val="Heading2"/>
-              <w:jc w:val="both"/>
-            </w:pPr>
-            <w:r>
+              <w:pStyle w:val="Heading1"/>
+            </w:pPr>
+            <w:bookmarkStart w:id="1" w:name="_Toc43296580"/>
+            <w:r>
+              <w:lastRenderedPageBreak/>
               <w:t xml:space="preserve">Memory </w:t>
             </w:r>
             <w:r>
@@ -1006,14 +2452,74 @@
             <w:r>
               <w:t xml:space="preserve"> &amp; Registers</w:t>
             </w:r>
+            <w:bookmarkEnd w:id="1"/>
           </w:p>
           <w:p>
             <w:pPr>
               <w:pStyle w:val="Content"/>
               <w:jc w:val="both"/>
-            </w:pPr>
-            <w:r>
-              <w:t>The Microcom GPU uses a vacant 512 KB slot in the host system’s memory space – see the Microcom’s manual for more information on this.  This 512 KB window is filled with the GPU’s own RAM – if the GPU has less than 512 KB of RAM, accessing memory above the GPU’s upper memory limit will return FF values and be read-only (writes will be ignored).</w:t>
+              <w:rPr>
+                <w:i/>
+                <w:iCs/>
+              </w:rPr>
+            </w:pPr>
+            <w:r>
+              <w:t xml:space="preserve">The </w:t>
+            </w:r>
+            <w:proofErr w:type="spellStart"/>
+            <w:r>
+              <w:t>uCOM</w:t>
+            </w:r>
+            <w:proofErr w:type="spellEnd"/>
+            <w:r>
+              <w:t xml:space="preserve"> </w:t>
+            </w:r>
+            <w:r>
+              <w:t xml:space="preserve">GPU uses a vacant 512 KB slot in the host system’s memory space – see the </w:t>
+            </w:r>
+            <w:proofErr w:type="spellStart"/>
+            <w:r>
+              <w:t>uCOM</w:t>
+            </w:r>
+            <w:r>
+              <w:t>’s</w:t>
+            </w:r>
+            <w:proofErr w:type="spellEnd"/>
+            <w:r>
+              <w:t xml:space="preserve"> manual for more information on this.  This 512 KB window is filled with the GPU’s own RAM – if the GPU has less than 512 KB of RAM, accessing memory above the GPU’s upper memory limit will return FF values and be read-only (writes will be ignored).</w:t>
+            </w:r>
+            <w:r>
+              <w:t xml:space="preserve">  </w:t>
+            </w:r>
+            <w:r>
+              <w:rPr>
+                <w:i/>
+                <w:iCs/>
+              </w:rPr>
+              <w:t xml:space="preserve">Only the last 16 bytes of the last page of the 512KB will return anything other than FF, and this will be the BANK_ID as per the </w:t>
+            </w:r>
+            <w:proofErr w:type="spellStart"/>
+            <w:r>
+              <w:rPr>
+                <w:i/>
+                <w:iCs/>
+              </w:rPr>
+              <w:t>uCOM’s</w:t>
+            </w:r>
+            <w:proofErr w:type="spellEnd"/>
+            <w:r>
+              <w:rPr>
+                <w:i/>
+                <w:iCs/>
+              </w:rPr>
+              <w:t xml:space="preserve"> memory specifications.</w:t>
+            </w:r>
+            <w:r>
+              <w:rPr>
+                <w:i/>
+                <w:iCs/>
+              </w:rPr>
+              <w:t xml:space="preserve">  This is a pseudo-ROM location, with a value returned from a hardwired value in the HDL of the FPGA.</w:t>
             </w:r>
           </w:p>
           <w:p>
@@ -1021,6 +2527,16 @@
               <w:pStyle w:val="Content"/>
               <w:jc w:val="both"/>
             </w:pPr>
+          </w:p>
+          <w:p>
+            <w:pPr>
+              <w:pStyle w:val="Heading2"/>
+            </w:pPr>
+            <w:bookmarkStart w:id="2" w:name="_Toc43296581"/>
+            <w:r>
+              <w:t>Memory map for EP4CE6 FPGA:</w:t>
+            </w:r>
+            <w:bookmarkEnd w:id="2"/>
           </w:p>
           <w:p>
             <w:pPr>
@@ -1595,6 +3111,629 @@
               </w:rPr>
             </w:pPr>
           </w:p>
+          <w:p>
+            <w:pPr>
+              <w:pStyle w:val="Content"/>
+              <w:jc w:val="both"/>
+              <w:rPr>
+                <w:iCs/>
+                <w:sz w:val="36"/>
+              </w:rPr>
+            </w:pPr>
+          </w:p>
+          <w:p>
+            <w:pPr>
+              <w:pStyle w:val="Content"/>
+              <w:jc w:val="both"/>
+              <w:rPr>
+                <w:iCs/>
+                <w:sz w:val="36"/>
+              </w:rPr>
+            </w:pPr>
+          </w:p>
+          <w:p>
+            <w:pPr>
+              <w:pStyle w:val="Content"/>
+              <w:jc w:val="both"/>
+              <w:rPr>
+                <w:iCs/>
+                <w:sz w:val="36"/>
+              </w:rPr>
+            </w:pPr>
+          </w:p>
+          <w:p>
+            <w:pPr>
+              <w:pStyle w:val="Heading2"/>
+            </w:pPr>
+            <w:bookmarkStart w:id="3" w:name="_Toc43296582"/>
+            <w:r>
+              <w:lastRenderedPageBreak/>
+              <w:t>Memory map for EP4CE10 FPGA:</w:t>
+            </w:r>
+            <w:bookmarkEnd w:id="3"/>
+          </w:p>
+          <w:p>
+            <w:pPr>
+              <w:pStyle w:val="Content"/>
+              <w:numPr>
+                <w:ilvl w:val="0"/>
+                <w:numId w:val="4"/>
+              </w:numPr>
+              <w:jc w:val="both"/>
+            </w:pPr>
+            <w:r>
+              <w:t>0000-01FF – GPU HW registers:</w:t>
+            </w:r>
+          </w:p>
+          <w:p>
+            <w:pPr>
+              <w:pStyle w:val="Content"/>
+              <w:numPr>
+                <w:ilvl w:val="1"/>
+                <w:numId w:val="4"/>
+              </w:numPr>
+              <w:jc w:val="both"/>
+              <w:rPr>
+                <w:sz w:val="24"/>
+                <w:szCs w:val="24"/>
+              </w:rPr>
+            </w:pPr>
+            <w:r>
+              <w:rPr>
+                <w:b/>
+                <w:bCs/>
+                <w:sz w:val="24"/>
+                <w:szCs w:val="24"/>
+              </w:rPr>
+              <w:t>00-07</w:t>
+            </w:r>
+            <w:r>
+              <w:rPr>
+                <w:sz w:val="24"/>
+                <w:szCs w:val="24"/>
+              </w:rPr>
+              <w:t xml:space="preserve"> = H&amp;V triggers for 4 yellow test cursors</w:t>
+            </w:r>
+          </w:p>
+          <w:p>
+            <w:pPr>
+              <w:pStyle w:val="Content"/>
+              <w:numPr>
+                <w:ilvl w:val="1"/>
+                <w:numId w:val="4"/>
+              </w:numPr>
+              <w:jc w:val="both"/>
+              <w:rPr>
+                <w:sz w:val="24"/>
+                <w:szCs w:val="24"/>
+              </w:rPr>
+            </w:pPr>
+            <w:r>
+              <w:rPr>
+                <w:b/>
+                <w:bCs/>
+                <w:sz w:val="24"/>
+                <w:szCs w:val="24"/>
+              </w:rPr>
+              <w:t>0C</w:t>
+            </w:r>
+            <w:r>
+              <w:rPr>
+                <w:b/>
+                <w:bCs/>
+                <w:sz w:val="24"/>
+                <w:szCs w:val="24"/>
+              </w:rPr>
+              <w:t>-</w:t>
+            </w:r>
+            <w:r>
+              <w:rPr>
+                <w:b/>
+                <w:bCs/>
+                <w:sz w:val="24"/>
+                <w:szCs w:val="24"/>
+              </w:rPr>
+              <w:t>0D</w:t>
+            </w:r>
+            <w:r>
+              <w:rPr>
+                <w:sz w:val="24"/>
+                <w:szCs w:val="24"/>
+              </w:rPr>
+              <w:t xml:space="preserve"> = H&amp;V reset coordinates for all 15 </w:t>
+            </w:r>
+            <w:proofErr w:type="spellStart"/>
+            <w:r>
+              <w:rPr>
+                <w:sz w:val="24"/>
+                <w:szCs w:val="24"/>
+              </w:rPr>
+              <w:t>MAGGIE_Layer#s</w:t>
+            </w:r>
+            <w:proofErr w:type="spellEnd"/>
+          </w:p>
+          <w:p>
+            <w:pPr>
+              <w:pStyle w:val="Content"/>
+              <w:numPr>
+                <w:ilvl w:val="1"/>
+                <w:numId w:val="4"/>
+              </w:numPr>
+              <w:jc w:val="both"/>
+              <w:rPr>
+                <w:sz w:val="24"/>
+                <w:szCs w:val="24"/>
+              </w:rPr>
+            </w:pPr>
+            <w:r>
+              <w:rPr>
+                <w:b/>
+                <w:bCs/>
+                <w:sz w:val="24"/>
+                <w:szCs w:val="24"/>
+              </w:rPr>
+              <w:t>1</w:t>
+            </w:r>
+            <w:r>
+              <w:rPr>
+                <w:b/>
+                <w:bCs/>
+                <w:sz w:val="24"/>
+                <w:szCs w:val="24"/>
+              </w:rPr>
+              <w:t>0</w:t>
+            </w:r>
+            <w:r>
+              <w:rPr>
+                <w:b/>
+                <w:bCs/>
+                <w:sz w:val="24"/>
+                <w:szCs w:val="24"/>
+              </w:rPr>
+              <w:t>-1</w:t>
+            </w:r>
+            <w:r>
+              <w:rPr>
+                <w:b/>
+                <w:bCs/>
+                <w:sz w:val="24"/>
+                <w:szCs w:val="24"/>
+              </w:rPr>
+              <w:t>3</w:t>
+            </w:r>
+            <w:r>
+              <w:rPr>
+                <w:b/>
+                <w:bCs/>
+                <w:sz w:val="24"/>
+                <w:szCs w:val="24"/>
+              </w:rPr>
+              <w:t xml:space="preserve"> + </w:t>
+            </w:r>
+            <w:r>
+              <w:rPr>
+                <w:b/>
+                <w:bCs/>
+                <w:sz w:val="24"/>
+                <w:szCs w:val="24"/>
+              </w:rPr>
+              <w:t>4</w:t>
+            </w:r>
+            <w:r>
+              <w:rPr>
+                <w:b/>
+                <w:bCs/>
+                <w:sz w:val="24"/>
+                <w:szCs w:val="24"/>
+              </w:rPr>
+              <w:t>*</w:t>
+            </w:r>
+            <w:proofErr w:type="spellStart"/>
+            <w:r>
+              <w:rPr>
+                <w:b/>
+                <w:bCs/>
+                <w:sz w:val="24"/>
+                <w:szCs w:val="24"/>
+              </w:rPr>
+              <w:t>MAGGIE_Layer</w:t>
+            </w:r>
+            <w:proofErr w:type="spellEnd"/>
+            <w:r>
+              <w:rPr>
+                <w:b/>
+                <w:bCs/>
+                <w:sz w:val="24"/>
+                <w:szCs w:val="24"/>
+              </w:rPr>
+              <w:t>#</w:t>
+            </w:r>
+            <w:r>
+              <w:rPr>
+                <w:sz w:val="24"/>
+                <w:szCs w:val="24"/>
+              </w:rPr>
+              <w:t xml:space="preserve"> = H&amp;V top left edge of each </w:t>
+            </w:r>
+            <w:proofErr w:type="spellStart"/>
+            <w:r>
+              <w:rPr>
+                <w:sz w:val="24"/>
+                <w:szCs w:val="24"/>
+              </w:rPr>
+              <w:t>MAGGIE_Layer</w:t>
+            </w:r>
+            <w:proofErr w:type="spellEnd"/>
+            <w:r>
+              <w:rPr>
+                <w:sz w:val="24"/>
+                <w:szCs w:val="24"/>
+              </w:rPr>
+              <w:t># window</w:t>
+            </w:r>
+          </w:p>
+          <w:p>
+            <w:pPr>
+              <w:pStyle w:val="Content"/>
+              <w:numPr>
+                <w:ilvl w:val="1"/>
+                <w:numId w:val="4"/>
+              </w:numPr>
+              <w:jc w:val="both"/>
+              <w:rPr>
+                <w:sz w:val="24"/>
+                <w:szCs w:val="24"/>
+              </w:rPr>
+            </w:pPr>
+            <w:r>
+              <w:rPr>
+                <w:b/>
+                <w:bCs/>
+                <w:sz w:val="24"/>
+                <w:szCs w:val="24"/>
+              </w:rPr>
+              <w:t>6</w:t>
+            </w:r>
+            <w:r>
+              <w:rPr>
+                <w:b/>
+                <w:bCs/>
+                <w:sz w:val="24"/>
+                <w:szCs w:val="24"/>
+              </w:rPr>
+              <w:t>0</w:t>
+            </w:r>
+            <w:r>
+              <w:rPr>
+                <w:b/>
+                <w:bCs/>
+                <w:sz w:val="24"/>
+                <w:szCs w:val="24"/>
+              </w:rPr>
+              <w:t xml:space="preserve"> + </w:t>
+            </w:r>
+            <w:r>
+              <w:rPr>
+                <w:b/>
+                <w:bCs/>
+                <w:sz w:val="24"/>
+                <w:szCs w:val="24"/>
+              </w:rPr>
+              <w:t>10</w:t>
+            </w:r>
+            <w:r>
+              <w:rPr>
+                <w:b/>
+                <w:bCs/>
+                <w:sz w:val="24"/>
+                <w:szCs w:val="24"/>
+              </w:rPr>
+              <w:t>*</w:t>
+            </w:r>
+            <w:proofErr w:type="spellStart"/>
+            <w:r>
+              <w:rPr>
+                <w:b/>
+                <w:bCs/>
+                <w:sz w:val="24"/>
+                <w:szCs w:val="24"/>
+              </w:rPr>
+              <w:t>MAGGIE_Layer</w:t>
+            </w:r>
+            <w:proofErr w:type="spellEnd"/>
+            <w:r>
+              <w:rPr>
+                <w:b/>
+                <w:bCs/>
+                <w:sz w:val="24"/>
+                <w:szCs w:val="24"/>
+              </w:rPr>
+              <w:t>#</w:t>
+            </w:r>
+            <w:r>
+              <w:rPr>
+                <w:sz w:val="24"/>
+                <w:szCs w:val="24"/>
+              </w:rPr>
+              <w:t xml:space="preserve"> = </w:t>
+            </w:r>
+            <w:proofErr w:type="gramStart"/>
+            <w:r>
+              <w:rPr>
+                <w:sz w:val="24"/>
+                <w:szCs w:val="24"/>
+              </w:rPr>
+              <w:t>16 byte</w:t>
+            </w:r>
+            <w:proofErr w:type="gramEnd"/>
+            <w:r>
+              <w:rPr>
+                <w:sz w:val="24"/>
+                <w:szCs w:val="24"/>
+              </w:rPr>
+              <w:t xml:space="preserve"> controls for each of the 15 MAGGIE layers</w:t>
+            </w:r>
+          </w:p>
+          <w:p>
+            <w:pPr>
+              <w:pStyle w:val="Content"/>
+              <w:numPr>
+                <w:ilvl w:val="0"/>
+                <w:numId w:val="4"/>
+              </w:numPr>
+              <w:jc w:val="both"/>
+            </w:pPr>
+            <w:r>
+              <w:t>0200-11FF – Default IBM VGA 8x16 font.</w:t>
+            </w:r>
+          </w:p>
+          <w:p>
+            <w:pPr>
+              <w:pStyle w:val="Content"/>
+              <w:numPr>
+                <w:ilvl w:val="0"/>
+                <w:numId w:val="4"/>
+              </w:numPr>
+              <w:jc w:val="both"/>
+            </w:pPr>
+            <w:r>
+              <w:t>1200-</w:t>
+            </w:r>
+            <w:r>
+              <w:t>7B</w:t>
+            </w:r>
+            <w:r>
+              <w:t>FF – Video RAM (for text buffers / sprite data)</w:t>
+            </w:r>
+          </w:p>
+          <w:p>
+            <w:pPr>
+              <w:pStyle w:val="Content"/>
+              <w:numPr>
+                <w:ilvl w:val="1"/>
+                <w:numId w:val="4"/>
+              </w:numPr>
+              <w:jc w:val="both"/>
+              <w:rPr>
+                <w:color w:val="FF0000"/>
+              </w:rPr>
+            </w:pPr>
+            <w:r>
+              <w:rPr>
+                <w:b/>
+                <w:bCs/>
+                <w:color w:val="FF0000"/>
+              </w:rPr>
+              <w:t>1200-1B5F</w:t>
+            </w:r>
+            <w:r>
+              <w:rPr>
+                <w:color w:val="FF0000"/>
+              </w:rPr>
+              <w:t xml:space="preserve"> – Typical memory space for a full screen of text</w:t>
+            </w:r>
+          </w:p>
+          <w:p>
+            <w:pPr>
+              <w:pStyle w:val="Content"/>
+              <w:numPr>
+                <w:ilvl w:val="0"/>
+                <w:numId w:val="4"/>
+              </w:numPr>
+              <w:jc w:val="both"/>
+            </w:pPr>
+            <w:r>
+              <w:t>7C00-7FFF – Palettes:</w:t>
+            </w:r>
+          </w:p>
+          <w:p>
+            <w:pPr>
+              <w:pStyle w:val="Content"/>
+              <w:numPr>
+                <w:ilvl w:val="1"/>
+                <w:numId w:val="4"/>
+              </w:numPr>
+              <w:jc w:val="both"/>
+              <w:rPr>
+                <w:sz w:val="24"/>
+                <w:szCs w:val="24"/>
+              </w:rPr>
+            </w:pPr>
+            <w:r>
+              <w:rPr>
+                <w:b/>
+                <w:bCs/>
+                <w:sz w:val="24"/>
+                <w:szCs w:val="24"/>
+              </w:rPr>
+              <w:t>7C00-7DFF</w:t>
+            </w:r>
+            <w:r>
+              <w:rPr>
+                <w:sz w:val="24"/>
+                <w:szCs w:val="24"/>
+              </w:rPr>
+              <w:t xml:space="preserve"> – primary palette (ARGB4444)</w:t>
+            </w:r>
+          </w:p>
+          <w:p>
+            <w:pPr>
+              <w:pStyle w:val="Content"/>
+              <w:numPr>
+                <w:ilvl w:val="1"/>
+                <w:numId w:val="4"/>
+              </w:numPr>
+              <w:jc w:val="both"/>
+              <w:rPr>
+                <w:sz w:val="24"/>
+                <w:szCs w:val="24"/>
+              </w:rPr>
+            </w:pPr>
+            <w:r>
+              <w:rPr>
+                <w:b/>
+                <w:bCs/>
+                <w:sz w:val="24"/>
+                <w:szCs w:val="24"/>
+              </w:rPr>
+              <w:t>7E00-7FFF</w:t>
+            </w:r>
+            <w:r>
+              <w:rPr>
+                <w:sz w:val="24"/>
+                <w:szCs w:val="24"/>
+              </w:rPr>
+              <w:t xml:space="preserve"> – secondary palette (RGB565)</w:t>
+            </w:r>
+          </w:p>
+          <w:p>
+            <w:pPr>
+              <w:pStyle w:val="Content"/>
+              <w:jc w:val="both"/>
+            </w:pPr>
+          </w:p>
+          <w:p>
+            <w:pPr>
+              <w:pStyle w:val="Content"/>
+              <w:jc w:val="both"/>
+            </w:pPr>
+            <w:r>
+              <w:t xml:space="preserve">Without text you can mix </w:t>
+            </w:r>
+            <w:r>
+              <w:t>10</w:t>
+            </w:r>
+            <w:r>
+              <w:t xml:space="preserve"> on-screen sprites, or 1 text layer and </w:t>
+            </w:r>
+            <w:r>
+              <w:t>8</w:t>
+            </w:r>
+            <w:r>
+              <w:t xml:space="preserve"> sprites.  Other than a RAM limitation, there are no other output limitations.  Any mode and any resolution with any palette may all be mixed simultaneously onscreen.</w:t>
+            </w:r>
+          </w:p>
+          <w:p>
+            <w:pPr>
+              <w:pStyle w:val="Content"/>
+              <w:jc w:val="both"/>
+              <w:rPr>
+                <w:iCs/>
+                <w:sz w:val="36"/>
+              </w:rPr>
+            </w:pPr>
+          </w:p>
+          <w:p>
+            <w:pPr>
+              <w:pStyle w:val="Heading2"/>
+            </w:pPr>
+            <w:bookmarkStart w:id="4" w:name="_Toc43296583"/>
+            <w:r>
+              <w:t>Verilog HDL notes:</w:t>
+            </w:r>
+            <w:bookmarkEnd w:id="4"/>
+          </w:p>
+          <w:p>
+            <w:pPr>
+              <w:rPr>
+                <w:b w:val="0"/>
+                <w:bCs/>
+              </w:rPr>
+            </w:pPr>
+            <w:r>
+              <w:rPr>
+                <w:b w:val="0"/>
+                <w:bCs/>
+              </w:rPr>
+              <w:t>NUM_LAYERS   = 2 through 15 = 2 layers through 15 layers.</w:t>
+            </w:r>
+          </w:p>
+          <w:p>
+            <w:pPr>
+              <w:rPr>
+                <w:b w:val="0"/>
+                <w:bCs/>
+              </w:rPr>
+            </w:pPr>
+            <w:r>
+              <w:rPr>
+                <w:b w:val="0"/>
+                <w:bCs/>
+              </w:rPr>
+              <w:t>PALETTE_ADDR = Sets the base address for the 2 palettes.</w:t>
+            </w:r>
+          </w:p>
+          <w:p>
+            <w:pPr>
+              <w:rPr>
+                <w:b w:val="0"/>
+                <w:bCs/>
+              </w:rPr>
+            </w:pPr>
+          </w:p>
+          <w:p>
+            <w:pPr>
+              <w:rPr>
+                <w:iCs/>
+                <w:sz w:val="36"/>
+              </w:rPr>
+            </w:pPr>
+            <w:r>
+              <w:rPr>
+                <w:b w:val="0"/>
+                <w:bCs/>
+              </w:rPr>
+              <w:t>P</w:t>
+            </w:r>
+            <w:r>
+              <w:rPr>
+                <w:b w:val="0"/>
+                <w:bCs/>
+              </w:rPr>
+              <w:t xml:space="preserve">alettes </w:t>
+            </w:r>
+            <w:r>
+              <w:rPr>
+                <w:b w:val="0"/>
+                <w:bCs/>
+              </w:rPr>
+              <w:t xml:space="preserve">occupy </w:t>
+            </w:r>
+            <w:r>
+              <w:rPr>
+                <w:b w:val="0"/>
+                <w:bCs/>
+              </w:rPr>
+              <w:t>the last 1024 bytes of GPU RAM</w:t>
+            </w:r>
+            <w:r>
+              <w:rPr>
+                <w:b w:val="0"/>
+                <w:bCs/>
+              </w:rPr>
+              <w:t>.  If the RAM ends on 2^ADDR_SIZE (i.e. 32768), then (2**ADDR_SIZE)-1024 can be used to set PALETTE_ADDR, otherwise PALETTE_ADDR must be set explicitly to the last 1KB of available GPU RAM.  Obviously, this depends on the amount of RAM available in the FPGA used.</w:t>
+            </w:r>
+          </w:p>
         </w:tc>
       </w:tr>
       <w:tr>
@@ -1607,89 +3746,14 @@
           </w:tcPr>
           <w:p>
             <w:pPr>
-              <w:pStyle w:val="Content"/>
-              <w:rPr>
-                <w:iCs/>
-                <w:color w:val="FF0000"/>
-                <w:sz w:val="20"/>
-                <w:szCs w:val="20"/>
-              </w:rPr>
-            </w:pPr>
-            <w:r>
-              <w:rPr>
-                <w:iCs/>
-                <w:color w:val="FF0000"/>
-                <w:sz w:val="20"/>
-                <w:szCs w:val="20"/>
-              </w:rPr>
+              <w:pStyle w:val="Heading1"/>
+            </w:pPr>
+            <w:bookmarkStart w:id="5" w:name="_Toc43296584"/>
+            <w:r>
               <w:lastRenderedPageBreak/>
-              <w:t>New GPU project parameters:</w:t>
-            </w:r>
-          </w:p>
-          <w:p>
-            <w:pPr>
-              <w:pStyle w:val="Content"/>
-              <w:rPr>
-                <w:iCs/>
-                <w:color w:val="FF0000"/>
-                <w:sz w:val="20"/>
-                <w:szCs w:val="20"/>
-              </w:rPr>
-            </w:pPr>
-            <w:r>
-              <w:rPr>
-                <w:iCs/>
-                <w:color w:val="FF0000"/>
-                <w:sz w:val="20"/>
-                <w:szCs w:val="20"/>
-              </w:rPr>
-              <w:t>NUM_LAYERS   = 2 through 15 = 2 layers through 15 layers.</w:t>
-            </w:r>
-          </w:p>
-          <w:p>
-            <w:pPr>
-              <w:pStyle w:val="Content"/>
-              <w:rPr>
-                <w:iCs/>
-                <w:color w:val="FF0000"/>
-                <w:sz w:val="20"/>
-                <w:szCs w:val="20"/>
-              </w:rPr>
-            </w:pPr>
-            <w:r>
-              <w:rPr>
-                <w:iCs/>
-                <w:color w:val="FF0000"/>
-                <w:sz w:val="20"/>
-                <w:szCs w:val="20"/>
-              </w:rPr>
-              <w:t>PALETTE_ADDR = Sets the base address for the 2 palettes.</w:t>
-            </w:r>
-          </w:p>
-          <w:p>
-            <w:pPr>
-              <w:pStyle w:val="Heading2"/>
-              <w:rPr>
-                <w:color w:val="FF0000"/>
-              </w:rPr>
-            </w:pPr>
-            <w:r>
-              <w:rPr>
-                <w:iCs/>
-                <w:color w:val="FF0000"/>
-                <w:sz w:val="20"/>
-                <w:szCs w:val="20"/>
-              </w:rPr>
-              <w:t xml:space="preserve">               This one is automatically set to (2**ADDR_SIZE - 1024), so the palettes are the last 1024 bytes.</w:t>
-            </w:r>
-          </w:p>
-          <w:p>
-            <w:pPr>
-              <w:pStyle w:val="Heading2"/>
-            </w:pPr>
-            <w:r>
               <w:t>MAGGIEs</w:t>
             </w:r>
+            <w:bookmarkEnd w:id="5"/>
           </w:p>
           <w:p>
             <w:pPr>
@@ -2152,6 +4216,66 @@
           <w:p>
             <w:pPr>
               <w:pStyle w:val="Content"/>
+              <w:numPr>
+                <w:ilvl w:val="0"/>
+                <w:numId w:val="2"/>
+              </w:numPr>
+            </w:pPr>
+            <w:r>
+              <w:t xml:space="preserve">MAGGIE7 at </w:t>
+            </w:r>
+            <w:proofErr w:type="spellStart"/>
+            <w:r>
+              <w:t>HV_Trigger</w:t>
+            </w:r>
+            <w:proofErr w:type="spellEnd"/>
+            <w:r>
+              <w:t xml:space="preserve"> 002C-2D &amp; 002E-2F</w:t>
+            </w:r>
+          </w:p>
+          <w:p>
+            <w:pPr>
+              <w:pStyle w:val="Content"/>
+              <w:numPr>
+                <w:ilvl w:val="0"/>
+                <w:numId w:val="2"/>
+              </w:numPr>
+            </w:pPr>
+            <w:r>
+              <w:t xml:space="preserve">MAGGIE8 at </w:t>
+            </w:r>
+            <w:proofErr w:type="spellStart"/>
+            <w:r>
+              <w:t>HV_Trigger</w:t>
+            </w:r>
+            <w:proofErr w:type="spellEnd"/>
+            <w:r>
+              <w:t xml:space="preserve"> 0030-31 &amp; 0032-33</w:t>
+            </w:r>
+          </w:p>
+          <w:p>
+            <w:pPr>
+              <w:pStyle w:val="Content"/>
+              <w:numPr>
+                <w:ilvl w:val="0"/>
+                <w:numId w:val="2"/>
+              </w:numPr>
+            </w:pPr>
+            <w:r>
+              <w:t xml:space="preserve">MAGGIE9 at </w:t>
+            </w:r>
+            <w:proofErr w:type="spellStart"/>
+            <w:r>
+              <w:t>HV_Trigger</w:t>
+            </w:r>
+            <w:proofErr w:type="spellEnd"/>
+            <w:r>
+              <w:t xml:space="preserve"> 0034-35 &amp; 0036-37</w:t>
+            </w:r>
+          </w:p>
+          <w:p>
+            <w:pPr>
+              <w:pStyle w:val="Content"/>
             </w:pPr>
           </w:p>
           <w:p>
@@ -2284,6 +4408,42 @@
           </w:p>
           <w:p>
             <w:pPr>
+              <w:pStyle w:val="Content"/>
+              <w:numPr>
+                <w:ilvl w:val="0"/>
+                <w:numId w:val="3"/>
+              </w:numPr>
+            </w:pPr>
+            <w:r>
+              <w:t>MAGGIE7 – 00D0</w:t>
+            </w:r>
+          </w:p>
+          <w:p>
+            <w:pPr>
+              <w:pStyle w:val="Content"/>
+              <w:numPr>
+                <w:ilvl w:val="0"/>
+                <w:numId w:val="3"/>
+              </w:numPr>
+            </w:pPr>
+            <w:r>
+              <w:t>MAGGIE8 – 00E0</w:t>
+            </w:r>
+          </w:p>
+          <w:p>
+            <w:pPr>
+              <w:pStyle w:val="Content"/>
+              <w:numPr>
+                <w:ilvl w:val="0"/>
+                <w:numId w:val="3"/>
+              </w:numPr>
+            </w:pPr>
+            <w:r>
+              <w:t>MAGGIE9 – 00F0</w:t>
+            </w:r>
+          </w:p>
+          <w:p>
+            <w:pPr>
               <w:pStyle w:val="EmphasisText"/>
               <w:rPr>
                 <w:iCs/>
@@ -2310,19 +4470,21 @@
         </w:rPr>
       </w:pPr>
       <w:r>
+        <w:lastRenderedPageBreak/>
         <w:br w:type="page"/>
       </w:r>
     </w:p>
     <w:p>
       <w:pPr>
-        <w:pStyle w:val="Heading3"/>
-      </w:pPr>
+        <w:pStyle w:val="Heading2"/>
+      </w:pPr>
+      <w:bookmarkStart w:id="6" w:name="_Toc43296585"/>
       <w:r>
         <w:lastRenderedPageBreak/>
         <w:t>MAGGIE Registers</w:t>
       </w:r>
+      <w:bookmarkEnd w:id="6"/>
     </w:p>
-    <w:p/>
     <w:tbl>
       <w:tblPr>
         <w:tblStyle w:val="TableGrid"/>
@@ -4101,10 +6263,12 @@
       <w:pPr>
         <w:pStyle w:val="Heading3"/>
       </w:pPr>
+      <w:bookmarkStart w:id="7" w:name="_Toc43296586"/>
       <w:r>
         <w:lastRenderedPageBreak/>
         <w:t>BP2RAST_cmd</w:t>
       </w:r>
+      <w:bookmarkEnd w:id="7"/>
     </w:p>
     <w:p>
       <w:pPr>
@@ -4114,15 +6278,6 @@
           <w:bCs/>
         </w:rPr>
       </w:pPr>
-    </w:p>
-    <w:p>
-      <w:pPr>
-        <w:jc w:val="both"/>
-        <w:rPr>
-          <w:b w:val="0"/>
-          <w:bCs/>
-        </w:rPr>
-      </w:pPr>
       <w:r>
         <w:rPr>
           <w:b w:val="0"/>
@@ -4130,15 +6285,6 @@
         </w:rPr>
         <w:t>The BP2RAST_cmd register is composed of the following bit settings:</w:t>
       </w:r>
-    </w:p>
-    <w:p>
-      <w:pPr>
-        <w:jc w:val="both"/>
-        <w:rPr>
-          <w:b w:val="0"/>
-          <w:bCs/>
-        </w:rPr>
-      </w:pPr>
     </w:p>
     <w:tbl>
       <w:tblPr>
@@ -4574,6 +6720,7 @@
       <w:pPr>
         <w:pStyle w:val="Heading3"/>
       </w:pPr>
+      <w:bookmarkStart w:id="8" w:name="_Toc43296587"/>
       <w:r>
         <w:t xml:space="preserve">Bits 7-6 – </w:t>
       </w:r>
@@ -4589,6 +6736,7 @@
       <w:r>
         <w:t>text_mode_slave</w:t>
       </w:r>
+      <w:bookmarkEnd w:id="8"/>
       <w:proofErr w:type="spellEnd"/>
     </w:p>
     <w:p>
@@ -4723,9 +6871,11 @@
       <w:pPr>
         <w:pStyle w:val="Heading3"/>
       </w:pPr>
+      <w:bookmarkStart w:id="9" w:name="_Toc43296588"/>
       <w:r>
         <w:t>Bit 4 – mode_565</w:t>
       </w:r>
+      <w:bookmarkEnd w:id="9"/>
     </w:p>
     <w:p>
       <w:pPr>
@@ -4740,9 +6890,11 @@
       <w:pPr>
         <w:pStyle w:val="Heading3"/>
       </w:pPr>
+      <w:bookmarkStart w:id="10" w:name="_Toc43296589"/>
       <w:r>
         <w:t>Bit 3 – BART enable</w:t>
       </w:r>
+      <w:bookmarkEnd w:id="10"/>
     </w:p>
     <w:p>
       <w:pPr>
@@ -4796,9 +6948,11 @@
       <w:pPr>
         <w:pStyle w:val="Heading3"/>
       </w:pPr>
+      <w:bookmarkStart w:id="11" w:name="_Toc43296590"/>
       <w:r>
         <w:t>Bit 2 – 16_bit_mode</w:t>
       </w:r>
+      <w:bookmarkEnd w:id="11"/>
     </w:p>
     <w:p>
       <w:pPr>
@@ -4829,9 +6983,11 @@
       <w:pPr>
         <w:pStyle w:val="Heading3"/>
       </w:pPr>
+      <w:bookmarkStart w:id="12" w:name="_Toc43296591"/>
       <w:r>
         <w:t>Bits 1-0 – Video Mode / pixels per byte</w:t>
       </w:r>
+      <w:bookmarkEnd w:id="12"/>
     </w:p>
     <w:p>
       <w:pPr>
@@ -4862,15 +7018,6 @@
         </w:rPr>
         <w:t>.  The table below shows how bits 2-0 work together to determine the Video Mode:</w:t>
       </w:r>
-    </w:p>
-    <w:p>
-      <w:pPr>
-        <w:jc w:val="both"/>
-        <w:rPr>
-          <w:b w:val="0"/>
-          <w:bCs/>
-        </w:rPr>
-      </w:pPr>
     </w:p>
     <w:tbl>
       <w:tblPr>
@@ -5521,7 +7668,6 @@
                 <w:b w:val="0"/>
                 <w:bCs/>
               </w:rPr>
-              <w:lastRenderedPageBreak/>
               <w:t>1</w:t>
             </w:r>
           </w:p>
@@ -5688,53 +7834,14 @@
     </w:p>
     <w:p>
       <w:pPr>
-        <w:jc w:val="both"/>
-        <w:rPr>
-          <w:b w:val="0"/>
-          <w:bCs/>
-        </w:rPr>
-      </w:pPr>
-    </w:p>
-    <w:p>
-      <w:pPr>
-        <w:jc w:val="both"/>
-        <w:rPr>
-          <w:b w:val="0"/>
-          <w:bCs/>
-        </w:rPr>
-      </w:pPr>
-    </w:p>
-    <w:p>
-      <w:pPr>
-        <w:spacing w:after="200"/>
-        <w:rPr>
-          <w:rFonts w:asciiTheme="majorHAnsi" w:eastAsiaTheme="majorEastAsia" w:hAnsiTheme="majorHAnsi" w:cstheme="majorBidi"/>
-          <w:color w:val="012639" w:themeColor="accent1" w:themeShade="7F"/>
-          <w:sz w:val="24"/>
-          <w:szCs w:val="24"/>
-        </w:rPr>
-      </w:pPr>
-      <w:r>
-        <w:br w:type="page"/>
-      </w:r>
-    </w:p>
-    <w:p>
-      <w:pPr>
-        <w:pStyle w:val="Heading3"/>
-      </w:pPr>
+        <w:pStyle w:val="Heading2"/>
+      </w:pPr>
+      <w:bookmarkStart w:id="13" w:name="_Toc43296592"/>
       <w:r>
         <w:lastRenderedPageBreak/>
         <w:t>Text Mode</w:t>
       </w:r>
-    </w:p>
-    <w:p>
-      <w:pPr>
-        <w:jc w:val="both"/>
-        <w:rPr>
-          <w:b w:val="0"/>
-          <w:bCs/>
-        </w:rPr>
-      </w:pPr>
+      <w:bookmarkEnd w:id="13"/>
     </w:p>
     <w:p>
       <w:pPr>
@@ -6583,123 +8690,295 @@
     </w:p>
     <w:p>
       <w:pPr>
-        <w:pStyle w:val="Heading2"/>
-      </w:pPr>
-      <w:r>
-        <w:t>PALETTES</w:t>
+        <w:spacing w:after="200"/>
+      </w:pPr>
+      <w:r>
+        <w:br w:type="page"/>
       </w:r>
     </w:p>
     <w:p>
       <w:pPr>
-        <w:jc w:val="both"/>
-        <w:rPr>
-          <w:b w:val="0"/>
-          <w:bCs/>
-        </w:rPr>
-      </w:pPr>
-      <w:r>
-        <w:rPr>
-          <w:b w:val="0"/>
-          <w:bCs/>
-        </w:rPr>
-        <w:t>The palette</w:t>
-      </w:r>
-      <w:r>
-        <w:rPr>
-          <w:b w:val="0"/>
-          <w:bCs/>
-        </w:rPr>
-        <w:t xml:space="preserve">s are held in memory at </w:t>
-      </w:r>
-      <w:r>
-        <w:rPr>
-          <w:b w:val="0"/>
-          <w:bCs/>
-        </w:rPr>
-        <w:t>$7C00-$7FFF</w:t>
-      </w:r>
-      <w:r>
-        <w:t xml:space="preserve"> </w:t>
-      </w:r>
-      <w:r>
-        <w:rPr>
-          <w:b w:val="0"/>
-          <w:bCs/>
-        </w:rPr>
-        <w:t>and are</w:t>
-      </w:r>
-      <w:r>
-        <w:rPr>
-          <w:b w:val="0"/>
-          <w:bCs/>
-        </w:rPr>
-        <w:t xml:space="preserve"> 512 entries wide, with the 4444 colo</w:t>
-      </w:r>
-      <w:r>
-        <w:rPr>
-          <w:b w:val="0"/>
-          <w:bCs/>
-        </w:rPr>
-        <w:t>u</w:t>
-      </w:r>
-      <w:r>
-        <w:rPr>
-          <w:b w:val="0"/>
-          <w:bCs/>
-        </w:rPr>
-        <w:t>r palette occupying the first 256x16 entries while the 565 palette occupies the second 256x16 entries.</w:t>
-      </w:r>
-      <w:r>
-        <w:rPr>
-          <w:b w:val="0"/>
-          <w:bCs/>
-        </w:rPr>
-        <w:t xml:space="preserve">  Both palettes are 16-bit.</w:t>
-      </w:r>
+        <w:pStyle w:val="Heading2"/>
+      </w:pPr>
+      <w:bookmarkStart w:id="14" w:name="_Toc43296593"/>
+      <w:r>
+        <w:lastRenderedPageBreak/>
+        <w:t>DEFAULT MAGGIE SETTINGS</w:t>
+      </w:r>
+      <w:bookmarkEnd w:id="14"/>
     </w:p>
     <w:p>
       <w:pPr>
-        <w:jc w:val="both"/>
-        <w:rPr>
-          <w:b w:val="0"/>
-          <w:bCs/>
-        </w:rPr>
-      </w:pPr>
+        <w:spacing w:after="200"/>
+        <w:rPr>
+          <w:b w:val="0"/>
+          <w:bCs/>
+        </w:rPr>
+      </w:pPr>
+      <w:r>
+        <w:rPr>
+          <w:b w:val="0"/>
+          <w:bCs/>
+        </w:rPr>
+        <w:t>Example default MAGGIE settings</w:t>
+      </w:r>
+      <w:r>
+        <w:rPr>
+          <w:b w:val="0"/>
+          <w:bCs/>
+        </w:rPr>
+        <w:t xml:space="preserve"> for the ‘chip’ image</w:t>
+      </w:r>
+      <w:r>
+        <w:rPr>
+          <w:b w:val="0"/>
+          <w:bCs/>
+        </w:rPr>
+        <w:t>:</w:t>
+      </w:r>
     </w:p>
     <w:p>
       <w:pPr>
-        <w:pStyle w:val="Heading3"/>
-      </w:pPr>
-      <w:r>
-        <w:t>ARGB4444 Palette</w:t>
+        <w:spacing w:after="200"/>
+        <w:rPr>
+          <w:b w:val="0"/>
+          <w:bCs/>
+        </w:rPr>
+      </w:pPr>
+      <w:r>
+        <w:rPr>
+          <w:b w:val="0"/>
+          <w:bCs/>
+        </w:rPr>
+        <w:t>Top image: MAGGIE4 - HW triggers @ 20-21 &amp; 22-23</w:t>
       </w:r>
     </w:p>
     <w:p>
       <w:pPr>
-        <w:jc w:val="both"/>
-        <w:rPr>
-          <w:b w:val="0"/>
-          <w:bCs/>
-        </w:rPr>
-      </w:pPr>
-      <w:r>
-        <w:rPr>
-          <w:b w:val="0"/>
-          <w:bCs/>
-        </w:rPr>
-        <w:t>This is the default palette for Text Mode, requiring two bytes per palette entry.  As it is commonly used with Text Mode, which can specify a maximum of 16 index values, it is generally divided into separate palettes of 16 entries, with the first 16 being the default palette.</w:t>
+        <w:spacing w:after="200"/>
+        <w:rPr>
+          <w:b w:val="0"/>
+          <w:bCs/>
+        </w:rPr>
+      </w:pPr>
+      <w:r>
+        <w:rPr>
+          <w:b w:val="0"/>
+          <w:bCs/>
+        </w:rPr>
+        <w:t>A0 - 1A 10 00 00 33 00 00 60 00 BF 00 77 00 00 00 00</w:t>
       </w:r>
     </w:p>
     <w:p>
       <w:pPr>
+        <w:spacing w:after="200"/>
+        <w:rPr>
+          <w:b w:val="0"/>
+          <w:bCs/>
+        </w:rPr>
+      </w:pPr>
+    </w:p>
+    <w:p>
+      <w:pPr>
+        <w:spacing w:after="200"/>
+        <w:rPr>
+          <w:b w:val="0"/>
+          <w:bCs/>
+        </w:rPr>
+      </w:pPr>
+      <w:r>
+        <w:rPr>
+          <w:b w:val="0"/>
+          <w:bCs/>
+        </w:rPr>
+        <w:t>Middle image: MAGGIE5 - HW triggers @ 24-25 &amp; 26-27</w:t>
+      </w:r>
+    </w:p>
+    <w:p>
+      <w:pPr>
+        <w:spacing w:after="200"/>
+        <w:rPr>
+          <w:b w:val="0"/>
+          <w:bCs/>
+        </w:rPr>
+      </w:pPr>
+      <w:r>
+        <w:rPr>
+          <w:b w:val="0"/>
+          <w:bCs/>
+        </w:rPr>
+        <w:t>B0 - 1A 70 00 00 33 00 00 60 00 BF 00 77 01 01 00 00</w:t>
+      </w:r>
+    </w:p>
+    <w:p>
+      <w:pPr>
+        <w:spacing w:after="200"/>
+        <w:rPr>
+          <w:b w:val="0"/>
+          <w:bCs/>
+        </w:rPr>
+      </w:pPr>
+    </w:p>
+    <w:p>
+      <w:pPr>
+        <w:spacing w:after="200"/>
+        <w:rPr>
+          <w:b w:val="0"/>
+          <w:bCs/>
+        </w:rPr>
+      </w:pPr>
+      <w:r>
+        <w:rPr>
+          <w:b w:val="0"/>
+          <w:bCs/>
+        </w:rPr>
+        <w:t>Background image: MAGGIE6 - HW triggers @ 28-29 &amp; 2A-2B</w:t>
+      </w:r>
+    </w:p>
+    <w:p>
+      <w:pPr>
+        <w:spacing w:after="200"/>
+        <w:rPr>
+          <w:rFonts w:asciiTheme="majorHAnsi" w:eastAsiaTheme="majorEastAsia" w:hAnsiTheme="majorHAnsi" w:cstheme="majorBidi"/>
+          <w:color w:val="061F57" w:themeColor="text2" w:themeShade="BF"/>
+          <w:kern w:val="28"/>
+          <w:sz w:val="52"/>
+          <w:szCs w:val="32"/>
+        </w:rPr>
+      </w:pPr>
+      <w:r>
+        <w:rPr>
+          <w:b w:val="0"/>
+          <w:bCs/>
+        </w:rPr>
+        <w:t>C0 - 0A B0 00 00 33 0A 00 60 00 BF 00 77 03 03 00 00</w:t>
+      </w:r>
+      <w:r>
+        <w:br w:type="page"/>
+      </w:r>
+    </w:p>
+    <w:p>
+      <w:pPr>
+        <w:pStyle w:val="Heading1"/>
+      </w:pPr>
+      <w:bookmarkStart w:id="15" w:name="_Toc43296594"/>
+      <w:r>
+        <w:lastRenderedPageBreak/>
+        <w:t>PALETTES</w:t>
+      </w:r>
+      <w:bookmarkEnd w:id="15"/>
+    </w:p>
+    <w:p>
+      <w:pPr>
         <w:jc w:val="both"/>
         <w:rPr>
           <w:b w:val="0"/>
           <w:bCs/>
         </w:rPr>
       </w:pPr>
-      <w:bookmarkStart w:id="0" w:name="_GoBack"/>
-      <w:bookmarkEnd w:id="0"/>
+      <w:r>
+        <w:rPr>
+          <w:b w:val="0"/>
+          <w:bCs/>
+        </w:rPr>
+        <w:t>The palette</w:t>
+      </w:r>
+      <w:r>
+        <w:rPr>
+          <w:b w:val="0"/>
+          <w:bCs/>
+        </w:rPr>
+        <w:t xml:space="preserve">s are held in memory at </w:t>
+      </w:r>
+      <w:r>
+        <w:rPr>
+          <w:b w:val="0"/>
+          <w:bCs/>
+        </w:rPr>
+        <w:t>$7C00-$7FFF</w:t>
+      </w:r>
+      <w:r>
+        <w:t xml:space="preserve"> </w:t>
+      </w:r>
+      <w:r>
+        <w:rPr>
+          <w:b w:val="0"/>
+          <w:bCs/>
+        </w:rPr>
+        <w:t>and are</w:t>
+      </w:r>
+      <w:r>
+        <w:rPr>
+          <w:b w:val="0"/>
+          <w:bCs/>
+        </w:rPr>
+        <w:t xml:space="preserve"> 512 entries wide, with the 4444 colo</w:t>
+      </w:r>
+      <w:r>
+        <w:rPr>
+          <w:b w:val="0"/>
+          <w:bCs/>
+        </w:rPr>
+        <w:t>u</w:t>
+      </w:r>
+      <w:r>
+        <w:rPr>
+          <w:b w:val="0"/>
+          <w:bCs/>
+        </w:rPr>
+        <w:t>r palette occupying the first 256x16 entries while the 565 palette occupies the second 256x16 entries.</w:t>
+      </w:r>
+      <w:r>
+        <w:rPr>
+          <w:b w:val="0"/>
+          <w:bCs/>
+        </w:rPr>
+        <w:t xml:space="preserve">  Both palettes are 16-bit.</w:t>
+      </w:r>
+    </w:p>
+    <w:p>
+      <w:pPr>
+        <w:jc w:val="both"/>
+        <w:rPr>
+          <w:b w:val="0"/>
+          <w:bCs/>
+        </w:rPr>
+      </w:pPr>
+    </w:p>
+    <w:p>
+      <w:pPr>
+        <w:pStyle w:val="Heading2"/>
+      </w:pPr>
+      <w:bookmarkStart w:id="16" w:name="_Toc43296595"/>
+      <w:r>
+        <w:t>ARGB4444 Palette</w:t>
+      </w:r>
+      <w:bookmarkEnd w:id="16"/>
+    </w:p>
+    <w:p>
+      <w:pPr>
+        <w:jc w:val="both"/>
+        <w:rPr>
+          <w:b w:val="0"/>
+          <w:bCs/>
+        </w:rPr>
+      </w:pPr>
+      <w:r>
+        <w:rPr>
+          <w:b w:val="0"/>
+          <w:bCs/>
+        </w:rPr>
+        <w:t>This is the default palette for Text Mode, requiring two bytes per palette entry.  As it is commonly used with Text Mode, which can specify a maximum of 16 index values, it is generally divided into separate palettes of 16 entries, with the first 16 being the default palette.</w:t>
+      </w:r>
+    </w:p>
+    <w:p>
+      <w:pPr>
+        <w:jc w:val="both"/>
+        <w:rPr>
+          <w:b w:val="0"/>
+          <w:bCs/>
+        </w:rPr>
+      </w:pPr>
     </w:p>
     <w:p>
       <w:pPr>
@@ -7011,6 +9290,50 @@
     </w:p>
     <w:p>
       <w:pPr>
+        <w:spacing w:after="200"/>
+        <w:rPr>
+          <w:b w:val="0"/>
+          <w:bCs/>
+        </w:rPr>
+      </w:pPr>
+      <w:r>
+        <w:rPr>
+          <w:b w:val="0"/>
+          <w:bCs/>
+        </w:rPr>
+        <w:t>The last four pages of Bank 0x41 contains the palette, with the first 32 bytes containing the default palette.</w:t>
+      </w:r>
+    </w:p>
+    <w:p>
+      <w:pPr>
+        <w:spacing w:after="200"/>
+        <w:rPr>
+          <w:b w:val="0"/>
+          <w:bCs/>
+        </w:rPr>
+      </w:pPr>
+      <w:r>
+        <w:rPr>
+          <w:b w:val="0"/>
+          <w:bCs/>
+        </w:rPr>
+        <w:br w:type="page"/>
+      </w:r>
+    </w:p>
+    <w:p>
+      <w:pPr>
+        <w:pStyle w:val="Heading1"/>
+      </w:pPr>
+      <w:bookmarkStart w:id="17" w:name="_Toc43296596"/>
+      <w:r>
+        <w:lastRenderedPageBreak/>
+        <w:t>Host IO ports</w:t>
+      </w:r>
+      <w:bookmarkEnd w:id="17"/>
+    </w:p>
+    <w:p>
+      <w:pPr>
+        <w:spacing w:after="200"/>
         <w:jc w:val="both"/>
         <w:rPr>
           <w:b w:val="0"/>
@@ -7019,9 +9342,500 @@
       </w:pPr>
       <w:r>
         <w:rPr>
+          <w:b w:val="0"/>
+          <w:bCs/>
+        </w:rPr>
+        <w:t>The GPU exposes some specific IO addresses to the host to facilitate extra hardware functions, listed below</w:t>
+      </w:r>
+      <w:r>
+        <w:rPr>
+          <w:b w:val="0"/>
+          <w:bCs/>
+        </w:rPr>
+        <w:t>.  The IO addresses are separate from the GPU RAM address space and are easily customizable in Quartus via the parameter settings in the Z80_bridge.</w:t>
+      </w:r>
+    </w:p>
+    <w:tbl>
+      <w:tblPr>
+        <w:tblStyle w:val="GridTable4"/>
+        <w:tblW w:w="0" w:type="auto"/>
+        <w:tblLook w:val="04A0" w:firstRow="1" w:lastRow="0" w:firstColumn="1" w:lastColumn="0" w:noHBand="0" w:noVBand="1"/>
+      </w:tblPr>
+      <w:tblGrid>
+        <w:gridCol w:w="1555"/>
+        <w:gridCol w:w="1701"/>
+        <w:gridCol w:w="6670"/>
+      </w:tblGrid>
+      <w:tr>
+        <w:trPr>
+          <w:cnfStyle w:val="100000000000" w:firstRow="1" w:lastRow="0" w:firstColumn="0" w:lastColumn="0" w:oddVBand="0" w:evenVBand="0" w:oddHBand="0" w:evenHBand="0" w:firstRowFirstColumn="0" w:firstRowLastColumn="0" w:lastRowFirstColumn="0" w:lastRowLastColumn="0"/>
+        </w:trPr>
+        <w:tc>
+          <w:tcPr>
+            <w:cnfStyle w:val="001000000000" w:firstRow="0" w:lastRow="0" w:firstColumn="1" w:lastColumn="0" w:oddVBand="0" w:evenVBand="0" w:oddHBand="0" w:evenHBand="0" w:firstRowFirstColumn="0" w:firstRowLastColumn="0" w:lastRowFirstColumn="0" w:lastRowLastColumn="0"/>
+            <w:tcW w:w="1555" w:type="dxa"/>
+          </w:tcPr>
+          <w:p>
+            <w:pPr>
+              <w:spacing w:after="200"/>
+              <w:jc w:val="center"/>
+              <w:rPr>
+                <w:b/>
+                <w:bCs w:val="0"/>
+                <w:color w:val="auto"/>
+              </w:rPr>
+            </w:pPr>
+            <w:r>
+              <w:rPr>
+                <w:b/>
+                <w:bCs w:val="0"/>
+                <w:color w:val="auto"/>
+              </w:rPr>
+              <w:t>IO Address</w:t>
+            </w:r>
+          </w:p>
+        </w:tc>
+        <w:tc>
+          <w:tcPr>
+            <w:tcW w:w="1701" w:type="dxa"/>
+          </w:tcPr>
+          <w:p>
+            <w:pPr>
+              <w:spacing w:after="200"/>
+              <w:jc w:val="center"/>
+              <w:cnfStyle w:val="100000000000" w:firstRow="1" w:lastRow="0" w:firstColumn="0" w:lastColumn="0" w:oddVBand="0" w:evenVBand="0" w:oddHBand="0" w:evenHBand="0" w:firstRowFirstColumn="0" w:firstRowLastColumn="0" w:lastRowFirstColumn="0" w:lastRowLastColumn="0"/>
+              <w:rPr>
+                <w:b/>
+                <w:bCs w:val="0"/>
+                <w:color w:val="auto"/>
+              </w:rPr>
+            </w:pPr>
+            <w:r>
+              <w:rPr>
+                <w:b/>
+                <w:bCs w:val="0"/>
+                <w:color w:val="auto"/>
+              </w:rPr>
+              <w:t>Read/Write</w:t>
+            </w:r>
+          </w:p>
+        </w:tc>
+        <w:tc>
+          <w:tcPr>
+            <w:tcW w:w="6670" w:type="dxa"/>
+          </w:tcPr>
+          <w:p>
+            <w:pPr>
+              <w:spacing w:after="200"/>
+              <w:cnfStyle w:val="100000000000" w:firstRow="1" w:lastRow="0" w:firstColumn="0" w:lastColumn="0" w:oddVBand="0" w:evenVBand="0" w:oddHBand="0" w:evenHBand="0" w:firstRowFirstColumn="0" w:firstRowLastColumn="0" w:lastRowFirstColumn="0" w:lastRowLastColumn="0"/>
+              <w:rPr>
+                <w:b/>
+                <w:bCs w:val="0"/>
+                <w:color w:val="auto"/>
+              </w:rPr>
+            </w:pPr>
+            <w:r>
+              <w:rPr>
+                <w:b/>
+                <w:bCs w:val="0"/>
+                <w:color w:val="auto"/>
+              </w:rPr>
+              <w:t>Function</w:t>
+            </w:r>
+          </w:p>
+        </w:tc>
+      </w:tr>
+      <w:tr>
+        <w:trPr>
+          <w:cnfStyle w:val="000000100000" w:firstRow="0" w:lastRow="0" w:firstColumn="0" w:lastColumn="0" w:oddVBand="0" w:evenVBand="0" w:oddHBand="1" w:evenHBand="0" w:firstRowFirstColumn="0" w:firstRowLastColumn="0" w:lastRowFirstColumn="0" w:lastRowLastColumn="0"/>
+        </w:trPr>
+        <w:tc>
+          <w:tcPr>
+            <w:cnfStyle w:val="001000000000" w:firstRow="0" w:lastRow="0" w:firstColumn="1" w:lastColumn="0" w:oddVBand="0" w:evenVBand="0" w:oddHBand="0" w:evenHBand="0" w:firstRowFirstColumn="0" w:firstRowLastColumn="0" w:lastRowFirstColumn="0" w:lastRowLastColumn="0"/>
+            <w:tcW w:w="1555" w:type="dxa"/>
+          </w:tcPr>
+          <w:p>
+            <w:pPr>
+              <w:spacing w:after="200"/>
+              <w:jc w:val="center"/>
+              <w:rPr>
+                <w:b/>
+                <w:bCs w:val="0"/>
+              </w:rPr>
+            </w:pPr>
+            <w:r>
+              <w:rPr>
+                <w:b/>
+                <w:bCs w:val="0"/>
+              </w:rPr>
+              <w:t>240</w:t>
+            </w:r>
+            <w:r>
+              <w:rPr>
+                <w:b/>
+                <w:bCs w:val="0"/>
+              </w:rPr>
+              <w:t xml:space="preserve"> / F0</w:t>
+            </w:r>
+          </w:p>
+        </w:tc>
+        <w:tc>
+          <w:tcPr>
+            <w:tcW w:w="1701" w:type="dxa"/>
+          </w:tcPr>
+          <w:p>
+            <w:pPr>
+              <w:spacing w:after="200"/>
+              <w:jc w:val="center"/>
+              <w:cnfStyle w:val="000000100000" w:firstRow="0" w:lastRow="0" w:firstColumn="0" w:lastColumn="0" w:oddVBand="0" w:evenVBand="0" w:oddHBand="1" w:evenHBand="0" w:firstRowFirstColumn="0" w:firstRowLastColumn="0" w:lastRowFirstColumn="0" w:lastRowLastColumn="0"/>
+              <w:rPr>
+                <w:b w:val="0"/>
+                <w:bCs/>
+              </w:rPr>
+            </w:pPr>
+            <w:r>
+              <w:rPr>
+                <w:b w:val="0"/>
+                <w:bCs/>
+              </w:rPr>
+              <w:t>Read-only</w:t>
+            </w:r>
+          </w:p>
+        </w:tc>
+        <w:tc>
+          <w:tcPr>
+            <w:tcW w:w="6670" w:type="dxa"/>
+          </w:tcPr>
+          <w:p>
+            <w:pPr>
+              <w:spacing w:after="200"/>
+              <w:cnfStyle w:val="000000100000" w:firstRow="0" w:lastRow="0" w:firstColumn="0" w:lastColumn="0" w:oddVBand="0" w:evenVBand="0" w:oddHBand="1" w:evenHBand="0" w:firstRowFirstColumn="0" w:firstRowLastColumn="0" w:lastRowFirstColumn="0" w:lastRowLastColumn="0"/>
+              <w:rPr>
+                <w:b w:val="0"/>
+                <w:bCs/>
+              </w:rPr>
+            </w:pPr>
+            <w:r>
+              <w:rPr>
+                <w:b w:val="0"/>
+                <w:bCs/>
+              </w:rPr>
+              <w:t xml:space="preserve">PS2 </w:t>
+            </w:r>
+            <w:r>
+              <w:rPr>
+                <w:b w:val="0"/>
+                <w:bCs/>
+              </w:rPr>
+              <w:t xml:space="preserve">data </w:t>
+            </w:r>
+            <w:r>
+              <w:rPr>
+                <w:b w:val="0"/>
+                <w:bCs/>
+              </w:rPr>
+              <w:t>(keyboard interface)</w:t>
+            </w:r>
+          </w:p>
+        </w:tc>
+      </w:tr>
+      <w:tr>
+        <w:tc>
+          <w:tcPr>
+            <w:cnfStyle w:val="001000000000" w:firstRow="0" w:lastRow="0" w:firstColumn="1" w:lastColumn="0" w:oddVBand="0" w:evenVBand="0" w:oddHBand="0" w:evenHBand="0" w:firstRowFirstColumn="0" w:firstRowLastColumn="0" w:lastRowFirstColumn="0" w:lastRowLastColumn="0"/>
+            <w:tcW w:w="1555" w:type="dxa"/>
+          </w:tcPr>
+          <w:p>
+            <w:pPr>
+              <w:spacing w:after="200"/>
+              <w:jc w:val="center"/>
+              <w:rPr>
+                <w:b/>
+                <w:bCs w:val="0"/>
+              </w:rPr>
+            </w:pPr>
+            <w:r>
+              <w:rPr>
+                <w:b/>
+                <w:bCs w:val="0"/>
+              </w:rPr>
+              <w:t>241</w:t>
+            </w:r>
+            <w:r>
+              <w:rPr>
+                <w:b/>
+                <w:bCs w:val="0"/>
+              </w:rPr>
+              <w:t xml:space="preserve"> / F1</w:t>
+            </w:r>
+          </w:p>
+        </w:tc>
+        <w:tc>
+          <w:tcPr>
+            <w:tcW w:w="1701" w:type="dxa"/>
+          </w:tcPr>
+          <w:p>
+            <w:pPr>
+              <w:spacing w:after="200"/>
+              <w:jc w:val="center"/>
+              <w:cnfStyle w:val="000000000000" w:firstRow="0" w:lastRow="0" w:firstColumn="0" w:lastColumn="0" w:oddVBand="0" w:evenVBand="0" w:oddHBand="0" w:evenHBand="0" w:firstRowFirstColumn="0" w:firstRowLastColumn="0" w:lastRowFirstColumn="0" w:lastRowLastColumn="0"/>
+              <w:rPr>
+                <w:b w:val="0"/>
+                <w:bCs/>
+              </w:rPr>
+            </w:pPr>
+            <w:r>
+              <w:rPr>
+                <w:b w:val="0"/>
+                <w:bCs/>
+              </w:rPr>
+              <w:t>Read-only</w:t>
+            </w:r>
+          </w:p>
+        </w:tc>
+        <w:tc>
+          <w:tcPr>
+            <w:tcW w:w="6670" w:type="dxa"/>
+          </w:tcPr>
+          <w:p>
+            <w:pPr>
+              <w:spacing w:after="200"/>
+              <w:cnfStyle w:val="000000000000" w:firstRow="0" w:lastRow="0" w:firstColumn="0" w:lastColumn="0" w:oddVBand="0" w:evenVBand="0" w:oddHBand="0" w:evenHBand="0" w:firstRowFirstColumn="0" w:firstRowLastColumn="0" w:lastRowFirstColumn="0" w:lastRowLastColumn="0"/>
+              <w:rPr>
+                <w:b w:val="0"/>
+                <w:bCs/>
+              </w:rPr>
+            </w:pPr>
+            <w:r>
+              <w:rPr>
+                <w:b w:val="0"/>
+                <w:bCs/>
+              </w:rPr>
+              <w:t>PS2 status (</w:t>
+            </w:r>
+            <w:r>
+              <w:rPr>
+                <w:b w:val="0"/>
+                <w:bCs/>
+              </w:rPr>
+              <w:t>~0=data ready</w:t>
+            </w:r>
+            <w:r>
+              <w:rPr>
+                <w:b w:val="0"/>
+                <w:bCs/>
+              </w:rPr>
+              <w:t>)</w:t>
+            </w:r>
+          </w:p>
+        </w:tc>
+      </w:tr>
+      <w:tr>
+        <w:trPr>
+          <w:cnfStyle w:val="000000100000" w:firstRow="0" w:lastRow="0" w:firstColumn="0" w:lastColumn="0" w:oddVBand="0" w:evenVBand="0" w:oddHBand="1" w:evenHBand="0" w:firstRowFirstColumn="0" w:firstRowLastColumn="0" w:lastRowFirstColumn="0" w:lastRowLastColumn="0"/>
+        </w:trPr>
+        <w:tc>
+          <w:tcPr>
+            <w:cnfStyle w:val="001000000000" w:firstRow="0" w:lastRow="0" w:firstColumn="1" w:lastColumn="0" w:oddVBand="0" w:evenVBand="0" w:oddHBand="0" w:evenHBand="0" w:firstRowFirstColumn="0" w:firstRowLastColumn="0" w:lastRowFirstColumn="0" w:lastRowLastColumn="0"/>
+            <w:tcW w:w="1555" w:type="dxa"/>
+          </w:tcPr>
+          <w:p>
+            <w:pPr>
+              <w:spacing w:after="200"/>
+              <w:jc w:val="center"/>
+              <w:rPr>
+                <w:b/>
+                <w:bCs w:val="0"/>
+              </w:rPr>
+            </w:pPr>
+            <w:r>
+              <w:rPr>
+                <w:b/>
+                <w:bCs w:val="0"/>
+              </w:rPr>
+              <w:t>242</w:t>
+            </w:r>
+            <w:r>
+              <w:rPr>
+                <w:b/>
+                <w:bCs w:val="0"/>
+              </w:rPr>
+              <w:t xml:space="preserve"> / F2</w:t>
+            </w:r>
+          </w:p>
+        </w:tc>
+        <w:tc>
+          <w:tcPr>
+            <w:tcW w:w="1701" w:type="dxa"/>
+          </w:tcPr>
+          <w:p>
+            <w:pPr>
+              <w:spacing w:after="200"/>
+              <w:jc w:val="center"/>
+              <w:cnfStyle w:val="000000100000" w:firstRow="0" w:lastRow="0" w:firstColumn="0" w:lastColumn="0" w:oddVBand="0" w:evenVBand="0" w:oddHBand="1" w:evenHBand="0" w:firstRowFirstColumn="0" w:firstRowLastColumn="0" w:lastRowFirstColumn="0" w:lastRowLastColumn="0"/>
+              <w:rPr>
+                <w:b w:val="0"/>
+                <w:bCs/>
+              </w:rPr>
+            </w:pPr>
+            <w:r>
+              <w:rPr>
+                <w:b w:val="0"/>
+                <w:bCs/>
+              </w:rPr>
+              <w:t>Write-only</w:t>
+            </w:r>
+          </w:p>
+        </w:tc>
+        <w:tc>
+          <w:tcPr>
+            <w:tcW w:w="6670" w:type="dxa"/>
+          </w:tcPr>
+          <w:p>
+            <w:pPr>
+              <w:spacing w:after="200"/>
+              <w:cnfStyle w:val="000000100000" w:firstRow="0" w:lastRow="0" w:firstColumn="0" w:lastColumn="0" w:oddVBand="0" w:evenVBand="0" w:oddHBand="1" w:evenHBand="0" w:firstRowFirstColumn="0" w:firstRowLastColumn="0" w:lastRowFirstColumn="0" w:lastRowLastColumn="0"/>
+              <w:rPr>
+                <w:b w:val="0"/>
+                <w:bCs/>
+              </w:rPr>
+            </w:pPr>
+            <w:r>
+              <w:rPr>
+                <w:b w:val="0"/>
+                <w:bCs/>
+              </w:rPr>
+              <w:t>Speaker/sound enable (0=off, ~0=on)</w:t>
+            </w:r>
+          </w:p>
+        </w:tc>
+      </w:tr>
+      <w:tr>
+        <w:tc>
+          <w:tcPr>
+            <w:cnfStyle w:val="001000000000" w:firstRow="0" w:lastRow="0" w:firstColumn="1" w:lastColumn="0" w:oddVBand="0" w:evenVBand="0" w:oddHBand="0" w:evenHBand="0" w:firstRowFirstColumn="0" w:firstRowLastColumn="0" w:lastRowFirstColumn="0" w:lastRowLastColumn="0"/>
+            <w:tcW w:w="1555" w:type="dxa"/>
+          </w:tcPr>
+          <w:p>
+            <w:pPr>
+              <w:spacing w:after="200"/>
+              <w:jc w:val="center"/>
+              <w:rPr>
+                <w:b/>
+                <w:bCs w:val="0"/>
+              </w:rPr>
+            </w:pPr>
+            <w:r>
+              <w:rPr>
+                <w:b/>
+                <w:bCs w:val="0"/>
+              </w:rPr>
+              <w:t>243</w:t>
+            </w:r>
+            <w:r>
+              <w:rPr>
+                <w:b/>
+                <w:bCs w:val="0"/>
+              </w:rPr>
+              <w:t xml:space="preserve"> / F3</w:t>
+            </w:r>
+          </w:p>
+        </w:tc>
+        <w:tc>
+          <w:tcPr>
+            <w:tcW w:w="1701" w:type="dxa"/>
+          </w:tcPr>
+          <w:p>
+            <w:pPr>
+              <w:spacing w:after="200"/>
+              <w:jc w:val="center"/>
+              <w:cnfStyle w:val="000000000000" w:firstRow="0" w:lastRow="0" w:firstColumn="0" w:lastColumn="0" w:oddVBand="0" w:evenVBand="0" w:oddHBand="0" w:evenHBand="0" w:firstRowFirstColumn="0" w:firstRowLastColumn="0" w:lastRowFirstColumn="0" w:lastRowLastColumn="0"/>
+              <w:rPr>
+                <w:b w:val="0"/>
+                <w:bCs/>
+              </w:rPr>
+            </w:pPr>
+            <w:r>
+              <w:rPr>
+                <w:b w:val="0"/>
+                <w:bCs/>
+              </w:rPr>
+              <w:t>Write-only</w:t>
+            </w:r>
+          </w:p>
+        </w:tc>
+        <w:tc>
+          <w:tcPr>
+            <w:tcW w:w="6670" w:type="dxa"/>
+          </w:tcPr>
+          <w:p>
+            <w:pPr>
+              <w:spacing w:after="200"/>
+              <w:cnfStyle w:val="000000000000" w:firstRow="0" w:lastRow="0" w:firstColumn="0" w:lastColumn="0" w:oddVBand="0" w:evenVBand="0" w:oddHBand="0" w:evenHBand="0" w:firstRowFirstColumn="0" w:firstRowLastColumn="0" w:lastRowFirstColumn="0" w:lastRowLastColumn="0"/>
+              <w:rPr>
+                <w:b w:val="0"/>
+                <w:bCs/>
+              </w:rPr>
+            </w:pPr>
+            <w:r>
+              <w:rPr>
+                <w:b w:val="0"/>
+                <w:bCs/>
+              </w:rPr>
+              <w:t>Video output enable (0=off, ~0=on)</w:t>
+            </w:r>
+          </w:p>
+        </w:tc>
+      </w:tr>
+    </w:tbl>
+    <w:p>
+      <w:pPr>
+        <w:spacing w:after="200"/>
+        <w:rPr>
+          <w:b w:val="0"/>
+          <w:bCs/>
+        </w:rPr>
+      </w:pPr>
+      <w:r>
+        <w:rPr>
+          <w:b w:val="0"/>
+          <w:bCs/>
+        </w:rPr>
+        <w:br w:type="page"/>
+      </w:r>
+    </w:p>
+    <w:p>
+      <w:pPr>
+        <w:pStyle w:val="Heading2"/>
+      </w:pPr>
+      <w:bookmarkStart w:id="18" w:name="_Toc43296597"/>
+      <w:r>
+        <w:lastRenderedPageBreak/>
+        <w:t>Appendix A – Character Codepage</w:t>
+      </w:r>
+      <w:bookmarkEnd w:id="18"/>
+    </w:p>
+    <w:p>
+      <w:pPr>
+        <w:jc w:val="both"/>
+        <w:rPr>
+          <w:b w:val="0"/>
+          <w:bCs/>
+        </w:rPr>
+      </w:pPr>
+    </w:p>
+    <w:p>
+      <w:pPr>
+        <w:jc w:val="both"/>
+        <w:rPr>
+          <w:b w:val="0"/>
+          <w:bCs/>
+        </w:rPr>
+      </w:pPr>
+      <w:r>
+        <w:rPr>
           <w:noProof/>
         </w:rPr>
-        <w:lastRenderedPageBreak/>
         <w:drawing>
           <wp:inline distT="0" distB="0" distL="0" distR="0" wp14:anchorId="020AFD3B" wp14:editId="7B704EA6">
             <wp:extent cx="6309360" cy="6466840"/>
@@ -7040,7 +9854,7 @@
                     </pic:cNvPicPr>
                   </pic:nvPicPr>
                   <pic:blipFill>
-                    <a:blip r:embed="rId9">
+                    <a:blip r:embed="rId10">
                       <a:extLst>
                         <a:ext uri="{28A0092B-C50C-407E-A947-70E740481C1C}">
                           <a14:useLocalDpi xmlns:a14="http://schemas.microsoft.com/office/drawing/2010/main" val="0"/>
@@ -7073,8 +9887,8 @@
       </w:r>
     </w:p>
     <w:sectPr>
-      <w:headerReference w:type="default" r:id="rId10"/>
-      <w:footerReference w:type="default" r:id="rId11"/>
+      <w:headerReference w:type="default" r:id="rId11"/>
+      <w:footerReference w:type="default" r:id="rId12"/>
       <w:pgSz w:w="12240" w:h="15840"/>
       <w:pgMar w:top="720" w:right="1152" w:bottom="720" w:left="1152" w:header="0" w:footer="288" w:gutter="0"/>
       <w:pgNumType w:start="1"/>
@@ -7086,7 +9900,7 @@
 </file>
 
 <file path=word/endnotes.xml><?xml version="1.0" encoding="utf-8"?>
-<w:endnotes xmlns:wpc="http://schemas.microsoft.com/office/word/2010/wordprocessingCanvas" xmlns:cx="http://schemas.microsoft.com/office/drawing/2014/chartex" xmlns:cx1="http://schemas.microsoft.com/office/drawing/2015/9/8/chartex" xmlns:cx2="http://schemas.microsoft.com/office/drawing/2015/10/21/chartex" xmlns:cx3="http://schemas.microsoft.com/office/drawing/2016/5/9/chartex" xmlns:cx4="http://schemas.microsoft.com/office/drawing/2016/5/10/chartex" xmlns:cx5="http://schemas.microsoft.com/office/drawing/2016/5/11/chartex" xmlns:cx6="http://schemas.microsoft.com/office/drawing/2016/5/12/chartex" xmlns:cx7="http://schemas.microsoft.com/office/drawing/2016/5/13/chartex" xmlns:cx8="http://schemas.microsoft.com/office/drawing/2016/5/14/chartex" xmlns:mc="http://schemas.openxmlformats.org/markup-compatibility/2006" xmlns:aink="http://schemas.microsoft.com/office/drawing/2016/ink" xmlns:am3d="http://schemas.microsoft.com/office/drawing/2017/model3d" xmlns:o="urn:schemas-microsoft-com:office:office" xmlns:r="http://schemas.openxmlformats.org/officeDocument/2006/relationships" xmlns:m="http://schemas.openxmlformats.org/officeDocument/2006/math" xmlns:v="urn:schemas-microsoft-com:vml" xmlns:wp14="http://schemas.microsoft.com/office/word/2010/wordprocessingDrawing" xmlns:wp="http://schemas.openxmlformats.org/drawingml/2006/wordprocessingDrawing" xmlns:w10="urn:schemas-microsoft-com:office:word" xmlns:w="http://schemas.openxmlformats.org/wordprocessingml/2006/main" xmlns:w14="http://schemas.microsoft.com/office/word/2010/wordml" xmlns:w15="http://schemas.microsoft.com/office/word/2012/wordml" xmlns:w16cid="http://schemas.microsoft.com/office/word/2016/wordml/cid" xmlns:w16se="http://schemas.microsoft.com/office/word/2015/wordml/symex" xmlns:wpg="http://schemas.microsoft.com/office/word/2010/wordprocessingGroup" xmlns:wpi="http://schemas.microsoft.com/office/word/2010/wordprocessingInk" xmlns:wne="http://schemas.microsoft.com/office/word/2006/wordml" xmlns:wps="http://schemas.microsoft.com/office/word/2010/wordprocessingShape" mc:Ignorable="w14 w15 w16se w16cid wp14">
+<w:endnotes xmlns:wpc="http://schemas.microsoft.com/office/word/2010/wordprocessingCanvas" xmlns:cx="http://schemas.microsoft.com/office/drawing/2014/chartex" xmlns:cx1="http://schemas.microsoft.com/office/drawing/2015/9/8/chartex" xmlns:cx2="http://schemas.microsoft.com/office/drawing/2015/10/21/chartex" xmlns:cx3="http://schemas.microsoft.com/office/drawing/2016/5/9/chartex" xmlns:cx4="http://schemas.microsoft.com/office/drawing/2016/5/10/chartex" xmlns:cx5="http://schemas.microsoft.com/office/drawing/2016/5/11/chartex" xmlns:cx6="http://schemas.microsoft.com/office/drawing/2016/5/12/chartex" xmlns:cx7="http://schemas.microsoft.com/office/drawing/2016/5/13/chartex" xmlns:cx8="http://schemas.microsoft.com/office/drawing/2016/5/14/chartex" xmlns:mc="http://schemas.openxmlformats.org/markup-compatibility/2006" xmlns:aink="http://schemas.microsoft.com/office/drawing/2016/ink" xmlns:am3d="http://schemas.microsoft.com/office/drawing/2017/model3d" xmlns:o="urn:schemas-microsoft-com:office:office" xmlns:r="http://schemas.openxmlformats.org/officeDocument/2006/relationships" xmlns:m="http://schemas.openxmlformats.org/officeDocument/2006/math" xmlns:v="urn:schemas-microsoft-com:vml" xmlns:wp14="http://schemas.microsoft.com/office/word/2010/wordprocessingDrawing" xmlns:wp="http://schemas.openxmlformats.org/drawingml/2006/wordprocessingDrawing" xmlns:w10="urn:schemas-microsoft-com:office:word" xmlns:w="http://schemas.openxmlformats.org/wordprocessingml/2006/main" xmlns:w14="http://schemas.microsoft.com/office/word/2010/wordml" xmlns:w15="http://schemas.microsoft.com/office/word/2012/wordml" xmlns:w16cex="http://schemas.microsoft.com/office/word/2018/wordml/cex" xmlns:w16cid="http://schemas.microsoft.com/office/word/2016/wordml/cid" xmlns:w16="http://schemas.microsoft.com/office/word/2018/wordml" xmlns:w16se="http://schemas.microsoft.com/office/word/2015/wordml/symex" xmlns:wpg="http://schemas.microsoft.com/office/word/2010/wordprocessingGroup" xmlns:wpi="http://schemas.microsoft.com/office/word/2010/wordprocessingInk" xmlns:wne="http://schemas.microsoft.com/office/word/2006/wordml" xmlns:wps="http://schemas.microsoft.com/office/word/2010/wordprocessingShape" mc:Ignorable="w14 w15 w16se w16cid w16 w16cex wp14">
   <w:endnote w:type="separator" w:id="-1">
     <w:p>
       <w:r>
@@ -7107,7 +9921,7 @@
 </file>
 
 <file path=word/footer1.xml><?xml version="1.0" encoding="utf-8"?>
-<w:ftr xmlns:wpc="http://schemas.microsoft.com/office/word/2010/wordprocessingCanvas" xmlns:cx="http://schemas.microsoft.com/office/drawing/2014/chartex" xmlns:cx1="http://schemas.microsoft.com/office/drawing/2015/9/8/chartex" xmlns:cx2="http://schemas.microsoft.com/office/drawing/2015/10/21/chartex" xmlns:cx3="http://schemas.microsoft.com/office/drawing/2016/5/9/chartex" xmlns:cx4="http://schemas.microsoft.com/office/drawing/2016/5/10/chartex" xmlns:cx5="http://schemas.microsoft.com/office/drawing/2016/5/11/chartex" xmlns:cx6="http://schemas.microsoft.com/office/drawing/2016/5/12/chartex" xmlns:cx7="http://schemas.microsoft.com/office/drawing/2016/5/13/chartex" xmlns:cx8="http://schemas.microsoft.com/office/drawing/2016/5/14/chartex" xmlns:mc="http://schemas.openxmlformats.org/markup-compatibility/2006" xmlns:aink="http://schemas.microsoft.com/office/drawing/2016/ink" xmlns:am3d="http://schemas.microsoft.com/office/drawing/2017/model3d" xmlns:o="urn:schemas-microsoft-com:office:office" xmlns:r="http://schemas.openxmlformats.org/officeDocument/2006/relationships" xmlns:m="http://schemas.openxmlformats.org/officeDocument/2006/math" xmlns:v="urn:schemas-microsoft-com:vml" xmlns:wp14="http://schemas.microsoft.com/office/word/2010/wordprocessingDrawing" xmlns:wp="http://schemas.openxmlformats.org/drawingml/2006/wordprocessingDrawing" xmlns:w10="urn:schemas-microsoft-com:office:word" xmlns:w="http://schemas.openxmlformats.org/wordprocessingml/2006/main" xmlns:w14="http://schemas.microsoft.com/office/word/2010/wordml" xmlns:w15="http://schemas.microsoft.com/office/word/2012/wordml" xmlns:w16cid="http://schemas.microsoft.com/office/word/2016/wordml/cid" xmlns:w16se="http://schemas.microsoft.com/office/word/2015/wordml/symex" xmlns:wpg="http://schemas.microsoft.com/office/word/2010/wordprocessingGroup" xmlns:wpi="http://schemas.microsoft.com/office/word/2010/wordprocessingInk" xmlns:wne="http://schemas.microsoft.com/office/word/2006/wordml" xmlns:wps="http://schemas.microsoft.com/office/word/2010/wordprocessingShape" mc:Ignorable="w14 w15 w16se w16cid wp14">
+<w:ftr xmlns:wpc="http://schemas.microsoft.com/office/word/2010/wordprocessingCanvas" xmlns:cx="http://schemas.microsoft.com/office/drawing/2014/chartex" xmlns:cx1="http://schemas.microsoft.com/office/drawing/2015/9/8/chartex" xmlns:cx2="http://schemas.microsoft.com/office/drawing/2015/10/21/chartex" xmlns:cx3="http://schemas.microsoft.com/office/drawing/2016/5/9/chartex" xmlns:cx4="http://schemas.microsoft.com/office/drawing/2016/5/10/chartex" xmlns:cx5="http://schemas.microsoft.com/office/drawing/2016/5/11/chartex" xmlns:cx6="http://schemas.microsoft.com/office/drawing/2016/5/12/chartex" xmlns:cx7="http://schemas.microsoft.com/office/drawing/2016/5/13/chartex" xmlns:cx8="http://schemas.microsoft.com/office/drawing/2016/5/14/chartex" xmlns:mc="http://schemas.openxmlformats.org/markup-compatibility/2006" xmlns:aink="http://schemas.microsoft.com/office/drawing/2016/ink" xmlns:am3d="http://schemas.microsoft.com/office/drawing/2017/model3d" xmlns:o="urn:schemas-microsoft-com:office:office" xmlns:r="http://schemas.openxmlformats.org/officeDocument/2006/relationships" xmlns:m="http://schemas.openxmlformats.org/officeDocument/2006/math" xmlns:v="urn:schemas-microsoft-com:vml" xmlns:wp14="http://schemas.microsoft.com/office/word/2010/wordprocessingDrawing" xmlns:wp="http://schemas.openxmlformats.org/drawingml/2006/wordprocessingDrawing" xmlns:w10="urn:schemas-microsoft-com:office:word" xmlns:w="http://schemas.openxmlformats.org/wordprocessingml/2006/main" xmlns:w14="http://schemas.microsoft.com/office/word/2010/wordml" xmlns:w15="http://schemas.microsoft.com/office/word/2012/wordml" xmlns:w16cex="http://schemas.microsoft.com/office/word/2018/wordml/cex" xmlns:w16cid="http://schemas.microsoft.com/office/word/2016/wordml/cid" xmlns:w16="http://schemas.microsoft.com/office/word/2018/wordml" xmlns:w16se="http://schemas.microsoft.com/office/word/2015/wordml/symex" xmlns:wpg="http://schemas.microsoft.com/office/word/2010/wordprocessingGroup" xmlns:wpi="http://schemas.microsoft.com/office/word/2010/wordprocessingInk" xmlns:wne="http://schemas.microsoft.com/office/word/2006/wordml" xmlns:wps="http://schemas.microsoft.com/office/word/2010/wordprocessingShape" mc:Ignorable="w14 w15 w16se w16cid w16 w16cex wp14">
   <w:sdt>
     <w:sdtPr>
       <w:id w:val="628748919"/>
@@ -7160,7 +9974,7 @@
 </file>
 
 <file path=word/footnotes.xml><?xml version="1.0" encoding="utf-8"?>
-<w:footnotes xmlns:wpc="http://schemas.microsoft.com/office/word/2010/wordprocessingCanvas" xmlns:cx="http://schemas.microsoft.com/office/drawing/2014/chartex" xmlns:cx1="http://schemas.microsoft.com/office/drawing/2015/9/8/chartex" xmlns:cx2="http://schemas.microsoft.com/office/drawing/2015/10/21/chartex" xmlns:cx3="http://schemas.microsoft.com/office/drawing/2016/5/9/chartex" xmlns:cx4="http://schemas.microsoft.com/office/drawing/2016/5/10/chartex" xmlns:cx5="http://schemas.microsoft.com/office/drawing/2016/5/11/chartex" xmlns:cx6="http://schemas.microsoft.com/office/drawing/2016/5/12/chartex" xmlns:cx7="http://schemas.microsoft.com/office/drawing/2016/5/13/chartex" xmlns:cx8="http://schemas.microsoft.com/office/drawing/2016/5/14/chartex" xmlns:mc="http://schemas.openxmlformats.org/markup-compatibility/2006" xmlns:aink="http://schemas.microsoft.com/office/drawing/2016/ink" xmlns:am3d="http://schemas.microsoft.com/office/drawing/2017/model3d" xmlns:o="urn:schemas-microsoft-com:office:office" xmlns:r="http://schemas.openxmlformats.org/officeDocument/2006/relationships" xmlns:m="http://schemas.openxmlformats.org/officeDocument/2006/math" xmlns:v="urn:schemas-microsoft-com:vml" xmlns:wp14="http://schemas.microsoft.com/office/word/2010/wordprocessingDrawing" xmlns:wp="http://schemas.openxmlformats.org/drawingml/2006/wordprocessingDrawing" xmlns:w10="urn:schemas-microsoft-com:office:word" xmlns:w="http://schemas.openxmlformats.org/wordprocessingml/2006/main" xmlns:w14="http://schemas.microsoft.com/office/word/2010/wordml" xmlns:w15="http://schemas.microsoft.com/office/word/2012/wordml" xmlns:w16cid="http://schemas.microsoft.com/office/word/2016/wordml/cid" xmlns:w16se="http://schemas.microsoft.com/office/word/2015/wordml/symex" xmlns:wpg="http://schemas.microsoft.com/office/word/2010/wordprocessingGroup" xmlns:wpi="http://schemas.microsoft.com/office/word/2010/wordprocessingInk" xmlns:wne="http://schemas.microsoft.com/office/word/2006/wordml" xmlns:wps="http://schemas.microsoft.com/office/word/2010/wordprocessingShape" mc:Ignorable="w14 w15 w16se w16cid wp14">
+<w:footnotes xmlns:wpc="http://schemas.microsoft.com/office/word/2010/wordprocessingCanvas" xmlns:cx="http://schemas.microsoft.com/office/drawing/2014/chartex" xmlns:cx1="http://schemas.microsoft.com/office/drawing/2015/9/8/chartex" xmlns:cx2="http://schemas.microsoft.com/office/drawing/2015/10/21/chartex" xmlns:cx3="http://schemas.microsoft.com/office/drawing/2016/5/9/chartex" xmlns:cx4="http://schemas.microsoft.com/office/drawing/2016/5/10/chartex" xmlns:cx5="http://schemas.microsoft.com/office/drawing/2016/5/11/chartex" xmlns:cx6="http://schemas.microsoft.com/office/drawing/2016/5/12/chartex" xmlns:cx7="http://schemas.microsoft.com/office/drawing/2016/5/13/chartex" xmlns:cx8="http://schemas.microsoft.com/office/drawing/2016/5/14/chartex" xmlns:mc="http://schemas.openxmlformats.org/markup-compatibility/2006" xmlns:aink="http://schemas.microsoft.com/office/drawing/2016/ink" xmlns:am3d="http://schemas.microsoft.com/office/drawing/2017/model3d" xmlns:o="urn:schemas-microsoft-com:office:office" xmlns:r="http://schemas.openxmlformats.org/officeDocument/2006/relationships" xmlns:m="http://schemas.openxmlformats.org/officeDocument/2006/math" xmlns:v="urn:schemas-microsoft-com:vml" xmlns:wp14="http://schemas.microsoft.com/office/word/2010/wordprocessingDrawing" xmlns:wp="http://schemas.openxmlformats.org/drawingml/2006/wordprocessingDrawing" xmlns:w10="urn:schemas-microsoft-com:office:word" xmlns:w="http://schemas.openxmlformats.org/wordprocessingml/2006/main" xmlns:w14="http://schemas.microsoft.com/office/word/2010/wordml" xmlns:w15="http://schemas.microsoft.com/office/word/2012/wordml" xmlns:w16cex="http://schemas.microsoft.com/office/word/2018/wordml/cex" xmlns:w16cid="http://schemas.microsoft.com/office/word/2016/wordml/cid" xmlns:w16="http://schemas.microsoft.com/office/word/2018/wordml" xmlns:w16se="http://schemas.microsoft.com/office/word/2015/wordml/symex" xmlns:wpg="http://schemas.microsoft.com/office/word/2010/wordprocessingGroup" xmlns:wpi="http://schemas.microsoft.com/office/word/2010/wordprocessingInk" xmlns:wne="http://schemas.microsoft.com/office/word/2006/wordml" xmlns:wps="http://schemas.microsoft.com/office/word/2010/wordprocessingShape" mc:Ignorable="w14 w15 w16se w16cid w16 w16cex wp14">
   <w:footnote w:type="separator" w:id="-1">
     <w:p>
       <w:r>
@@ -7181,7 +9995,7 @@
 </file>
 
 <file path=word/header1.xml><?xml version="1.0" encoding="utf-8"?>
-<w:hdr xmlns:wpc="http://schemas.microsoft.com/office/word/2010/wordprocessingCanvas" xmlns:cx="http://schemas.microsoft.com/office/drawing/2014/chartex" xmlns:cx1="http://schemas.microsoft.com/office/drawing/2015/9/8/chartex" xmlns:cx2="http://schemas.microsoft.com/office/drawing/2015/10/21/chartex" xmlns:cx3="http://schemas.microsoft.com/office/drawing/2016/5/9/chartex" xmlns:cx4="http://schemas.microsoft.com/office/drawing/2016/5/10/chartex" xmlns:cx5="http://schemas.microsoft.com/office/drawing/2016/5/11/chartex" xmlns:cx6="http://schemas.microsoft.com/office/drawing/2016/5/12/chartex" xmlns:cx7="http://schemas.microsoft.com/office/drawing/2016/5/13/chartex" xmlns:cx8="http://schemas.microsoft.com/office/drawing/2016/5/14/chartex" xmlns:mc="http://schemas.openxmlformats.org/markup-compatibility/2006" xmlns:aink="http://schemas.microsoft.com/office/drawing/2016/ink" xmlns:am3d="http://schemas.microsoft.com/office/drawing/2017/model3d" xmlns:o="urn:schemas-microsoft-com:office:office" xmlns:r="http://schemas.openxmlformats.org/officeDocument/2006/relationships" xmlns:m="http://schemas.openxmlformats.org/officeDocument/2006/math" xmlns:v="urn:schemas-microsoft-com:vml" xmlns:wp14="http://schemas.microsoft.com/office/word/2010/wordprocessingDrawing" xmlns:wp="http://schemas.openxmlformats.org/drawingml/2006/wordprocessingDrawing" xmlns:w10="urn:schemas-microsoft-com:office:word" xmlns:w="http://schemas.openxmlformats.org/wordprocessingml/2006/main" xmlns:w14="http://schemas.microsoft.com/office/word/2010/wordml" xmlns:w15="http://schemas.microsoft.com/office/word/2012/wordml" xmlns:w16cid="http://schemas.microsoft.com/office/word/2016/wordml/cid" xmlns:w16se="http://schemas.microsoft.com/office/word/2015/wordml/symex" xmlns:wpg="http://schemas.microsoft.com/office/word/2010/wordprocessingGroup" xmlns:wpi="http://schemas.microsoft.com/office/word/2010/wordprocessingInk" xmlns:wne="http://schemas.microsoft.com/office/word/2006/wordml" xmlns:wps="http://schemas.microsoft.com/office/word/2010/wordprocessingShape" mc:Ignorable="w14 w15 w16se w16cid wp14">
+<w:hdr xmlns:wpc="http://schemas.microsoft.com/office/word/2010/wordprocessingCanvas" xmlns:cx="http://schemas.microsoft.com/office/drawing/2014/chartex" xmlns:cx1="http://schemas.microsoft.com/office/drawing/2015/9/8/chartex" xmlns:cx2="http://schemas.microsoft.com/office/drawing/2015/10/21/chartex" xmlns:cx3="http://schemas.microsoft.com/office/drawing/2016/5/9/chartex" xmlns:cx4="http://schemas.microsoft.com/office/drawing/2016/5/10/chartex" xmlns:cx5="http://schemas.microsoft.com/office/drawing/2016/5/11/chartex" xmlns:cx6="http://schemas.microsoft.com/office/drawing/2016/5/12/chartex" xmlns:cx7="http://schemas.microsoft.com/office/drawing/2016/5/13/chartex" xmlns:cx8="http://schemas.microsoft.com/office/drawing/2016/5/14/chartex" xmlns:mc="http://schemas.openxmlformats.org/markup-compatibility/2006" xmlns:aink="http://schemas.microsoft.com/office/drawing/2016/ink" xmlns:am3d="http://schemas.microsoft.com/office/drawing/2017/model3d" xmlns:o="urn:schemas-microsoft-com:office:office" xmlns:r="http://schemas.openxmlformats.org/officeDocument/2006/relationships" xmlns:m="http://schemas.openxmlformats.org/officeDocument/2006/math" xmlns:v="urn:schemas-microsoft-com:vml" xmlns:wp14="http://schemas.microsoft.com/office/word/2010/wordprocessingDrawing" xmlns:wp="http://schemas.openxmlformats.org/drawingml/2006/wordprocessingDrawing" xmlns:w10="urn:schemas-microsoft-com:office:word" xmlns:w="http://schemas.openxmlformats.org/wordprocessingml/2006/main" xmlns:w14="http://schemas.microsoft.com/office/word/2010/wordml" xmlns:w15="http://schemas.microsoft.com/office/word/2012/wordml" xmlns:w16cex="http://schemas.microsoft.com/office/word/2018/wordml/cex" xmlns:w16cid="http://schemas.microsoft.com/office/word/2016/wordml/cid" xmlns:w16="http://schemas.microsoft.com/office/word/2018/wordml" xmlns:w16se="http://schemas.microsoft.com/office/word/2015/wordml/symex" xmlns:wpg="http://schemas.microsoft.com/office/word/2010/wordprocessingGroup" xmlns:wpi="http://schemas.microsoft.com/office/word/2010/wordprocessingInk" xmlns:wne="http://schemas.microsoft.com/office/word/2006/wordml" xmlns:wps="http://schemas.microsoft.com/office/word/2010/wordprocessingShape" mc:Ignorable="w14 w15 w16se w16cid w16 w16cex wp14">
   <w:tbl>
     <w:tblPr>
       <w:tblW w:w="9990" w:type="dxa"/>
@@ -7229,7 +10043,7 @@
 </file>
 
 <file path=word/numbering.xml><?xml version="1.0" encoding="utf-8"?>
-<w:numbering xmlns:wpc="http://schemas.microsoft.com/office/word/2010/wordprocessingCanvas" xmlns:cx="http://schemas.microsoft.com/office/drawing/2014/chartex" xmlns:cx1="http://schemas.microsoft.com/office/drawing/2015/9/8/chartex" xmlns:cx2="http://schemas.microsoft.com/office/drawing/2015/10/21/chartex" xmlns:cx3="http://schemas.microsoft.com/office/drawing/2016/5/9/chartex" xmlns:cx4="http://schemas.microsoft.com/office/drawing/2016/5/10/chartex" xmlns:cx5="http://schemas.microsoft.com/office/drawing/2016/5/11/chartex" xmlns:cx6="http://schemas.microsoft.com/office/drawing/2016/5/12/chartex" xmlns:cx7="http://schemas.microsoft.com/office/drawing/2016/5/13/chartex" xmlns:cx8="http://schemas.microsoft.com/office/drawing/2016/5/14/chartex" xmlns:mc="http://schemas.openxmlformats.org/markup-compatibility/2006" xmlns:aink="http://schemas.microsoft.com/office/drawing/2016/ink" xmlns:am3d="http://schemas.microsoft.com/office/drawing/2017/model3d" xmlns:o="urn:schemas-microsoft-com:office:office" xmlns:r="http://schemas.openxmlformats.org/officeDocument/2006/relationships" xmlns:m="http://schemas.openxmlformats.org/officeDocument/2006/math" xmlns:v="urn:schemas-microsoft-com:vml" xmlns:wp14="http://schemas.microsoft.com/office/word/2010/wordprocessingDrawing" xmlns:wp="http://schemas.openxmlformats.org/drawingml/2006/wordprocessingDrawing" xmlns:w10="urn:schemas-microsoft-com:office:word" xmlns:w="http://schemas.openxmlformats.org/wordprocessingml/2006/main" xmlns:w14="http://schemas.microsoft.com/office/word/2010/wordml" xmlns:w15="http://schemas.microsoft.com/office/word/2012/wordml" xmlns:w16cid="http://schemas.microsoft.com/office/word/2016/wordml/cid" xmlns:w16se="http://schemas.microsoft.com/office/word/2015/wordml/symex" xmlns:wpg="http://schemas.microsoft.com/office/word/2010/wordprocessingGroup" xmlns:wpi="http://schemas.microsoft.com/office/word/2010/wordprocessingInk" xmlns:wne="http://schemas.microsoft.com/office/word/2006/wordml" xmlns:wps="http://schemas.microsoft.com/office/word/2010/wordprocessingShape" mc:Ignorable="w14 w15 w16se w16cid wp14">
+<w:numbering xmlns:wpc="http://schemas.microsoft.com/office/word/2010/wordprocessingCanvas" xmlns:cx="http://schemas.microsoft.com/office/drawing/2014/chartex" xmlns:cx1="http://schemas.microsoft.com/office/drawing/2015/9/8/chartex" xmlns:cx2="http://schemas.microsoft.com/office/drawing/2015/10/21/chartex" xmlns:cx3="http://schemas.microsoft.com/office/drawing/2016/5/9/chartex" xmlns:cx4="http://schemas.microsoft.com/office/drawing/2016/5/10/chartex" xmlns:cx5="http://schemas.microsoft.com/office/drawing/2016/5/11/chartex" xmlns:cx6="http://schemas.microsoft.com/office/drawing/2016/5/12/chartex" xmlns:cx7="http://schemas.microsoft.com/office/drawing/2016/5/13/chartex" xmlns:cx8="http://schemas.microsoft.com/office/drawing/2016/5/14/chartex" xmlns:mc="http://schemas.openxmlformats.org/markup-compatibility/2006" xmlns:aink="http://schemas.microsoft.com/office/drawing/2016/ink" xmlns:am3d="http://schemas.microsoft.com/office/drawing/2017/model3d" xmlns:o="urn:schemas-microsoft-com:office:office" xmlns:r="http://schemas.openxmlformats.org/officeDocument/2006/relationships" xmlns:m="http://schemas.openxmlformats.org/officeDocument/2006/math" xmlns:v="urn:schemas-microsoft-com:vml" xmlns:wp14="http://schemas.microsoft.com/office/word/2010/wordprocessingDrawing" xmlns:wp="http://schemas.openxmlformats.org/drawingml/2006/wordprocessingDrawing" xmlns:w10="urn:schemas-microsoft-com:office:word" xmlns:w="http://schemas.openxmlformats.org/wordprocessingml/2006/main" xmlns:w14="http://schemas.microsoft.com/office/word/2010/wordml" xmlns:w15="http://schemas.microsoft.com/office/word/2012/wordml" xmlns:w16cex="http://schemas.microsoft.com/office/word/2018/wordml/cex" xmlns:w16cid="http://schemas.microsoft.com/office/word/2016/wordml/cid" xmlns:w16="http://schemas.microsoft.com/office/word/2018/wordml" xmlns:w16se="http://schemas.microsoft.com/office/word/2015/wordml/symex" xmlns:wpg="http://schemas.microsoft.com/office/word/2010/wordprocessingGroup" xmlns:wpi="http://schemas.microsoft.com/office/word/2010/wordprocessingInk" xmlns:wne="http://schemas.microsoft.com/office/word/2006/wordml" xmlns:wps="http://schemas.microsoft.com/office/word/2010/wordprocessingShape" mc:Ignorable="w14 w15 w16se w16cid w16 w16cex wp14">
   <w:abstractNum w:abstractNumId="0" w15:restartNumberingAfterBreak="0">
     <w:nsid w:val="1A124FF3"/>
     <w:multiLevelType w:val="hybridMultilevel"/>
@@ -7903,7 +10717,7 @@
 </file>
 
 <file path=word/styles.xml><?xml version="1.0" encoding="utf-8"?>
-<w:styles xmlns:mc="http://schemas.openxmlformats.org/markup-compatibility/2006" xmlns:r="http://schemas.openxmlformats.org/officeDocument/2006/relationships" xmlns:w="http://schemas.openxmlformats.org/wordprocessingml/2006/main" xmlns:w14="http://schemas.microsoft.com/office/word/2010/wordml" xmlns:w15="http://schemas.microsoft.com/office/word/2012/wordml" xmlns:w16cid="http://schemas.microsoft.com/office/word/2016/wordml/cid" xmlns:w16se="http://schemas.microsoft.com/office/word/2015/wordml/symex" mc:Ignorable="w14 w15 w16se w16cid">
+<w:styles xmlns:mc="http://schemas.openxmlformats.org/markup-compatibility/2006" xmlns:r="http://schemas.openxmlformats.org/officeDocument/2006/relationships" xmlns:w="http://schemas.openxmlformats.org/wordprocessingml/2006/main" xmlns:w14="http://schemas.microsoft.com/office/word/2010/wordml" xmlns:w15="http://schemas.microsoft.com/office/word/2012/wordml" xmlns:w16cex="http://schemas.microsoft.com/office/word/2018/wordml/cex" xmlns:w16cid="http://schemas.microsoft.com/office/word/2016/wordml/cid" xmlns:w16="http://schemas.microsoft.com/office/word/2018/wordml" xmlns:w16se="http://schemas.microsoft.com/office/word/2015/wordml/symex" mc:Ignorable="w14 w15 w16se w16cid w16 w16cex">
   <w:docDefaults>
     <w:rPrDefault>
       <w:rPr>
@@ -7939,9 +10753,9 @@
     <w:lsdException w:name="index 7" w:semiHidden="1" w:unhideWhenUsed="1"/>
     <w:lsdException w:name="index 8" w:semiHidden="1" w:unhideWhenUsed="1"/>
     <w:lsdException w:name="index 9" w:semiHidden="1" w:unhideWhenUsed="1"/>
-    <w:lsdException w:name="toc 1" w:semiHidden="1" w:unhideWhenUsed="1"/>
-    <w:lsdException w:name="toc 2" w:semiHidden="1" w:unhideWhenUsed="1"/>
-    <w:lsdException w:name="toc 3" w:semiHidden="1" w:unhideWhenUsed="1"/>
+    <w:lsdException w:name="toc 1" w:semiHidden="1" w:uiPriority="39" w:unhideWhenUsed="1"/>
+    <w:lsdException w:name="toc 2" w:semiHidden="1" w:uiPriority="39" w:unhideWhenUsed="1"/>
+    <w:lsdException w:name="toc 3" w:semiHidden="1" w:uiPriority="39" w:unhideWhenUsed="1"/>
     <w:lsdException w:name="toc 4" w:semiHidden="1" w:unhideWhenUsed="1"/>
     <w:lsdException w:name="toc 5" w:semiHidden="1" w:unhideWhenUsed="1"/>
     <w:lsdException w:name="toc 6" w:semiHidden="1" w:unhideWhenUsed="1"/>
@@ -8658,11 +11472,156 @@
       <w:color w:val="012639" w:themeColor="accent1" w:themeShade="7F"/>
     </w:rPr>
   </w:style>
+  <w:style w:type="table" w:styleId="GridTable4">
+    <w:name w:val="Grid Table 4"/>
+    <w:basedOn w:val="TableNormal"/>
+    <w:uiPriority w:val="49"/>
+    <w:rsid w:val="00854A1F"/>
+    <w:pPr>
+      <w:spacing w:after="0" w:line="240" w:lineRule="auto"/>
+    </w:pPr>
+    <w:tblPr>
+      <w:tblStyleRowBandSize w:val="1"/>
+      <w:tblStyleColBandSize w:val="1"/>
+      <w:tblBorders>
+        <w:top w:val="single" w:sz="4" w:space="0" w:color="4139B3" w:themeColor="text1" w:themeTint="99"/>
+        <w:left w:val="single" w:sz="4" w:space="0" w:color="4139B3" w:themeColor="text1" w:themeTint="99"/>
+        <w:bottom w:val="single" w:sz="4" w:space="0" w:color="4139B3" w:themeColor="text1" w:themeTint="99"/>
+        <w:right w:val="single" w:sz="4" w:space="0" w:color="4139B3" w:themeColor="text1" w:themeTint="99"/>
+        <w:insideH w:val="single" w:sz="4" w:space="0" w:color="4139B3" w:themeColor="text1" w:themeTint="99"/>
+        <w:insideV w:val="single" w:sz="4" w:space="0" w:color="4139B3" w:themeColor="text1" w:themeTint="99"/>
+      </w:tblBorders>
+    </w:tblPr>
+    <w:tblStylePr w:type="firstRow">
+      <w:rPr>
+        <w:b/>
+        <w:bCs/>
+        <w:color w:val="FFFFFF" w:themeColor="background1"/>
+      </w:rPr>
+      <w:tblPr/>
+      <w:tcPr>
+        <w:tcBorders>
+          <w:top w:val="single" w:sz="4" w:space="0" w:color="0F0D29" w:themeColor="text1"/>
+          <w:left w:val="single" w:sz="4" w:space="0" w:color="0F0D29" w:themeColor="text1"/>
+          <w:bottom w:val="single" w:sz="4" w:space="0" w:color="0F0D29" w:themeColor="text1"/>
+          <w:right w:val="single" w:sz="4" w:space="0" w:color="0F0D29" w:themeColor="text1"/>
+          <w:insideH w:val="nil"/>
+          <w:insideV w:val="nil"/>
+        </w:tcBorders>
+        <w:shd w:val="clear" w:color="auto" w:fill="0F0D29" w:themeFill="text1"/>
+      </w:tcPr>
+    </w:tblStylePr>
+    <w:tblStylePr w:type="lastRow">
+      <w:rPr>
+        <w:b/>
+        <w:bCs/>
+      </w:rPr>
+      <w:tblPr/>
+      <w:tcPr>
+        <w:tcBorders>
+          <w:top w:val="double" w:sz="4" w:space="0" w:color="0F0D29" w:themeColor="text1"/>
+        </w:tcBorders>
+      </w:tcPr>
+    </w:tblStylePr>
+    <w:tblStylePr w:type="firstCol">
+      <w:rPr>
+        <w:b/>
+        <w:bCs/>
+      </w:rPr>
+    </w:tblStylePr>
+    <w:tblStylePr w:type="lastCol">
+      <w:rPr>
+        <w:b/>
+        <w:bCs/>
+      </w:rPr>
+    </w:tblStylePr>
+    <w:tblStylePr w:type="band1Vert">
+      <w:tblPr/>
+      <w:tcPr>
+        <w:shd w:val="clear" w:color="auto" w:fill="BCB9E9" w:themeFill="text1" w:themeFillTint="33"/>
+      </w:tcPr>
+    </w:tblStylePr>
+    <w:tblStylePr w:type="band1Horz">
+      <w:tblPr/>
+      <w:tcPr>
+        <w:shd w:val="clear" w:color="auto" w:fill="BCB9E9" w:themeFill="text1" w:themeFillTint="33"/>
+      </w:tcPr>
+    </w:tblStylePr>
+  </w:style>
+  <w:style w:type="paragraph" w:styleId="TOCHeading">
+    <w:name w:val="TOC Heading"/>
+    <w:basedOn w:val="Heading1"/>
+    <w:next w:val="Normal"/>
+    <w:uiPriority w:val="39"/>
+    <w:unhideWhenUsed/>
+    <w:qFormat/>
+    <w:rsid w:val="008F1762"/>
+    <w:pPr>
+      <w:keepLines/>
+      <w:spacing w:after="0" w:line="259" w:lineRule="auto"/>
+      <w:outlineLvl w:val="9"/>
+    </w:pPr>
+    <w:rPr>
+      <w:b w:val="0"/>
+      <w:color w:val="013A57" w:themeColor="accent1" w:themeShade="BF"/>
+      <w:kern w:val="0"/>
+      <w:sz w:val="32"/>
+    </w:rPr>
+  </w:style>
+  <w:style w:type="paragraph" w:styleId="TOC1">
+    <w:name w:val="toc 1"/>
+    <w:basedOn w:val="Normal"/>
+    <w:next w:val="Normal"/>
+    <w:autoRedefine/>
+    <w:uiPriority w:val="39"/>
+    <w:unhideWhenUsed/>
+    <w:rsid w:val="008F1762"/>
+    <w:pPr>
+      <w:spacing w:after="100"/>
+    </w:pPr>
+  </w:style>
+  <w:style w:type="paragraph" w:styleId="TOC2">
+    <w:name w:val="toc 2"/>
+    <w:basedOn w:val="Normal"/>
+    <w:next w:val="Normal"/>
+    <w:autoRedefine/>
+    <w:uiPriority w:val="39"/>
+    <w:unhideWhenUsed/>
+    <w:rsid w:val="008F1762"/>
+    <w:pPr>
+      <w:spacing w:after="100"/>
+      <w:ind w:left="280"/>
+    </w:pPr>
+  </w:style>
+  <w:style w:type="paragraph" w:styleId="TOC3">
+    <w:name w:val="toc 3"/>
+    <w:basedOn w:val="Normal"/>
+    <w:next w:val="Normal"/>
+    <w:autoRedefine/>
+    <w:uiPriority w:val="39"/>
+    <w:unhideWhenUsed/>
+    <w:rsid w:val="008F1762"/>
+    <w:pPr>
+      <w:spacing w:after="100"/>
+      <w:ind w:left="560"/>
+    </w:pPr>
+  </w:style>
+  <w:style w:type="character" w:styleId="Hyperlink">
+    <w:name w:val="Hyperlink"/>
+    <w:basedOn w:val="DefaultParagraphFont"/>
+    <w:uiPriority w:val="99"/>
+    <w:unhideWhenUsed/>
+    <w:rsid w:val="008F1762"/>
+    <w:rPr>
+      <w:color w:val="3592CF" w:themeColor="hyperlink"/>
+      <w:u w:val="single"/>
+    </w:rPr>
+  </w:style>
 </w:styles>
 </file>
 
 <file path=word/glossary/document.xml><?xml version="1.0" encoding="utf-8"?>
-<w:glossaryDocument xmlns:wpc="http://schemas.microsoft.com/office/word/2010/wordprocessingCanvas" xmlns:cx="http://schemas.microsoft.com/office/drawing/2014/chartex" xmlns:cx1="http://schemas.microsoft.com/office/drawing/2015/9/8/chartex" xmlns:cx2="http://schemas.microsoft.com/office/drawing/2015/10/21/chartex" xmlns:cx3="http://schemas.microsoft.com/office/drawing/2016/5/9/chartex" xmlns:cx4="http://schemas.microsoft.com/office/drawing/2016/5/10/chartex" xmlns:cx5="http://schemas.microsoft.com/office/drawing/2016/5/11/chartex" xmlns:cx6="http://schemas.microsoft.com/office/drawing/2016/5/12/chartex" xmlns:cx7="http://schemas.microsoft.com/office/drawing/2016/5/13/chartex" xmlns:cx8="http://schemas.microsoft.com/office/drawing/2016/5/14/chartex" xmlns:mc="http://schemas.openxmlformats.org/markup-compatibility/2006" xmlns:aink="http://schemas.microsoft.com/office/drawing/2016/ink" xmlns:am3d="http://schemas.microsoft.com/office/drawing/2017/model3d" xmlns:o="urn:schemas-microsoft-com:office:office" xmlns:r="http://schemas.openxmlformats.org/officeDocument/2006/relationships" xmlns:m="http://schemas.openxmlformats.org/officeDocument/2006/math" xmlns:v="urn:schemas-microsoft-com:vml" xmlns:wp14="http://schemas.microsoft.com/office/word/2010/wordprocessingDrawing" xmlns:wp="http://schemas.openxmlformats.org/drawingml/2006/wordprocessingDrawing" xmlns:w10="urn:schemas-microsoft-com:office:word" xmlns:w="http://schemas.openxmlformats.org/wordprocessingml/2006/main" xmlns:w14="http://schemas.microsoft.com/office/word/2010/wordml" xmlns:w15="http://schemas.microsoft.com/office/word/2012/wordml" xmlns:w16cid="http://schemas.microsoft.com/office/word/2016/wordml/cid" xmlns:w16se="http://schemas.microsoft.com/office/word/2015/wordml/symex" xmlns:wpg="http://schemas.microsoft.com/office/word/2010/wordprocessingGroup" xmlns:wpi="http://schemas.microsoft.com/office/word/2010/wordprocessingInk" xmlns:wne="http://schemas.microsoft.com/office/word/2006/wordml" xmlns:wps="http://schemas.microsoft.com/office/word/2010/wordprocessingShape" mc:Ignorable="w14 w15 w16se w16cid wp14">
+<w:glossaryDocument xmlns:wpc="http://schemas.microsoft.com/office/word/2010/wordprocessingCanvas" xmlns:cx="http://schemas.microsoft.com/office/drawing/2014/chartex" xmlns:cx1="http://schemas.microsoft.com/office/drawing/2015/9/8/chartex" xmlns:cx2="http://schemas.microsoft.com/office/drawing/2015/10/21/chartex" xmlns:cx3="http://schemas.microsoft.com/office/drawing/2016/5/9/chartex" xmlns:cx4="http://schemas.microsoft.com/office/drawing/2016/5/10/chartex" xmlns:cx5="http://schemas.microsoft.com/office/drawing/2016/5/11/chartex" xmlns:cx6="http://schemas.microsoft.com/office/drawing/2016/5/12/chartex" xmlns:cx7="http://schemas.microsoft.com/office/drawing/2016/5/13/chartex" xmlns:cx8="http://schemas.microsoft.com/office/drawing/2016/5/14/chartex" xmlns:mc="http://schemas.openxmlformats.org/markup-compatibility/2006" xmlns:aink="http://schemas.microsoft.com/office/drawing/2016/ink" xmlns:am3d="http://schemas.microsoft.com/office/drawing/2017/model3d" xmlns:o="urn:schemas-microsoft-com:office:office" xmlns:r="http://schemas.openxmlformats.org/officeDocument/2006/relationships" xmlns:m="http://schemas.openxmlformats.org/officeDocument/2006/math" xmlns:v="urn:schemas-microsoft-com:vml" xmlns:wp14="http://schemas.microsoft.com/office/word/2010/wordprocessingDrawing" xmlns:wp="http://schemas.openxmlformats.org/drawingml/2006/wordprocessingDrawing" xmlns:w10="urn:schemas-microsoft-com:office:word" xmlns:w="http://schemas.openxmlformats.org/wordprocessingml/2006/main" xmlns:w14="http://schemas.microsoft.com/office/word/2010/wordml" xmlns:w15="http://schemas.microsoft.com/office/word/2012/wordml" xmlns:w16cex="http://schemas.microsoft.com/office/word/2018/wordml/cex" xmlns:w16cid="http://schemas.microsoft.com/office/word/2016/wordml/cid" xmlns:w16="http://schemas.microsoft.com/office/word/2018/wordml" xmlns:w16se="http://schemas.microsoft.com/office/word/2015/wordml/symex" xmlns:wpg="http://schemas.microsoft.com/office/word/2010/wordprocessingGroup" xmlns:wpi="http://schemas.microsoft.com/office/word/2010/wordprocessingInk" xmlns:wne="http://schemas.microsoft.com/office/word/2006/wordml" xmlns:wps="http://schemas.microsoft.com/office/word/2010/wordprocessingShape" mc:Ignorable="w14 w15 w16se w16cid w16 w16cex wp14">
   <w:docParts>
     <w:docPart>
       <w:docPartPr>
@@ -8803,7 +11762,7 @@
 </file>
 
 <file path=word/glossary/fontTable.xml><?xml version="1.0" encoding="utf-8"?>
-<w:fonts xmlns:mc="http://schemas.openxmlformats.org/markup-compatibility/2006" xmlns:r="http://schemas.openxmlformats.org/officeDocument/2006/relationships" xmlns:w="http://schemas.openxmlformats.org/wordprocessingml/2006/main" xmlns:w14="http://schemas.microsoft.com/office/word/2010/wordml" xmlns:w15="http://schemas.microsoft.com/office/word/2012/wordml" xmlns:w16cid="http://schemas.microsoft.com/office/word/2016/wordml/cid" xmlns:w16se="http://schemas.microsoft.com/office/word/2015/wordml/symex" mc:Ignorable="w14 w15 w16se w16cid">
+<w:fonts xmlns:mc="http://schemas.openxmlformats.org/markup-compatibility/2006" xmlns:r="http://schemas.openxmlformats.org/officeDocument/2006/relationships" xmlns:w="http://schemas.openxmlformats.org/wordprocessingml/2006/main" xmlns:w14="http://schemas.microsoft.com/office/word/2010/wordml" xmlns:w15="http://schemas.microsoft.com/office/word/2012/wordml" xmlns:w16cex="http://schemas.microsoft.com/office/word/2018/wordml/cex" xmlns:w16cid="http://schemas.microsoft.com/office/word/2016/wordml/cid" xmlns:w16="http://schemas.microsoft.com/office/word/2018/wordml" xmlns:w16se="http://schemas.microsoft.com/office/word/2015/wordml/symex" mc:Ignorable="w14 w15 w16se w16cid w16 w16cex">
   <w:font w:name="Symbol">
     <w:panose1 w:val="05050102010706020507"/>
     <w:charset w:val="02"/>
@@ -8880,7 +11839,7 @@
 </file>
 
 <file path=word/glossary/settings.xml><?xml version="1.0" encoding="utf-8"?>
-<w:settings xmlns:mc="http://schemas.openxmlformats.org/markup-compatibility/2006" xmlns:o="urn:schemas-microsoft-com:office:office" xmlns:r="http://schemas.openxmlformats.org/officeDocument/2006/relationships" xmlns:m="http://schemas.openxmlformats.org/officeDocument/2006/math" xmlns:v="urn:schemas-microsoft-com:vml" xmlns:w10="urn:schemas-microsoft-com:office:word" xmlns:w="http://schemas.openxmlformats.org/wordprocessingml/2006/main" xmlns:w14="http://schemas.microsoft.com/office/word/2010/wordml" xmlns:w15="http://schemas.microsoft.com/office/word/2012/wordml" xmlns:w16cid="http://schemas.microsoft.com/office/word/2016/wordml/cid" xmlns:w16se="http://schemas.microsoft.com/office/word/2015/wordml/symex" xmlns:sl="http://schemas.openxmlformats.org/schemaLibrary/2006/main" mc:Ignorable="w14 w15 w16se w16cid">
+<w:settings xmlns:mc="http://schemas.openxmlformats.org/markup-compatibility/2006" xmlns:o="urn:schemas-microsoft-com:office:office" xmlns:r="http://schemas.openxmlformats.org/officeDocument/2006/relationships" xmlns:m="http://schemas.openxmlformats.org/officeDocument/2006/math" xmlns:v="urn:schemas-microsoft-com:vml" xmlns:w10="urn:schemas-microsoft-com:office:word" xmlns:w="http://schemas.openxmlformats.org/wordprocessingml/2006/main" xmlns:w14="http://schemas.microsoft.com/office/word/2010/wordml" xmlns:w15="http://schemas.microsoft.com/office/word/2012/wordml" xmlns:w16cex="http://schemas.microsoft.com/office/word/2018/wordml/cex" xmlns:w16cid="http://schemas.microsoft.com/office/word/2016/wordml/cid" xmlns:w16="http://schemas.microsoft.com/office/word/2018/wordml" xmlns:w16se="http://schemas.microsoft.com/office/word/2015/wordml/symex" xmlns:sl="http://schemas.openxmlformats.org/schemaLibrary/2006/main" mc:Ignorable="w14 w15 w16se w16cid w16 w16cex">
   <w:view w:val="normal"/>
   <w:defaultTabStop w:val="720"/>
   <w:characterSpacingControl w:val="doNotCompress"/>
@@ -8897,10 +11856,16 @@
     <w:rsidRoot w:val="007D6270"/>
     <w:rsid w:val="000D6E0A"/>
     <w:rsid w:val="00466C5B"/>
+    <w:rsid w:val="006B70B8"/>
     <w:rsid w:val="00722C23"/>
     <w:rsid w:val="007A5C9B"/>
     <w:rsid w:val="007D6270"/>
+    <w:rsid w:val="009A0730"/>
+    <w:rsid w:val="00AC629F"/>
+    <w:rsid w:val="00C9234B"/>
+    <w:rsid w:val="00CB2EB0"/>
     <w:rsid w:val="00D7514F"/>
+    <w:rsid w:val="00DD56CF"/>
     <w:rsid w:val="00DE3F69"/>
     <w:rsid w:val="00DE6359"/>
   </w:rsids>
@@ -8926,7 +11891,7 @@
 </file>
 
 <file path=word/glossary/styles.xml><?xml version="1.0" encoding="utf-8"?>
-<w:styles xmlns:mc="http://schemas.openxmlformats.org/markup-compatibility/2006" xmlns:r="http://schemas.openxmlformats.org/officeDocument/2006/relationships" xmlns:w="http://schemas.openxmlformats.org/wordprocessingml/2006/main" xmlns:w14="http://schemas.microsoft.com/office/word/2010/wordml" xmlns:w15="http://schemas.microsoft.com/office/word/2012/wordml" xmlns:w16cid="http://schemas.microsoft.com/office/word/2016/wordml/cid" xmlns:w16se="http://schemas.microsoft.com/office/word/2015/wordml/symex" mc:Ignorable="w14 w15 w16se w16cid">
+<w:styles xmlns:mc="http://schemas.openxmlformats.org/markup-compatibility/2006" xmlns:r="http://schemas.openxmlformats.org/officeDocument/2006/relationships" xmlns:w="http://schemas.openxmlformats.org/wordprocessingml/2006/main" xmlns:w14="http://schemas.microsoft.com/office/word/2010/wordml" xmlns:w15="http://schemas.microsoft.com/office/word/2012/wordml" xmlns:w16cex="http://schemas.microsoft.com/office/word/2018/wordml/cex" xmlns:w16cid="http://schemas.microsoft.com/office/word/2016/wordml/cid" xmlns:w16="http://schemas.microsoft.com/office/word/2018/wordml" xmlns:w16se="http://schemas.microsoft.com/office/word/2015/wordml/symex" mc:Ignorable="w14 w15 w16se w16cid w16 w16cex">
   <w:docDefaults>
     <w:rPrDefault>
       <w:rPr>
@@ -9410,7 +12375,7 @@
 </file>
 
 <file path=word/glossary/webSettings.xml><?xml version="1.0" encoding="utf-8"?>
-<w:webSettings xmlns:mc="http://schemas.openxmlformats.org/markup-compatibility/2006" xmlns:r="http://schemas.openxmlformats.org/officeDocument/2006/relationships" xmlns:w="http://schemas.openxmlformats.org/wordprocessingml/2006/main" xmlns:w14="http://schemas.microsoft.com/office/word/2010/wordml" xmlns:w15="http://schemas.microsoft.com/office/word/2012/wordml" xmlns:w16cid="http://schemas.microsoft.com/office/word/2016/wordml/cid" xmlns:w16se="http://schemas.microsoft.com/office/word/2015/wordml/symex" mc:Ignorable="w14 w15 w16se w16cid">
+<w:webSettings xmlns:mc="http://schemas.openxmlformats.org/markup-compatibility/2006" xmlns:r="http://schemas.openxmlformats.org/officeDocument/2006/relationships" xmlns:w="http://schemas.openxmlformats.org/wordprocessingml/2006/main" xmlns:w14="http://schemas.microsoft.com/office/word/2010/wordml" xmlns:w15="http://schemas.microsoft.com/office/word/2012/wordml" xmlns:w16cex="http://schemas.microsoft.com/office/word/2018/wordml/cex" xmlns:w16cid="http://schemas.microsoft.com/office/word/2016/wordml/cid" xmlns:w16="http://schemas.microsoft.com/office/word/2018/wordml" xmlns:w16se="http://schemas.microsoft.com/office/word/2015/wordml/symex" mc:Ignorable="w14 w15 w16se w16cid w16 w16cex">
   <w:optimizeForBrowser/>
   <w:allowPNG/>
 </w:webSettings>
@@ -9691,10 +12656,22 @@
 </CoverPageProperties>
 </file>
 
+<file path=customXml/item2.xml><?xml version="1.0" encoding="utf-8"?>
+<b:Sources xmlns:b="http://schemas.openxmlformats.org/officeDocument/2006/bibliography" xmlns="http://schemas.openxmlformats.org/officeDocument/2006/bibliography" SelectedStyle="\APASixthEditionOfficeOnline.xsl" StyleName="APA" Version="6"/>
+</file>
+
 <file path=customXml/itemProps1.xml><?xml version="1.0" encoding="utf-8"?>
 <ds:datastoreItem xmlns:ds="http://schemas.openxmlformats.org/officeDocument/2006/customXml" ds:itemID="{55AF091B-3C7A-41E3-B477-F2FDAA23CFDA}">
   <ds:schemaRefs>
     <ds:schemaRef ds:uri="http://schemas.microsoft.com/office/2006/coverPageProps"/>
   </ds:schemaRefs>
 </ds:datastoreItem>
+</file>
+
+<file path=customXml/itemProps2.xml><?xml version="1.0" encoding="utf-8"?>
+<ds:datastoreItem xmlns:ds="http://schemas.openxmlformats.org/officeDocument/2006/customXml" ds:itemID="{419BFD32-24EE-49C5-B3DA-C9786B547BE3}">
+  <ds:schemaRefs>
+    <ds:schemaRef ds:uri="http://schemas.openxmlformats.org/officeDocument/2006/bibliography"/>
+  </ds:schemaRefs>
+</ds:datastoreItem>
 </file>
</xml_diff>

<commit_message>
Audio output enhanced with tone and duration.
</commit_message>
<xml_diff>
--- a/docs/Microcom GPU Manual.docx
+++ b/docs/Microcom GPU Manual.docx
@@ -2280,7 +2280,13 @@
               <w:t>minimum specifications</w:t>
             </w:r>
             <w:r>
-              <w:t xml:space="preserve"> based on an Intel EP4CE6 FPGA (used in development of the GPU):</w:t>
+              <w:t xml:space="preserve"> based on an Intel EP4CE6 FPGA (used in development of the </w:t>
+            </w:r>
+            <w:r>
+              <w:t xml:space="preserve">prototype </w:t>
+            </w:r>
+            <w:r>
+              <w:t>GPU):</w:t>
             </w:r>
           </w:p>
           <w:p>
@@ -2342,10 +2348,84 @@
               </w:numPr>
             </w:pPr>
             <w:r>
+              <w:t xml:space="preserve">Various palettes from </w:t>
+            </w:r>
+            <w:r>
               <w:t>4,096 colours</w:t>
             </w:r>
           </w:p>
           <w:p/>
+          <w:p>
+            <w:pPr>
+              <w:rPr>
+                <w:b w:val="0"/>
+                <w:bCs/>
+              </w:rPr>
+            </w:pPr>
+            <w:r>
+              <w:rPr>
+                <w:b w:val="0"/>
+                <w:bCs/>
+              </w:rPr>
+              <w:t>An Intel EP4CE10 FPGA (used in the first proper video card) provides the following:</w:t>
+            </w:r>
+          </w:p>
+          <w:p>
+            <w:pPr>
+              <w:rPr>
+                <w:b w:val="0"/>
+                <w:bCs/>
+              </w:rPr>
+            </w:pPr>
+          </w:p>
+          <w:p>
+            <w:pPr>
+              <w:pStyle w:val="ListParagraph"/>
+              <w:numPr>
+                <w:ilvl w:val="0"/>
+                <w:numId w:val="7"/>
+              </w:numPr>
+              <w:rPr>
+                <w:b w:val="0"/>
+                <w:bCs/>
+              </w:rPr>
+            </w:pPr>
+            <w:r>
+              <w:rPr>
+                <w:b w:val="0"/>
+                <w:bCs/>
+              </w:rPr>
+              <w:t>40KB FPGA graphics RAM, plus 1 KB for palettes</w:t>
+            </w:r>
+          </w:p>
+          <w:p>
+            <w:pPr>
+              <w:pStyle w:val="ListParagraph"/>
+              <w:numPr>
+                <w:ilvl w:val="0"/>
+                <w:numId w:val="7"/>
+              </w:numPr>
+              <w:rPr>
+                <w:b w:val="0"/>
+                <w:bCs/>
+              </w:rPr>
+            </w:pPr>
+            <w:r>
+              <w:rPr>
+                <w:b w:val="0"/>
+                <w:bCs/>
+              </w:rPr>
+              <w:t>10 graphics layers</w:t>
+            </w:r>
+          </w:p>
+          <w:p>
+            <w:pPr>
+              <w:rPr>
+                <w:b w:val="0"/>
+                <w:bCs/>
+              </w:rPr>
+            </w:pPr>
+          </w:p>
           <w:p>
             <w:pPr>
               <w:pStyle w:val="Content"/>
@@ -2534,7 +2614,13 @@
             </w:pPr>
             <w:bookmarkStart w:id="2" w:name="_Toc43296581"/>
             <w:r>
-              <w:t>Memory map for EP4CE6 FPGA:</w:t>
+              <w:t>Memory map for EP4CE</w:t>
+            </w:r>
+            <w:r>
+              <w:t>10</w:t>
+            </w:r>
+            <w:r>
+              <w:t xml:space="preserve"> FPGA:</w:t>
             </w:r>
             <w:bookmarkEnd w:id="2"/>
           </w:p>
@@ -2901,7 +2987,13 @@
               <w:t>1200-</w:t>
             </w:r>
             <w:r>
-              <w:t>5FF</w:t>
+              <w:t>9</w:t>
+            </w:r>
+            <w:r>
+              <w:t>F</w:t>
+            </w:r>
+            <w:r>
+              <w:t>F</w:t>
             </w:r>
             <w:r>
               <w:t xml:space="preserve">F – </w:t>
@@ -2983,7 +3075,16 @@
               <w:jc w:val="both"/>
             </w:pPr>
             <w:r>
-              <w:t>7C00-7FFF</w:t>
+              <w:t>A0</w:t>
+            </w:r>
+            <w:r>
+              <w:t>00-</w:t>
+            </w:r>
+            <w:r>
+              <w:t>A3</w:t>
+            </w:r>
+            <w:r>
+              <w:t>FF</w:t>
             </w:r>
             <w:r>
               <w:t xml:space="preserve"> – Palettes</w:t>
@@ -3012,7 +3113,34 @@
                 <w:sz w:val="24"/>
                 <w:szCs w:val="24"/>
               </w:rPr>
-              <w:t>7C00-7DFF</w:t>
+              <w:t>A0</w:t>
+            </w:r>
+            <w:r>
+              <w:rPr>
+                <w:b/>
+                <w:bCs/>
+                <w:sz w:val="24"/>
+                <w:szCs w:val="24"/>
+              </w:rPr>
+              <w:t>00-</w:t>
+            </w:r>
+            <w:r>
+              <w:rPr>
+                <w:b/>
+                <w:bCs/>
+                <w:sz w:val="24"/>
+                <w:szCs w:val="24"/>
+              </w:rPr>
+              <w:t>A1</w:t>
+            </w:r>
+            <w:r>
+              <w:rPr>
+                <w:b/>
+                <w:bCs/>
+                <w:sz w:val="24"/>
+                <w:szCs w:val="24"/>
+              </w:rPr>
+              <w:t>FF</w:t>
             </w:r>
             <w:r>
               <w:rPr>
@@ -3042,13 +3170,40 @@
                 <w:sz w:val="24"/>
                 <w:szCs w:val="24"/>
               </w:rPr>
-              <w:t>7E00-7FFF</w:t>
-            </w:r>
-            <w:r>
-              <w:rPr>
+              <w:t>A2</w:t>
+            </w:r>
+            <w:r>
+              <w:rPr>
+                <w:b/>
+                <w:bCs/>
                 <w:sz w:val="24"/>
                 <w:szCs w:val="24"/>
               </w:rPr>
+              <w:t>00-</w:t>
+            </w:r>
+            <w:r>
+              <w:rPr>
+                <w:b/>
+                <w:bCs/>
+                <w:sz w:val="24"/>
+                <w:szCs w:val="24"/>
+              </w:rPr>
+              <w:t>A3</w:t>
+            </w:r>
+            <w:r>
+              <w:rPr>
+                <w:b/>
+                <w:bCs/>
+                <w:sz w:val="24"/>
+                <w:szCs w:val="24"/>
+              </w:rPr>
+              <w:t>FF</w:t>
+            </w:r>
+            <w:r>
+              <w:rPr>
+                <w:sz w:val="24"/>
+                <w:szCs w:val="24"/>
+              </w:rPr>
               <w:t xml:space="preserve"> – secondary palette (RGB565)</w:t>
             </w:r>
           </w:p>
@@ -3067,13 +3222,13 @@
               <w:t xml:space="preserve">Without text you can mix </w:t>
             </w:r>
             <w:r>
-              <w:t>7</w:t>
+              <w:t>10</w:t>
             </w:r>
             <w:r>
               <w:t xml:space="preserve"> on-screen sprites, or 1 text layer and </w:t>
             </w:r>
             <w:r>
-              <w:t>5</w:t>
+              <w:t>8</w:t>
             </w:r>
             <w:r>
               <w:t xml:space="preserve"> sprites.</w:t>
@@ -3145,513 +3300,12 @@
             <w:pPr>
               <w:pStyle w:val="Heading2"/>
             </w:pPr>
-            <w:bookmarkStart w:id="3" w:name="_Toc43296582"/>
+            <w:bookmarkStart w:id="3" w:name="_Toc43296583"/>
             <w:r>
               <w:lastRenderedPageBreak/>
-              <w:t>Memory map for EP4CE10 FPGA:</w:t>
+              <w:t>Verilog HDL notes:</w:t>
             </w:r>
             <w:bookmarkEnd w:id="3"/>
-          </w:p>
-          <w:p>
-            <w:pPr>
-              <w:pStyle w:val="Content"/>
-              <w:numPr>
-                <w:ilvl w:val="0"/>
-                <w:numId w:val="4"/>
-              </w:numPr>
-              <w:jc w:val="both"/>
-            </w:pPr>
-            <w:r>
-              <w:t>0000-01FF – GPU HW registers:</w:t>
-            </w:r>
-          </w:p>
-          <w:p>
-            <w:pPr>
-              <w:pStyle w:val="Content"/>
-              <w:numPr>
-                <w:ilvl w:val="1"/>
-                <w:numId w:val="4"/>
-              </w:numPr>
-              <w:jc w:val="both"/>
-              <w:rPr>
-                <w:sz w:val="24"/>
-                <w:szCs w:val="24"/>
-              </w:rPr>
-            </w:pPr>
-            <w:r>
-              <w:rPr>
-                <w:b/>
-                <w:bCs/>
-                <w:sz w:val="24"/>
-                <w:szCs w:val="24"/>
-              </w:rPr>
-              <w:t>00-07</w:t>
-            </w:r>
-            <w:r>
-              <w:rPr>
-                <w:sz w:val="24"/>
-                <w:szCs w:val="24"/>
-              </w:rPr>
-              <w:t xml:space="preserve"> = H&amp;V triggers for 4 yellow test cursors</w:t>
-            </w:r>
-          </w:p>
-          <w:p>
-            <w:pPr>
-              <w:pStyle w:val="Content"/>
-              <w:numPr>
-                <w:ilvl w:val="1"/>
-                <w:numId w:val="4"/>
-              </w:numPr>
-              <w:jc w:val="both"/>
-              <w:rPr>
-                <w:sz w:val="24"/>
-                <w:szCs w:val="24"/>
-              </w:rPr>
-            </w:pPr>
-            <w:r>
-              <w:rPr>
-                <w:b/>
-                <w:bCs/>
-                <w:sz w:val="24"/>
-                <w:szCs w:val="24"/>
-              </w:rPr>
-              <w:t>0C</w:t>
-            </w:r>
-            <w:r>
-              <w:rPr>
-                <w:b/>
-                <w:bCs/>
-                <w:sz w:val="24"/>
-                <w:szCs w:val="24"/>
-              </w:rPr>
-              <w:t>-</w:t>
-            </w:r>
-            <w:r>
-              <w:rPr>
-                <w:b/>
-                <w:bCs/>
-                <w:sz w:val="24"/>
-                <w:szCs w:val="24"/>
-              </w:rPr>
-              <w:t>0D</w:t>
-            </w:r>
-            <w:r>
-              <w:rPr>
-                <w:sz w:val="24"/>
-                <w:szCs w:val="24"/>
-              </w:rPr>
-              <w:t xml:space="preserve"> = H&amp;V reset coordinates for all 15 </w:t>
-            </w:r>
-            <w:proofErr w:type="spellStart"/>
-            <w:r>
-              <w:rPr>
-                <w:sz w:val="24"/>
-                <w:szCs w:val="24"/>
-              </w:rPr>
-              <w:t>MAGGIE_Layer#s</w:t>
-            </w:r>
-            <w:proofErr w:type="spellEnd"/>
-          </w:p>
-          <w:p>
-            <w:pPr>
-              <w:pStyle w:val="Content"/>
-              <w:numPr>
-                <w:ilvl w:val="1"/>
-                <w:numId w:val="4"/>
-              </w:numPr>
-              <w:jc w:val="both"/>
-              <w:rPr>
-                <w:sz w:val="24"/>
-                <w:szCs w:val="24"/>
-              </w:rPr>
-            </w:pPr>
-            <w:r>
-              <w:rPr>
-                <w:b/>
-                <w:bCs/>
-                <w:sz w:val="24"/>
-                <w:szCs w:val="24"/>
-              </w:rPr>
-              <w:t>1</w:t>
-            </w:r>
-            <w:r>
-              <w:rPr>
-                <w:b/>
-                <w:bCs/>
-                <w:sz w:val="24"/>
-                <w:szCs w:val="24"/>
-              </w:rPr>
-              <w:t>0</w:t>
-            </w:r>
-            <w:r>
-              <w:rPr>
-                <w:b/>
-                <w:bCs/>
-                <w:sz w:val="24"/>
-                <w:szCs w:val="24"/>
-              </w:rPr>
-              <w:t>-1</w:t>
-            </w:r>
-            <w:r>
-              <w:rPr>
-                <w:b/>
-                <w:bCs/>
-                <w:sz w:val="24"/>
-                <w:szCs w:val="24"/>
-              </w:rPr>
-              <w:t>3</w:t>
-            </w:r>
-            <w:r>
-              <w:rPr>
-                <w:b/>
-                <w:bCs/>
-                <w:sz w:val="24"/>
-                <w:szCs w:val="24"/>
-              </w:rPr>
-              <w:t xml:space="preserve"> + </w:t>
-            </w:r>
-            <w:r>
-              <w:rPr>
-                <w:b/>
-                <w:bCs/>
-                <w:sz w:val="24"/>
-                <w:szCs w:val="24"/>
-              </w:rPr>
-              <w:t>4</w:t>
-            </w:r>
-            <w:r>
-              <w:rPr>
-                <w:b/>
-                <w:bCs/>
-                <w:sz w:val="24"/>
-                <w:szCs w:val="24"/>
-              </w:rPr>
-              <w:t>*</w:t>
-            </w:r>
-            <w:proofErr w:type="spellStart"/>
-            <w:r>
-              <w:rPr>
-                <w:b/>
-                <w:bCs/>
-                <w:sz w:val="24"/>
-                <w:szCs w:val="24"/>
-              </w:rPr>
-              <w:t>MAGGIE_Layer</w:t>
-            </w:r>
-            <w:proofErr w:type="spellEnd"/>
-            <w:r>
-              <w:rPr>
-                <w:b/>
-                <w:bCs/>
-                <w:sz w:val="24"/>
-                <w:szCs w:val="24"/>
-              </w:rPr>
-              <w:t>#</w:t>
-            </w:r>
-            <w:r>
-              <w:rPr>
-                <w:sz w:val="24"/>
-                <w:szCs w:val="24"/>
-              </w:rPr>
-              <w:t xml:space="preserve"> = H&amp;V top left edge of each </w:t>
-            </w:r>
-            <w:proofErr w:type="spellStart"/>
-            <w:r>
-              <w:rPr>
-                <w:sz w:val="24"/>
-                <w:szCs w:val="24"/>
-              </w:rPr>
-              <w:t>MAGGIE_Layer</w:t>
-            </w:r>
-            <w:proofErr w:type="spellEnd"/>
-            <w:r>
-              <w:rPr>
-                <w:sz w:val="24"/>
-                <w:szCs w:val="24"/>
-              </w:rPr>
-              <w:t># window</w:t>
-            </w:r>
-          </w:p>
-          <w:p>
-            <w:pPr>
-              <w:pStyle w:val="Content"/>
-              <w:numPr>
-                <w:ilvl w:val="1"/>
-                <w:numId w:val="4"/>
-              </w:numPr>
-              <w:jc w:val="both"/>
-              <w:rPr>
-                <w:sz w:val="24"/>
-                <w:szCs w:val="24"/>
-              </w:rPr>
-            </w:pPr>
-            <w:r>
-              <w:rPr>
-                <w:b/>
-                <w:bCs/>
-                <w:sz w:val="24"/>
-                <w:szCs w:val="24"/>
-              </w:rPr>
-              <w:t>6</w:t>
-            </w:r>
-            <w:r>
-              <w:rPr>
-                <w:b/>
-                <w:bCs/>
-                <w:sz w:val="24"/>
-                <w:szCs w:val="24"/>
-              </w:rPr>
-              <w:t>0</w:t>
-            </w:r>
-            <w:r>
-              <w:rPr>
-                <w:b/>
-                <w:bCs/>
-                <w:sz w:val="24"/>
-                <w:szCs w:val="24"/>
-              </w:rPr>
-              <w:t xml:space="preserve"> + </w:t>
-            </w:r>
-            <w:r>
-              <w:rPr>
-                <w:b/>
-                <w:bCs/>
-                <w:sz w:val="24"/>
-                <w:szCs w:val="24"/>
-              </w:rPr>
-              <w:t>10</w:t>
-            </w:r>
-            <w:r>
-              <w:rPr>
-                <w:b/>
-                <w:bCs/>
-                <w:sz w:val="24"/>
-                <w:szCs w:val="24"/>
-              </w:rPr>
-              <w:t>*</w:t>
-            </w:r>
-            <w:proofErr w:type="spellStart"/>
-            <w:r>
-              <w:rPr>
-                <w:b/>
-                <w:bCs/>
-                <w:sz w:val="24"/>
-                <w:szCs w:val="24"/>
-              </w:rPr>
-              <w:t>MAGGIE_Layer</w:t>
-            </w:r>
-            <w:proofErr w:type="spellEnd"/>
-            <w:r>
-              <w:rPr>
-                <w:b/>
-                <w:bCs/>
-                <w:sz w:val="24"/>
-                <w:szCs w:val="24"/>
-              </w:rPr>
-              <w:t>#</w:t>
-            </w:r>
-            <w:r>
-              <w:rPr>
-                <w:sz w:val="24"/>
-                <w:szCs w:val="24"/>
-              </w:rPr>
-              <w:t xml:space="preserve"> = </w:t>
-            </w:r>
-            <w:proofErr w:type="gramStart"/>
-            <w:r>
-              <w:rPr>
-                <w:sz w:val="24"/>
-                <w:szCs w:val="24"/>
-              </w:rPr>
-              <w:t>16 byte</w:t>
-            </w:r>
-            <w:proofErr w:type="gramEnd"/>
-            <w:r>
-              <w:rPr>
-                <w:sz w:val="24"/>
-                <w:szCs w:val="24"/>
-              </w:rPr>
-              <w:t xml:space="preserve"> controls for each of the 15 MAGGIE layers</w:t>
-            </w:r>
-          </w:p>
-          <w:p>
-            <w:pPr>
-              <w:pStyle w:val="Content"/>
-              <w:numPr>
-                <w:ilvl w:val="0"/>
-                <w:numId w:val="4"/>
-              </w:numPr>
-              <w:jc w:val="both"/>
-            </w:pPr>
-            <w:r>
-              <w:t>0200-11FF – Default IBM VGA 8x16 font.</w:t>
-            </w:r>
-          </w:p>
-          <w:p>
-            <w:pPr>
-              <w:pStyle w:val="Content"/>
-              <w:numPr>
-                <w:ilvl w:val="0"/>
-                <w:numId w:val="4"/>
-              </w:numPr>
-              <w:jc w:val="both"/>
-            </w:pPr>
-            <w:r>
-              <w:t>1200-</w:t>
-            </w:r>
-            <w:r>
-              <w:t>7B</w:t>
-            </w:r>
-            <w:r>
-              <w:t>FF – Video RAM (for text buffers / sprite data)</w:t>
-            </w:r>
-          </w:p>
-          <w:p>
-            <w:pPr>
-              <w:pStyle w:val="Content"/>
-              <w:numPr>
-                <w:ilvl w:val="1"/>
-                <w:numId w:val="4"/>
-              </w:numPr>
-              <w:jc w:val="both"/>
-              <w:rPr>
-                <w:color w:val="FF0000"/>
-              </w:rPr>
-            </w:pPr>
-            <w:r>
-              <w:rPr>
-                <w:b/>
-                <w:bCs/>
-                <w:color w:val="FF0000"/>
-              </w:rPr>
-              <w:t>1200-1B5F</w:t>
-            </w:r>
-            <w:r>
-              <w:rPr>
-                <w:color w:val="FF0000"/>
-              </w:rPr>
-              <w:t xml:space="preserve"> – Typical memory space for a full screen of text</w:t>
-            </w:r>
-          </w:p>
-          <w:p>
-            <w:pPr>
-              <w:pStyle w:val="Content"/>
-              <w:numPr>
-                <w:ilvl w:val="0"/>
-                <w:numId w:val="4"/>
-              </w:numPr>
-              <w:jc w:val="both"/>
-            </w:pPr>
-            <w:r>
-              <w:t>7C00-7FFF – Palettes:</w:t>
-            </w:r>
-          </w:p>
-          <w:p>
-            <w:pPr>
-              <w:pStyle w:val="Content"/>
-              <w:numPr>
-                <w:ilvl w:val="1"/>
-                <w:numId w:val="4"/>
-              </w:numPr>
-              <w:jc w:val="both"/>
-              <w:rPr>
-                <w:sz w:val="24"/>
-                <w:szCs w:val="24"/>
-              </w:rPr>
-            </w:pPr>
-            <w:r>
-              <w:rPr>
-                <w:b/>
-                <w:bCs/>
-                <w:sz w:val="24"/>
-                <w:szCs w:val="24"/>
-              </w:rPr>
-              <w:t>7C00-7DFF</w:t>
-            </w:r>
-            <w:r>
-              <w:rPr>
-                <w:sz w:val="24"/>
-                <w:szCs w:val="24"/>
-              </w:rPr>
-              <w:t xml:space="preserve"> – primary palette (ARGB4444)</w:t>
-            </w:r>
-          </w:p>
-          <w:p>
-            <w:pPr>
-              <w:pStyle w:val="Content"/>
-              <w:numPr>
-                <w:ilvl w:val="1"/>
-                <w:numId w:val="4"/>
-              </w:numPr>
-              <w:jc w:val="both"/>
-              <w:rPr>
-                <w:sz w:val="24"/>
-                <w:szCs w:val="24"/>
-              </w:rPr>
-            </w:pPr>
-            <w:r>
-              <w:rPr>
-                <w:b/>
-                <w:bCs/>
-                <w:sz w:val="24"/>
-                <w:szCs w:val="24"/>
-              </w:rPr>
-              <w:t>7E00-7FFF</w:t>
-            </w:r>
-            <w:r>
-              <w:rPr>
-                <w:sz w:val="24"/>
-                <w:szCs w:val="24"/>
-              </w:rPr>
-              <w:t xml:space="preserve"> – secondary palette (RGB565)</w:t>
-            </w:r>
-          </w:p>
-          <w:p>
-            <w:pPr>
-              <w:pStyle w:val="Content"/>
-              <w:jc w:val="both"/>
-            </w:pPr>
-          </w:p>
-          <w:p>
-            <w:pPr>
-              <w:pStyle w:val="Content"/>
-              <w:jc w:val="both"/>
-            </w:pPr>
-            <w:r>
-              <w:t xml:space="preserve">Without text you can mix </w:t>
-            </w:r>
-            <w:r>
-              <w:t>10</w:t>
-            </w:r>
-            <w:r>
-              <w:t xml:space="preserve"> on-screen sprites, or 1 text layer and </w:t>
-            </w:r>
-            <w:r>
-              <w:t>8</w:t>
-            </w:r>
-            <w:r>
-              <w:t xml:space="preserve"> sprites.  Other than a RAM limitation, there are no other output limitations.  Any mode and any resolution with any palette may all be mixed simultaneously onscreen.</w:t>
-            </w:r>
-          </w:p>
-          <w:p>
-            <w:pPr>
-              <w:pStyle w:val="Content"/>
-              <w:jc w:val="both"/>
-              <w:rPr>
-                <w:iCs/>
-                <w:sz w:val="36"/>
-              </w:rPr>
-            </w:pPr>
-          </w:p>
-          <w:p>
-            <w:pPr>
-              <w:pStyle w:val="Heading2"/>
-            </w:pPr>
-            <w:bookmarkStart w:id="4" w:name="_Toc43296583"/>
-            <w:r>
-              <w:t>Verilog HDL notes:</w:t>
-            </w:r>
-            <w:bookmarkEnd w:id="4"/>
           </w:p>
           <w:p>
             <w:pPr>
@@ -3748,12 +3402,12 @@
             <w:pPr>
               <w:pStyle w:val="Heading1"/>
             </w:pPr>
-            <w:bookmarkStart w:id="5" w:name="_Toc43296584"/>
+            <w:bookmarkStart w:id="4" w:name="_Toc43296584"/>
             <w:r>
               <w:lastRenderedPageBreak/>
               <w:t>MAGGIEs</w:t>
             </w:r>
-            <w:bookmarkEnd w:id="5"/>
+            <w:bookmarkEnd w:id="4"/>
           </w:p>
           <w:p>
             <w:pPr>
@@ -3827,7 +3481,7 @@
               <w:t xml:space="preserve">There are </w:t>
             </w:r>
             <w:r>
-              <w:t>7</w:t>
+              <w:t>10</w:t>
             </w:r>
             <w:r>
               <w:t xml:space="preserve"> MAGGIEs in the smallest system, </w:t>
@@ -4461,29 +4115,14 @@
     </w:p>
     <w:p>
       <w:pPr>
-        <w:spacing w:after="200"/>
-        <w:rPr>
-          <w:rFonts w:asciiTheme="majorHAnsi" w:eastAsiaTheme="majorEastAsia" w:hAnsiTheme="majorHAnsi" w:cstheme="majorBidi"/>
-          <w:color w:val="012639" w:themeColor="accent1" w:themeShade="7F"/>
-          <w:sz w:val="24"/>
-          <w:szCs w:val="24"/>
-        </w:rPr>
-      </w:pPr>
-      <w:r>
-        <w:lastRenderedPageBreak/>
-        <w:br w:type="page"/>
-      </w:r>
-    </w:p>
-    <w:p>
-      <w:pPr>
         <w:pStyle w:val="Heading2"/>
       </w:pPr>
-      <w:bookmarkStart w:id="6" w:name="_Toc43296585"/>
+      <w:bookmarkStart w:id="5" w:name="_Toc43296585"/>
       <w:r>
         <w:lastRenderedPageBreak/>
         <w:t>MAGGIE Registers</w:t>
       </w:r>
-      <w:bookmarkEnd w:id="6"/>
+      <w:bookmarkEnd w:id="5"/>
     </w:p>
     <w:tbl>
       <w:tblPr>
@@ -6263,12 +5902,12 @@
       <w:pPr>
         <w:pStyle w:val="Heading3"/>
       </w:pPr>
-      <w:bookmarkStart w:id="7" w:name="_Toc43296586"/>
+      <w:bookmarkStart w:id="6" w:name="_Toc43296586"/>
       <w:r>
         <w:lastRenderedPageBreak/>
         <w:t>BP2RAST_cmd</w:t>
       </w:r>
-      <w:bookmarkEnd w:id="7"/>
+      <w:bookmarkEnd w:id="6"/>
     </w:p>
     <w:p>
       <w:pPr>
@@ -6720,7 +6359,7 @@
       <w:pPr>
         <w:pStyle w:val="Heading3"/>
       </w:pPr>
-      <w:bookmarkStart w:id="8" w:name="_Toc43296587"/>
+      <w:bookmarkStart w:id="7" w:name="_Toc43296587"/>
       <w:r>
         <w:t xml:space="preserve">Bits 7-6 – </w:t>
       </w:r>
@@ -6736,7 +6375,7 @@
       <w:r>
         <w:t>text_mode_slave</w:t>
       </w:r>
-      <w:bookmarkEnd w:id="8"/>
+      <w:bookmarkEnd w:id="7"/>
       <w:proofErr w:type="spellEnd"/>
     </w:p>
     <w:p>
@@ -6871,9 +6510,28 @@
       <w:pPr>
         <w:pStyle w:val="Heading3"/>
       </w:pPr>
-      <w:bookmarkStart w:id="9" w:name="_Toc43296588"/>
+      <w:bookmarkStart w:id="8" w:name="_Toc43296588"/>
       <w:r>
         <w:t>Bit 4 – mode_565</w:t>
+      </w:r>
+      <w:bookmarkEnd w:id="8"/>
+    </w:p>
+    <w:p>
+      <w:pPr>
+        <w:jc w:val="both"/>
+        <w:rPr>
+          <w:b w:val="0"/>
+          <w:bCs/>
+        </w:rPr>
+      </w:pPr>
+    </w:p>
+    <w:p>
+      <w:pPr>
+        <w:pStyle w:val="Heading3"/>
+      </w:pPr>
+      <w:bookmarkStart w:id="9" w:name="_Toc43296589"/>
+      <w:r>
+        <w:t>Bit 3 – BART enable</w:t>
       </w:r>
       <w:bookmarkEnd w:id="9"/>
     </w:p>
@@ -6885,14 +6543,53 @@
           <w:bCs/>
         </w:rPr>
       </w:pPr>
+      <w:r>
+        <w:rPr>
+          <w:b w:val="0"/>
+          <w:bCs/>
+        </w:rPr>
+        <w:t>This bit must be HIGH for the linked BART to output pixel data.  If the bit is LOW, the MAGGIE/BART pipeline is effectively turned off</w:t>
+      </w:r>
+      <w:r>
+        <w:rPr>
+          <w:b w:val="0"/>
+          <w:bCs/>
+        </w:rPr>
+        <w:t xml:space="preserve">, unless the MAGGIE is a </w:t>
+      </w:r>
+      <w:proofErr w:type="spellStart"/>
+      <w:r>
+        <w:rPr>
+          <w:b w:val="0"/>
+          <w:bCs/>
+        </w:rPr>
+        <w:t>text_mode_master</w:t>
+      </w:r>
+      <w:proofErr w:type="spellEnd"/>
+      <w:r>
+        <w:rPr>
+          <w:b w:val="0"/>
+          <w:bCs/>
+        </w:rPr>
+        <w:t>.</w:t>
+      </w:r>
     </w:p>
     <w:p>
       <w:pPr>
+        <w:jc w:val="both"/>
+        <w:rPr>
+          <w:b w:val="0"/>
+          <w:bCs/>
+        </w:rPr>
+      </w:pPr>
+    </w:p>
+    <w:p>
+      <w:pPr>
         <w:pStyle w:val="Heading3"/>
       </w:pPr>
-      <w:bookmarkStart w:id="10" w:name="_Toc43296589"/>
-      <w:r>
-        <w:t>Bit 3 – BART enable</w:t>
+      <w:bookmarkStart w:id="10" w:name="_Toc43296590"/>
+      <w:r>
+        <w:t>Bit 2 – 16_bit_mode</w:t>
       </w:r>
       <w:bookmarkEnd w:id="10"/>
     </w:p>
@@ -6909,30 +6606,7 @@
           <w:b w:val="0"/>
           <w:bCs/>
         </w:rPr>
-        <w:t>This bit must be HIGH for the linked BART to output pixel data.  If the bit is LOW, the MAGGIE/BART pipeline is effectively turned off</w:t>
-      </w:r>
-      <w:r>
-        <w:rPr>
-          <w:b w:val="0"/>
-          <w:bCs/>
-        </w:rPr>
-        <w:t xml:space="preserve">, unless the MAGGIE is a </w:t>
-      </w:r>
-      <w:proofErr w:type="spellStart"/>
-      <w:r>
-        <w:rPr>
-          <w:b w:val="0"/>
-          <w:bCs/>
-        </w:rPr>
-        <w:t>text_mode_master</w:t>
-      </w:r>
-      <w:proofErr w:type="spellEnd"/>
-      <w:r>
-        <w:rPr>
-          <w:b w:val="0"/>
-          <w:bCs/>
-        </w:rPr>
-        <w:t>.</w:t>
+        <w:t>If HIGH, the BART works in 16-bit mode (so all addresses must be even) to use two-byte words when reading the pixel data.</w:t>
       </w:r>
     </w:p>
     <w:p>
@@ -6948,46 +6622,11 @@
       <w:pPr>
         <w:pStyle w:val="Heading3"/>
       </w:pPr>
-      <w:bookmarkStart w:id="11" w:name="_Toc43296590"/>
-      <w:r>
-        <w:t>Bit 2 – 16_bit_mode</w:t>
+      <w:bookmarkStart w:id="11" w:name="_Toc43296591"/>
+      <w:r>
+        <w:t>Bits 1-0 – Video Mode / pixels per byte</w:t>
       </w:r>
       <w:bookmarkEnd w:id="11"/>
-    </w:p>
-    <w:p>
-      <w:pPr>
-        <w:jc w:val="both"/>
-        <w:rPr>
-          <w:b w:val="0"/>
-          <w:bCs/>
-        </w:rPr>
-      </w:pPr>
-      <w:r>
-        <w:rPr>
-          <w:b w:val="0"/>
-          <w:bCs/>
-        </w:rPr>
-        <w:t>If HIGH, the BART works in 16-bit mode (so all addresses must be even) to use two-byte words when reading the pixel data.</w:t>
-      </w:r>
-    </w:p>
-    <w:p>
-      <w:pPr>
-        <w:jc w:val="both"/>
-        <w:rPr>
-          <w:b w:val="0"/>
-          <w:bCs/>
-        </w:rPr>
-      </w:pPr>
-    </w:p>
-    <w:p>
-      <w:pPr>
-        <w:pStyle w:val="Heading3"/>
-      </w:pPr>
-      <w:bookmarkStart w:id="12" w:name="_Toc43296591"/>
-      <w:r>
-        <w:t>Bits 1-0 – Video Mode / pixels per byte</w:t>
-      </w:r>
-      <w:bookmarkEnd w:id="12"/>
     </w:p>
     <w:p>
       <w:pPr>
@@ -7836,12 +7475,12 @@
       <w:pPr>
         <w:pStyle w:val="Heading2"/>
       </w:pPr>
-      <w:bookmarkStart w:id="13" w:name="_Toc43296592"/>
+      <w:bookmarkStart w:id="12" w:name="_Toc43296592"/>
       <w:r>
         <w:lastRenderedPageBreak/>
         <w:t>Text Mode</w:t>
       </w:r>
-      <w:bookmarkEnd w:id="13"/>
+      <w:bookmarkEnd w:id="12"/>
     </w:p>
     <w:p>
       <w:pPr>
@@ -8700,12 +8339,12 @@
       <w:pPr>
         <w:pStyle w:val="Heading2"/>
       </w:pPr>
-      <w:bookmarkStart w:id="14" w:name="_Toc43296593"/>
+      <w:bookmarkStart w:id="13" w:name="_Toc43296593"/>
       <w:r>
         <w:lastRenderedPageBreak/>
         <w:t>DEFAULT MAGGIE SETTINGS</w:t>
       </w:r>
-      <w:bookmarkEnd w:id="14"/>
+      <w:bookmarkEnd w:id="13"/>
     </w:p>
     <w:p>
       <w:pPr>
@@ -8861,12 +8500,12 @@
       <w:pPr>
         <w:pStyle w:val="Heading1"/>
       </w:pPr>
-      <w:bookmarkStart w:id="15" w:name="_Toc43296594"/>
+      <w:bookmarkStart w:id="14" w:name="_Toc43296594"/>
       <w:r>
         <w:lastRenderedPageBreak/>
         <w:t>PALETTES</w:t>
       </w:r>
-      <w:bookmarkEnd w:id="15"/>
+      <w:bookmarkEnd w:id="14"/>
     </w:p>
     <w:p>
       <w:pPr>
@@ -8895,7 +8534,35 @@
           <w:b w:val="0"/>
           <w:bCs/>
         </w:rPr>
-        <w:t>$7C00-$7FFF</w:t>
+        <w:t>$</w:t>
+      </w:r>
+      <w:r>
+        <w:rPr>
+          <w:b w:val="0"/>
+          <w:bCs/>
+        </w:rPr>
+        <w:t>9</w:t>
+      </w:r>
+      <w:r>
+        <w:rPr>
+          <w:b w:val="0"/>
+          <w:bCs/>
+        </w:rPr>
+        <w:t>C00-$</w:t>
+      </w:r>
+      <w:r>
+        <w:rPr>
+          <w:b w:val="0"/>
+          <w:bCs/>
+        </w:rPr>
+        <w:t>9</w:t>
+      </w:r>
+      <w:r>
+        <w:rPr>
+          <w:b w:val="0"/>
+          <w:bCs/>
+        </w:rPr>
+        <w:t>FFF</w:t>
       </w:r>
       <w:r>
         <w:t xml:space="preserve"> </w:t>
@@ -8949,11 +8616,11 @@
       <w:pPr>
         <w:pStyle w:val="Heading2"/>
       </w:pPr>
-      <w:bookmarkStart w:id="16" w:name="_Toc43296595"/>
+      <w:bookmarkStart w:id="15" w:name="_Toc43296595"/>
       <w:r>
         <w:t>ARGB4444 Palette</w:t>
       </w:r>
-      <w:bookmarkEnd w:id="16"/>
+      <w:bookmarkEnd w:id="15"/>
     </w:p>
     <w:p>
       <w:pPr>
@@ -9291,17 +8958,46 @@
     <w:p>
       <w:pPr>
         <w:spacing w:after="200"/>
-        <w:rPr>
-          <w:b w:val="0"/>
-          <w:bCs/>
-        </w:rPr>
-      </w:pPr>
-      <w:r>
-        <w:rPr>
-          <w:b w:val="0"/>
-          <w:bCs/>
-        </w:rPr>
-        <w:t>The last four pages of Bank 0x41 contains the palette, with the first 32 bytes containing the default palette.</w:t>
+        <w:jc w:val="both"/>
+        <w:rPr>
+          <w:b w:val="0"/>
+          <w:bCs/>
+        </w:rPr>
+      </w:pPr>
+      <w:r>
+        <w:rPr>
+          <w:b w:val="0"/>
+          <w:bCs/>
+        </w:rPr>
+        <w:t>F</w:t>
+      </w:r>
+      <w:r>
+        <w:rPr>
+          <w:b w:val="0"/>
+          <w:bCs/>
+        </w:rPr>
+        <w:t>our pages of Bank 0x4</w:t>
+      </w:r>
+      <w:r>
+        <w:rPr>
+          <w:b w:val="0"/>
+          <w:bCs/>
+        </w:rPr>
+        <w:t>2</w:t>
+      </w:r>
+      <w:r>
+        <w:rPr>
+          <w:b w:val="0"/>
+          <w:bCs/>
+        </w:rPr>
+        <w:t xml:space="preserve"> contains the palette, with the first 32 bytes containing the default palette.</w:t>
+      </w:r>
+      <w:r>
+        <w:rPr>
+          <w:b w:val="0"/>
+          <w:bCs/>
+        </w:rPr>
+        <w:t xml:space="preserve">  If Bank 0x42 is mapped to Area 3, the palette memory starts at 0xE000 and ends at 0xE3FF.</w:t>
       </w:r>
     </w:p>
     <w:p>
@@ -9324,12 +9020,12 @@
       <w:pPr>
         <w:pStyle w:val="Heading1"/>
       </w:pPr>
-      <w:bookmarkStart w:id="17" w:name="_Toc43296596"/>
+      <w:bookmarkStart w:id="16" w:name="_Toc43296596"/>
       <w:r>
         <w:lastRenderedPageBreak/>
         <w:t>Host IO ports</w:t>
       </w:r>
-      <w:bookmarkEnd w:id="17"/>
+      <w:bookmarkEnd w:id="16"/>
     </w:p>
     <w:p>
       <w:pPr>
@@ -9520,21 +9216,58 @@
                 <w:b w:val="0"/>
                 <w:bCs/>
               </w:rPr>
-              <w:t xml:space="preserve">PS2 </w:t>
-            </w:r>
-            <w:r>
-              <w:rPr>
-                <w:b w:val="0"/>
-                <w:bCs/>
-              </w:rPr>
-              <w:t xml:space="preserve">data </w:t>
-            </w:r>
-            <w:r>
-              <w:rPr>
-                <w:b w:val="0"/>
-                <w:bCs/>
-              </w:rPr>
-              <w:t>(keyboard interface)</w:t>
+              <w:t>PS</w:t>
+            </w:r>
+            <w:r>
+              <w:rPr>
+                <w:b w:val="0"/>
+                <w:bCs/>
+              </w:rPr>
+              <w:t>/</w:t>
+            </w:r>
+            <w:r>
+              <w:rPr>
+                <w:b w:val="0"/>
+                <w:bCs/>
+              </w:rPr>
+              <w:t xml:space="preserve">2 </w:t>
+            </w:r>
+            <w:r>
+              <w:rPr>
+                <w:b w:val="0"/>
+                <w:bCs/>
+              </w:rPr>
+              <w:t>DATA port</w:t>
+            </w:r>
+            <w:r>
+              <w:rPr>
+                <w:b w:val="0"/>
+                <w:bCs/>
+              </w:rPr>
+              <w:t xml:space="preserve"> </w:t>
+            </w:r>
+            <w:r>
+              <w:rPr>
+                <w:b w:val="0"/>
+                <w:bCs/>
+              </w:rPr>
+              <w:t>(</w:t>
+            </w:r>
+            <w:r>
+              <w:rPr>
+                <w:b w:val="0"/>
+                <w:bCs/>
+                <w:i/>
+                <w:iCs/>
+              </w:rPr>
+              <w:t>keyboard interface</w:t>
+            </w:r>
+            <w:r>
+              <w:rPr>
+                <w:b w:val="0"/>
+                <w:bCs/>
+              </w:rPr>
+              <w:t>)</w:t>
             </w:r>
           </w:p>
         </w:tc>
@@ -9611,14 +9344,44 @@
                 <w:b w:val="0"/>
                 <w:bCs/>
               </w:rPr>
-              <w:t>PS2 status (</w:t>
-            </w:r>
-            <w:r>
-              <w:rPr>
-                <w:b w:val="0"/>
-                <w:bCs/>
-              </w:rPr>
-              <w:t>~0=data ready</w:t>
+              <w:t>PS</w:t>
+            </w:r>
+            <w:r>
+              <w:rPr>
+                <w:b w:val="0"/>
+                <w:bCs/>
+              </w:rPr>
+              <w:t>/</w:t>
+            </w:r>
+            <w:r>
+              <w:rPr>
+                <w:b w:val="0"/>
+                <w:bCs/>
+              </w:rPr>
+              <w:t xml:space="preserve">2 </w:t>
+            </w:r>
+            <w:r>
+              <w:rPr>
+                <w:b w:val="0"/>
+                <w:bCs/>
+              </w:rPr>
+              <w:t>STATUS register</w:t>
+            </w:r>
+            <w:r>
+              <w:rPr>
+                <w:b w:val="0"/>
+                <w:bCs/>
+              </w:rPr>
+              <w:t xml:space="preserve"> (</w:t>
+            </w:r>
+            <w:r>
+              <w:rPr>
+                <w:b w:val="0"/>
+                <w:bCs/>
+                <w:i/>
+                <w:iCs/>
+              </w:rPr>
+              <w:t>keyboard interface</w:t>
             </w:r>
             <w:r>
               <w:rPr>
@@ -9705,7 +9468,21 @@
                 <w:b w:val="0"/>
                 <w:bCs/>
               </w:rPr>
-              <w:t>Speaker/sound enable (0=off, ~0=on)</w:t>
+              <w:t>S</w:t>
+            </w:r>
+            <w:r>
+              <w:rPr>
+                <w:b w:val="0"/>
+                <w:bCs/>
+              </w:rPr>
+              <w:t xml:space="preserve">PEAKER </w:t>
+            </w:r>
+            <w:r>
+              <w:rPr>
+                <w:b w:val="0"/>
+                <w:bCs/>
+              </w:rPr>
+              <w:t>enable (0=off, ~0=on)</w:t>
             </w:r>
           </w:p>
         </w:tc>
@@ -9782,7 +9559,201 @@
                 <w:b w:val="0"/>
                 <w:bCs/>
               </w:rPr>
-              <w:t>Video output enable (0=off, ~0=on)</w:t>
+              <w:t>VIDEO</w:t>
+            </w:r>
+            <w:r>
+              <w:rPr>
+                <w:b w:val="0"/>
+                <w:bCs/>
+              </w:rPr>
+              <w:t xml:space="preserve"> output </w:t>
+            </w:r>
+            <w:proofErr w:type="gramStart"/>
+            <w:r>
+              <w:rPr>
+                <w:b w:val="0"/>
+                <w:bCs/>
+              </w:rPr>
+              <w:t>enable</w:t>
+            </w:r>
+            <w:proofErr w:type="gramEnd"/>
+            <w:r>
+              <w:rPr>
+                <w:b w:val="0"/>
+                <w:bCs/>
+              </w:rPr>
+              <w:t xml:space="preserve"> (0=off, ~0=on)</w:t>
+            </w:r>
+          </w:p>
+        </w:tc>
+      </w:tr>
+      <w:tr>
+        <w:trPr>
+          <w:cnfStyle w:val="000000100000" w:firstRow="0" w:lastRow="0" w:firstColumn="0" w:lastColumn="0" w:oddVBand="0" w:evenVBand="0" w:oddHBand="1" w:evenHBand="0" w:firstRowFirstColumn="0" w:firstRowLastColumn="0" w:lastRowFirstColumn="0" w:lastRowLastColumn="0"/>
+        </w:trPr>
+        <w:tc>
+          <w:tcPr>
+            <w:cnfStyle w:val="001000000000" w:firstRow="0" w:lastRow="0" w:firstColumn="1" w:lastColumn="0" w:oddVBand="0" w:evenVBand="0" w:oddHBand="0" w:evenHBand="0" w:firstRowFirstColumn="0" w:firstRowLastColumn="0" w:lastRowFirstColumn="0" w:lastRowLastColumn="0"/>
+            <w:tcW w:w="1555" w:type="dxa"/>
+          </w:tcPr>
+          <w:p>
+            <w:pPr>
+              <w:spacing w:after="200"/>
+              <w:jc w:val="center"/>
+              <w:rPr>
+                <w:b/>
+                <w:bCs w:val="0"/>
+              </w:rPr>
+            </w:pPr>
+            <w:r>
+              <w:rPr>
+                <w:b/>
+                <w:bCs w:val="0"/>
+              </w:rPr>
+              <w:t>244 / F4</w:t>
+            </w:r>
+          </w:p>
+        </w:tc>
+        <w:tc>
+          <w:tcPr>
+            <w:tcW w:w="1701" w:type="dxa"/>
+          </w:tcPr>
+          <w:p>
+            <w:pPr>
+              <w:spacing w:after="200"/>
+              <w:jc w:val="center"/>
+              <w:cnfStyle w:val="000000100000" w:firstRow="0" w:lastRow="0" w:firstColumn="0" w:lastColumn="0" w:oddVBand="0" w:evenVBand="0" w:oddHBand="1" w:evenHBand="0" w:firstRowFirstColumn="0" w:firstRowLastColumn="0" w:lastRowFirstColumn="0" w:lastRowLastColumn="0"/>
+              <w:rPr>
+                <w:b w:val="0"/>
+                <w:bCs/>
+              </w:rPr>
+            </w:pPr>
+            <w:r>
+              <w:rPr>
+                <w:b w:val="0"/>
+                <w:bCs/>
+              </w:rPr>
+              <w:t>Write-only</w:t>
+            </w:r>
+          </w:p>
+        </w:tc>
+        <w:tc>
+          <w:tcPr>
+            <w:tcW w:w="6670" w:type="dxa"/>
+          </w:tcPr>
+          <w:p>
+            <w:pPr>
+              <w:spacing w:after="200"/>
+              <w:cnfStyle w:val="000000100000" w:firstRow="0" w:lastRow="0" w:firstColumn="0" w:lastColumn="0" w:oddVBand="0" w:evenVBand="0" w:oddHBand="1" w:evenHBand="0" w:firstRowFirstColumn="0" w:firstRowLastColumn="0" w:lastRowFirstColumn="0" w:lastRowLastColumn="0"/>
+              <w:rPr>
+                <w:b w:val="0"/>
+                <w:bCs/>
+              </w:rPr>
+            </w:pPr>
+            <w:r>
+              <w:rPr>
+                <w:b w:val="0"/>
+                <w:bCs/>
+              </w:rPr>
+              <w:t>TONE</w:t>
+            </w:r>
+            <w:r>
+              <w:rPr>
+                <w:b w:val="0"/>
+                <w:bCs/>
+              </w:rPr>
+              <w:t xml:space="preserve"> (frequency) register for speaker</w:t>
+            </w:r>
+            <w:r>
+              <w:rPr>
+                <w:b w:val="0"/>
+                <w:bCs/>
+              </w:rPr>
+              <w:t xml:space="preserve"> (0-255)</w:t>
+            </w:r>
+          </w:p>
+        </w:tc>
+      </w:tr>
+      <w:tr>
+        <w:tc>
+          <w:tcPr>
+            <w:cnfStyle w:val="001000000000" w:firstRow="0" w:lastRow="0" w:firstColumn="1" w:lastColumn="0" w:oddVBand="0" w:evenVBand="0" w:oddHBand="0" w:evenHBand="0" w:firstRowFirstColumn="0" w:firstRowLastColumn="0" w:lastRowFirstColumn="0" w:lastRowLastColumn="0"/>
+            <w:tcW w:w="1555" w:type="dxa"/>
+          </w:tcPr>
+          <w:p>
+            <w:pPr>
+              <w:spacing w:after="200"/>
+              <w:jc w:val="center"/>
+              <w:rPr>
+                <w:b/>
+                <w:bCs w:val="0"/>
+              </w:rPr>
+            </w:pPr>
+            <w:r>
+              <w:rPr>
+                <w:b/>
+                <w:bCs w:val="0"/>
+              </w:rPr>
+              <w:t>245 / F5</w:t>
+            </w:r>
+          </w:p>
+        </w:tc>
+        <w:tc>
+          <w:tcPr>
+            <w:tcW w:w="1701" w:type="dxa"/>
+          </w:tcPr>
+          <w:p>
+            <w:pPr>
+              <w:spacing w:after="200"/>
+              <w:jc w:val="center"/>
+              <w:cnfStyle w:val="000000000000" w:firstRow="0" w:lastRow="0" w:firstColumn="0" w:lastColumn="0" w:oddVBand="0" w:evenVBand="0" w:oddHBand="0" w:evenHBand="0" w:firstRowFirstColumn="0" w:firstRowLastColumn="0" w:lastRowFirstColumn="0" w:lastRowLastColumn="0"/>
+              <w:rPr>
+                <w:b w:val="0"/>
+                <w:bCs/>
+              </w:rPr>
+            </w:pPr>
+            <w:r>
+              <w:rPr>
+                <w:b w:val="0"/>
+                <w:bCs/>
+              </w:rPr>
+              <w:t>Write-only</w:t>
+            </w:r>
+          </w:p>
+        </w:tc>
+        <w:tc>
+          <w:tcPr>
+            <w:tcW w:w="6670" w:type="dxa"/>
+          </w:tcPr>
+          <w:p>
+            <w:pPr>
+              <w:spacing w:after="200"/>
+              <w:cnfStyle w:val="000000000000" w:firstRow="0" w:lastRow="0" w:firstColumn="0" w:lastColumn="0" w:oddVBand="0" w:evenVBand="0" w:oddHBand="0" w:evenHBand="0" w:firstRowFirstColumn="0" w:firstRowLastColumn="0" w:lastRowFirstColumn="0" w:lastRowLastColumn="0"/>
+              <w:rPr>
+                <w:b w:val="0"/>
+                <w:bCs/>
+              </w:rPr>
+            </w:pPr>
+            <w:r>
+              <w:rPr>
+                <w:b w:val="0"/>
+                <w:bCs/>
+              </w:rPr>
+              <w:t>DURATION</w:t>
+            </w:r>
+            <w:r>
+              <w:rPr>
+                <w:b w:val="0"/>
+                <w:bCs/>
+              </w:rPr>
+              <w:t xml:space="preserve"> register for speaker</w:t>
+            </w:r>
+            <w:r>
+              <w:rPr>
+                <w:b w:val="0"/>
+                <w:bCs/>
+              </w:rPr>
+              <w:t xml:space="preserve"> (0-255)</w:t>
             </w:r>
           </w:p>
         </w:tc>
@@ -9790,30 +9761,553 @@
     </w:tbl>
     <w:p>
       <w:pPr>
-        <w:spacing w:after="200"/>
-        <w:rPr>
-          <w:b w:val="0"/>
-          <w:bCs/>
-        </w:rPr>
-      </w:pPr>
-      <w:r>
-        <w:rPr>
-          <w:b w:val="0"/>
-          <w:bCs/>
-        </w:rPr>
-        <w:br w:type="page"/>
-      </w:r>
+        <w:pStyle w:val="Heading2"/>
+      </w:pPr>
     </w:p>
     <w:p>
       <w:pPr>
         <w:pStyle w:val="Heading2"/>
       </w:pPr>
-      <w:bookmarkStart w:id="18" w:name="_Toc43296597"/>
+      <w:r>
+        <w:t>PS/2 DATA PORT</w:t>
+      </w:r>
+    </w:p>
+    <w:p>
+      <w:pPr>
+        <w:spacing w:after="200"/>
+        <w:jc w:val="both"/>
+        <w:rPr>
+          <w:b w:val="0"/>
+          <w:bCs/>
+        </w:rPr>
+      </w:pPr>
+      <w:r>
+        <w:rPr>
+          <w:b w:val="0"/>
+          <w:bCs/>
+        </w:rPr>
+        <w:t>This 8-bit data port returns the current MAKE or BREAK code (with bit 7 set).  ASCII characters are returned as a result of a key being pressed on the PS/2 keyboard attached to the GPU card.  Once read, the PS/2 DATA PORT is set to zero – any further reads will return 0x00 unless another MAKE or BREAK code is ready to be transmitted.</w:t>
+      </w:r>
+    </w:p>
+    <w:p>
+      <w:pPr>
+        <w:pStyle w:val="Heading2"/>
+      </w:pPr>
+      <w:r>
+        <w:t>PS/2 STATUS REGISTER</w:t>
+      </w:r>
+    </w:p>
+    <w:tbl>
+      <w:tblPr>
+        <w:tblStyle w:val="TableGrid"/>
+        <w:tblW w:w="0" w:type="auto"/>
+        <w:jc w:val="center"/>
+        <w:tblLook w:val="04A0" w:firstRow="1" w:lastRow="0" w:firstColumn="1" w:lastColumn="0" w:noHBand="0" w:noVBand="1"/>
+      </w:tblPr>
+      <w:tblGrid>
+        <w:gridCol w:w="1464"/>
+        <w:gridCol w:w="1336"/>
+        <w:gridCol w:w="1145"/>
+        <w:gridCol w:w="1145"/>
+        <w:gridCol w:w="1146"/>
+        <w:gridCol w:w="1182"/>
+        <w:gridCol w:w="1254"/>
+        <w:gridCol w:w="1254"/>
+      </w:tblGrid>
+      <w:tr>
+        <w:trPr>
+          <w:jc w:val="center"/>
+        </w:trPr>
+        <w:tc>
+          <w:tcPr>
+            <w:tcW w:w="1464" w:type="dxa"/>
+            <w:shd w:val="clear" w:color="auto" w:fill="061F57" w:themeFill="text2" w:themeFillShade="BF"/>
+          </w:tcPr>
+          <w:p>
+            <w:pPr>
+              <w:jc w:val="center"/>
+              <w:rPr>
+                <w:b w:val="0"/>
+                <w:bCs/>
+                <w:color w:val="FFFFFF" w:themeColor="background1"/>
+              </w:rPr>
+            </w:pPr>
+            <w:r>
+              <w:rPr>
+                <w:b w:val="0"/>
+                <w:bCs/>
+                <w:color w:val="FFFFFF" w:themeColor="background1"/>
+              </w:rPr>
+              <w:t>Bit 7</w:t>
+            </w:r>
+          </w:p>
+        </w:tc>
+        <w:tc>
+          <w:tcPr>
+            <w:tcW w:w="1336" w:type="dxa"/>
+            <w:shd w:val="clear" w:color="auto" w:fill="061F57" w:themeFill="text2" w:themeFillShade="BF"/>
+          </w:tcPr>
+          <w:p>
+            <w:pPr>
+              <w:jc w:val="center"/>
+              <w:rPr>
+                <w:b w:val="0"/>
+                <w:bCs/>
+                <w:color w:val="FFFFFF" w:themeColor="background1"/>
+              </w:rPr>
+            </w:pPr>
+            <w:r>
+              <w:rPr>
+                <w:b w:val="0"/>
+                <w:bCs/>
+                <w:color w:val="FFFFFF" w:themeColor="background1"/>
+              </w:rPr>
+              <w:t>Bit 6</w:t>
+            </w:r>
+          </w:p>
+        </w:tc>
+        <w:tc>
+          <w:tcPr>
+            <w:tcW w:w="1145" w:type="dxa"/>
+            <w:shd w:val="clear" w:color="auto" w:fill="061F57" w:themeFill="text2" w:themeFillShade="BF"/>
+          </w:tcPr>
+          <w:p>
+            <w:pPr>
+              <w:jc w:val="center"/>
+              <w:rPr>
+                <w:b w:val="0"/>
+                <w:bCs/>
+                <w:color w:val="FFFFFF" w:themeColor="background1"/>
+              </w:rPr>
+            </w:pPr>
+            <w:r>
+              <w:rPr>
+                <w:b w:val="0"/>
+                <w:bCs/>
+                <w:color w:val="FFFFFF" w:themeColor="background1"/>
+              </w:rPr>
+              <w:t>Bit 5</w:t>
+            </w:r>
+          </w:p>
+        </w:tc>
+        <w:tc>
+          <w:tcPr>
+            <w:tcW w:w="1145" w:type="dxa"/>
+            <w:shd w:val="clear" w:color="auto" w:fill="061F57" w:themeFill="text2" w:themeFillShade="BF"/>
+          </w:tcPr>
+          <w:p>
+            <w:pPr>
+              <w:jc w:val="center"/>
+              <w:rPr>
+                <w:b w:val="0"/>
+                <w:bCs/>
+                <w:color w:val="FFFFFF" w:themeColor="background1"/>
+              </w:rPr>
+            </w:pPr>
+            <w:r>
+              <w:rPr>
+                <w:b w:val="0"/>
+                <w:bCs/>
+                <w:color w:val="FFFFFF" w:themeColor="background1"/>
+              </w:rPr>
+              <w:t>Bit 4</w:t>
+            </w:r>
+          </w:p>
+        </w:tc>
+        <w:tc>
+          <w:tcPr>
+            <w:tcW w:w="1146" w:type="dxa"/>
+            <w:shd w:val="clear" w:color="auto" w:fill="061F57" w:themeFill="text2" w:themeFillShade="BF"/>
+          </w:tcPr>
+          <w:p>
+            <w:pPr>
+              <w:jc w:val="center"/>
+              <w:rPr>
+                <w:b w:val="0"/>
+                <w:bCs/>
+                <w:color w:val="FFFFFF" w:themeColor="background1"/>
+              </w:rPr>
+            </w:pPr>
+            <w:r>
+              <w:rPr>
+                <w:b w:val="0"/>
+                <w:bCs/>
+                <w:color w:val="FFFFFF" w:themeColor="background1"/>
+              </w:rPr>
+              <w:t>Bit 3</w:t>
+            </w:r>
+          </w:p>
+        </w:tc>
+        <w:tc>
+          <w:tcPr>
+            <w:tcW w:w="1182" w:type="dxa"/>
+            <w:shd w:val="clear" w:color="auto" w:fill="061F57" w:themeFill="text2" w:themeFillShade="BF"/>
+          </w:tcPr>
+          <w:p>
+            <w:pPr>
+              <w:jc w:val="center"/>
+              <w:rPr>
+                <w:b w:val="0"/>
+                <w:bCs/>
+                <w:color w:val="FFFFFF" w:themeColor="background1"/>
+              </w:rPr>
+            </w:pPr>
+            <w:r>
+              <w:rPr>
+                <w:b w:val="0"/>
+                <w:bCs/>
+                <w:color w:val="FFFFFF" w:themeColor="background1"/>
+              </w:rPr>
+              <w:t>Bit 2</w:t>
+            </w:r>
+          </w:p>
+        </w:tc>
+        <w:tc>
+          <w:tcPr>
+            <w:tcW w:w="1254" w:type="dxa"/>
+            <w:shd w:val="clear" w:color="auto" w:fill="061F57" w:themeFill="text2" w:themeFillShade="BF"/>
+          </w:tcPr>
+          <w:p>
+            <w:pPr>
+              <w:jc w:val="center"/>
+              <w:rPr>
+                <w:b w:val="0"/>
+                <w:bCs/>
+                <w:color w:val="FFFFFF" w:themeColor="background1"/>
+              </w:rPr>
+            </w:pPr>
+            <w:r>
+              <w:rPr>
+                <w:b w:val="0"/>
+                <w:bCs/>
+                <w:color w:val="FFFFFF" w:themeColor="background1"/>
+              </w:rPr>
+              <w:t>Bit 1</w:t>
+            </w:r>
+          </w:p>
+        </w:tc>
+        <w:tc>
+          <w:tcPr>
+            <w:tcW w:w="1254" w:type="dxa"/>
+            <w:shd w:val="clear" w:color="auto" w:fill="061F57" w:themeFill="text2" w:themeFillShade="BF"/>
+          </w:tcPr>
+          <w:p>
+            <w:pPr>
+              <w:jc w:val="center"/>
+              <w:rPr>
+                <w:b w:val="0"/>
+                <w:bCs/>
+                <w:color w:val="FFFFFF" w:themeColor="background1"/>
+              </w:rPr>
+            </w:pPr>
+            <w:r>
+              <w:rPr>
+                <w:b w:val="0"/>
+                <w:bCs/>
+                <w:color w:val="FFFFFF" w:themeColor="background1"/>
+              </w:rPr>
+              <w:t>Bit 0</w:t>
+            </w:r>
+          </w:p>
+        </w:tc>
+      </w:tr>
+      <w:tr>
+        <w:trPr>
+          <w:trHeight w:val="340"/>
+          <w:jc w:val="center"/>
+        </w:trPr>
+        <w:tc>
+          <w:tcPr>
+            <w:tcW w:w="1464" w:type="dxa"/>
+            <w:vAlign w:val="center"/>
+          </w:tcPr>
+          <w:p>
+            <w:pPr>
+              <w:jc w:val="center"/>
+              <w:rPr>
+                <w:b w:val="0"/>
+                <w:bCs/>
+                <w:sz w:val="16"/>
+                <w:szCs w:val="16"/>
+              </w:rPr>
+            </w:pPr>
+            <w:r>
+              <w:rPr>
+                <w:b w:val="0"/>
+                <w:bCs/>
+                <w:sz w:val="16"/>
+                <w:szCs w:val="16"/>
+              </w:rPr>
+              <w:t>N/A</w:t>
+            </w:r>
+          </w:p>
+        </w:tc>
+        <w:tc>
+          <w:tcPr>
+            <w:tcW w:w="1336" w:type="dxa"/>
+            <w:vAlign w:val="center"/>
+          </w:tcPr>
+          <w:p>
+            <w:pPr>
+              <w:jc w:val="center"/>
+              <w:rPr>
+                <w:b w:val="0"/>
+                <w:bCs/>
+              </w:rPr>
+            </w:pPr>
+            <w:r>
+              <w:rPr>
+                <w:b w:val="0"/>
+                <w:bCs/>
+                <w:sz w:val="16"/>
+                <w:szCs w:val="16"/>
+              </w:rPr>
+              <w:t>N/A</w:t>
+            </w:r>
+          </w:p>
+        </w:tc>
+        <w:tc>
+          <w:tcPr>
+            <w:tcW w:w="1145" w:type="dxa"/>
+            <w:vAlign w:val="center"/>
+          </w:tcPr>
+          <w:p>
+            <w:pPr>
+              <w:jc w:val="center"/>
+              <w:rPr>
+                <w:b w:val="0"/>
+                <w:bCs/>
+              </w:rPr>
+            </w:pPr>
+            <w:r>
+              <w:rPr>
+                <w:b w:val="0"/>
+                <w:bCs/>
+                <w:sz w:val="16"/>
+                <w:szCs w:val="16"/>
+              </w:rPr>
+              <w:t>N/A</w:t>
+            </w:r>
+          </w:p>
+        </w:tc>
+        <w:tc>
+          <w:tcPr>
+            <w:tcW w:w="1145" w:type="dxa"/>
+            <w:vAlign w:val="center"/>
+          </w:tcPr>
+          <w:p>
+            <w:pPr>
+              <w:jc w:val="center"/>
+              <w:rPr>
+                <w:b w:val="0"/>
+                <w:bCs/>
+              </w:rPr>
+            </w:pPr>
+            <w:r>
+              <w:rPr>
+                <w:b w:val="0"/>
+                <w:bCs/>
+                <w:sz w:val="16"/>
+                <w:szCs w:val="16"/>
+              </w:rPr>
+              <w:t>N/A</w:t>
+            </w:r>
+          </w:p>
+        </w:tc>
+        <w:tc>
+          <w:tcPr>
+            <w:tcW w:w="1146" w:type="dxa"/>
+            <w:vAlign w:val="center"/>
+          </w:tcPr>
+          <w:p>
+            <w:pPr>
+              <w:jc w:val="center"/>
+              <w:rPr>
+                <w:b w:val="0"/>
+                <w:bCs/>
+              </w:rPr>
+            </w:pPr>
+            <w:r>
+              <w:rPr>
+                <w:b w:val="0"/>
+                <w:bCs/>
+                <w:sz w:val="16"/>
+                <w:szCs w:val="16"/>
+              </w:rPr>
+              <w:t>N/A</w:t>
+            </w:r>
+          </w:p>
+        </w:tc>
+        <w:tc>
+          <w:tcPr>
+            <w:tcW w:w="1182" w:type="dxa"/>
+            <w:vAlign w:val="center"/>
+          </w:tcPr>
+          <w:p>
+            <w:pPr>
+              <w:jc w:val="center"/>
+              <w:rPr>
+                <w:b w:val="0"/>
+                <w:bCs/>
+              </w:rPr>
+            </w:pPr>
+            <w:r>
+              <w:rPr>
+                <w:b w:val="0"/>
+                <w:bCs/>
+                <w:sz w:val="16"/>
+                <w:szCs w:val="16"/>
+              </w:rPr>
+              <w:t>N/A</w:t>
+            </w:r>
+          </w:p>
+        </w:tc>
+        <w:tc>
+          <w:tcPr>
+            <w:tcW w:w="1254" w:type="dxa"/>
+            <w:vAlign w:val="center"/>
+          </w:tcPr>
+          <w:p>
+            <w:pPr>
+              <w:jc w:val="center"/>
+              <w:rPr>
+                <w:b w:val="0"/>
+                <w:bCs/>
+              </w:rPr>
+            </w:pPr>
+            <w:r>
+              <w:rPr>
+                <w:b w:val="0"/>
+                <w:bCs/>
+                <w:sz w:val="16"/>
+                <w:szCs w:val="16"/>
+              </w:rPr>
+              <w:t>BREAK</w:t>
+            </w:r>
+          </w:p>
+        </w:tc>
+        <w:tc>
+          <w:tcPr>
+            <w:tcW w:w="1254" w:type="dxa"/>
+            <w:vAlign w:val="center"/>
+          </w:tcPr>
+          <w:p>
+            <w:pPr>
+              <w:jc w:val="center"/>
+              <w:rPr>
+                <w:b w:val="0"/>
+                <w:bCs/>
+              </w:rPr>
+            </w:pPr>
+            <w:r>
+              <w:rPr>
+                <w:b w:val="0"/>
+                <w:bCs/>
+                <w:sz w:val="16"/>
+                <w:szCs w:val="16"/>
+              </w:rPr>
+              <w:t>VALID_DATA</w:t>
+            </w:r>
+          </w:p>
+        </w:tc>
+      </w:tr>
+    </w:tbl>
+    <w:p>
+      <w:pPr>
+        <w:spacing w:after="200"/>
+        <w:jc w:val="both"/>
+        <w:rPr>
+          <w:b w:val="0"/>
+          <w:bCs/>
+        </w:rPr>
+      </w:pPr>
+      <w:r>
+        <w:rPr>
+          <w:b w:val="0"/>
+          <w:bCs/>
+        </w:rPr>
+        <w:t xml:space="preserve">The PS/2 STATUS register provides information on the current state of the PS/2 DATA port.  If Bit 0 is HIGH, valid data is available on the DATA port.  Bit 1 is set HIGH if the ASCII character at the DATA port is a BREAK code (i.e. the result of the key being released on the keyboard).  BREAK codes are generally </w:t>
+      </w:r>
+      <w:r>
+        <w:rPr>
+          <w:b w:val="0"/>
+          <w:bCs/>
+        </w:rPr>
+        <w:t>filtered out</w:t>
+      </w:r>
+      <w:r>
+        <w:rPr>
+          <w:b w:val="0"/>
+          <w:bCs/>
+        </w:rPr>
+        <w:t xml:space="preserve"> by the DMI and CP/M</w:t>
+      </w:r>
+      <w:r>
+        <w:rPr>
+          <w:b w:val="0"/>
+          <w:bCs/>
+        </w:rPr>
+        <w:t xml:space="preserve"> BIOS</w:t>
+      </w:r>
+      <w:r>
+        <w:rPr>
+          <w:b w:val="0"/>
+          <w:bCs/>
+        </w:rPr>
+        <w:t>, unless special code is written to make use of them.</w:t>
+      </w:r>
+      <w:r>
+        <w:rPr>
+          <w:b w:val="0"/>
+          <w:bCs/>
+        </w:rPr>
+        <w:t xml:space="preserve">  BREAK codes are filtered out by ignoring characters with bit 7 set, or status bytes with bit 1 set.</w:t>
+      </w:r>
+    </w:p>
+    <w:p>
+      <w:pPr>
+        <w:spacing w:after="200"/>
+        <w:rPr>
+          <w:b w:val="0"/>
+          <w:bCs/>
+        </w:rPr>
+      </w:pPr>
+    </w:p>
+    <w:p>
+      <w:pPr>
+        <w:spacing w:after="200"/>
+        <w:rPr>
+          <w:b w:val="0"/>
+          <w:bCs/>
+        </w:rPr>
+      </w:pPr>
+    </w:p>
+    <w:p>
+      <w:pPr>
+        <w:spacing w:after="200"/>
+        <w:rPr>
+          <w:b w:val="0"/>
+          <w:bCs/>
+        </w:rPr>
+      </w:pPr>
+      <w:r>
+        <w:rPr>
+          <w:b w:val="0"/>
+          <w:bCs/>
+        </w:rPr>
+        <w:br w:type="page"/>
+      </w:r>
+    </w:p>
+    <w:p>
+      <w:pPr>
+        <w:pStyle w:val="Heading2"/>
+      </w:pPr>
+      <w:bookmarkStart w:id="17" w:name="_Toc43296597"/>
       <w:r>
         <w:lastRenderedPageBreak/>
         <w:t>Appendix A – Character Codepage</w:t>
       </w:r>
-      <w:bookmarkEnd w:id="18"/>
+      <w:bookmarkEnd w:id="17"/>
     </w:p>
     <w:p>
       <w:pPr>
@@ -10271,9 +10765,9 @@
     </w:lvl>
   </w:abstractNum>
   <w:abstractNum w:abstractNumId="2" w15:restartNumberingAfterBreak="0">
-    <w:nsid w:val="578C6359"/>
+    <w:nsid w:val="4E8B5DF1"/>
     <w:multiLevelType w:val="hybridMultilevel"/>
-    <w:tmpl w:val="2F6A731E"/>
+    <w:tmpl w:val="4044FEE6"/>
     <w:lvl w:ilvl="0" w:tplc="08090001">
       <w:start w:val="1"/>
       <w:numFmt w:val="bullet"/>
@@ -10384,6 +10878,119 @@
     </w:lvl>
   </w:abstractNum>
   <w:abstractNum w:abstractNumId="3" w15:restartNumberingAfterBreak="0">
+    <w:nsid w:val="578C6359"/>
+    <w:multiLevelType w:val="hybridMultilevel"/>
+    <w:tmpl w:val="2F6A731E"/>
+    <w:lvl w:ilvl="0" w:tplc="08090001">
+      <w:start w:val="1"/>
+      <w:numFmt w:val="bullet"/>
+      <w:lvlText w:val=""/>
+      <w:lvlJc w:val="left"/>
+      <w:pPr>
+        <w:ind w:left="720" w:hanging="360"/>
+      </w:pPr>
+      <w:rPr>
+        <w:rFonts w:ascii="Symbol" w:hAnsi="Symbol" w:hint="default"/>
+      </w:rPr>
+    </w:lvl>
+    <w:lvl w:ilvl="1" w:tplc="08090003" w:tentative="1">
+      <w:start w:val="1"/>
+      <w:numFmt w:val="bullet"/>
+      <w:lvlText w:val="o"/>
+      <w:lvlJc w:val="left"/>
+      <w:pPr>
+        <w:ind w:left="1440" w:hanging="360"/>
+      </w:pPr>
+      <w:rPr>
+        <w:rFonts w:ascii="Courier New" w:hAnsi="Courier New" w:cs="Courier New" w:hint="default"/>
+      </w:rPr>
+    </w:lvl>
+    <w:lvl w:ilvl="2" w:tplc="08090005" w:tentative="1">
+      <w:start w:val="1"/>
+      <w:numFmt w:val="bullet"/>
+      <w:lvlText w:val=""/>
+      <w:lvlJc w:val="left"/>
+      <w:pPr>
+        <w:ind w:left="2160" w:hanging="360"/>
+      </w:pPr>
+      <w:rPr>
+        <w:rFonts w:ascii="Wingdings" w:hAnsi="Wingdings" w:hint="default"/>
+      </w:rPr>
+    </w:lvl>
+    <w:lvl w:ilvl="3" w:tplc="08090001" w:tentative="1">
+      <w:start w:val="1"/>
+      <w:numFmt w:val="bullet"/>
+      <w:lvlText w:val=""/>
+      <w:lvlJc w:val="left"/>
+      <w:pPr>
+        <w:ind w:left="2880" w:hanging="360"/>
+      </w:pPr>
+      <w:rPr>
+        <w:rFonts w:ascii="Symbol" w:hAnsi="Symbol" w:hint="default"/>
+      </w:rPr>
+    </w:lvl>
+    <w:lvl w:ilvl="4" w:tplc="08090003" w:tentative="1">
+      <w:start w:val="1"/>
+      <w:numFmt w:val="bullet"/>
+      <w:lvlText w:val="o"/>
+      <w:lvlJc w:val="left"/>
+      <w:pPr>
+        <w:ind w:left="3600" w:hanging="360"/>
+      </w:pPr>
+      <w:rPr>
+        <w:rFonts w:ascii="Courier New" w:hAnsi="Courier New" w:cs="Courier New" w:hint="default"/>
+      </w:rPr>
+    </w:lvl>
+    <w:lvl w:ilvl="5" w:tplc="08090005" w:tentative="1">
+      <w:start w:val="1"/>
+      <w:numFmt w:val="bullet"/>
+      <w:lvlText w:val=""/>
+      <w:lvlJc w:val="left"/>
+      <w:pPr>
+        <w:ind w:left="4320" w:hanging="360"/>
+      </w:pPr>
+      <w:rPr>
+        <w:rFonts w:ascii="Wingdings" w:hAnsi="Wingdings" w:hint="default"/>
+      </w:rPr>
+    </w:lvl>
+    <w:lvl w:ilvl="6" w:tplc="08090001" w:tentative="1">
+      <w:start w:val="1"/>
+      <w:numFmt w:val="bullet"/>
+      <w:lvlText w:val=""/>
+      <w:lvlJc w:val="left"/>
+      <w:pPr>
+        <w:ind w:left="5040" w:hanging="360"/>
+      </w:pPr>
+      <w:rPr>
+        <w:rFonts w:ascii="Symbol" w:hAnsi="Symbol" w:hint="default"/>
+      </w:rPr>
+    </w:lvl>
+    <w:lvl w:ilvl="7" w:tplc="08090003" w:tentative="1">
+      <w:start w:val="1"/>
+      <w:numFmt w:val="bullet"/>
+      <w:lvlText w:val="o"/>
+      <w:lvlJc w:val="left"/>
+      <w:pPr>
+        <w:ind w:left="5760" w:hanging="360"/>
+      </w:pPr>
+      <w:rPr>
+        <w:rFonts w:ascii="Courier New" w:hAnsi="Courier New" w:cs="Courier New" w:hint="default"/>
+      </w:rPr>
+    </w:lvl>
+    <w:lvl w:ilvl="8" w:tplc="08090005" w:tentative="1">
+      <w:start w:val="1"/>
+      <w:numFmt w:val="bullet"/>
+      <w:lvlText w:val=""/>
+      <w:lvlJc w:val="left"/>
+      <w:pPr>
+        <w:ind w:left="6480" w:hanging="360"/>
+      </w:pPr>
+      <w:rPr>
+        <w:rFonts w:ascii="Wingdings" w:hAnsi="Wingdings" w:hint="default"/>
+      </w:rPr>
+    </w:lvl>
+  </w:abstractNum>
+  <w:abstractNum w:abstractNumId="4" w15:restartNumberingAfterBreak="0">
     <w:nsid w:val="593C1C9A"/>
     <w:multiLevelType w:val="hybridMultilevel"/>
     <w:tmpl w:val="C742A168"/>
@@ -10469,7 +11076,7 @@
       </w:pPr>
     </w:lvl>
   </w:abstractNum>
-  <w:abstractNum w:abstractNumId="4" w15:restartNumberingAfterBreak="0">
+  <w:abstractNum w:abstractNumId="5" w15:restartNumberingAfterBreak="0">
     <w:nsid w:val="6B7A673A"/>
     <w:multiLevelType w:val="hybridMultilevel"/>
     <w:tmpl w:val="CA860D62"/>
@@ -10582,7 +11189,7 @@
       </w:rPr>
     </w:lvl>
   </w:abstractNum>
-  <w:abstractNum w:abstractNumId="5" w15:restartNumberingAfterBreak="0">
+  <w:abstractNum w:abstractNumId="6" w15:restartNumberingAfterBreak="0">
     <w:nsid w:val="75905B3F"/>
     <w:multiLevelType w:val="hybridMultilevel"/>
     <w:tmpl w:val="A5B4767A"/>
@@ -10699,18 +11306,21 @@
     <w:abstractNumId w:val="0"/>
   </w:num>
   <w:num w:numId="2">
-    <w:abstractNumId w:val="5"/>
+    <w:abstractNumId w:val="6"/>
   </w:num>
   <w:num w:numId="3">
     <w:abstractNumId w:val="1"/>
   </w:num>
   <w:num w:numId="4">
+    <w:abstractNumId w:val="5"/>
+  </w:num>
+  <w:num w:numId="5">
     <w:abstractNumId w:val="4"/>
   </w:num>
-  <w:num w:numId="5">
+  <w:num w:numId="6">
     <w:abstractNumId w:val="3"/>
   </w:num>
-  <w:num w:numId="6">
+  <w:num w:numId="7">
     <w:abstractNumId w:val="2"/>
   </w:num>
 </w:numbering>
@@ -11856,8 +12466,10 @@
     <w:rsidRoot w:val="007D6270"/>
     <w:rsid w:val="000D6E0A"/>
     <w:rsid w:val="00466C5B"/>
+    <w:rsid w:val="005E010F"/>
     <w:rsid w:val="006B70B8"/>
     <w:rsid w:val="00722C23"/>
+    <w:rsid w:val="007A347A"/>
     <w:rsid w:val="007A5C9B"/>
     <w:rsid w:val="007D6270"/>
     <w:rsid w:val="009A0730"/>
@@ -11868,6 +12480,7 @@
     <w:rsid w:val="00DD56CF"/>
     <w:rsid w:val="00DE3F69"/>
     <w:rsid w:val="00DE6359"/>
+    <w:rsid w:val="00F5329E"/>
   </w:rsids>
   <m:mathPr>
     <m:mathFont m:val="Cambria Math"/>

</xml_diff>

<commit_message>
Tidy-up. New FIFO added.
</commit_message>
<xml_diff>
--- a/docs/Microcom GPU Manual.docx
+++ b/docs/Microcom GPU Manual.docx
@@ -368,12 +368,10 @@
               </w:sdtPr>
               <w:sdtContent>
                 <w:proofErr w:type="spellStart"/>
-                <w:proofErr w:type="gramStart"/>
                 <w:r>
                   <w:t>J.Nock</w:t>
                 </w:r>
                 <w:proofErr w:type="spellEnd"/>
-                <w:proofErr w:type="gramEnd"/>
               </w:sdtContent>
             </w:sdt>
           </w:p>
@@ -4126,23 +4124,7 @@
                 <w:sz w:val="24"/>
                 <w:szCs w:val="24"/>
               </w:rPr>
-              <w:t xml:space="preserve"> = </w:t>
-            </w:r>
-            <w:proofErr w:type="gramStart"/>
-            <w:r>
-              <w:rPr>
-                <w:sz w:val="24"/>
-                <w:szCs w:val="24"/>
-              </w:rPr>
-              <w:t>16 byte</w:t>
-            </w:r>
-            <w:proofErr w:type="gramEnd"/>
-            <w:r>
-              <w:rPr>
-                <w:sz w:val="24"/>
-                <w:szCs w:val="24"/>
-              </w:rPr>
-              <w:t xml:space="preserve"> controls for each of the 15 MAGGIE layers</w:t>
+              <w:t xml:space="preserve"> = 16 byte controls for each of the 15 MAGGIE layers</w:t>
             </w:r>
           </w:p>
           <w:p>
@@ -4680,10 +4662,7 @@
               <w:t>0-</w:t>
             </w:r>
             <w:r>
-              <w:t>6</w:t>
-            </w:r>
-            <w:r>
-              <w:t>.</w:t>
+              <w:t>9.</w:t>
             </w:r>
           </w:p>
           <w:p>
@@ -5494,11 +5473,14 @@
               <w:t xml:space="preserve">8-bit composite. </w:t>
             </w:r>
             <w:r>
-              <w:rPr>
-                <w:b w:val="0"/>
-                <w:bCs/>
-              </w:rPr>
-              <w:t>Video Mode setting</w:t>
+              <w:t>Video Mode</w:t>
+            </w:r>
+            <w:r>
+              <w:rPr>
+                <w:b w:val="0"/>
+                <w:bCs/>
+              </w:rPr>
+              <w:t xml:space="preserve"> setting</w:t>
             </w:r>
             <w:r>
               <w:rPr>
@@ -5594,11 +5576,14 @@
               </w:rPr>
             </w:pPr>
             <w:r>
-              <w:rPr>
-                <w:b w:val="0"/>
-                <w:bCs/>
-              </w:rPr>
-              <w:t>Background colour</w:t>
+              <w:t>Background</w:t>
+            </w:r>
+            <w:r>
+              <w:rPr>
+                <w:b w:val="0"/>
+                <w:bCs/>
+              </w:rPr>
+              <w:t xml:space="preserve"> colour</w:t>
             </w:r>
             <w:r>
               <w:rPr>
@@ -5694,11 +5679,14 @@
               </w:rPr>
             </w:pPr>
             <w:r>
-              <w:rPr>
-                <w:b w:val="0"/>
-                <w:bCs/>
-              </w:rPr>
-              <w:t>Foreground colour</w:t>
+              <w:t>Foreground</w:t>
+            </w:r>
+            <w:r>
+              <w:rPr>
+                <w:b w:val="0"/>
+                <w:bCs/>
+              </w:rPr>
+              <w:t xml:space="preserve"> colour</w:t>
             </w:r>
             <w:r>
               <w:rPr>
@@ -5798,7 +5786,10 @@
                 <w:b w:val="0"/>
                 <w:bCs/>
               </w:rPr>
-              <w:t>MSB bits of 24-bit base read address</w:t>
+              <w:t xml:space="preserve">MSB bits of 24-bit </w:t>
+            </w:r>
+            <w:r>
+              <w:t>base read address</w:t>
             </w:r>
             <w:r>
               <w:rPr>
@@ -5898,7 +5889,10 @@
                 <w:b w:val="0"/>
                 <w:bCs/>
               </w:rPr>
-              <w:t>MID bits of 24-bit base read address</w:t>
+              <w:t xml:space="preserve">MID bits of 24-bit </w:t>
+            </w:r>
+            <w:r>
+              <w:t>base read address</w:t>
             </w:r>
             <w:r>
               <w:rPr>
@@ -5998,7 +5992,10 @@
                 <w:b w:val="0"/>
                 <w:bCs/>
               </w:rPr>
-              <w:t>LSB bits of 24-bit base read address</w:t>
+              <w:t xml:space="preserve">LSB bits of 24-bit </w:t>
+            </w:r>
+            <w:r>
+              <w:t>base read address</w:t>
             </w:r>
             <w:r>
               <w:rPr>
@@ -6098,14 +6095,58 @@
                 <w:b w:val="0"/>
                 <w:bCs/>
               </w:rPr>
-              <w:t>MSB of 16-bit Y-line increment for read address</w:t>
-            </w:r>
-            <w:r>
-              <w:rPr>
-                <w:b w:val="0"/>
-                <w:bCs/>
-              </w:rPr>
-              <w:t>.</w:t>
+              <w:t xml:space="preserve">MSB of </w:t>
+            </w:r>
+            <w:r>
+              <w:t>bytes</w:t>
+            </w:r>
+            <w:r>
+              <w:rPr>
+                <w:b w:val="0"/>
+                <w:bCs/>
+              </w:rPr>
+              <w:t xml:space="preserve"> per line</w:t>
+            </w:r>
+            <w:r>
+              <w:rPr>
+                <w:b w:val="0"/>
+                <w:bCs/>
+              </w:rPr>
+              <w:t xml:space="preserve"> (</w:t>
+            </w:r>
+            <w:r>
+              <w:rPr>
+                <w:b w:val="0"/>
+                <w:bCs/>
+                <w:i/>
+                <w:iCs/>
+              </w:rPr>
+              <w:t xml:space="preserve">varies with </w:t>
+            </w:r>
+            <w:r>
+              <w:rPr>
+                <w:b w:val="0"/>
+                <w:bCs/>
+                <w:i/>
+                <w:iCs/>
+              </w:rPr>
+              <w:t>video</w:t>
+            </w:r>
+            <w:r>
+              <w:rPr>
+                <w:b w:val="0"/>
+                <w:bCs/>
+                <w:i/>
+                <w:iCs/>
+              </w:rPr>
+              <w:t xml:space="preserve"> mode</w:t>
+            </w:r>
+            <w:r>
+              <w:rPr>
+                <w:b w:val="0"/>
+                <w:bCs/>
+              </w:rPr>
+              <w:t>)</w:t>
             </w:r>
           </w:p>
         </w:tc>
@@ -6198,14 +6239,58 @@
                 <w:b w:val="0"/>
                 <w:bCs/>
               </w:rPr>
-              <w:t>LSB of 16-bit Y-line increment for read address</w:t>
-            </w:r>
-            <w:r>
-              <w:rPr>
-                <w:b w:val="0"/>
-                <w:bCs/>
-              </w:rPr>
-              <w:t>.</w:t>
+              <w:t xml:space="preserve">LSB of </w:t>
+            </w:r>
+            <w:r>
+              <w:t>bytes</w:t>
+            </w:r>
+            <w:r>
+              <w:rPr>
+                <w:b w:val="0"/>
+                <w:bCs/>
+              </w:rPr>
+              <w:t xml:space="preserve"> per line</w:t>
+            </w:r>
+            <w:r>
+              <w:rPr>
+                <w:b w:val="0"/>
+                <w:bCs/>
+              </w:rPr>
+              <w:t xml:space="preserve"> (</w:t>
+            </w:r>
+            <w:r>
+              <w:rPr>
+                <w:b w:val="0"/>
+                <w:bCs/>
+                <w:i/>
+                <w:iCs/>
+              </w:rPr>
+              <w:t xml:space="preserve">varies with </w:t>
+            </w:r>
+            <w:r>
+              <w:rPr>
+                <w:b w:val="0"/>
+                <w:bCs/>
+                <w:i/>
+                <w:iCs/>
+              </w:rPr>
+              <w:t>video</w:t>
+            </w:r>
+            <w:r>
+              <w:rPr>
+                <w:b w:val="0"/>
+                <w:bCs/>
+                <w:i/>
+                <w:iCs/>
+              </w:rPr>
+              <w:t xml:space="preserve"> mode</w:t>
+            </w:r>
+            <w:r>
+              <w:rPr>
+                <w:b w:val="0"/>
+                <w:bCs/>
+              </w:rPr>
+              <w:t>)</w:t>
             </w:r>
           </w:p>
         </w:tc>
@@ -6298,7 +6383,24 @@
                 <w:b w:val="0"/>
                 <w:bCs/>
               </w:rPr>
-              <w:t>MSB of 16-bit display width screen pixels</w:t>
+              <w:t xml:space="preserve">MSB of display width </w:t>
+            </w:r>
+            <w:r>
+              <w:rPr>
+                <w:b w:val="0"/>
+                <w:bCs/>
+              </w:rPr>
+              <w:t>in</w:t>
+            </w:r>
+            <w:r>
+              <w:rPr>
+                <w:b w:val="0"/>
+                <w:bCs/>
+              </w:rPr>
+              <w:t xml:space="preserve"> </w:t>
+            </w:r>
+            <w:r>
+              <w:t>pixels</w:t>
             </w:r>
             <w:r>
               <w:rPr>
@@ -6398,7 +6500,24 @@
                 <w:b w:val="0"/>
                 <w:bCs/>
               </w:rPr>
-              <w:t>LSB of 16-bit display width screen pixels</w:t>
+              <w:t xml:space="preserve">LSB of display width </w:t>
+            </w:r>
+            <w:r>
+              <w:rPr>
+                <w:b w:val="0"/>
+                <w:bCs/>
+              </w:rPr>
+              <w:t>in</w:t>
+            </w:r>
+            <w:r>
+              <w:rPr>
+                <w:b w:val="0"/>
+                <w:bCs/>
+              </w:rPr>
+              <w:t xml:space="preserve"> </w:t>
+            </w:r>
+            <w:r>
+              <w:t>pixels</w:t>
             </w:r>
             <w:r>
               <w:rPr>
@@ -6498,7 +6617,10 @@
                 <w:b w:val="0"/>
                 <w:bCs/>
               </w:rPr>
-              <w:t>MSB of 16-bit display height screen lines</w:t>
+              <w:t xml:space="preserve">MSB of display height </w:t>
+            </w:r>
+            <w:r>
+              <w:t>screen lines</w:t>
             </w:r>
             <w:r>
               <w:rPr>
@@ -6598,7 +6720,10 @@
                 <w:b w:val="0"/>
                 <w:bCs/>
               </w:rPr>
-              <w:t>LSB of 16-bit display height screen lines</w:t>
+              <w:t xml:space="preserve">LSB of display height </w:t>
+            </w:r>
+            <w:r>
+              <w:t>screen lines</w:t>
             </w:r>
             <w:r>
               <w:rPr>
@@ -6698,14 +6823,42 @@
                 <w:b w:val="0"/>
                 <w:bCs/>
               </w:rPr>
-              <w:t xml:space="preserve">Two 4-bit words. Upper 4 controls </w:t>
-            </w:r>
-            <w:r>
-              <w:rPr>
-                <w:b w:val="0"/>
-                <w:bCs/>
-              </w:rPr>
-              <w:t>x</w:t>
+              <w:t xml:space="preserve">Two 4-bit </w:t>
+            </w:r>
+            <w:r>
+              <w:rPr>
+                <w:b w:val="0"/>
+                <w:bCs/>
+              </w:rPr>
+              <w:t>nybbles</w:t>
+            </w:r>
+            <w:r>
+              <w:rPr>
+                <w:b w:val="0"/>
+                <w:bCs/>
+              </w:rPr>
+              <w:t xml:space="preserve">. Upper 4 </w:t>
+            </w:r>
+            <w:r>
+              <w:rPr>
+                <w:b w:val="0"/>
+                <w:bCs/>
+              </w:rPr>
+              <w:t xml:space="preserve">bits </w:t>
+            </w:r>
+            <w:r>
+              <w:rPr>
+                <w:b w:val="0"/>
+                <w:bCs/>
+              </w:rPr>
+              <w:t xml:space="preserve">control </w:t>
+            </w:r>
+            <w:r>
+              <w:rPr>
+                <w:b w:val="0"/>
+                <w:bCs/>
+              </w:rPr>
+              <w:t>X</w:t>
             </w:r>
             <w:r>
               <w:rPr>
@@ -6812,7 +6965,35 @@
                 <w:b w:val="0"/>
                 <w:bCs/>
               </w:rPr>
-              <w:t>Two 4-bit words. Upper 4 bits reserved for text tile mode y-</w:t>
+              <w:t xml:space="preserve">Two 4-bit </w:t>
+            </w:r>
+            <w:r>
+              <w:rPr>
+                <w:b w:val="0"/>
+                <w:bCs/>
+              </w:rPr>
+              <w:t>nybbles</w:t>
+            </w:r>
+            <w:r>
+              <w:rPr>
+                <w:b w:val="0"/>
+                <w:bCs/>
+              </w:rPr>
+              <w:t xml:space="preserve">. Upper 4 bits reserved for text tile mode </w:t>
+            </w:r>
+            <w:r>
+              <w:rPr>
+                <w:b w:val="0"/>
+                <w:bCs/>
+              </w:rPr>
+              <w:t>Y</w:t>
+            </w:r>
+            <w:r>
+              <w:rPr>
+                <w:b w:val="0"/>
+                <w:bCs/>
+              </w:rPr>
+              <w:t>-</w:t>
             </w:r>
             <w:r>
               <w:rPr>
@@ -6926,7 +7107,28 @@
                 <w:b w:val="0"/>
                 <w:bCs/>
               </w:rPr>
-              <w:t>8-bit word. Defines an odd pixel start position within the period counter and x</w:t>
+              <w:t xml:space="preserve">8-bit word. </w:t>
+            </w:r>
+            <w:r>
+              <w:rPr>
+                <w:b w:val="0"/>
+                <w:bCs/>
+              </w:rPr>
+              <w:t xml:space="preserve"> </w:t>
+            </w:r>
+            <w:r>
+              <w:rPr>
+                <w:b w:val="0"/>
+                <w:bCs/>
+              </w:rPr>
+              <w:t xml:space="preserve">Defines an odd pixel start position within the period counter and </w:t>
+            </w:r>
+            <w:r>
+              <w:rPr>
+                <w:b w:val="0"/>
+                <w:bCs/>
+              </w:rPr>
+              <w:t>X</w:t>
             </w:r>
             <w:r>
               <w:rPr>
@@ -6954,7 +7156,21 @@
                 <w:b w:val="0"/>
                 <w:bCs/>
               </w:rPr>
-              <w:t xml:space="preserve"> x-coordinate position</w:t>
+              <w:t xml:space="preserve"> </w:t>
+            </w:r>
+            <w:r>
+              <w:rPr>
+                <w:b w:val="0"/>
+                <w:bCs/>
+              </w:rPr>
+              <w:t>X</w:t>
+            </w:r>
+            <w:r>
+              <w:rPr>
+                <w:b w:val="0"/>
+                <w:bCs/>
+              </w:rPr>
+              <w:t>-coordinate position</w:t>
             </w:r>
             <w:r>
               <w:rPr>
@@ -7054,7 +7270,35 @@
                 <w:b w:val="0"/>
                 <w:bCs/>
               </w:rPr>
-              <w:t>8-bit word. Defines an odd line start within the period counter and y-coordinates inside a font.</w:t>
+              <w:t xml:space="preserve">8-bit word. </w:t>
+            </w:r>
+            <w:r>
+              <w:rPr>
+                <w:b w:val="0"/>
+                <w:bCs/>
+              </w:rPr>
+              <w:t xml:space="preserve"> </w:t>
+            </w:r>
+            <w:r>
+              <w:rPr>
+                <w:b w:val="0"/>
+                <w:bCs/>
+              </w:rPr>
+              <w:t xml:space="preserve">Defines an odd line start within the period counter and </w:t>
+            </w:r>
+            <w:r>
+              <w:rPr>
+                <w:b w:val="0"/>
+                <w:bCs/>
+              </w:rPr>
+              <w:t>Y</w:t>
+            </w:r>
+            <w:r>
+              <w:rPr>
+                <w:b w:val="0"/>
+                <w:bCs/>
+              </w:rPr>
+              <w:t>-coordinates inside a font.</w:t>
             </w:r>
           </w:p>
         </w:tc>
@@ -9387,19 +9631,11 @@
       </w:pPr>
       <w:proofErr w:type="spellStart"/>
       <w:r>
-        <w:t>period_</w:t>
-      </w:r>
-      <w:proofErr w:type="gramStart"/>
-      <w:r>
-        <w:t>y</w:t>
+        <w:t>period_y</w:t>
       </w:r>
       <w:proofErr w:type="spellEnd"/>
       <w:r>
-        <w:t>[</w:t>
-      </w:r>
-      <w:proofErr w:type="gramEnd"/>
-      <w:r>
-        <w:t>1:0]</w:t>
+        <w:t>[1:0]</w:t>
       </w:r>
       <w:r>
         <w:rPr>
@@ -10753,23 +10989,7 @@
                 <w:b w:val="0"/>
                 <w:bCs/>
               </w:rPr>
-              <w:t xml:space="preserve"> output </w:t>
-            </w:r>
-            <w:proofErr w:type="gramStart"/>
-            <w:r>
-              <w:rPr>
-                <w:b w:val="0"/>
-                <w:bCs/>
-              </w:rPr>
-              <w:t>enable</w:t>
-            </w:r>
-            <w:proofErr w:type="gramEnd"/>
-            <w:r>
-              <w:rPr>
-                <w:b w:val="0"/>
-                <w:bCs/>
-              </w:rPr>
-              <w:t xml:space="preserve"> (0=off, ~0=on)</w:t>
+              <w:t xml:space="preserve"> output enable (0=off, ~0=on)</w:t>
             </w:r>
           </w:p>
         </w:tc>
@@ -10934,6 +11154,247 @@
                 <w:bCs/>
               </w:rPr>
               <w:t xml:space="preserve"> register for speaker</w:t>
+            </w:r>
+            <w:r>
+              <w:rPr>
+                <w:b w:val="0"/>
+                <w:bCs/>
+              </w:rPr>
+              <w:t xml:space="preserve"> (0-255)</w:t>
+            </w:r>
+          </w:p>
+        </w:tc>
+      </w:tr>
+      <w:tr>
+        <w:trPr>
+          <w:cnfStyle w:val="000000100000" w:firstRow="0" w:lastRow="0" w:firstColumn="0" w:lastColumn="0" w:oddVBand="0" w:evenVBand="0" w:oddHBand="1" w:evenHBand="0" w:firstRowFirstColumn="0" w:firstRowLastColumn="0" w:lastRowFirstColumn="0" w:lastRowLastColumn="0"/>
+        </w:trPr>
+        <w:tc>
+          <w:tcPr>
+            <w:cnfStyle w:val="001000000000" w:firstRow="0" w:lastRow="0" w:firstColumn="1" w:lastColumn="0" w:oddVBand="0" w:evenVBand="0" w:oddHBand="0" w:evenHBand="0" w:firstRowFirstColumn="0" w:firstRowLastColumn="0" w:lastRowFirstColumn="0" w:lastRowLastColumn="0"/>
+            <w:tcW w:w="1555" w:type="dxa"/>
+          </w:tcPr>
+          <w:p>
+            <w:pPr>
+              <w:spacing w:after="200"/>
+              <w:jc w:val="center"/>
+              <w:rPr>
+                <w:b/>
+                <w:bCs w:val="0"/>
+              </w:rPr>
+            </w:pPr>
+            <w:r>
+              <w:rPr>
+                <w:b/>
+                <w:bCs w:val="0"/>
+              </w:rPr>
+              <w:t>246 / F6</w:t>
+            </w:r>
+          </w:p>
+        </w:tc>
+        <w:tc>
+          <w:tcPr>
+            <w:tcW w:w="1701" w:type="dxa"/>
+          </w:tcPr>
+          <w:p>
+            <w:pPr>
+              <w:spacing w:after="200"/>
+              <w:jc w:val="center"/>
+              <w:cnfStyle w:val="000000100000" w:firstRow="0" w:lastRow="0" w:firstColumn="0" w:lastColumn="0" w:oddVBand="0" w:evenVBand="0" w:oddHBand="1" w:evenHBand="0" w:firstRowFirstColumn="0" w:firstRowLastColumn="0" w:lastRowFirstColumn="0" w:lastRowLastColumn="0"/>
+              <w:rPr>
+                <w:b w:val="0"/>
+                <w:bCs/>
+              </w:rPr>
+            </w:pPr>
+            <w:r>
+              <w:rPr>
+                <w:b w:val="0"/>
+                <w:bCs/>
+              </w:rPr>
+              <w:t>Write-only</w:t>
+            </w:r>
+          </w:p>
+        </w:tc>
+        <w:tc>
+          <w:tcPr>
+            <w:tcW w:w="6670" w:type="dxa"/>
+          </w:tcPr>
+          <w:p>
+            <w:pPr>
+              <w:spacing w:after="200"/>
+              <w:cnfStyle w:val="000000100000" w:firstRow="0" w:lastRow="0" w:firstColumn="0" w:lastColumn="0" w:oddVBand="0" w:evenVBand="0" w:oddHBand="1" w:evenHBand="0" w:firstRowFirstColumn="0" w:firstRowLastColumn="0" w:lastRowFirstColumn="0" w:lastRowLastColumn="0"/>
+              <w:rPr>
+                <w:b w:val="0"/>
+                <w:bCs/>
+              </w:rPr>
+            </w:pPr>
+            <w:r>
+              <w:rPr>
+                <w:b w:val="0"/>
+                <w:bCs/>
+              </w:rPr>
+              <w:t xml:space="preserve">HAG </w:t>
+            </w:r>
+            <w:r>
+              <w:rPr>
+                <w:b w:val="0"/>
+                <w:bCs/>
+              </w:rPr>
+              <w:t>L</w:t>
+            </w:r>
+            <w:r>
+              <w:rPr>
+                <w:b w:val="0"/>
+                <w:bCs/>
+              </w:rPr>
+              <w:t>ow-</w:t>
+            </w:r>
+            <w:r>
+              <w:rPr>
+                <w:b w:val="0"/>
+                <w:bCs/>
+              </w:rPr>
+              <w:t>B</w:t>
+            </w:r>
+            <w:r>
+              <w:rPr>
+                <w:b w:val="0"/>
+                <w:bCs/>
+              </w:rPr>
+              <w:t xml:space="preserve">yte </w:t>
+            </w:r>
+            <w:r>
+              <w:rPr>
+                <w:b w:val="0"/>
+                <w:bCs/>
+              </w:rPr>
+              <w:t>R</w:t>
+            </w:r>
+            <w:r>
+              <w:rPr>
+                <w:b w:val="0"/>
+                <w:bCs/>
+              </w:rPr>
+              <w:t>egister</w:t>
+            </w:r>
+            <w:r>
+              <w:rPr>
+                <w:b w:val="0"/>
+                <w:bCs/>
+              </w:rPr>
+              <w:t xml:space="preserve"> (0-255)</w:t>
+            </w:r>
+          </w:p>
+        </w:tc>
+      </w:tr>
+      <w:tr>
+        <w:tc>
+          <w:tcPr>
+            <w:cnfStyle w:val="001000000000" w:firstRow="0" w:lastRow="0" w:firstColumn="1" w:lastColumn="0" w:oddVBand="0" w:evenVBand="0" w:oddHBand="0" w:evenHBand="0" w:firstRowFirstColumn="0" w:firstRowLastColumn="0" w:lastRowFirstColumn="0" w:lastRowLastColumn="0"/>
+            <w:tcW w:w="1555" w:type="dxa"/>
+          </w:tcPr>
+          <w:p>
+            <w:pPr>
+              <w:spacing w:after="200"/>
+              <w:jc w:val="center"/>
+              <w:rPr>
+                <w:b/>
+                <w:bCs w:val="0"/>
+              </w:rPr>
+            </w:pPr>
+            <w:r>
+              <w:rPr>
+                <w:b/>
+                <w:bCs w:val="0"/>
+              </w:rPr>
+              <w:t>247 / F7</w:t>
+            </w:r>
+          </w:p>
+        </w:tc>
+        <w:tc>
+          <w:tcPr>
+            <w:tcW w:w="1701" w:type="dxa"/>
+          </w:tcPr>
+          <w:p>
+            <w:pPr>
+              <w:spacing w:after="200"/>
+              <w:jc w:val="center"/>
+              <w:cnfStyle w:val="000000000000" w:firstRow="0" w:lastRow="0" w:firstColumn="0" w:lastColumn="0" w:oddVBand="0" w:evenVBand="0" w:oddHBand="0" w:evenHBand="0" w:firstRowFirstColumn="0" w:firstRowLastColumn="0" w:lastRowFirstColumn="0" w:lastRowLastColumn="0"/>
+              <w:rPr>
+                <w:b w:val="0"/>
+                <w:bCs/>
+              </w:rPr>
+            </w:pPr>
+            <w:r>
+              <w:rPr>
+                <w:b w:val="0"/>
+                <w:bCs/>
+              </w:rPr>
+              <w:t>Write-only</w:t>
+            </w:r>
+          </w:p>
+        </w:tc>
+        <w:tc>
+          <w:tcPr>
+            <w:tcW w:w="6670" w:type="dxa"/>
+          </w:tcPr>
+          <w:p>
+            <w:pPr>
+              <w:spacing w:after="200"/>
+              <w:cnfStyle w:val="000000000000" w:firstRow="0" w:lastRow="0" w:firstColumn="0" w:lastColumn="0" w:oddVBand="0" w:evenVBand="0" w:oddHBand="0" w:evenHBand="0" w:firstRowFirstColumn="0" w:firstRowLastColumn="0" w:lastRowFirstColumn="0" w:lastRowLastColumn="0"/>
+              <w:rPr>
+                <w:b w:val="0"/>
+                <w:bCs/>
+              </w:rPr>
+            </w:pPr>
+            <w:r>
+              <w:rPr>
+                <w:b w:val="0"/>
+                <w:bCs/>
+              </w:rPr>
+              <w:t xml:space="preserve">HAG </w:t>
+            </w:r>
+            <w:r>
+              <w:rPr>
+                <w:b w:val="0"/>
+                <w:bCs/>
+              </w:rPr>
+              <w:t>H</w:t>
+            </w:r>
+            <w:r>
+              <w:rPr>
+                <w:b w:val="0"/>
+                <w:bCs/>
+              </w:rPr>
+              <w:t>igh-</w:t>
+            </w:r>
+            <w:r>
+              <w:rPr>
+                <w:b w:val="0"/>
+                <w:bCs/>
+              </w:rPr>
+              <w:t>B</w:t>
+            </w:r>
+            <w:r>
+              <w:rPr>
+                <w:b w:val="0"/>
+                <w:bCs/>
+              </w:rPr>
+              <w:t xml:space="preserve">yte </w:t>
+            </w:r>
+            <w:r>
+              <w:rPr>
+                <w:b w:val="0"/>
+                <w:bCs/>
+              </w:rPr>
+              <w:t>R</w:t>
+            </w:r>
+            <w:r>
+              <w:rPr>
+                <w:b w:val="0"/>
+                <w:bCs/>
+              </w:rPr>
+              <w:t>egister</w:t>
             </w:r>
             <w:r>
               <w:rPr>
@@ -11417,7 +11878,23 @@
           <w:b w:val="0"/>
           <w:bCs/>
         </w:rPr>
-        <w:t xml:space="preserve">The PS/2 STATUS register provides information on the current state of the PS/2 DATA port.  If Bit 0 is HIGH, valid data is available on the DATA port.  Bit 1 is set HIGH if the ASCII character at the DATA port is a BREAK code (i.e. the result of the key being released on the keyboard).  BREAK codes are generally </w:t>
+        <w:t xml:space="preserve">The PS/2 STATUS register provides information on the current state of the PS/2 DATA port.  If Bit 0 is HIGH, valid data is available on the DATA port.  </w:t>
+      </w:r>
+      <w:proofErr w:type="spellStart"/>
+      <w:r>
+        <w:rPr>
+          <w:b w:val="0"/>
+          <w:bCs/>
+        </w:rPr>
+        <w:t>Bit</w:t>
+      </w:r>
+      <w:proofErr w:type="spellEnd"/>
+      <w:r>
+        <w:rPr>
+          <w:b w:val="0"/>
+          <w:bCs/>
+        </w:rPr>
+        <w:t xml:space="preserve"> 1 is set HIGH if the ASCII character at the DATA port is a BREAK code (i.e. the result of the key being released on the keyboard).  BREAK codes are generally </w:t>
       </w:r>
       <w:r>
         <w:rPr>
@@ -11445,7 +11922,15 @@
           <w:b w:val="0"/>
           <w:bCs/>
         </w:rPr>
-        <w:t>, unless special code is written to make use of them.</w:t>
+        <w:t xml:space="preserve">, </w:t>
+      </w:r>
+      <w:r>
+        <w:rPr>
+          <w:b w:val="0"/>
+          <w:bCs/>
+        </w:rPr>
+        <w:lastRenderedPageBreak/>
+        <w:t>unless special code is written to make use of them.</w:t>
       </w:r>
       <w:r>
         <w:rPr>
@@ -11453,13 +11938,32 @@
           <w:bCs/>
         </w:rPr>
         <w:t xml:space="preserve">  BREAK codes are filtered out by ignoring characters with bit 7 set, or status bytes with bit 1 set.</w:t>
+      </w:r>
+    </w:p>
+    <w:p>
+      <w:pPr>
+        <w:spacing w:after="200"/>
+        <w:rPr>
+          <w:rFonts w:asciiTheme="majorHAnsi" w:eastAsiaTheme="majorEastAsia" w:hAnsiTheme="majorHAnsi" w:cstheme="majorBidi"/>
+          <w:bCs/>
+          <w:color w:val="061F57" w:themeColor="text2" w:themeShade="BF"/>
+          <w:kern w:val="28"/>
+          <w:sz w:val="52"/>
+          <w:szCs w:val="32"/>
+        </w:rPr>
+      </w:pPr>
+      <w:bookmarkStart w:id="19" w:name="_Toc48229068"/>
+      <w:r>
+        <w:rPr>
+          <w:bCs/>
+        </w:rPr>
+        <w:br w:type="page"/>
       </w:r>
     </w:p>
     <w:p>
       <w:pPr>
         <w:pStyle w:val="Heading1"/>
       </w:pPr>
-      <w:bookmarkStart w:id="19" w:name="_Toc48229068"/>
       <w:r>
         <w:rPr>
           <w:bCs/>
@@ -11559,7 +12063,21 @@
           <w:b w:val="0"/>
           <w:bCs/>
         </w:rPr>
-        <w:t>The HAG is a powerful hardware module in the GPU that performs basic graphics functions on behalf of the host system – including:</w:t>
+        <w:t xml:space="preserve">The HAG </w:t>
+      </w:r>
+      <w:r>
+        <w:rPr>
+          <w:b w:val="0"/>
+          <w:bCs/>
+        </w:rPr>
+        <w:t xml:space="preserve">engine </w:t>
+      </w:r>
+      <w:r>
+        <w:rPr>
+          <w:b w:val="0"/>
+          <w:bCs/>
+        </w:rPr>
+        <w:t>is a powerful hardware module in the GPU that performs basic graphics functions on behalf of the host system – including:</w:t>
       </w:r>
     </w:p>
     <w:p>
@@ -11603,23 +12121,7 @@
           <w:b w:val="0"/>
           <w:bCs/>
         </w:rPr>
-        <w:t>Line drawing (</w:t>
-      </w:r>
-      <w:proofErr w:type="gramStart"/>
-      <w:r>
-        <w:rPr>
-          <w:b w:val="0"/>
-          <w:bCs/>
-        </w:rPr>
-        <w:t>x[</w:t>
-      </w:r>
-      <w:proofErr w:type="gramEnd"/>
-      <w:r>
-        <w:rPr>
-          <w:b w:val="0"/>
-          <w:bCs/>
-        </w:rPr>
-        <w:t>0], y[0] to x[1], y[1])</w:t>
+        <w:t>Line drawing (x[0], y[0] to x[1], y[1])</w:t>
       </w:r>
     </w:p>
     <w:p>
@@ -11641,23 +12143,7 @@
           <w:b w:val="0"/>
           <w:bCs/>
         </w:rPr>
-        <w:t>Filled/unfilled-rectangle (</w:t>
-      </w:r>
-      <w:proofErr w:type="gramStart"/>
-      <w:r>
-        <w:rPr>
-          <w:b w:val="0"/>
-          <w:bCs/>
-        </w:rPr>
-        <w:t>x[</w:t>
-      </w:r>
-      <w:proofErr w:type="gramEnd"/>
-      <w:r>
-        <w:rPr>
-          <w:b w:val="0"/>
-          <w:bCs/>
-        </w:rPr>
-        <w:t>0], y[0] to x[1], y[1])</w:t>
+        <w:t>Filled/unfilled-rectangle (x[0], y[0] to x[1], y[1])</w:t>
       </w:r>
     </w:p>
     <w:p>
@@ -11951,6 +12437,17 @@
     </w:p>
     <w:p>
       <w:pPr>
+        <w:pStyle w:val="Heading3"/>
+      </w:pPr>
+      <w:r>
+        <w:t>Command/d</w:t>
+      </w:r>
+      <w:r>
+        <w:t>ata write order</w:t>
+      </w:r>
+    </w:p>
+    <w:p>
+      <w:pPr>
         <w:spacing w:after="200"/>
         <w:jc w:val="both"/>
         <w:rPr>
@@ -11969,13 +12466,66 @@
         <w:t>the LOW byte is always written first</w:t>
       </w:r>
       <w:r>
-        <w:t xml:space="preserve"> to IO port 246</w:t>
-      </w:r>
-      <w:r>
-        <w:t>, then the HIGH byte which causes the GPU to act on the data/command</w:t>
-      </w:r>
-      <w:r>
-        <w:t xml:space="preserve"> is written to IO port 247</w:t>
+        <w:t xml:space="preserve"> </w:t>
+      </w:r>
+      <w:r>
+        <w:rPr>
+          <w:b w:val="0"/>
+          <w:bCs/>
+        </w:rPr>
+        <w:t>to IO port 246</w:t>
+      </w:r>
+      <w:r>
+        <w:rPr>
+          <w:b w:val="0"/>
+          <w:bCs/>
+        </w:rPr>
+        <w:t>,</w:t>
+      </w:r>
+      <w:r>
+        <w:t xml:space="preserve"> then the HIGH byte</w:t>
+      </w:r>
+      <w:r>
+        <w:rPr>
+          <w:b w:val="0"/>
+          <w:bCs/>
+        </w:rPr>
+        <w:t xml:space="preserve"> </w:t>
+      </w:r>
+      <w:r>
+        <w:rPr>
+          <w:b w:val="0"/>
+          <w:bCs/>
+        </w:rPr>
+        <w:t xml:space="preserve">– </w:t>
+      </w:r>
+      <w:r>
+        <w:rPr>
+          <w:b w:val="0"/>
+          <w:bCs/>
+        </w:rPr>
+        <w:t>which causes the GPU to act on the data/command</w:t>
+      </w:r>
+      <w:r>
+        <w:rPr>
+          <w:b w:val="0"/>
+          <w:bCs/>
+        </w:rPr>
+        <w:t xml:space="preserve"> </w:t>
+      </w:r>
+      <w:r>
+        <w:rPr>
+          <w:b w:val="0"/>
+          <w:bCs/>
+        </w:rPr>
+        <w:t xml:space="preserve">– </w:t>
+      </w:r>
+      <w:r>
+        <w:rPr>
+          <w:b w:val="0"/>
+          <w:bCs/>
+        </w:rPr>
+        <w:t>is written to IO port 247</w:t>
       </w:r>
       <w:r>
         <w:rPr>
@@ -11983,6 +12533,13 @@
           <w:bCs/>
         </w:rPr>
         <w:t>.</w:t>
+      </w:r>
+      <w:r>
+        <w:rPr>
+          <w:b w:val="0"/>
+          <w:bCs/>
+        </w:rPr>
+        <w:t xml:space="preserve">  Data/commands should be written in pairs – even if a value of zero is required for a command, the low byte should have zero written to it before writing to the High-Byte Register. This ensures the Low-Byte Register doesn’t leak garbage values into the code.</w:t>
       </w:r>
     </w:p>
     <w:p>
@@ -12043,23 +12600,7 @@
           <w:b w:val="0"/>
           <w:bCs/>
         </w:rPr>
-        <w:t xml:space="preserve">There are four 12-bit X and Y registers, </w:t>
-      </w:r>
-      <w:proofErr w:type="gramStart"/>
-      <w:r>
-        <w:rPr>
-          <w:b w:val="0"/>
-          <w:bCs/>
-        </w:rPr>
-        <w:t>X[</w:t>
-      </w:r>
-      <w:proofErr w:type="gramEnd"/>
-      <w:r>
-        <w:rPr>
-          <w:b w:val="0"/>
-          <w:bCs/>
-        </w:rPr>
-        <w:t>0-3], Y[0-3]</w:t>
+        <w:t>There are four 12-bit X and Y registers, X[0-3], Y[0-3]</w:t>
       </w:r>
       <w:r>
         <w:rPr>
@@ -12081,6 +12622,40 @@
           <w:bCs/>
         </w:rPr>
         <w:t>.</w:t>
+      </w:r>
+    </w:p>
+    <w:p>
+      <w:pPr>
+        <w:spacing w:after="200"/>
+        <w:jc w:val="both"/>
+        <w:rPr>
+          <w:b w:val="0"/>
+          <w:bCs/>
+        </w:rPr>
+      </w:pPr>
+      <w:r>
+        <w:t>NOTE:</w:t>
+      </w:r>
+      <w:r>
+        <w:rPr>
+          <w:b w:val="0"/>
+          <w:bCs/>
+        </w:rPr>
+        <w:t xml:space="preserve"> </w:t>
+      </w:r>
+      <w:r>
+        <w:rPr>
+          <w:b w:val="0"/>
+          <w:bCs/>
+        </w:rPr>
+        <w:t>These commands</w:t>
+      </w:r>
+      <w:r>
+        <w:rPr>
+          <w:b w:val="0"/>
+          <w:bCs/>
+        </w:rPr>
+        <w:t xml:space="preserve"> bytes (sent to the High-Byte Register) may also include data in their lower nybble.</w:t>
       </w:r>
     </w:p>
     <w:tbl>
@@ -12690,6 +13265,7 @@
         <w:tc>
           <w:tcPr>
             <w:tcW w:w="567" w:type="dxa"/>
+            <w:shd w:val="clear" w:color="auto" w:fill="FFFF00"/>
             <w:vAlign w:val="center"/>
           </w:tcPr>
           <w:p>
@@ -12713,6 +13289,7 @@
         <w:tc>
           <w:tcPr>
             <w:tcW w:w="567" w:type="dxa"/>
+            <w:shd w:val="clear" w:color="auto" w:fill="FFFF00"/>
             <w:vAlign w:val="center"/>
           </w:tcPr>
           <w:p>
@@ -12736,6 +13313,7 @@
         <w:tc>
           <w:tcPr>
             <w:tcW w:w="567" w:type="dxa"/>
+            <w:shd w:val="clear" w:color="auto" w:fill="FFFF00"/>
             <w:vAlign w:val="center"/>
           </w:tcPr>
           <w:p>
@@ -12759,6 +13337,7 @@
         <w:tc>
           <w:tcPr>
             <w:tcW w:w="567" w:type="dxa"/>
+            <w:shd w:val="clear" w:color="auto" w:fill="FFFF00"/>
             <w:vAlign w:val="center"/>
           </w:tcPr>
           <w:p>
@@ -12782,6 +13361,7 @@
         <w:tc>
           <w:tcPr>
             <w:tcW w:w="567" w:type="dxa"/>
+            <w:shd w:val="clear" w:color="auto" w:fill="FFFF00"/>
             <w:vAlign w:val="center"/>
           </w:tcPr>
           <w:p>
@@ -12805,6 +13385,7 @@
         <w:tc>
           <w:tcPr>
             <w:tcW w:w="567" w:type="dxa"/>
+            <w:shd w:val="clear" w:color="auto" w:fill="FFFF00"/>
             <w:vAlign w:val="center"/>
           </w:tcPr>
           <w:p>
@@ -12828,6 +13409,7 @@
         <w:tc>
           <w:tcPr>
             <w:tcW w:w="567" w:type="dxa"/>
+            <w:shd w:val="clear" w:color="auto" w:fill="FFFF00"/>
             <w:vAlign w:val="center"/>
           </w:tcPr>
           <w:p>
@@ -12851,6 +13433,7 @@
         <w:tc>
           <w:tcPr>
             <w:tcW w:w="567" w:type="dxa"/>
+            <w:shd w:val="clear" w:color="auto" w:fill="FFFF00"/>
             <w:vAlign w:val="center"/>
           </w:tcPr>
           <w:p>
@@ -12874,6 +13457,7 @@
         <w:tc>
           <w:tcPr>
             <w:tcW w:w="567" w:type="dxa"/>
+            <w:shd w:val="clear" w:color="auto" w:fill="FFFF00"/>
             <w:vAlign w:val="center"/>
           </w:tcPr>
           <w:p>
@@ -12897,6 +13481,7 @@
         <w:tc>
           <w:tcPr>
             <w:tcW w:w="567" w:type="dxa"/>
+            <w:shd w:val="clear" w:color="auto" w:fill="FFFF00"/>
             <w:vAlign w:val="center"/>
           </w:tcPr>
           <w:p>
@@ -12920,6 +13505,7 @@
         <w:tc>
           <w:tcPr>
             <w:tcW w:w="567" w:type="dxa"/>
+            <w:shd w:val="clear" w:color="auto" w:fill="FFFF00"/>
             <w:vAlign w:val="center"/>
           </w:tcPr>
           <w:p>
@@ -12943,6 +13529,7 @@
         <w:tc>
           <w:tcPr>
             <w:tcW w:w="567" w:type="dxa"/>
+            <w:shd w:val="clear" w:color="auto" w:fill="FFFF00"/>
             <w:vAlign w:val="center"/>
           </w:tcPr>
           <w:p>
@@ -13077,11 +13664,246 @@
         <w:spacing w:after="200"/>
         <w:jc w:val="both"/>
         <w:rPr>
-          <w:b w:val="0"/>
-          <w:bCs/>
+          <w:noProof/>
         </w:rPr>
       </w:pPr>
-      <w:r>
+    </w:p>
+    <w:p>
+      <w:pPr>
+        <w:spacing w:after="200"/>
+        <w:jc w:val="both"/>
+        <w:rPr>
+          <w:b w:val="0"/>
+          <w:bCs/>
+        </w:rPr>
+      </w:pPr>
+      <w:r>
+        <w:rPr>
+          <w:noProof/>
+        </w:rPr>
+        <mc:AlternateContent>
+          <mc:Choice Requires="wps">
+            <w:drawing>
+              <wp:anchor distT="0" distB="0" distL="114300" distR="114300" simplePos="0" relativeHeight="251668480" behindDoc="0" locked="0" layoutInCell="1" allowOverlap="1" wp14:anchorId="4E90A89C" wp14:editId="55095AE3">
+                <wp:simplePos x="0" y="0"/>
+                <wp:positionH relativeFrom="column">
+                  <wp:posOffset>3260835</wp:posOffset>
+                </wp:positionH>
+                <wp:positionV relativeFrom="paragraph">
+                  <wp:posOffset>1243054</wp:posOffset>
+                </wp:positionV>
+                <wp:extent cx="206733" cy="985962"/>
+                <wp:effectExtent l="0" t="0" r="3175" b="5080"/>
+                <wp:wrapNone/>
+                <wp:docPr id="11" name="Rectangle 11"/>
+                <wp:cNvGraphicFramePr/>
+                <a:graphic xmlns:a="http://schemas.openxmlformats.org/drawingml/2006/main">
+                  <a:graphicData uri="http://schemas.microsoft.com/office/word/2010/wordprocessingShape">
+                    <wps:wsp>
+                      <wps:cNvSpPr/>
+                      <wps:spPr>
+                        <a:xfrm>
+                          <a:off x="0" y="0"/>
+                          <a:ext cx="206733" cy="985962"/>
+                        </a:xfrm>
+                        <a:prstGeom prst="rect">
+                          <a:avLst/>
+                        </a:prstGeom>
+                        <a:solidFill>
+                          <a:srgbClr val="FFF30D">
+                            <a:alpha val="29804"/>
+                          </a:srgbClr>
+                        </a:solidFill>
+                        <a:ln>
+                          <a:noFill/>
+                        </a:ln>
+                      </wps:spPr>
+                      <wps:style>
+                        <a:lnRef idx="2">
+                          <a:schemeClr val="accent1">
+                            <a:shade val="50000"/>
+                          </a:schemeClr>
+                        </a:lnRef>
+                        <a:fillRef idx="1">
+                          <a:schemeClr val="accent1"/>
+                        </a:fillRef>
+                        <a:effectRef idx="0">
+                          <a:schemeClr val="accent1"/>
+                        </a:effectRef>
+                        <a:fontRef idx="minor">
+                          <a:schemeClr val="lt1"/>
+                        </a:fontRef>
+                      </wps:style>
+                      <wps:bodyPr rot="0" spcFirstLastPara="0" vertOverflow="overflow" horzOverflow="overflow" vert="horz" wrap="square" lIns="91440" tIns="45720" rIns="91440" bIns="45720" numCol="1" spcCol="0" rtlCol="0" fromWordArt="0" anchor="ctr" anchorCtr="0" forceAA="0" compatLnSpc="1">
+                        <a:prstTxWarp prst="textNoShape">
+                          <a:avLst/>
+                        </a:prstTxWarp>
+                        <a:noAutofit/>
+                      </wps:bodyPr>
+                    </wps:wsp>
+                  </a:graphicData>
+                </a:graphic>
+              </wp:anchor>
+            </w:drawing>
+          </mc:Choice>
+          <mc:Fallback>
+            <w:pict>
+              <v:rect w14:anchorId="1FA055F6" id="Rectangle 11" o:spid="_x0000_s1026" style="position:absolute;margin-left:256.75pt;margin-top:97.9pt;width:16.3pt;height:77.65pt;z-index:251668480;visibility:visible;mso-wrap-style:square;mso-wrap-distance-left:9pt;mso-wrap-distance-top:0;mso-wrap-distance-right:9pt;mso-wrap-distance-bottom:0;mso-position-horizontal:absolute;mso-position-horizontal-relative:text;mso-position-vertical:absolute;mso-position-vertical-relative:text;v-text-anchor:middle" o:gfxdata="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" fillcolor="#fff30d" stroked="f" strokeweight="2pt">
+                <v:fill opacity="19532f"/>
+              </v:rect>
+            </w:pict>
+          </mc:Fallback>
+        </mc:AlternateContent>
+      </w:r>
+      <w:r>
+        <w:rPr>
+          <w:noProof/>
+        </w:rPr>
+        <mc:AlternateContent>
+          <mc:Choice Requires="wps">
+            <w:drawing>
+              <wp:anchor distT="0" distB="0" distL="114300" distR="114300" simplePos="0" relativeHeight="251666432" behindDoc="0" locked="0" layoutInCell="1" allowOverlap="1" wp14:anchorId="7BE36A99" wp14:editId="52EA65D8">
+                <wp:simplePos x="0" y="0"/>
+                <wp:positionH relativeFrom="column">
+                  <wp:posOffset>3045350</wp:posOffset>
+                </wp:positionH>
+                <wp:positionV relativeFrom="paragraph">
+                  <wp:posOffset>1250011</wp:posOffset>
+                </wp:positionV>
+                <wp:extent cx="206733" cy="985962"/>
+                <wp:effectExtent l="0" t="0" r="3175" b="5080"/>
+                <wp:wrapNone/>
+                <wp:docPr id="10" name="Rectangle 10"/>
+                <wp:cNvGraphicFramePr/>
+                <a:graphic xmlns:a="http://schemas.openxmlformats.org/drawingml/2006/main">
+                  <a:graphicData uri="http://schemas.microsoft.com/office/word/2010/wordprocessingShape">
+                    <wps:wsp>
+                      <wps:cNvSpPr/>
+                      <wps:spPr>
+                        <a:xfrm>
+                          <a:off x="0" y="0"/>
+                          <a:ext cx="206733" cy="985962"/>
+                        </a:xfrm>
+                        <a:prstGeom prst="rect">
+                          <a:avLst/>
+                        </a:prstGeom>
+                        <a:solidFill>
+                          <a:srgbClr val="0DFF24">
+                            <a:alpha val="30196"/>
+                          </a:srgbClr>
+                        </a:solidFill>
+                        <a:ln>
+                          <a:noFill/>
+                        </a:ln>
+                      </wps:spPr>
+                      <wps:style>
+                        <a:lnRef idx="2">
+                          <a:schemeClr val="accent1">
+                            <a:shade val="50000"/>
+                          </a:schemeClr>
+                        </a:lnRef>
+                        <a:fillRef idx="1">
+                          <a:schemeClr val="accent1"/>
+                        </a:fillRef>
+                        <a:effectRef idx="0">
+                          <a:schemeClr val="accent1"/>
+                        </a:effectRef>
+                        <a:fontRef idx="minor">
+                          <a:schemeClr val="lt1"/>
+                        </a:fontRef>
+                      </wps:style>
+                      <wps:bodyPr rot="0" spcFirstLastPara="0" vertOverflow="overflow" horzOverflow="overflow" vert="horz" wrap="square" lIns="91440" tIns="45720" rIns="91440" bIns="45720" numCol="1" spcCol="0" rtlCol="0" fromWordArt="0" anchor="ctr" anchorCtr="0" forceAA="0" compatLnSpc="1">
+                        <a:prstTxWarp prst="textNoShape">
+                          <a:avLst/>
+                        </a:prstTxWarp>
+                        <a:noAutofit/>
+                      </wps:bodyPr>
+                    </wps:wsp>
+                  </a:graphicData>
+                </a:graphic>
+              </wp:anchor>
+            </w:drawing>
+          </mc:Choice>
+          <mc:Fallback>
+            <w:pict>
+              <v:rect w14:anchorId="5209B49E" id="Rectangle 10" o:spid="_x0000_s1026" style="position:absolute;margin-left:239.8pt;margin-top:98.45pt;width:16.3pt;height:77.65pt;z-index:251666432;visibility:visible;mso-wrap-style:square;mso-wrap-distance-left:9pt;mso-wrap-distance-top:0;mso-wrap-distance-right:9pt;mso-wrap-distance-bottom:0;mso-position-horizontal:absolute;mso-position-horizontal-relative:text;mso-position-vertical:absolute;mso-position-vertical-relative:text;v-text-anchor:middle" o:gfxdata="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" fillcolor="#0dff24" stroked="f" strokeweight="2pt">
+                <v:fill opacity="19789f"/>
+              </v:rect>
+            </w:pict>
+          </mc:Fallback>
+        </mc:AlternateContent>
+      </w:r>
+      <w:r>
+        <w:rPr>
+          <w:noProof/>
+        </w:rPr>
+        <w:drawing>
+          <wp:anchor distT="0" distB="0" distL="114300" distR="114300" simplePos="0" relativeHeight="251657214" behindDoc="0" locked="0" layoutInCell="1" allowOverlap="1" wp14:anchorId="56CF71C9" wp14:editId="2E884407">
+            <wp:simplePos x="0" y="0"/>
+            <wp:positionH relativeFrom="margin">
+              <wp:align>left</wp:align>
+            </wp:positionH>
+            <wp:positionV relativeFrom="paragraph">
+              <wp:posOffset>1237450</wp:posOffset>
+            </wp:positionV>
+            <wp:extent cx="6307455" cy="1621155"/>
+            <wp:effectExtent l="0" t="0" r="0" b="0"/>
+            <wp:wrapSquare wrapText="bothSides"/>
+            <wp:docPr id="7" name="Picture 7"/>
+            <wp:cNvGraphicFramePr>
+              <a:graphicFrameLocks xmlns:a="http://schemas.openxmlformats.org/drawingml/2006/main" noChangeAspect="1"/>
+            </wp:cNvGraphicFramePr>
+            <a:graphic xmlns:a="http://schemas.openxmlformats.org/drawingml/2006/main">
+              <a:graphicData uri="http://schemas.openxmlformats.org/drawingml/2006/picture">
+                <pic:pic xmlns:pic="http://schemas.openxmlformats.org/drawingml/2006/picture">
+                  <pic:nvPicPr>
+                    <pic:cNvPr id="0" name="Picture 1"/>
+                    <pic:cNvPicPr>
+                      <a:picLocks noChangeAspect="1" noChangeArrowheads="1"/>
+                    </pic:cNvPicPr>
+                  </pic:nvPicPr>
+                  <pic:blipFill rotWithShape="1">
+                    <a:blip r:embed="rId11">
+                      <a:extLst>
+                        <a:ext uri="{28A0092B-C50C-407E-A947-70E740481C1C}">
+                          <a14:useLocalDpi xmlns:a14="http://schemas.microsoft.com/office/drawing/2010/main" val="0"/>
+                        </a:ext>
+                      </a:extLst>
+                    </a:blip>
+                    <a:srcRect t="26219" b="26883"/>
+                    <a:stretch/>
+                  </pic:blipFill>
+                  <pic:spPr bwMode="auto">
+                    <a:xfrm>
+                      <a:off x="0" y="0"/>
+                      <a:ext cx="6307455" cy="1621155"/>
+                    </a:xfrm>
+                    <a:prstGeom prst="rect">
+                      <a:avLst/>
+                    </a:prstGeom>
+                    <a:noFill/>
+                    <a:ln>
+                      <a:noFill/>
+                    </a:ln>
+                    <a:extLst>
+                      <a:ext uri="{53640926-AAD7-44D8-BBD7-CCE9431645EC}">
+                        <a14:shadowObscured xmlns:a14="http://schemas.microsoft.com/office/drawing/2010/main"/>
+                      </a:ext>
+                    </a:extLst>
+                  </pic:spPr>
+                </pic:pic>
+              </a:graphicData>
+            </a:graphic>
+            <wp14:sizeRelV relativeFrom="margin">
+              <wp14:pctHeight>0</wp14:pctHeight>
+            </wp14:sizeRelV>
+          </wp:anchor>
+        </w:drawing>
+      </w:r>
+      <w:r>
+        <w:rPr>
+          <w:highlight w:val="yellow"/>
+        </w:rPr>
         <w:t>?</w:t>
       </w:r>
       <w:r>
@@ -13091,6 +13913,277 @@
         </w:rPr>
         <w:t xml:space="preserve"> – data bits to be written to the specified register.</w:t>
       </w:r>
+      <w:r>
+        <w:rPr>
+          <w:b w:val="0"/>
+          <w:bCs/>
+        </w:rPr>
+        <w:t xml:space="preserve"> Note that 4 bits in the HIGH BYTE can also be used to include data, like when setting a base memory address here.  </w:t>
+      </w:r>
+    </w:p>
+    <w:p>
+      <w:pPr>
+        <w:spacing w:after="200"/>
+        <w:jc w:val="both"/>
+        <w:rPr>
+          <w:b w:val="0"/>
+          <w:bCs/>
+        </w:rPr>
+      </w:pPr>
+      <w:r>
+        <w:rPr>
+          <w:b w:val="0"/>
+          <w:bCs/>
+          <w:noProof/>
+        </w:rPr>
+        <mc:AlternateContent>
+          <mc:Choice Requires="wps">
+            <w:drawing>
+              <wp:anchor distT="0" distB="0" distL="114300" distR="114300" simplePos="0" relativeHeight="251671552" behindDoc="0" locked="0" layoutInCell="1" allowOverlap="1" wp14:anchorId="48E9B874" wp14:editId="3CE12EA3">
+                <wp:simplePos x="0" y="0"/>
+                <wp:positionH relativeFrom="column">
+                  <wp:posOffset>3800722</wp:posOffset>
+                </wp:positionH>
+                <wp:positionV relativeFrom="paragraph">
+                  <wp:posOffset>1609421</wp:posOffset>
+                </wp:positionV>
+                <wp:extent cx="1844703" cy="541131"/>
+                <wp:effectExtent l="0" t="0" r="79375" b="68580"/>
+                <wp:wrapNone/>
+                <wp:docPr id="16" name="Straight Arrow Connector 16"/>
+                <wp:cNvGraphicFramePr/>
+                <a:graphic xmlns:a="http://schemas.openxmlformats.org/drawingml/2006/main">
+                  <a:graphicData uri="http://schemas.microsoft.com/office/word/2010/wordprocessingShape">
+                    <wps:wsp>
+                      <wps:cNvCnPr/>
+                      <wps:spPr>
+                        <a:xfrm>
+                          <a:off x="0" y="0"/>
+                          <a:ext cx="1844703" cy="541131"/>
+                        </a:xfrm>
+                        <a:prstGeom prst="straightConnector1">
+                          <a:avLst/>
+                        </a:prstGeom>
+                        <a:ln>
+                          <a:tailEnd type="triangle"/>
+                        </a:ln>
+                      </wps:spPr>
+                      <wps:style>
+                        <a:lnRef idx="1">
+                          <a:schemeClr val="accent1"/>
+                        </a:lnRef>
+                        <a:fillRef idx="0">
+                          <a:schemeClr val="accent1"/>
+                        </a:fillRef>
+                        <a:effectRef idx="0">
+                          <a:schemeClr val="accent1"/>
+                        </a:effectRef>
+                        <a:fontRef idx="minor">
+                          <a:schemeClr val="tx1"/>
+                        </a:fontRef>
+                      </wps:style>
+                      <wps:bodyPr/>
+                    </wps:wsp>
+                  </a:graphicData>
+                </a:graphic>
+              </wp:anchor>
+            </w:drawing>
+          </mc:Choice>
+          <mc:Fallback>
+            <w:pict>
+              <v:shapetype w14:anchorId="3456EED8" id="_x0000_t32" coordsize="21600,21600" o:spt="32" o:oned="t" path="m,l21600,21600e" filled="f">
+                <v:path arrowok="t" fillok="f" o:connecttype="none"/>
+                <o:lock v:ext="edit" shapetype="t"/>
+              </v:shapetype>
+              <v:shape id="Straight Arrow Connector 16" o:spid="_x0000_s1026" type="#_x0000_t32" style="position:absolute;margin-left:299.25pt;margin-top:126.75pt;width:145.25pt;height:42.6pt;z-index:251671552;visibility:visible;mso-wrap-style:square;mso-wrap-distance-left:9pt;mso-wrap-distance-top:0;mso-wrap-distance-right:9pt;mso-wrap-distance-bottom:0;mso-position-horizontal:absolute;mso-position-horizontal-relative:text;mso-position-vertical:absolute;mso-position-vertical-relative:text" o:gfxdata="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" strokecolor="#024f75 [3204]" strokeweight="1pt">
+                <v:stroke endarrow="block"/>
+              </v:shape>
+            </w:pict>
+          </mc:Fallback>
+        </mc:AlternateContent>
+      </w:r>
+      <w:r>
+        <w:rPr>
+          <w:b w:val="0"/>
+          <w:bCs/>
+          <w:noProof/>
+        </w:rPr>
+        <mc:AlternateContent>
+          <mc:Choice Requires="wps">
+            <w:drawing>
+              <wp:anchor distT="0" distB="0" distL="114300" distR="114300" simplePos="0" relativeHeight="251670528" behindDoc="0" locked="0" layoutInCell="1" allowOverlap="1" wp14:anchorId="47B327DC" wp14:editId="1A69F9CA">
+                <wp:simplePos x="0" y="0"/>
+                <wp:positionH relativeFrom="column">
+                  <wp:posOffset>3466410</wp:posOffset>
+                </wp:positionH>
+                <wp:positionV relativeFrom="paragraph">
+                  <wp:posOffset>464875</wp:posOffset>
+                </wp:positionV>
+                <wp:extent cx="366119" cy="166978"/>
+                <wp:effectExtent l="38100" t="0" r="15240" b="62230"/>
+                <wp:wrapNone/>
+                <wp:docPr id="15" name="Straight Arrow Connector 15"/>
+                <wp:cNvGraphicFramePr/>
+                <a:graphic xmlns:a="http://schemas.openxmlformats.org/drawingml/2006/main">
+                  <a:graphicData uri="http://schemas.microsoft.com/office/word/2010/wordprocessingShape">
+                    <wps:wsp>
+                      <wps:cNvCnPr/>
+                      <wps:spPr>
+                        <a:xfrm flipH="1">
+                          <a:off x="0" y="0"/>
+                          <a:ext cx="366119" cy="166978"/>
+                        </a:xfrm>
+                        <a:prstGeom prst="straightConnector1">
+                          <a:avLst/>
+                        </a:prstGeom>
+                        <a:ln>
+                          <a:tailEnd type="triangle"/>
+                        </a:ln>
+                      </wps:spPr>
+                      <wps:style>
+                        <a:lnRef idx="1">
+                          <a:schemeClr val="accent1"/>
+                        </a:lnRef>
+                        <a:fillRef idx="0">
+                          <a:schemeClr val="accent1"/>
+                        </a:fillRef>
+                        <a:effectRef idx="0">
+                          <a:schemeClr val="accent1"/>
+                        </a:effectRef>
+                        <a:fontRef idx="minor">
+                          <a:schemeClr val="tx1"/>
+                        </a:fontRef>
+                      </wps:style>
+                      <wps:bodyPr/>
+                    </wps:wsp>
+                  </a:graphicData>
+                </a:graphic>
+              </wp:anchor>
+            </w:drawing>
+          </mc:Choice>
+          <mc:Fallback>
+            <w:pict>
+              <v:shape w14:anchorId="270D2DEE" id="Straight Arrow Connector 15" o:spid="_x0000_s1026" type="#_x0000_t32" style="position:absolute;margin-left:272.95pt;margin-top:36.6pt;width:28.85pt;height:13.15pt;flip:x;z-index:251670528;visibility:visible;mso-wrap-style:square;mso-wrap-distance-left:9pt;mso-wrap-distance-top:0;mso-wrap-distance-right:9pt;mso-wrap-distance-bottom:0;mso-position-horizontal:absolute;mso-position-horizontal-relative:text;mso-position-vertical:absolute;mso-position-vertical-relative:text" o:gfxdata="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" strokecolor="#024f75 [3204]" strokeweight="1pt">
+                <v:stroke endarrow="block"/>
+              </v:shape>
+            </w:pict>
+          </mc:Fallback>
+        </mc:AlternateContent>
+      </w:r>
+      <w:r>
+        <w:rPr>
+          <w:b w:val="0"/>
+          <w:bCs/>
+          <w:noProof/>
+        </w:rPr>
+        <mc:AlternateContent>
+          <mc:Choice Requires="wps">
+            <w:drawing>
+              <wp:anchor distT="0" distB="0" distL="114300" distR="114300" simplePos="0" relativeHeight="251669504" behindDoc="0" locked="0" layoutInCell="1" allowOverlap="1" wp14:anchorId="7C7FEEE0" wp14:editId="3D150065">
+                <wp:simplePos x="0" y="0"/>
+                <wp:positionH relativeFrom="column">
+                  <wp:posOffset>373710</wp:posOffset>
+                </wp:positionH>
+                <wp:positionV relativeFrom="paragraph">
+                  <wp:posOffset>488729</wp:posOffset>
+                </wp:positionV>
+                <wp:extent cx="2663687" cy="254442"/>
+                <wp:effectExtent l="0" t="0" r="60960" b="88900"/>
+                <wp:wrapNone/>
+                <wp:docPr id="14" name="Straight Arrow Connector 14"/>
+                <wp:cNvGraphicFramePr/>
+                <a:graphic xmlns:a="http://schemas.openxmlformats.org/drawingml/2006/main">
+                  <a:graphicData uri="http://schemas.microsoft.com/office/word/2010/wordprocessingShape">
+                    <wps:wsp>
+                      <wps:cNvCnPr/>
+                      <wps:spPr>
+                        <a:xfrm>
+                          <a:off x="0" y="0"/>
+                          <a:ext cx="2663687" cy="254442"/>
+                        </a:xfrm>
+                        <a:prstGeom prst="straightConnector1">
+                          <a:avLst/>
+                        </a:prstGeom>
+                        <a:ln>
+                          <a:tailEnd type="triangle"/>
+                        </a:ln>
+                      </wps:spPr>
+                      <wps:style>
+                        <a:lnRef idx="1">
+                          <a:schemeClr val="accent1"/>
+                        </a:lnRef>
+                        <a:fillRef idx="0">
+                          <a:schemeClr val="accent1"/>
+                        </a:fillRef>
+                        <a:effectRef idx="0">
+                          <a:schemeClr val="accent1"/>
+                        </a:effectRef>
+                        <a:fontRef idx="minor">
+                          <a:schemeClr val="tx1"/>
+                        </a:fontRef>
+                      </wps:style>
+                      <wps:bodyPr/>
+                    </wps:wsp>
+                  </a:graphicData>
+                </a:graphic>
+              </wp:anchor>
+            </w:drawing>
+          </mc:Choice>
+          <mc:Fallback>
+            <w:pict>
+              <v:shape w14:anchorId="3F13138E" id="Straight Arrow Connector 14" o:spid="_x0000_s1026" type="#_x0000_t32" style="position:absolute;margin-left:29.45pt;margin-top:38.5pt;width:209.75pt;height:20.05pt;z-index:251669504;visibility:visible;mso-wrap-style:square;mso-wrap-distance-left:9pt;mso-wrap-distance-top:0;mso-wrap-distance-right:9pt;mso-wrap-distance-bottom:0;mso-position-horizontal:absolute;mso-position-horizontal-relative:text;mso-position-vertical:absolute;mso-position-vertical-relative:text" o:gfxdata="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" strokecolor="#024f75 [3204]" strokeweight="1pt">
+                <v:stroke endarrow="block"/>
+              </v:shape>
+            </w:pict>
+          </mc:Fallback>
+        </mc:AlternateContent>
+      </w:r>
+      <w:r>
+        <w:rPr>
+          <w:b w:val="0"/>
+          <w:bCs/>
+        </w:rPr>
+        <w:t xml:space="preserve">In the example below, a base address of ABCDE is set by writing 0x0AB to Y[3] with the </w:t>
+      </w:r>
+      <w:r>
+        <w:rPr>
+          <w:b w:val="0"/>
+          <w:bCs/>
+          <w:highlight w:val="green"/>
+        </w:rPr>
+        <w:t>F0AB</w:t>
+      </w:r>
+      <w:r>
+        <w:rPr>
+          <w:b w:val="0"/>
+          <w:bCs/>
+        </w:rPr>
+        <w:t xml:space="preserve"> command word, and 0xCDE to X[3] with the </w:t>
+      </w:r>
+      <w:r>
+        <w:rPr>
+          <w:b w:val="0"/>
+          <w:bCs/>
+          <w:highlight w:val="yellow"/>
+        </w:rPr>
+        <w:t>BCDE</w:t>
+      </w:r>
+      <w:r>
+        <w:rPr>
+          <w:b w:val="0"/>
+          <w:bCs/>
+        </w:rPr>
+        <w:t xml:space="preserve"> command word.</w:t>
+      </w:r>
+    </w:p>
+    <w:p>
+      <w:pPr>
+        <w:spacing w:after="200"/>
+        <w:jc w:val="both"/>
+        <w:rPr>
+          <w:noProof/>
+        </w:rPr>
+      </w:pPr>
     </w:p>
     <w:p>
       <w:pPr>
@@ -13108,6 +14201,7 @@
       </w:pPr>
       <w:bookmarkStart w:id="22" w:name="_Toc48229071"/>
       <w:r>
+        <w:lastRenderedPageBreak/>
         <w:t>Set d</w:t>
       </w:r>
       <w:r>
@@ -14111,37 +15205,15 @@
     </w:p>
     <w:p>
       <w:pPr>
-        <w:spacing w:after="200"/>
-        <w:jc w:val="both"/>
-        <w:rPr>
-          <w:b w:val="0"/>
-          <w:bCs/>
-        </w:rPr>
+        <w:pStyle w:val="Heading3"/>
       </w:pPr>
-    </w:p>
-    <w:p>
-      <w:pPr>
-        <w:spacing w:after="200"/>
-        <w:rPr>
-          <w:b w:val="0"/>
-          <w:bCs/>
-        </w:rPr>
-      </w:pPr>
-      <w:r>
-        <w:rPr>
-          <w:b w:val="0"/>
-          <w:bCs/>
-        </w:rPr>
-        <w:br w:type="page"/>
-      </w:r>
+      <w:bookmarkStart w:id="23" w:name="_Toc48229072"/>
     </w:p>
     <w:p>
       <w:pPr>
         <w:pStyle w:val="Heading3"/>
       </w:pPr>
-      <w:bookmarkStart w:id="23" w:name="_Toc48229072"/>
-      <w:r>
-        <w:lastRenderedPageBreak/>
+      <w:r>
         <w:t>Set s</w:t>
       </w:r>
       <w:r>
@@ -15126,15 +16198,7 @@
         <w:t>Set destination raster bytes-per-horizontal line</w:t>
       </w:r>
       <w:r>
-        <w:t xml:space="preserve"> – </w:t>
-      </w:r>
-      <w:proofErr w:type="gramStart"/>
-      <w:r>
-        <w:t>X[</w:t>
-      </w:r>
-      <w:proofErr w:type="gramEnd"/>
-      <w:r>
-        <w:t>2]</w:t>
+        <w:t xml:space="preserve"> – X[2]</w:t>
       </w:r>
       <w:r>
         <w:t xml:space="preserve"> (115)</w:t>
@@ -15155,23 +16219,7 @@
           <w:b w:val="0"/>
           <w:bCs/>
         </w:rPr>
-        <w:t xml:space="preserve">Sets the destination raster’s bytes-per-horizontal line to the data in the </w:t>
-      </w:r>
-      <w:proofErr w:type="gramStart"/>
-      <w:r>
-        <w:rPr>
-          <w:b w:val="0"/>
-          <w:bCs/>
-        </w:rPr>
-        <w:t>X[</w:t>
-      </w:r>
-      <w:proofErr w:type="gramEnd"/>
-      <w:r>
-        <w:rPr>
-          <w:b w:val="0"/>
-          <w:bCs/>
-        </w:rPr>
-        <w:t>2] register. Y register</w:t>
+        <w:t>Sets the destination raster’s bytes-per-horizontal line to the data in the X[2] register. Y register</w:t>
       </w:r>
       <w:r>
         <w:rPr>
@@ -16115,15 +17163,7 @@
         <w:t>Set source raster bytes-per-horizontal line</w:t>
       </w:r>
       <w:r>
-        <w:t xml:space="preserve"> – </w:t>
-      </w:r>
-      <w:proofErr w:type="gramStart"/>
-      <w:r>
-        <w:t>Y[</w:t>
-      </w:r>
-      <w:proofErr w:type="gramEnd"/>
-      <w:r>
-        <w:t>2]</w:t>
+        <w:t xml:space="preserve"> – Y[2]</w:t>
       </w:r>
       <w:r>
         <w:t xml:space="preserve"> (114)</w:t>
@@ -16144,23 +17184,7 @@
           <w:b w:val="0"/>
           <w:bCs/>
         </w:rPr>
-        <w:t xml:space="preserve">Sets the source raster’s bytes-per-horizontal line to the data in the </w:t>
-      </w:r>
-      <w:proofErr w:type="gramStart"/>
-      <w:r>
-        <w:rPr>
-          <w:b w:val="0"/>
-          <w:bCs/>
-        </w:rPr>
-        <w:t>Y[</w:t>
-      </w:r>
-      <w:proofErr w:type="gramEnd"/>
-      <w:r>
-        <w:rPr>
-          <w:b w:val="0"/>
-          <w:bCs/>
-        </w:rPr>
-        <w:t xml:space="preserve">2] register. X </w:t>
+        <w:t xml:space="preserve">Sets the source raster’s bytes-per-horizontal line to the data in the Y[2] register. X </w:t>
       </w:r>
       <w:r>
         <w:rPr>
@@ -17087,19 +18111,10 @@
       </w:pPr>
       <w:bookmarkStart w:id="26" w:name="_Toc48229075"/>
       <w:r>
-        <w:lastRenderedPageBreak/>
         <w:t>Set destination raster bytes-per-horizontal line</w:t>
       </w:r>
       <w:r>
-        <w:t xml:space="preserve"> – </w:t>
-      </w:r>
-      <w:proofErr w:type="gramStart"/>
-      <w:r>
-        <w:t>X[</w:t>
-      </w:r>
-      <w:proofErr w:type="gramEnd"/>
-      <w:r>
-        <w:t>3]</w:t>
+        <w:t xml:space="preserve"> – X[3]</w:t>
       </w:r>
       <w:r>
         <w:t xml:space="preserve"> (113)</w:t>
@@ -17120,23 +18135,7 @@
           <w:b w:val="0"/>
           <w:bCs/>
         </w:rPr>
-        <w:t xml:space="preserve">Sets the source raster’s bytes-per-horizontal line to the data in the </w:t>
-      </w:r>
-      <w:proofErr w:type="gramStart"/>
-      <w:r>
-        <w:rPr>
-          <w:b w:val="0"/>
-          <w:bCs/>
-        </w:rPr>
-        <w:t>X[</w:t>
-      </w:r>
-      <w:proofErr w:type="gramEnd"/>
-      <w:r>
-        <w:rPr>
-          <w:b w:val="0"/>
-          <w:bCs/>
-        </w:rPr>
-        <w:t xml:space="preserve">3] register. Y </w:t>
+        <w:t xml:space="preserve">Sets the source raster’s bytes-per-horizontal line to the data in the X[3] register. Y </w:t>
       </w:r>
       <w:r>
         <w:rPr>
@@ -18069,15 +19068,7 @@
         <w:t>source</w:t>
       </w:r>
       <w:r>
-        <w:t xml:space="preserve"> raster bytes-per-horizontal line – </w:t>
-      </w:r>
-      <w:proofErr w:type="gramStart"/>
-      <w:r>
-        <w:t>Y[</w:t>
-      </w:r>
-      <w:proofErr w:type="gramEnd"/>
-      <w:r>
-        <w:t>3] (112)</w:t>
+        <w:t xml:space="preserve"> raster bytes-per-horizontal line – Y[3] (112)</w:t>
       </w:r>
       <w:bookmarkEnd w:id="27"/>
     </w:p>
@@ -18095,23 +19086,7 @@
           <w:b w:val="0"/>
           <w:bCs/>
         </w:rPr>
-        <w:t xml:space="preserve">Sets the source raster’s bytes-per-horizontal line to the data in the </w:t>
-      </w:r>
-      <w:proofErr w:type="gramStart"/>
-      <w:r>
-        <w:rPr>
-          <w:b w:val="0"/>
-          <w:bCs/>
-        </w:rPr>
-        <w:t>Y[</w:t>
-      </w:r>
-      <w:proofErr w:type="gramEnd"/>
-      <w:r>
-        <w:rPr>
-          <w:b w:val="0"/>
-          <w:bCs/>
-        </w:rPr>
-        <w:t xml:space="preserve">3] register. X </w:t>
+        <w:t xml:space="preserve">Sets the source raster’s bytes-per-horizontal line to the data in the Y[3] register. X </w:t>
       </w:r>
       <w:r>
         <w:rPr>
@@ -19038,15 +20013,8 @@
       </w:pPr>
       <w:bookmarkStart w:id="28" w:name="_Toc48229077"/>
       <w:r>
-        <w:t>Set max width &amp; height of screen – X[0]/</w:t>
-      </w:r>
-      <w:proofErr w:type="gramStart"/>
-      <w:r>
-        <w:t>Y[</w:t>
-      </w:r>
-      <w:proofErr w:type="gramEnd"/>
-      <w:r>
-        <w:t>0] (95)</w:t>
+        <w:lastRenderedPageBreak/>
+        <w:t>Set max width &amp; height of screen – X[0]/Y[0] (95)</w:t>
       </w:r>
       <w:bookmarkEnd w:id="28"/>
     </w:p>
@@ -19064,23 +20032,7 @@
           <w:b w:val="0"/>
           <w:bCs/>
         </w:rPr>
-        <w:t>Sets the bitmap dimensions to the data in the 0-index registers (</w:t>
-      </w:r>
-      <w:proofErr w:type="gramStart"/>
-      <w:r>
-        <w:rPr>
-          <w:b w:val="0"/>
-          <w:bCs/>
-        </w:rPr>
-        <w:t>X[</w:t>
-      </w:r>
-      <w:proofErr w:type="gramEnd"/>
-      <w:r>
-        <w:rPr>
-          <w:b w:val="0"/>
-          <w:bCs/>
-        </w:rPr>
-        <w:t>0], Y[0]). Low byte is ignored.</w:t>
+        <w:t>Sets the bitmap dimensions to the data in the 0-index registers (X[0], Y[0]). Low byte is ignored.</w:t>
       </w:r>
     </w:p>
     <w:tbl>
@@ -20009,16 +20961,7 @@
       </w:pPr>
       <w:bookmarkStart w:id="29" w:name="_Toc48229078"/>
       <w:r>
-        <w:lastRenderedPageBreak/>
-        <w:t>Set max width &amp; height of screen – X[1]/</w:t>
-      </w:r>
-      <w:proofErr w:type="gramStart"/>
-      <w:r>
-        <w:t>Y[</w:t>
-      </w:r>
-      <w:proofErr w:type="gramEnd"/>
-      <w:r>
-        <w:t>1] (94)</w:t>
+        <w:t>Set max width &amp; height of screen – X[1]/Y[1] (94)</w:t>
       </w:r>
       <w:bookmarkEnd w:id="29"/>
     </w:p>
@@ -20036,23 +20979,7 @@
           <w:b w:val="0"/>
           <w:bCs/>
         </w:rPr>
-        <w:t>Sets the bitmap dimensions to the data in the 1-index registers (</w:t>
-      </w:r>
-      <w:proofErr w:type="gramStart"/>
-      <w:r>
-        <w:rPr>
-          <w:b w:val="0"/>
-          <w:bCs/>
-        </w:rPr>
-        <w:t>X[</w:t>
-      </w:r>
-      <w:proofErr w:type="gramEnd"/>
-      <w:r>
-        <w:rPr>
-          <w:b w:val="0"/>
-          <w:bCs/>
-        </w:rPr>
-        <w:t>1], Y[1]). Low byte is ignored.</w:t>
+        <w:t>Sets the bitmap dimensions to the data in the 1-index registers (X[1], Y[1]). Low byte is ignored.</w:t>
       </w:r>
     </w:p>
     <w:tbl>
@@ -20973,15 +21900,7 @@
       </w:pPr>
       <w:bookmarkStart w:id="30" w:name="_Toc48229079"/>
       <w:r>
-        <w:t>Set max width &amp; height of screen – X[2]/</w:t>
-      </w:r>
-      <w:proofErr w:type="gramStart"/>
-      <w:r>
-        <w:t>Y[</w:t>
-      </w:r>
-      <w:proofErr w:type="gramEnd"/>
-      <w:r>
-        <w:t>2] (93)</w:t>
+        <w:t>Set max width &amp; height of screen – X[2]/Y[2] (93)</w:t>
       </w:r>
       <w:bookmarkEnd w:id="30"/>
     </w:p>
@@ -20999,23 +21918,7 @@
           <w:b w:val="0"/>
           <w:bCs/>
         </w:rPr>
-        <w:t>Sets the bitmap dimensions to the data in the 0-index registers (</w:t>
-      </w:r>
-      <w:proofErr w:type="gramStart"/>
-      <w:r>
-        <w:rPr>
-          <w:b w:val="0"/>
-          <w:bCs/>
-        </w:rPr>
-        <w:t>X[</w:t>
-      </w:r>
-      <w:proofErr w:type="gramEnd"/>
-      <w:r>
-        <w:rPr>
-          <w:b w:val="0"/>
-          <w:bCs/>
-        </w:rPr>
-        <w:t>0], Y[0]). Low byte is ignored.</w:t>
+        <w:t>Sets the bitmap dimensions to the data in the 0-index registers (X[0], Y[0]). Low byte is ignored.</w:t>
       </w:r>
     </w:p>
     <w:tbl>
@@ -21935,15 +22838,8 @@
       </w:pPr>
       <w:bookmarkStart w:id="31" w:name="_Toc48229080"/>
       <w:r>
-        <w:t>Set max width &amp; height of screen – X[3]/</w:t>
-      </w:r>
-      <w:proofErr w:type="gramStart"/>
-      <w:r>
-        <w:t>Y[</w:t>
-      </w:r>
-      <w:proofErr w:type="gramEnd"/>
-      <w:r>
-        <w:t>3] (92)</w:t>
+        <w:lastRenderedPageBreak/>
+        <w:t>Set max width &amp; height of screen – X[3]/Y[3] (92)</w:t>
       </w:r>
       <w:bookmarkEnd w:id="31"/>
     </w:p>
@@ -21961,23 +22857,7 @@
           <w:b w:val="0"/>
           <w:bCs/>
         </w:rPr>
-        <w:t>Sets the bitmap dimensions to the data in the 3-index registers (</w:t>
-      </w:r>
-      <w:proofErr w:type="gramStart"/>
-      <w:r>
-        <w:rPr>
-          <w:b w:val="0"/>
-          <w:bCs/>
-        </w:rPr>
-        <w:t>X[</w:t>
-      </w:r>
-      <w:proofErr w:type="gramEnd"/>
-      <w:r>
-        <w:rPr>
-          <w:b w:val="0"/>
-          <w:bCs/>
-        </w:rPr>
-        <w:t>3], Y[3]). Low byte is ignored.</w:t>
+        <w:t>Sets the bitmap dimensions to the data in the 3-index registers (X[3], Y[3]). Low byte is ignored.</w:t>
       </w:r>
     </w:p>
     <w:tbl>
@@ -22893,20 +23773,10 @@
     </w:p>
     <w:p>
       <w:pPr>
-        <w:spacing w:after="200"/>
-        <w:rPr>
-          <w:b w:val="0"/>
-          <w:bCs/>
-        </w:rPr>
-      </w:pPr>
-    </w:p>
-    <w:p>
-      <w:pPr>
         <w:pStyle w:val="Heading3"/>
       </w:pPr>
       <w:bookmarkStart w:id="32" w:name="_Toc48229081"/>
       <w:r>
-        <w:lastRenderedPageBreak/>
         <w:t xml:space="preserve">Clear </w:t>
       </w:r>
       <w:r>
@@ -23873,16 +24743,7 @@
       </w:r>
       <w:proofErr w:type="spellEnd"/>
       <w:r>
-        <w:t xml:space="preserve"> copy pixel</w:t>
-      </w:r>
-      <w:r>
-        <w:t xml:space="preserve"> collision counter (9</w:t>
-      </w:r>
-      <w:r>
-        <w:t>0</w:t>
-      </w:r>
-      <w:r>
-        <w:t>)</w:t>
+        <w:t xml:space="preserve"> copy pixel collision counter (90)</w:t>
       </w:r>
       <w:bookmarkEnd w:id="33"/>
     </w:p>
@@ -23916,14 +24777,7 @@
           <w:b w:val="0"/>
           <w:bCs/>
         </w:rPr>
-        <w:t xml:space="preserve"> copy </w:t>
-      </w:r>
-      <w:r>
-        <w:rPr>
-          <w:b w:val="0"/>
-          <w:bCs/>
-        </w:rPr>
-        <w:t>pixel collision counter and sets all three transparent mask colours to one 8-bit colour in the source function data.</w:t>
+        <w:t xml:space="preserve"> copy pixel collision counter and sets all three transparent mask colours to one 8-bit colour in the source function data.</w:t>
       </w:r>
     </w:p>
     <w:tbl>
@@ -24866,6 +25720,7 @@
         <w:rPr>
           <w:b w:val="0"/>
           <w:bCs/>
+          <w:noProof/>
           <w:sz w:val="22"/>
           <w:szCs w:val="18"/>
         </w:rPr>
@@ -24893,7 +25748,7 @@
                     <pic:cNvPicPr/>
                   </pic:nvPicPr>
                   <pic:blipFill>
-                    <a:blip r:embed="rId11" cstate="print">
+                    <a:blip r:embed="rId12" cstate="print">
                       <a:extLst>
                         <a:ext uri="{28A0092B-C50C-407E-A947-70E740481C1C}">
                           <a14:useLocalDpi xmlns:a14="http://schemas.microsoft.com/office/drawing/2010/main" val="0"/>
@@ -25136,27 +25991,7 @@
           <w:sz w:val="22"/>
           <w:szCs w:val="18"/>
         </w:rPr>
-        <w:t xml:space="preserve">High-byte values of 128 and 192 set </w:t>
-      </w:r>
-      <w:proofErr w:type="gramStart"/>
-      <w:r>
-        <w:rPr>
-          <w:b w:val="0"/>
-          <w:bCs/>
-          <w:sz w:val="22"/>
-          <w:szCs w:val="18"/>
-        </w:rPr>
-        <w:t>X[</w:t>
-      </w:r>
-      <w:proofErr w:type="gramEnd"/>
-      <w:r>
-        <w:rPr>
-          <w:b w:val="0"/>
-          <w:bCs/>
-          <w:sz w:val="22"/>
-          <w:szCs w:val="18"/>
-        </w:rPr>
-        <w:t>0] and Y[0] respectively.</w:t>
+        <w:t>High-byte values of 128 and 192 set X[0] and Y[0] respectively.</w:t>
       </w:r>
       <w:r>
         <w:rPr>
@@ -25423,27 +26258,7 @@
           <w:szCs w:val="18"/>
         </w:rPr>
         <w:br/>
-        <w:t xml:space="preserve">OUT </w:t>
-      </w:r>
-      <w:proofErr w:type="gramStart"/>
-      <w:r>
-        <w:rPr>
-          <w:b w:val="0"/>
-          <w:bCs/>
-          <w:sz w:val="22"/>
-          <w:szCs w:val="18"/>
-        </w:rPr>
-        <w:t>247,128 ;</w:t>
-      </w:r>
-      <w:proofErr w:type="gramEnd"/>
-      <w:r>
-        <w:rPr>
-          <w:b w:val="0"/>
-          <w:bCs/>
-          <w:sz w:val="22"/>
-          <w:szCs w:val="18"/>
-        </w:rPr>
-        <w:t xml:space="preserve"> Sends </w:t>
+        <w:t xml:space="preserve">OUT 247,128 ; Sends </w:t>
       </w:r>
       <w:r>
         <w:rPr>
@@ -25873,7 +26688,7 @@
                     </pic:cNvPicPr>
                   </pic:nvPicPr>
                   <pic:blipFill>
-                    <a:blip r:embed="rId12">
+                    <a:blip r:embed="rId13">
                       <a:extLst>
                         <a:ext uri="{28A0092B-C50C-407E-A947-70E740481C1C}">
                           <a14:useLocalDpi xmlns:a14="http://schemas.microsoft.com/office/drawing/2010/main" val="0"/>
@@ -25906,8 +26721,8 @@
       </w:r>
     </w:p>
     <w:sectPr>
-      <w:headerReference w:type="default" r:id="rId13"/>
-      <w:footerReference w:type="default" r:id="rId14"/>
+      <w:headerReference w:type="default" r:id="rId14"/>
+      <w:footerReference w:type="default" r:id="rId15"/>
       <w:pgSz w:w="12240" w:h="15840"/>
       <w:pgMar w:top="720" w:right="1152" w:bottom="720" w:left="1152" w:header="0" w:footer="288" w:gutter="0"/>
       <w:pgNumType w:start="1"/>
@@ -28459,19 +29274,19 @@
 
 <file path=word/glossary/fontTable.xml><?xml version="1.0" encoding="utf-8"?>
 <w:fonts xmlns:mc="http://schemas.openxmlformats.org/markup-compatibility/2006" xmlns:r="http://schemas.openxmlformats.org/officeDocument/2006/relationships" xmlns:w="http://schemas.openxmlformats.org/wordprocessingml/2006/main" xmlns:w14="http://schemas.microsoft.com/office/word/2010/wordml" xmlns:w15="http://schemas.microsoft.com/office/word/2012/wordml" xmlns:w16cex="http://schemas.microsoft.com/office/word/2018/wordml/cex" xmlns:w16cid="http://schemas.microsoft.com/office/word/2016/wordml/cid" xmlns:w16="http://schemas.microsoft.com/office/word/2018/wordml" xmlns:w16se="http://schemas.microsoft.com/office/word/2015/wordml/symex" mc:Ignorable="w14 w15 w16se w16cid w16 w16cex">
-  <w:font w:name="Times New Roman">
-    <w:panose1 w:val="02020603050405020304"/>
-    <w:charset w:val="00"/>
-    <w:family w:val="roman"/>
-    <w:pitch w:val="variable"/>
-    <w:sig w:usb0="E0002AFF" w:usb1="C0007843" w:usb2="00000009" w:usb3="00000000" w:csb0="000001FF" w:csb1="00000000"/>
-  </w:font>
   <w:font w:name="Symbol">
     <w:panose1 w:val="05050102010706020507"/>
     <w:charset w:val="02"/>
     <w:family w:val="roman"/>
     <w:pitch w:val="variable"/>
     <w:sig w:usb0="00000000" w:usb1="10000000" w:usb2="00000000" w:usb3="00000000" w:csb0="80000000" w:csb1="00000000"/>
+  </w:font>
+  <w:font w:name="Times New Roman">
+    <w:panose1 w:val="02020603050405020304"/>
+    <w:charset w:val="00"/>
+    <w:family w:val="roman"/>
+    <w:pitch w:val="variable"/>
+    <w:sig w:usb0="E0002EFF" w:usb1="C000785B" w:usb2="00000009" w:usb3="00000000" w:csb0="000001FF" w:csb1="00000000"/>
   </w:font>
   <w:font w:name="Courier New">
     <w:panose1 w:val="02070309020205020404"/>
@@ -28492,7 +29307,7 @@
     <w:charset w:val="00"/>
     <w:family w:val="swiss"/>
     <w:pitch w:val="variable"/>
-    <w:sig w:usb0="E00002FF" w:usb1="4000ACFF" w:usb2="00000001" w:usb3="00000000" w:csb0="0000019F" w:csb1="00000000"/>
+    <w:sig w:usb0="E4002EFF" w:usb1="C000247B" w:usb2="00000009" w:usb3="00000000" w:csb0="000001FF" w:csb1="00000000"/>
   </w:font>
   <w:font w:name="MS Mincho">
     <w:altName w:val="ＭＳ 明朝"/>
@@ -28507,7 +29322,7 @@
     <w:charset w:val="00"/>
     <w:family w:val="swiss"/>
     <w:pitch w:val="variable"/>
-    <w:sig w:usb0="E0002AFF" w:usb1="C0007843" w:usb2="00000009" w:usb3="00000000" w:csb0="000001FF" w:csb1="00000000"/>
+    <w:sig w:usb0="E0002EFF" w:usb1="C000785B" w:usb2="00000009" w:usb3="00000000" w:csb0="000001FF" w:csb1="00000000"/>
   </w:font>
   <w:font w:name="MS Gothic">
     <w:altName w:val="ＭＳ ゴシック"/>
@@ -28529,7 +29344,7 @@
     <w:charset w:val="00"/>
     <w:family w:val="swiss"/>
     <w:pitch w:val="variable"/>
-    <w:sig w:usb0="A00002EF" w:usb1="4000207B" w:usb2="00000000" w:usb3="00000000" w:csb0="0000009F" w:csb1="00000000"/>
+    <w:sig w:usb0="E4002EFF" w:usb1="C000247B" w:usb2="00000009" w:usb3="00000000" w:csb0="000001FF" w:csb1="00000000"/>
   </w:font>
 </w:fonts>
 </file>
@@ -28554,13 +29369,17 @@
     <w:rsid w:val="00466C5B"/>
     <w:rsid w:val="005E010F"/>
     <w:rsid w:val="00653CBA"/>
+    <w:rsid w:val="00691EB6"/>
     <w:rsid w:val="006B70B8"/>
     <w:rsid w:val="00722C23"/>
+    <w:rsid w:val="00752EFA"/>
     <w:rsid w:val="007A347A"/>
     <w:rsid w:val="007A5C9B"/>
     <w:rsid w:val="007D6270"/>
+    <w:rsid w:val="008F7659"/>
     <w:rsid w:val="009A0730"/>
     <w:rsid w:val="00AC629F"/>
+    <w:rsid w:val="00AF4F14"/>
     <w:rsid w:val="00C9234B"/>
     <w:rsid w:val="00CB2EB0"/>
     <w:rsid w:val="00D7514F"/>

</xml_diff>

<commit_message>
PS/2 keyboard CAPS LOCK LED support.
</commit_message>
<xml_diff>
--- a/docs/Microcom GPU Manual.docx
+++ b/docs/Microcom GPU Manual.docx
@@ -371,12 +371,10 @@
               <w:sdtEndPr/>
               <w:sdtContent>
                 <w:proofErr w:type="spellStart"/>
-                <w:proofErr w:type="gramStart"/>
                 <w:r>
                   <w:t>J.Nock</w:t>
                 </w:r>
                 <w:proofErr w:type="spellEnd"/>
-                <w:proofErr w:type="gramEnd"/>
               </w:sdtContent>
             </w:sdt>
           </w:p>
@@ -3451,13 +3449,8 @@
             <w:r>
               <w:t xml:space="preserve">Depending on the FPGA used in the </w:t>
             </w:r>
-            <w:proofErr w:type="spellStart"/>
-            <w:r>
-              <w:t>uCOM</w:t>
-            </w:r>
-            <w:proofErr w:type="spellEnd"/>
-            <w:r>
-              <w:t xml:space="preserve"> </w:t>
+            <w:r>
+              <w:t xml:space="preserve">uCOM </w:t>
             </w:r>
             <w:r>
               <w:t xml:space="preserve">GPU card, the following features will be available in varying capacities.  Listed below are </w:t>
@@ -3634,7 +3627,6 @@
               </w:rPr>
               <w:t xml:space="preserve">All 16-bit words in the </w:t>
             </w:r>
-            <w:proofErr w:type="spellStart"/>
             <w:r>
               <w:rPr>
                 <w:i/>
@@ -3642,7 +3634,6 @@
               </w:rPr>
               <w:t>uCOM</w:t>
             </w:r>
-            <w:proofErr w:type="spellEnd"/>
             <w:r>
               <w:rPr>
                 <w:i/>
@@ -3736,13 +3727,8 @@
             <w:r>
               <w:t xml:space="preserve">The </w:t>
             </w:r>
-            <w:proofErr w:type="spellStart"/>
-            <w:r>
-              <w:t>uCOM</w:t>
-            </w:r>
-            <w:proofErr w:type="spellEnd"/>
-            <w:r>
-              <w:t xml:space="preserve"> </w:t>
+            <w:r>
+              <w:t xml:space="preserve">uCOM </w:t>
             </w:r>
             <w:r>
               <w:t xml:space="preserve">GPU uses a vacant 512 KB slot in the host system’s memory space – see the </w:t>
@@ -4129,23 +4115,7 @@
                 <w:sz w:val="24"/>
                 <w:szCs w:val="24"/>
               </w:rPr>
-              <w:t xml:space="preserve"> = </w:t>
-            </w:r>
-            <w:proofErr w:type="gramStart"/>
-            <w:r>
-              <w:rPr>
-                <w:sz w:val="24"/>
-                <w:szCs w:val="24"/>
-              </w:rPr>
-              <w:t>16 byte</w:t>
-            </w:r>
-            <w:proofErr w:type="gramEnd"/>
-            <w:r>
-              <w:rPr>
-                <w:sz w:val="24"/>
-                <w:szCs w:val="24"/>
-              </w:rPr>
-              <w:t xml:space="preserve"> controls for each of the 15 MAGGIE layers</w:t>
+              <w:t xml:space="preserve"> = 16 byte controls for each of the 15 MAGGIE layers</w:t>
             </w:r>
           </w:p>
           <w:p>
@@ -9652,19 +9622,11 @@
       </w:pPr>
       <w:proofErr w:type="spellStart"/>
       <w:r>
-        <w:t>period_</w:t>
-      </w:r>
-      <w:proofErr w:type="gramStart"/>
-      <w:r>
-        <w:t>y</w:t>
+        <w:t>period_y</w:t>
       </w:r>
       <w:proofErr w:type="spellEnd"/>
       <w:r>
-        <w:t>[</w:t>
-      </w:r>
-      <w:proofErr w:type="gramEnd"/>
-      <w:r>
-        <w:t>1:0]</w:t>
+        <w:t>[1:0]</w:t>
       </w:r>
       <w:r>
         <w:rPr>
@@ -10510,9 +10472,10 @@
         <w:tblLook w:val="04A0" w:firstRow="1" w:lastRow="0" w:firstColumn="1" w:lastColumn="0" w:noHBand="0" w:noVBand="1"/>
       </w:tblPr>
       <w:tblGrid>
-        <w:gridCol w:w="1555"/>
-        <w:gridCol w:w="1701"/>
-        <w:gridCol w:w="6670"/>
+        <w:gridCol w:w="1332"/>
+        <w:gridCol w:w="1637"/>
+        <w:gridCol w:w="5957"/>
+        <w:gridCol w:w="1000"/>
       </w:tblGrid>
       <w:tr>
         <w:trPr>
@@ -10521,7 +10484,7 @@
         <w:tc>
           <w:tcPr>
             <w:cnfStyle w:val="001000000000" w:firstRow="0" w:lastRow="0" w:firstColumn="1" w:lastColumn="0" w:oddVBand="0" w:evenVBand="0" w:oddHBand="0" w:evenHBand="0" w:firstRowFirstColumn="0" w:firstRowLastColumn="0" w:lastRowFirstColumn="0" w:lastRowLastColumn="0"/>
-            <w:tcW w:w="1555" w:type="dxa"/>
+            <w:tcW w:w="1332" w:type="dxa"/>
           </w:tcPr>
           <w:p>
             <w:pPr>
@@ -10545,7 +10508,7 @@
         </w:tc>
         <w:tc>
           <w:tcPr>
-            <w:tcW w:w="1701" w:type="dxa"/>
+            <w:tcW w:w="1637" w:type="dxa"/>
           </w:tcPr>
           <w:p>
             <w:pPr>
@@ -10570,7 +10533,7 @@
         </w:tc>
         <w:tc>
           <w:tcPr>
-            <w:tcW w:w="6670" w:type="dxa"/>
+            <w:tcW w:w="5957" w:type="dxa"/>
           </w:tcPr>
           <w:p>
             <w:pPr>
@@ -10589,6 +10552,31 @@
                 <w:color w:val="auto"/>
               </w:rPr>
               <w:t>Function</w:t>
+            </w:r>
+          </w:p>
+        </w:tc>
+        <w:tc>
+          <w:tcPr>
+            <w:tcW w:w="1000" w:type="dxa"/>
+          </w:tcPr>
+          <w:p>
+            <w:pPr>
+              <w:spacing w:after="200"/>
+              <w:jc w:val="center"/>
+              <w:cnfStyle w:val="100000000000" w:firstRow="1" w:lastRow="0" w:firstColumn="0" w:lastColumn="0" w:oddVBand="0" w:evenVBand="0" w:oddHBand="0" w:evenHBand="0" w:firstRowFirstColumn="0" w:firstRowLastColumn="0" w:lastRowFirstColumn="0" w:lastRowLastColumn="0"/>
+              <w:rPr>
+                <w:color w:val="auto"/>
+                <w:sz w:val="24"/>
+                <w:szCs w:val="20"/>
+              </w:rPr>
+            </w:pPr>
+            <w:r>
+              <w:rPr>
+                <w:color w:val="auto"/>
+                <w:sz w:val="24"/>
+                <w:szCs w:val="20"/>
+              </w:rPr>
+              <w:t>More on page</w:t>
             </w:r>
           </w:p>
         </w:tc>
@@ -10600,7 +10588,7 @@
         <w:tc>
           <w:tcPr>
             <w:cnfStyle w:val="001000000000" w:firstRow="0" w:lastRow="0" w:firstColumn="1" w:lastColumn="0" w:oddVBand="0" w:evenVBand="0" w:oddHBand="0" w:evenHBand="0" w:firstRowFirstColumn="0" w:firstRowLastColumn="0" w:lastRowFirstColumn="0" w:lastRowLastColumn="0"/>
-            <w:tcW w:w="1555" w:type="dxa"/>
+            <w:tcW w:w="1332" w:type="dxa"/>
           </w:tcPr>
           <w:p>
             <w:pPr>
@@ -10616,26 +10604,163 @@
                 <w:b/>
                 <w:bCs w:val="0"/>
               </w:rPr>
-              <w:t>240</w:t>
-            </w:r>
-            <w:r>
+              <w:t>240 / F0</w:t>
+            </w:r>
+          </w:p>
+        </w:tc>
+        <w:tc>
+          <w:tcPr>
+            <w:tcW w:w="1637" w:type="dxa"/>
+          </w:tcPr>
+          <w:p>
+            <w:pPr>
+              <w:spacing w:after="200"/>
+              <w:jc w:val="center"/>
+              <w:cnfStyle w:val="000000100000" w:firstRow="0" w:lastRow="0" w:firstColumn="0" w:lastColumn="0" w:oddVBand="0" w:evenVBand="0" w:oddHBand="1" w:evenHBand="0" w:firstRowFirstColumn="0" w:firstRowLastColumn="0" w:lastRowFirstColumn="0" w:lastRowLastColumn="0"/>
+              <w:rPr>
+                <w:b w:val="0"/>
+                <w:bCs/>
+              </w:rPr>
+            </w:pPr>
+            <w:r>
+              <w:rPr>
+                <w:b w:val="0"/>
+                <w:bCs/>
+              </w:rPr>
+              <w:t>Read-only</w:t>
+            </w:r>
+          </w:p>
+        </w:tc>
+        <w:tc>
+          <w:tcPr>
+            <w:tcW w:w="5957" w:type="dxa"/>
+          </w:tcPr>
+          <w:p>
+            <w:pPr>
+              <w:spacing w:after="200"/>
+              <w:cnfStyle w:val="000000100000" w:firstRow="0" w:lastRow="0" w:firstColumn="0" w:lastColumn="0" w:oddVBand="0" w:evenVBand="0" w:oddHBand="1" w:evenHBand="0" w:firstRowFirstColumn="0" w:firstRowLastColumn="0" w:lastRowFirstColumn="0" w:lastRowLastColumn="0"/>
+              <w:rPr>
+                <w:b w:val="0"/>
+                <w:bCs/>
+              </w:rPr>
+            </w:pPr>
+            <w:r>
+              <w:rPr>
+                <w:b w:val="0"/>
+                <w:bCs/>
+              </w:rPr>
+              <w:t>PS/2 DATA port (</w:t>
+            </w:r>
+            <w:r>
+              <w:rPr>
+                <w:b w:val="0"/>
+                <w:bCs/>
+                <w:i/>
+                <w:iCs/>
+              </w:rPr>
+              <w:t>keyboard interface</w:t>
+            </w:r>
+            <w:r>
+              <w:rPr>
+                <w:b w:val="0"/>
+                <w:bCs/>
+              </w:rPr>
+              <w:t>)</w:t>
+            </w:r>
+          </w:p>
+        </w:tc>
+        <w:tc>
+          <w:tcPr>
+            <w:tcW w:w="1000" w:type="dxa"/>
+          </w:tcPr>
+          <w:p>
+            <w:pPr>
+              <w:spacing w:after="200"/>
+              <w:jc w:val="center"/>
+              <w:cnfStyle w:val="000000100000" w:firstRow="0" w:lastRow="0" w:firstColumn="0" w:lastColumn="0" w:oddVBand="0" w:evenVBand="0" w:oddHBand="1" w:evenHBand="0" w:firstRowFirstColumn="0" w:firstRowLastColumn="0" w:lastRowFirstColumn="0" w:lastRowLastColumn="0"/>
+              <w:rPr>
+                <w:b w:val="0"/>
+                <w:bCs/>
+              </w:rPr>
+            </w:pPr>
+            <w:r>
+              <w:rPr>
+                <w:b w:val="0"/>
+                <w:bCs/>
+              </w:rPr>
+              <w:fldChar w:fldCharType="begin"/>
+            </w:r>
+            <w:r>
+              <w:rPr>
+                <w:b w:val="0"/>
+                <w:bCs/>
+              </w:rPr>
+              <w:instrText xml:space="preserve"> PAGEREF _Ref48728989 \h </w:instrText>
+            </w:r>
+            <w:r>
+              <w:rPr>
+                <w:b w:val="0"/>
+                <w:bCs/>
+              </w:rPr>
+            </w:r>
+            <w:r>
+              <w:rPr>
+                <w:b w:val="0"/>
+                <w:bCs/>
+              </w:rPr>
+              <w:fldChar w:fldCharType="separate"/>
+            </w:r>
+            <w:r>
+              <w:rPr>
+                <w:b w:val="0"/>
+                <w:bCs/>
+                <w:noProof/>
+              </w:rPr>
+              <w:t>15</w:t>
+            </w:r>
+            <w:r>
+              <w:rPr>
+                <w:b w:val="0"/>
+                <w:bCs/>
+              </w:rPr>
+              <w:fldChar w:fldCharType="end"/>
+            </w:r>
+          </w:p>
+        </w:tc>
+      </w:tr>
+      <w:tr>
+        <w:tc>
+          <w:tcPr>
+            <w:cnfStyle w:val="001000000000" w:firstRow="0" w:lastRow="0" w:firstColumn="1" w:lastColumn="0" w:oddVBand="0" w:evenVBand="0" w:oddHBand="0" w:evenHBand="0" w:firstRowFirstColumn="0" w:firstRowLastColumn="0" w:lastRowFirstColumn="0" w:lastRowLastColumn="0"/>
+            <w:tcW w:w="1332" w:type="dxa"/>
+          </w:tcPr>
+          <w:p>
+            <w:pPr>
+              <w:spacing w:after="200"/>
+              <w:jc w:val="center"/>
               <w:rPr>
                 <w:b/>
                 <w:bCs w:val="0"/>
               </w:rPr>
-              <w:t xml:space="preserve"> / F0</w:t>
-            </w:r>
-          </w:p>
-        </w:tc>
-        <w:tc>
-          <w:tcPr>
-            <w:tcW w:w="1701" w:type="dxa"/>
-          </w:tcPr>
-          <w:p>
-            <w:pPr>
-              <w:spacing w:after="200"/>
-              <w:jc w:val="center"/>
-              <w:cnfStyle w:val="000000100000" w:firstRow="0" w:lastRow="0" w:firstColumn="0" w:lastColumn="0" w:oddVBand="0" w:evenVBand="0" w:oddHBand="1" w:evenHBand="0" w:firstRowFirstColumn="0" w:firstRowLastColumn="0" w:lastRowFirstColumn="0" w:lastRowLastColumn="0"/>
+            </w:pPr>
+            <w:r>
+              <w:rPr>
+                <w:b/>
+                <w:bCs w:val="0"/>
+              </w:rPr>
+              <w:t>241 / F1</w:t>
+            </w:r>
+          </w:p>
+        </w:tc>
+        <w:tc>
+          <w:tcPr>
+            <w:tcW w:w="1637" w:type="dxa"/>
+          </w:tcPr>
+          <w:p>
+            <w:pPr>
+              <w:spacing w:after="200"/>
+              <w:jc w:val="center"/>
+              <w:cnfStyle w:val="000000000000" w:firstRow="0" w:lastRow="0" w:firstColumn="0" w:lastColumn="0" w:oddVBand="0" w:evenVBand="0" w:oddHBand="0" w:evenHBand="0" w:firstRowFirstColumn="0" w:firstRowLastColumn="0" w:lastRowFirstColumn="0" w:lastRowLastColumn="0"/>
               <w:rPr>
                 <w:b w:val="0"/>
                 <w:bCs/>
@@ -10652,58 +10777,23 @@
         </w:tc>
         <w:tc>
           <w:tcPr>
-            <w:tcW w:w="6670" w:type="dxa"/>
-          </w:tcPr>
-          <w:p>
-            <w:pPr>
-              <w:spacing w:after="200"/>
-              <w:cnfStyle w:val="000000100000" w:firstRow="0" w:lastRow="0" w:firstColumn="0" w:lastColumn="0" w:oddVBand="0" w:evenVBand="0" w:oddHBand="1" w:evenHBand="0" w:firstRowFirstColumn="0" w:firstRowLastColumn="0" w:lastRowFirstColumn="0" w:lastRowLastColumn="0"/>
-              <w:rPr>
-                <w:b w:val="0"/>
-                <w:bCs/>
-              </w:rPr>
-            </w:pPr>
-            <w:r>
-              <w:rPr>
-                <w:b w:val="0"/>
-                <w:bCs/>
-              </w:rPr>
-              <w:t>PS</w:t>
-            </w:r>
-            <w:r>
-              <w:rPr>
-                <w:b w:val="0"/>
-                <w:bCs/>
-              </w:rPr>
-              <w:t>/</w:t>
-            </w:r>
-            <w:r>
-              <w:rPr>
-                <w:b w:val="0"/>
-                <w:bCs/>
-              </w:rPr>
-              <w:t xml:space="preserve">2 </w:t>
-            </w:r>
-            <w:r>
-              <w:rPr>
-                <w:b w:val="0"/>
-                <w:bCs/>
-              </w:rPr>
-              <w:t>DATA port</w:t>
-            </w:r>
-            <w:r>
-              <w:rPr>
-                <w:b w:val="0"/>
-                <w:bCs/>
-              </w:rPr>
-              <w:t xml:space="preserve"> </w:t>
-            </w:r>
-            <w:r>
-              <w:rPr>
-                <w:b w:val="0"/>
-                <w:bCs/>
-              </w:rPr>
-              <w:t>(</w:t>
+            <w:tcW w:w="5957" w:type="dxa"/>
+          </w:tcPr>
+          <w:p>
+            <w:pPr>
+              <w:spacing w:after="200"/>
+              <w:cnfStyle w:val="000000000000" w:firstRow="0" w:lastRow="0" w:firstColumn="0" w:lastColumn="0" w:oddVBand="0" w:evenVBand="0" w:oddHBand="0" w:evenHBand="0" w:firstRowFirstColumn="0" w:firstRowLastColumn="0" w:lastRowFirstColumn="0" w:lastRowLastColumn="0"/>
+              <w:rPr>
+                <w:b w:val="0"/>
+                <w:bCs/>
+              </w:rPr>
+            </w:pPr>
+            <w:r>
+              <w:rPr>
+                <w:b w:val="0"/>
+                <w:bCs/>
+              </w:rPr>
+              <w:t>PS/2 STATUS register (</w:t>
             </w:r>
             <w:r>
               <w:rPr>
@@ -10723,41 +10813,9 @@
             </w:r>
           </w:p>
         </w:tc>
-      </w:tr>
-      <w:tr>
-        <w:tc>
-          <w:tcPr>
-            <w:cnfStyle w:val="001000000000" w:firstRow="0" w:lastRow="0" w:firstColumn="1" w:lastColumn="0" w:oddVBand="0" w:evenVBand="0" w:oddHBand="0" w:evenHBand="0" w:firstRowFirstColumn="0" w:firstRowLastColumn="0" w:lastRowFirstColumn="0" w:lastRowLastColumn="0"/>
-            <w:tcW w:w="1555" w:type="dxa"/>
-          </w:tcPr>
-          <w:p>
-            <w:pPr>
-              <w:spacing w:after="200"/>
-              <w:jc w:val="center"/>
-              <w:rPr>
-                <w:b/>
-                <w:bCs w:val="0"/>
-              </w:rPr>
-            </w:pPr>
-            <w:r>
-              <w:rPr>
-                <w:b/>
-                <w:bCs w:val="0"/>
-              </w:rPr>
-              <w:t>241</w:t>
-            </w:r>
-            <w:r>
-              <w:rPr>
-                <w:b/>
-                <w:bCs w:val="0"/>
-              </w:rPr>
-              <w:t xml:space="preserve"> / F1</w:t>
-            </w:r>
-          </w:p>
-        </w:tc>
-        <w:tc>
-          <w:tcPr>
-            <w:tcW w:w="1701" w:type="dxa"/>
+        <w:tc>
+          <w:tcPr>
+            <w:tcW w:w="1000" w:type="dxa"/>
           </w:tcPr>
           <w:p>
             <w:pPr>
@@ -10774,73 +10832,42 @@
                 <w:b w:val="0"/>
                 <w:bCs/>
               </w:rPr>
-              <w:t>Read-only</w:t>
-            </w:r>
-          </w:p>
-        </w:tc>
-        <w:tc>
-          <w:tcPr>
-            <w:tcW w:w="6670" w:type="dxa"/>
-          </w:tcPr>
-          <w:p>
-            <w:pPr>
-              <w:spacing w:after="200"/>
-              <w:cnfStyle w:val="000000000000" w:firstRow="0" w:lastRow="0" w:firstColumn="0" w:lastColumn="0" w:oddVBand="0" w:evenVBand="0" w:oddHBand="0" w:evenHBand="0" w:firstRowFirstColumn="0" w:firstRowLastColumn="0" w:lastRowFirstColumn="0" w:lastRowLastColumn="0"/>
-              <w:rPr>
-                <w:b w:val="0"/>
-                <w:bCs/>
-              </w:rPr>
-            </w:pPr>
-            <w:r>
-              <w:rPr>
-                <w:b w:val="0"/>
-                <w:bCs/>
-              </w:rPr>
-              <w:t>PS</w:t>
-            </w:r>
-            <w:r>
-              <w:rPr>
-                <w:b w:val="0"/>
-                <w:bCs/>
-              </w:rPr>
-              <w:t>/</w:t>
-            </w:r>
-            <w:r>
-              <w:rPr>
-                <w:b w:val="0"/>
-                <w:bCs/>
-              </w:rPr>
-              <w:t xml:space="preserve">2 </w:t>
-            </w:r>
-            <w:r>
-              <w:rPr>
-                <w:b w:val="0"/>
-                <w:bCs/>
-              </w:rPr>
-              <w:t>STATUS register</w:t>
-            </w:r>
-            <w:r>
-              <w:rPr>
-                <w:b w:val="0"/>
-                <w:bCs/>
-              </w:rPr>
-              <w:t xml:space="preserve"> (</w:t>
-            </w:r>
-            <w:r>
-              <w:rPr>
-                <w:b w:val="0"/>
-                <w:bCs/>
-                <w:i/>
-                <w:iCs/>
-              </w:rPr>
-              <w:t>keyboard interface</w:t>
-            </w:r>
-            <w:r>
-              <w:rPr>
-                <w:b w:val="0"/>
-                <w:bCs/>
-              </w:rPr>
-              <w:t>)</w:t>
+              <w:fldChar w:fldCharType="begin"/>
+            </w:r>
+            <w:r>
+              <w:rPr>
+                <w:b w:val="0"/>
+                <w:bCs/>
+              </w:rPr>
+              <w:instrText xml:space="preserve"> PAGEREF _Ref48729028 \h </w:instrText>
+            </w:r>
+            <w:r>
+              <w:rPr>
+                <w:b w:val="0"/>
+                <w:bCs/>
+              </w:rPr>
+            </w:r>
+            <w:r>
+              <w:rPr>
+                <w:b w:val="0"/>
+                <w:bCs/>
+              </w:rPr>
+              <w:fldChar w:fldCharType="separate"/>
+            </w:r>
+            <w:r>
+              <w:rPr>
+                <w:b w:val="0"/>
+                <w:bCs/>
+                <w:noProof/>
+              </w:rPr>
+              <w:t>15</w:t>
+            </w:r>
+            <w:r>
+              <w:rPr>
+                <w:b w:val="0"/>
+                <w:bCs/>
+              </w:rPr>
+              <w:fldChar w:fldCharType="end"/>
             </w:r>
           </w:p>
         </w:tc>
@@ -10852,7 +10879,7 @@
         <w:tc>
           <w:tcPr>
             <w:cnfStyle w:val="001000000000" w:firstRow="0" w:lastRow="0" w:firstColumn="1" w:lastColumn="0" w:oddVBand="0" w:evenVBand="0" w:oddHBand="0" w:evenHBand="0" w:firstRowFirstColumn="0" w:firstRowLastColumn="0" w:lastRowFirstColumn="0" w:lastRowLastColumn="0"/>
-            <w:tcW w:w="1555" w:type="dxa"/>
+            <w:tcW w:w="1332" w:type="dxa"/>
           </w:tcPr>
           <w:p>
             <w:pPr>
@@ -10868,111 +10895,99 @@
                 <w:b/>
                 <w:bCs w:val="0"/>
               </w:rPr>
-              <w:t>242</w:t>
-            </w:r>
-            <w:r>
+              <w:t>242 / F2</w:t>
+            </w:r>
+          </w:p>
+        </w:tc>
+        <w:tc>
+          <w:tcPr>
+            <w:tcW w:w="1637" w:type="dxa"/>
+          </w:tcPr>
+          <w:p>
+            <w:pPr>
+              <w:spacing w:after="200"/>
+              <w:jc w:val="center"/>
+              <w:cnfStyle w:val="000000100000" w:firstRow="0" w:lastRow="0" w:firstColumn="0" w:lastColumn="0" w:oddVBand="0" w:evenVBand="0" w:oddHBand="1" w:evenHBand="0" w:firstRowFirstColumn="0" w:firstRowLastColumn="0" w:lastRowFirstColumn="0" w:lastRowLastColumn="0"/>
+              <w:rPr>
+                <w:b w:val="0"/>
+                <w:bCs/>
+              </w:rPr>
+            </w:pPr>
+            <w:r>
+              <w:rPr>
+                <w:b w:val="0"/>
+                <w:bCs/>
+              </w:rPr>
+              <w:t>Write-only</w:t>
+            </w:r>
+          </w:p>
+        </w:tc>
+        <w:tc>
+          <w:tcPr>
+            <w:tcW w:w="5957" w:type="dxa"/>
+          </w:tcPr>
+          <w:p>
+            <w:pPr>
+              <w:spacing w:after="200"/>
+              <w:cnfStyle w:val="000000100000" w:firstRow="0" w:lastRow="0" w:firstColumn="0" w:lastColumn="0" w:oddVBand="0" w:evenVBand="0" w:oddHBand="1" w:evenHBand="0" w:firstRowFirstColumn="0" w:firstRowLastColumn="0" w:lastRowFirstColumn="0" w:lastRowLastColumn="0"/>
+              <w:rPr>
+                <w:b w:val="0"/>
+                <w:bCs/>
+              </w:rPr>
+            </w:pPr>
+            <w:r>
+              <w:rPr>
+                <w:b w:val="0"/>
+                <w:bCs/>
+              </w:rPr>
+              <w:t>SPEAKER enable (0=off, ~0=on)</w:t>
+            </w:r>
+          </w:p>
+        </w:tc>
+        <w:tc>
+          <w:tcPr>
+            <w:tcW w:w="1000" w:type="dxa"/>
+          </w:tcPr>
+          <w:p>
+            <w:pPr>
+              <w:spacing w:after="200"/>
+              <w:jc w:val="center"/>
+              <w:cnfStyle w:val="000000100000" w:firstRow="0" w:lastRow="0" w:firstColumn="0" w:lastColumn="0" w:oddVBand="0" w:evenVBand="0" w:oddHBand="1" w:evenHBand="0" w:firstRowFirstColumn="0" w:firstRowLastColumn="0" w:lastRowFirstColumn="0" w:lastRowLastColumn="0"/>
+              <w:rPr>
+                <w:b w:val="0"/>
+                <w:bCs/>
+              </w:rPr>
+            </w:pPr>
+          </w:p>
+        </w:tc>
+      </w:tr>
+      <w:tr>
+        <w:tc>
+          <w:tcPr>
+            <w:cnfStyle w:val="001000000000" w:firstRow="0" w:lastRow="0" w:firstColumn="1" w:lastColumn="0" w:oddVBand="0" w:evenVBand="0" w:oddHBand="0" w:evenHBand="0" w:firstRowFirstColumn="0" w:firstRowLastColumn="0" w:lastRowFirstColumn="0" w:lastRowLastColumn="0"/>
+            <w:tcW w:w="1332" w:type="dxa"/>
+          </w:tcPr>
+          <w:p>
+            <w:pPr>
+              <w:spacing w:after="200"/>
+              <w:jc w:val="center"/>
               <w:rPr>
                 <w:b/>
                 <w:bCs w:val="0"/>
               </w:rPr>
-              <w:t xml:space="preserve"> / F2</w:t>
-            </w:r>
-          </w:p>
-        </w:tc>
-        <w:tc>
-          <w:tcPr>
-            <w:tcW w:w="1701" w:type="dxa"/>
-          </w:tcPr>
-          <w:p>
-            <w:pPr>
-              <w:spacing w:after="200"/>
-              <w:jc w:val="center"/>
-              <w:cnfStyle w:val="000000100000" w:firstRow="0" w:lastRow="0" w:firstColumn="0" w:lastColumn="0" w:oddVBand="0" w:evenVBand="0" w:oddHBand="1" w:evenHBand="0" w:firstRowFirstColumn="0" w:firstRowLastColumn="0" w:lastRowFirstColumn="0" w:lastRowLastColumn="0"/>
-              <w:rPr>
-                <w:b w:val="0"/>
-                <w:bCs/>
-              </w:rPr>
-            </w:pPr>
-            <w:r>
-              <w:rPr>
-                <w:b w:val="0"/>
-                <w:bCs/>
-              </w:rPr>
-              <w:t>Write-only</w:t>
-            </w:r>
-          </w:p>
-        </w:tc>
-        <w:tc>
-          <w:tcPr>
-            <w:tcW w:w="6670" w:type="dxa"/>
-          </w:tcPr>
-          <w:p>
-            <w:pPr>
-              <w:spacing w:after="200"/>
-              <w:cnfStyle w:val="000000100000" w:firstRow="0" w:lastRow="0" w:firstColumn="0" w:lastColumn="0" w:oddVBand="0" w:evenVBand="0" w:oddHBand="1" w:evenHBand="0" w:firstRowFirstColumn="0" w:firstRowLastColumn="0" w:lastRowFirstColumn="0" w:lastRowLastColumn="0"/>
-              <w:rPr>
-                <w:b w:val="0"/>
-                <w:bCs/>
-              </w:rPr>
-            </w:pPr>
-            <w:r>
-              <w:rPr>
-                <w:b w:val="0"/>
-                <w:bCs/>
-              </w:rPr>
-              <w:t>S</w:t>
-            </w:r>
-            <w:r>
-              <w:rPr>
-                <w:b w:val="0"/>
-                <w:bCs/>
-              </w:rPr>
-              <w:t xml:space="preserve">PEAKER </w:t>
-            </w:r>
-            <w:r>
-              <w:rPr>
-                <w:b w:val="0"/>
-                <w:bCs/>
-              </w:rPr>
-              <w:t>enable (0=off, ~0=on)</w:t>
-            </w:r>
-          </w:p>
-        </w:tc>
-      </w:tr>
-      <w:tr>
-        <w:tc>
-          <w:tcPr>
-            <w:cnfStyle w:val="001000000000" w:firstRow="0" w:lastRow="0" w:firstColumn="1" w:lastColumn="0" w:oddVBand="0" w:evenVBand="0" w:oddHBand="0" w:evenHBand="0" w:firstRowFirstColumn="0" w:firstRowLastColumn="0" w:lastRowFirstColumn="0" w:lastRowLastColumn="0"/>
-            <w:tcW w:w="1555" w:type="dxa"/>
-          </w:tcPr>
-          <w:p>
-            <w:pPr>
-              <w:spacing w:after="200"/>
-              <w:jc w:val="center"/>
+            </w:pPr>
+            <w:r>
               <w:rPr>
                 <w:b/>
                 <w:bCs w:val="0"/>
               </w:rPr>
-            </w:pPr>
-            <w:r>
-              <w:rPr>
-                <w:b/>
-                <w:bCs w:val="0"/>
-              </w:rPr>
-              <w:t>243</w:t>
-            </w:r>
-            <w:r>
-              <w:rPr>
-                <w:b/>
-                <w:bCs w:val="0"/>
-              </w:rPr>
-              <w:t xml:space="preserve"> / F3</w:t>
-            </w:r>
-          </w:p>
-        </w:tc>
-        <w:tc>
-          <w:tcPr>
-            <w:tcW w:w="1701" w:type="dxa"/>
+              <w:t>243 / F3</w:t>
+            </w:r>
+          </w:p>
+        </w:tc>
+        <w:tc>
+          <w:tcPr>
+            <w:tcW w:w="1637" w:type="dxa"/>
           </w:tcPr>
           <w:p>
             <w:pPr>
@@ -10995,7 +11010,7 @@
         </w:tc>
         <w:tc>
           <w:tcPr>
-            <w:tcW w:w="6670" w:type="dxa"/>
+            <w:tcW w:w="5957" w:type="dxa"/>
           </w:tcPr>
           <w:p>
             <w:pPr>
@@ -11011,31 +11026,24 @@
                 <w:b w:val="0"/>
                 <w:bCs/>
               </w:rPr>
-              <w:t>VIDEO</w:t>
-            </w:r>
-            <w:r>
-              <w:rPr>
-                <w:b w:val="0"/>
-                <w:bCs/>
-              </w:rPr>
-              <w:t xml:space="preserve"> output </w:t>
-            </w:r>
-            <w:proofErr w:type="gramStart"/>
-            <w:r>
-              <w:rPr>
-                <w:b w:val="0"/>
-                <w:bCs/>
-              </w:rPr>
-              <w:t>enable</w:t>
-            </w:r>
-            <w:proofErr w:type="gramEnd"/>
-            <w:r>
-              <w:rPr>
-                <w:b w:val="0"/>
-                <w:bCs/>
-              </w:rPr>
-              <w:t xml:space="preserve"> (0=off, ~0=on)</w:t>
-            </w:r>
+              <w:t>VIDEO output enable (0=off, ~0=on)</w:t>
+            </w:r>
+          </w:p>
+        </w:tc>
+        <w:tc>
+          <w:tcPr>
+            <w:tcW w:w="1000" w:type="dxa"/>
+          </w:tcPr>
+          <w:p>
+            <w:pPr>
+              <w:spacing w:after="200"/>
+              <w:jc w:val="center"/>
+              <w:cnfStyle w:val="000000000000" w:firstRow="0" w:lastRow="0" w:firstColumn="0" w:lastColumn="0" w:oddVBand="0" w:evenVBand="0" w:oddHBand="0" w:evenHBand="0" w:firstRowFirstColumn="0" w:firstRowLastColumn="0" w:lastRowFirstColumn="0" w:lastRowLastColumn="0"/>
+              <w:rPr>
+                <w:b w:val="0"/>
+                <w:bCs/>
+              </w:rPr>
+            </w:pPr>
           </w:p>
         </w:tc>
       </w:tr>
@@ -11046,7 +11054,7 @@
         <w:tc>
           <w:tcPr>
             <w:cnfStyle w:val="001000000000" w:firstRow="0" w:lastRow="0" w:firstColumn="1" w:lastColumn="0" w:oddVBand="0" w:evenVBand="0" w:oddHBand="0" w:evenHBand="0" w:firstRowFirstColumn="0" w:firstRowLastColumn="0" w:lastRowFirstColumn="0" w:lastRowLastColumn="0"/>
-            <w:tcW w:w="1555" w:type="dxa"/>
+            <w:tcW w:w="1332" w:type="dxa"/>
           </w:tcPr>
           <w:p>
             <w:pPr>
@@ -11068,7 +11076,7 @@
         </w:tc>
         <w:tc>
           <w:tcPr>
-            <w:tcW w:w="1701" w:type="dxa"/>
+            <w:tcW w:w="1637" w:type="dxa"/>
           </w:tcPr>
           <w:p>
             <w:pPr>
@@ -11091,7 +11099,7 @@
         </w:tc>
         <w:tc>
           <w:tcPr>
-            <w:tcW w:w="6670" w:type="dxa"/>
+            <w:tcW w:w="5957" w:type="dxa"/>
           </w:tcPr>
           <w:p>
             <w:pPr>
@@ -11107,22 +11115,24 @@
                 <w:b w:val="0"/>
                 <w:bCs/>
               </w:rPr>
-              <w:t>TONE</w:t>
-            </w:r>
-            <w:r>
-              <w:rPr>
-                <w:b w:val="0"/>
-                <w:bCs/>
-              </w:rPr>
-              <w:t xml:space="preserve"> (frequency) register for speaker</w:t>
-            </w:r>
-            <w:r>
-              <w:rPr>
-                <w:b w:val="0"/>
-                <w:bCs/>
-              </w:rPr>
-              <w:t xml:space="preserve"> (0-255)</w:t>
-            </w:r>
+              <w:t>TONE (frequency) register for speaker (0-255)</w:t>
+            </w:r>
+          </w:p>
+        </w:tc>
+        <w:tc>
+          <w:tcPr>
+            <w:tcW w:w="1000" w:type="dxa"/>
+          </w:tcPr>
+          <w:p>
+            <w:pPr>
+              <w:spacing w:after="200"/>
+              <w:jc w:val="center"/>
+              <w:cnfStyle w:val="000000100000" w:firstRow="0" w:lastRow="0" w:firstColumn="0" w:lastColumn="0" w:oddVBand="0" w:evenVBand="0" w:oddHBand="1" w:evenHBand="0" w:firstRowFirstColumn="0" w:firstRowLastColumn="0" w:lastRowFirstColumn="0" w:lastRowLastColumn="0"/>
+              <w:rPr>
+                <w:b w:val="0"/>
+                <w:bCs/>
+              </w:rPr>
+            </w:pPr>
           </w:p>
         </w:tc>
       </w:tr>
@@ -11130,7 +11140,7 @@
         <w:tc>
           <w:tcPr>
             <w:cnfStyle w:val="001000000000" w:firstRow="0" w:lastRow="0" w:firstColumn="1" w:lastColumn="0" w:oddVBand="0" w:evenVBand="0" w:oddHBand="0" w:evenHBand="0" w:firstRowFirstColumn="0" w:firstRowLastColumn="0" w:lastRowFirstColumn="0" w:lastRowLastColumn="0"/>
-            <w:tcW w:w="1555" w:type="dxa"/>
+            <w:tcW w:w="1332" w:type="dxa"/>
           </w:tcPr>
           <w:p>
             <w:pPr>
@@ -11152,7 +11162,7 @@
         </w:tc>
         <w:tc>
           <w:tcPr>
-            <w:tcW w:w="1701" w:type="dxa"/>
+            <w:tcW w:w="1637" w:type="dxa"/>
           </w:tcPr>
           <w:p>
             <w:pPr>
@@ -11175,7 +11185,7 @@
         </w:tc>
         <w:tc>
           <w:tcPr>
-            <w:tcW w:w="6670" w:type="dxa"/>
+            <w:tcW w:w="5957" w:type="dxa"/>
           </w:tcPr>
           <w:p>
             <w:pPr>
@@ -11191,22 +11201,24 @@
                 <w:b w:val="0"/>
                 <w:bCs/>
               </w:rPr>
-              <w:t>DURATION</w:t>
-            </w:r>
-            <w:r>
-              <w:rPr>
-                <w:b w:val="0"/>
-                <w:bCs/>
-              </w:rPr>
-              <w:t xml:space="preserve"> register for speaker</w:t>
-            </w:r>
-            <w:r>
-              <w:rPr>
-                <w:b w:val="0"/>
-                <w:bCs/>
-              </w:rPr>
-              <w:t xml:space="preserve"> (0-255)</w:t>
-            </w:r>
+              <w:t>DURATION register for speaker (0-255)</w:t>
+            </w:r>
+          </w:p>
+        </w:tc>
+        <w:tc>
+          <w:tcPr>
+            <w:tcW w:w="1000" w:type="dxa"/>
+          </w:tcPr>
+          <w:p>
+            <w:pPr>
+              <w:spacing w:after="200"/>
+              <w:jc w:val="center"/>
+              <w:cnfStyle w:val="000000000000" w:firstRow="0" w:lastRow="0" w:firstColumn="0" w:lastColumn="0" w:oddVBand="0" w:evenVBand="0" w:oddHBand="0" w:evenHBand="0" w:firstRowFirstColumn="0" w:firstRowLastColumn="0" w:lastRowFirstColumn="0" w:lastRowLastColumn="0"/>
+              <w:rPr>
+                <w:b w:val="0"/>
+                <w:bCs/>
+              </w:rPr>
+            </w:pPr>
           </w:p>
         </w:tc>
       </w:tr>
@@ -11217,7 +11229,7 @@
         <w:tc>
           <w:tcPr>
             <w:cnfStyle w:val="001000000000" w:firstRow="0" w:lastRow="0" w:firstColumn="1" w:lastColumn="0" w:oddVBand="0" w:evenVBand="0" w:oddHBand="0" w:evenHBand="0" w:firstRowFirstColumn="0" w:firstRowLastColumn="0" w:lastRowFirstColumn="0" w:lastRowLastColumn="0"/>
-            <w:tcW w:w="1555" w:type="dxa"/>
+            <w:tcW w:w="1332" w:type="dxa"/>
           </w:tcPr>
           <w:p>
             <w:pPr>
@@ -11239,7 +11251,7 @@
         </w:tc>
         <w:tc>
           <w:tcPr>
-            <w:tcW w:w="1701" w:type="dxa"/>
+            <w:tcW w:w="1637" w:type="dxa"/>
           </w:tcPr>
           <w:p>
             <w:pPr>
@@ -11262,7 +11274,7 @@
         </w:tc>
         <w:tc>
           <w:tcPr>
-            <w:tcW w:w="6670" w:type="dxa"/>
+            <w:tcW w:w="5957" w:type="dxa"/>
           </w:tcPr>
           <w:p>
             <w:pPr>
@@ -11278,56 +11290,65 @@
                 <w:b w:val="0"/>
                 <w:bCs/>
               </w:rPr>
-              <w:t xml:space="preserve">HAG </w:t>
-            </w:r>
-            <w:r>
-              <w:rPr>
-                <w:b w:val="0"/>
-                <w:bCs/>
-              </w:rPr>
-              <w:t>L</w:t>
-            </w:r>
-            <w:r>
-              <w:rPr>
-                <w:b w:val="0"/>
-                <w:bCs/>
-              </w:rPr>
-              <w:t>ow-</w:t>
-            </w:r>
-            <w:r>
-              <w:rPr>
-                <w:b w:val="0"/>
-                <w:bCs/>
-              </w:rPr>
-              <w:t>B</w:t>
-            </w:r>
-            <w:r>
-              <w:rPr>
-                <w:b w:val="0"/>
-                <w:bCs/>
-              </w:rPr>
-              <w:t xml:space="preserve">yte </w:t>
-            </w:r>
-            <w:r>
-              <w:rPr>
-                <w:b w:val="0"/>
-                <w:bCs/>
-              </w:rPr>
-              <w:t>R</w:t>
-            </w:r>
-            <w:r>
-              <w:rPr>
-                <w:b w:val="0"/>
-                <w:bCs/>
-              </w:rPr>
-              <w:t>egister</w:t>
-            </w:r>
-            <w:r>
-              <w:rPr>
-                <w:b w:val="0"/>
-                <w:bCs/>
-              </w:rPr>
-              <w:t xml:space="preserve"> (0-255)</w:t>
+              <w:t>HAG Low-Byte Register (0-255)</w:t>
+            </w:r>
+          </w:p>
+        </w:tc>
+        <w:tc>
+          <w:tcPr>
+            <w:tcW w:w="1000" w:type="dxa"/>
+          </w:tcPr>
+          <w:p>
+            <w:pPr>
+              <w:spacing w:after="200"/>
+              <w:jc w:val="center"/>
+              <w:cnfStyle w:val="000000100000" w:firstRow="0" w:lastRow="0" w:firstColumn="0" w:lastColumn="0" w:oddVBand="0" w:evenVBand="0" w:oddHBand="1" w:evenHBand="0" w:firstRowFirstColumn="0" w:firstRowLastColumn="0" w:lastRowFirstColumn="0" w:lastRowLastColumn="0"/>
+              <w:rPr>
+                <w:b w:val="0"/>
+                <w:bCs/>
+              </w:rPr>
+            </w:pPr>
+            <w:r>
+              <w:rPr>
+                <w:b w:val="0"/>
+                <w:bCs/>
+              </w:rPr>
+              <w:fldChar w:fldCharType="begin"/>
+            </w:r>
+            <w:r>
+              <w:rPr>
+                <w:b w:val="0"/>
+                <w:bCs/>
+              </w:rPr>
+              <w:instrText xml:space="preserve"> PAGEREF _Ref48729073 \h </w:instrText>
+            </w:r>
+            <w:r>
+              <w:rPr>
+                <w:b w:val="0"/>
+                <w:bCs/>
+              </w:rPr>
+            </w:r>
+            <w:r>
+              <w:rPr>
+                <w:b w:val="0"/>
+                <w:bCs/>
+              </w:rPr>
+              <w:fldChar w:fldCharType="separate"/>
+            </w:r>
+            <w:r>
+              <w:rPr>
+                <w:b w:val="0"/>
+                <w:bCs/>
+                <w:noProof/>
+              </w:rPr>
+              <w:t>16</w:t>
+            </w:r>
+            <w:r>
+              <w:rPr>
+                <w:b w:val="0"/>
+                <w:bCs/>
+              </w:rPr>
+              <w:fldChar w:fldCharType="end"/>
             </w:r>
           </w:p>
         </w:tc>
@@ -11336,7 +11357,7 @@
         <w:tc>
           <w:tcPr>
             <w:cnfStyle w:val="001000000000" w:firstRow="0" w:lastRow="0" w:firstColumn="1" w:lastColumn="0" w:oddVBand="0" w:evenVBand="0" w:oddHBand="0" w:evenHBand="0" w:firstRowFirstColumn="0" w:firstRowLastColumn="0" w:lastRowFirstColumn="0" w:lastRowLastColumn="0"/>
-            <w:tcW w:w="1555" w:type="dxa"/>
+            <w:tcW w:w="1332" w:type="dxa"/>
           </w:tcPr>
           <w:p>
             <w:pPr>
@@ -11358,7 +11379,7 @@
         </w:tc>
         <w:tc>
           <w:tcPr>
-            <w:tcW w:w="1701" w:type="dxa"/>
+            <w:tcW w:w="1637" w:type="dxa"/>
           </w:tcPr>
           <w:p>
             <w:pPr>
@@ -11381,7 +11402,7 @@
         </w:tc>
         <w:tc>
           <w:tcPr>
-            <w:tcW w:w="6670" w:type="dxa"/>
+            <w:tcW w:w="5957" w:type="dxa"/>
           </w:tcPr>
           <w:p>
             <w:pPr>
@@ -11397,56 +11418,65 @@
                 <w:b w:val="0"/>
                 <w:bCs/>
               </w:rPr>
-              <w:t xml:space="preserve">HAG </w:t>
-            </w:r>
-            <w:r>
-              <w:rPr>
-                <w:b w:val="0"/>
-                <w:bCs/>
-              </w:rPr>
-              <w:t>H</w:t>
-            </w:r>
-            <w:r>
-              <w:rPr>
-                <w:b w:val="0"/>
-                <w:bCs/>
-              </w:rPr>
-              <w:t>igh-</w:t>
-            </w:r>
-            <w:r>
-              <w:rPr>
-                <w:b w:val="0"/>
-                <w:bCs/>
-              </w:rPr>
-              <w:t>B</w:t>
-            </w:r>
-            <w:r>
-              <w:rPr>
-                <w:b w:val="0"/>
-                <w:bCs/>
-              </w:rPr>
-              <w:t xml:space="preserve">yte </w:t>
-            </w:r>
-            <w:r>
-              <w:rPr>
-                <w:b w:val="0"/>
-                <w:bCs/>
-              </w:rPr>
-              <w:t>R</w:t>
-            </w:r>
-            <w:r>
-              <w:rPr>
-                <w:b w:val="0"/>
-                <w:bCs/>
-              </w:rPr>
-              <w:t>egister</w:t>
-            </w:r>
-            <w:r>
-              <w:rPr>
-                <w:b w:val="0"/>
-                <w:bCs/>
-              </w:rPr>
-              <w:t xml:space="preserve"> (0-255)</w:t>
+              <w:t>HAG High-Byte Register (0-255)</w:t>
+            </w:r>
+          </w:p>
+        </w:tc>
+        <w:tc>
+          <w:tcPr>
+            <w:tcW w:w="1000" w:type="dxa"/>
+          </w:tcPr>
+          <w:p>
+            <w:pPr>
+              <w:spacing w:after="200"/>
+              <w:jc w:val="center"/>
+              <w:cnfStyle w:val="000000000000" w:firstRow="0" w:lastRow="0" w:firstColumn="0" w:lastColumn="0" w:oddVBand="0" w:evenVBand="0" w:oddHBand="0" w:evenHBand="0" w:firstRowFirstColumn="0" w:firstRowLastColumn="0" w:lastRowFirstColumn="0" w:lastRowLastColumn="0"/>
+              <w:rPr>
+                <w:b w:val="0"/>
+                <w:bCs/>
+              </w:rPr>
+            </w:pPr>
+            <w:r>
+              <w:rPr>
+                <w:b w:val="0"/>
+                <w:bCs/>
+              </w:rPr>
+              <w:fldChar w:fldCharType="begin"/>
+            </w:r>
+            <w:r>
+              <w:rPr>
+                <w:b w:val="0"/>
+                <w:bCs/>
+              </w:rPr>
+              <w:instrText xml:space="preserve"> PAGEREF _Ref48729073 \h </w:instrText>
+            </w:r>
+            <w:r>
+              <w:rPr>
+                <w:b w:val="0"/>
+                <w:bCs/>
+              </w:rPr>
+            </w:r>
+            <w:r>
+              <w:rPr>
+                <w:b w:val="0"/>
+                <w:bCs/>
+              </w:rPr>
+              <w:fldChar w:fldCharType="separate"/>
+            </w:r>
+            <w:r>
+              <w:rPr>
+                <w:b w:val="0"/>
+                <w:bCs/>
+                <w:noProof/>
+              </w:rPr>
+              <w:t>16</w:t>
+            </w:r>
+            <w:r>
+              <w:rPr>
+                <w:b w:val="0"/>
+                <w:bCs/>
+              </w:rPr>
+              <w:fldChar w:fldCharType="end"/>
             </w:r>
           </w:p>
         </w:tc>
@@ -11459,16 +11489,100 @@
     </w:p>
     <w:p>
       <w:pPr>
-        <w:pStyle w:val="Heading2"/>
+        <w:spacing w:after="200"/>
+        <w:rPr>
+          <w:rFonts w:eastAsiaTheme="majorEastAsia" w:cstheme="majorBidi"/>
+          <w:b w:val="0"/>
+          <w:sz w:val="36"/>
+          <w:szCs w:val="26"/>
+        </w:rPr>
       </w:pPr>
       <w:bookmarkStart w:id="17" w:name="_Toc48229066"/>
       <w:r>
-        <w:t>PS/2 DATA PORT</w:t>
-      </w:r>
-      <w:bookmarkEnd w:id="17"/>
+        <w:br w:type="page"/>
+      </w:r>
     </w:p>
     <w:p>
       <w:pPr>
+        <w:pStyle w:val="Heading1"/>
+      </w:pPr>
+      <w:bookmarkStart w:id="18" w:name="_Ref48728989"/>
+      <w:r>
+        <w:lastRenderedPageBreak/>
+        <w:t>Keyboard Interface</w:t>
+      </w:r>
+    </w:p>
+    <w:p>
+      <w:pPr>
+        <w:jc w:val="both"/>
+        <w:rPr>
+          <w:b w:val="0"/>
+          <w:bCs/>
+        </w:rPr>
+      </w:pPr>
+      <w:r>
+        <w:rPr>
+          <w:b w:val="0"/>
+          <w:bCs/>
+        </w:rPr>
+        <w:t xml:space="preserve">The uCOM GPU provides </w:t>
+      </w:r>
+      <w:r>
+        <w:rPr>
+          <w:b w:val="0"/>
+          <w:bCs/>
+        </w:rPr>
+        <w:t xml:space="preserve">far </w:t>
+      </w:r>
+      <w:r>
+        <w:rPr>
+          <w:b w:val="0"/>
+          <w:bCs/>
+        </w:rPr>
+        <w:t xml:space="preserve">more than </w:t>
+      </w:r>
+      <w:r>
+        <w:rPr>
+          <w:b w:val="0"/>
+          <w:bCs/>
+        </w:rPr>
+        <w:t xml:space="preserve">just a video output terminal.  The GPU card also provides a PS/2 keyboard terminal to </w:t>
+      </w:r>
+      <w:r>
+        <w:rPr>
+          <w:b w:val="0"/>
+          <w:bCs/>
+        </w:rPr>
+        <w:t xml:space="preserve">fully </w:t>
+      </w:r>
+      <w:r>
+        <w:rPr>
+          <w:b w:val="0"/>
+          <w:bCs/>
+        </w:rPr>
+        <w:t>release the uCOM from its dependency on a serial link to a host PC.</w:t>
+      </w:r>
+    </w:p>
+    <w:p>
+      <w:pPr>
+        <w:rPr>
+          <w:b w:val="0"/>
+          <w:bCs/>
+        </w:rPr>
+      </w:pPr>
+    </w:p>
+    <w:p>
+      <w:pPr>
+        <w:pStyle w:val="Heading2"/>
+      </w:pPr>
+      <w:r>
+        <w:t>PS/2 DATA PORT</w:t>
+      </w:r>
+      <w:bookmarkEnd w:id="17"/>
+      <w:bookmarkEnd w:id="18"/>
+    </w:p>
+    <w:p>
+      <w:pPr>
         <w:spacing w:after="200"/>
         <w:jc w:val="both"/>
         <w:rPr>
@@ -11486,28 +11600,15 @@
     </w:p>
     <w:p>
       <w:pPr>
-        <w:spacing w:after="200"/>
-        <w:rPr>
-          <w:rFonts w:eastAsiaTheme="majorEastAsia" w:cstheme="majorBidi"/>
-          <w:b w:val="0"/>
-          <w:sz w:val="36"/>
-          <w:szCs w:val="26"/>
-        </w:rPr>
-      </w:pPr>
-      <w:bookmarkStart w:id="18" w:name="_Toc48229067"/>
-      <w:r>
-        <w:br w:type="page"/>
-      </w:r>
-    </w:p>
-    <w:p>
-      <w:pPr>
         <w:pStyle w:val="Heading2"/>
       </w:pPr>
-      <w:r>
-        <w:lastRenderedPageBreak/>
+      <w:bookmarkStart w:id="19" w:name="_Toc48229067"/>
+      <w:bookmarkStart w:id="20" w:name="_Ref48729028"/>
+      <w:r>
         <w:t>PS/2 STATUS REGISTER</w:t>
       </w:r>
-      <w:bookmarkEnd w:id="18"/>
+      <w:bookmarkEnd w:id="19"/>
+      <w:bookmarkEnd w:id="20"/>
     </w:p>
     <w:tbl>
       <w:tblPr>
@@ -11774,7 +11875,7 @@
                 <w:sz w:val="16"/>
                 <w:szCs w:val="16"/>
               </w:rPr>
-              <w:t>N/A</w:t>
+              <w:t>TX ACK</w:t>
             </w:r>
           </w:p>
         </w:tc>
@@ -11798,7 +11899,7 @@
                 <w:sz w:val="16"/>
                 <w:szCs w:val="16"/>
               </w:rPr>
-              <w:t>N/A</w:t>
+              <w:t>TX ERR</w:t>
             </w:r>
           </w:p>
         </w:tc>
@@ -12129,7 +12230,42 @@
           <w:b w:val="0"/>
           <w:bCs/>
         </w:rPr>
-        <w:t xml:space="preserve"> – HIGH if the data relates to an EXTENSION CODE.</w:t>
+        <w:t xml:space="preserve"> – HIGH if the data </w:t>
+      </w:r>
+      <w:r>
+        <w:rPr>
+          <w:b w:val="0"/>
+          <w:bCs/>
+        </w:rPr>
+        <w:t>is</w:t>
+      </w:r>
+      <w:r>
+        <w:rPr>
+          <w:b w:val="0"/>
+          <w:bCs/>
+        </w:rPr>
+        <w:t xml:space="preserve"> an EXTEN</w:t>
+      </w:r>
+      <w:r>
+        <w:rPr>
+          <w:b w:val="0"/>
+          <w:bCs/>
+        </w:rPr>
+        <w:t>DED</w:t>
+      </w:r>
+      <w:r>
+        <w:rPr>
+          <w:b w:val="0"/>
+          <w:bCs/>
+        </w:rPr>
+        <w:t xml:space="preserve"> CODE</w:t>
+      </w:r>
+      <w:r>
+        <w:rPr>
+          <w:b w:val="0"/>
+          <w:bCs/>
+        </w:rPr>
+        <w:t xml:space="preserve"> – another byte should be incoming.</w:t>
       </w:r>
     </w:p>
     <w:p>
@@ -12175,27 +12311,77 @@
     <w:p>
       <w:pPr>
         <w:spacing w:after="200"/>
-        <w:rPr>
-          <w:rFonts w:asciiTheme="majorHAnsi" w:eastAsiaTheme="majorEastAsia" w:hAnsiTheme="majorHAnsi" w:cstheme="majorBidi"/>
-          <w:bCs/>
-          <w:color w:val="061F57" w:themeColor="text2" w:themeShade="BF"/>
-          <w:kern w:val="28"/>
-          <w:sz w:val="52"/>
-          <w:szCs w:val="32"/>
-        </w:rPr>
-      </w:pPr>
-      <w:bookmarkStart w:id="19" w:name="_Toc48229068"/>
-      <w:r>
-        <w:rPr>
-          <w:bCs/>
-        </w:rPr>
-        <w:br w:type="page"/>
+        <w:jc w:val="both"/>
+        <w:rPr>
+          <w:b w:val="0"/>
+          <w:bCs/>
+        </w:rPr>
+      </w:pPr>
+      <w:r>
+        <w:t>Bit 5</w:t>
+      </w:r>
+      <w:r>
+        <w:rPr>
+          <w:b w:val="0"/>
+          <w:bCs/>
+        </w:rPr>
+        <w:t xml:space="preserve"> – HIGH if no TX ACK received from keyboard in response to </w:t>
+      </w:r>
+      <w:r>
+        <w:rPr>
+          <w:b w:val="0"/>
+          <w:bCs/>
+        </w:rPr>
+        <w:t xml:space="preserve">a </w:t>
+      </w:r>
+      <w:r>
+        <w:rPr>
+          <w:b w:val="0"/>
+          <w:bCs/>
+        </w:rPr>
+        <w:t>command sent to it.</w:t>
       </w:r>
     </w:p>
     <w:p>
       <w:pPr>
+        <w:spacing w:after="200"/>
+        <w:jc w:val="both"/>
+        <w:rPr>
+          <w:b w:val="0"/>
+          <w:bCs/>
+        </w:rPr>
+      </w:pPr>
+      <w:r>
+        <w:t>Bit 6</w:t>
+      </w:r>
+      <w:r>
+        <w:rPr>
+          <w:b w:val="0"/>
+          <w:bCs/>
+        </w:rPr>
+        <w:t xml:space="preserve"> – HIGH for TX </w:t>
+      </w:r>
+      <w:r>
+        <w:rPr>
+          <w:b w:val="0"/>
+          <w:bCs/>
+        </w:rPr>
+        <w:t>ack</w:t>
+      </w:r>
+      <w:r>
+        <w:rPr>
+          <w:b w:val="0"/>
+          <w:bCs/>
+        </w:rPr>
+        <w:t>nowledge from keyboard</w:t>
+      </w:r>
+    </w:p>
+    <w:p>
+      <w:pPr>
         <w:pStyle w:val="Heading1"/>
       </w:pPr>
+      <w:bookmarkStart w:id="21" w:name="_Toc48229068"/>
+      <w:bookmarkStart w:id="22" w:name="_Ref48729073"/>
       <w:r>
         <w:rPr>
           <w:bCs/>
@@ -12224,7 +12410,8 @@
       <w:r>
         <w:t>raphics engine</w:t>
       </w:r>
-      <w:bookmarkEnd w:id="19"/>
+      <w:bookmarkEnd w:id="21"/>
+      <w:bookmarkEnd w:id="22"/>
     </w:p>
     <w:p>
       <w:pPr>
@@ -12241,16 +12428,16 @@
           <w:noProof/>
         </w:rPr>
         <w:drawing>
-          <wp:anchor distT="0" distB="0" distL="114300" distR="114300" simplePos="0" relativeHeight="251665408" behindDoc="0" locked="0" layoutInCell="1" allowOverlap="1" wp14:anchorId="7AA87AD2" wp14:editId="60F654A0">
+          <wp:anchor distT="0" distB="0" distL="114300" distR="114300" simplePos="0" relativeHeight="251665408" behindDoc="0" locked="0" layoutInCell="1" allowOverlap="1" wp14:anchorId="7AA87AD2" wp14:editId="00A0212F">
             <wp:simplePos x="0" y="0"/>
             <wp:positionH relativeFrom="margin">
-              <wp:posOffset>-47708</wp:posOffset>
+              <wp:posOffset>-45720</wp:posOffset>
             </wp:positionH>
             <wp:positionV relativeFrom="paragraph">
-              <wp:posOffset>65709</wp:posOffset>
+              <wp:posOffset>64135</wp:posOffset>
             </wp:positionV>
-            <wp:extent cx="1868228" cy="2186608"/>
-            <wp:effectExtent l="0" t="0" r="0" b="4445"/>
+            <wp:extent cx="1521460" cy="1781175"/>
+            <wp:effectExtent l="0" t="0" r="2540" b="9525"/>
             <wp:wrapSquare wrapText="bothSides"/>
             <wp:docPr id="13" name="Picture 13"/>
             <wp:cNvGraphicFramePr>
@@ -12278,7 +12465,7 @@
                   <pic:spPr>
                     <a:xfrm>
                       <a:off x="0" y="0"/>
-                      <a:ext cx="1868228" cy="2186608"/>
+                      <a:ext cx="1521460" cy="1781175"/>
                     </a:xfrm>
                     <a:prstGeom prst="rect">
                       <a:avLst/>
@@ -12287,6 +12474,12 @@
                 </pic:pic>
               </a:graphicData>
             </a:graphic>
+            <wp14:sizeRelH relativeFrom="margin">
+              <wp14:pctWidth>0</wp14:pctWidth>
+            </wp14:sizeRelH>
+            <wp14:sizeRelV relativeFrom="margin">
+              <wp14:pctHeight>0</wp14:pctHeight>
+            </wp14:sizeRelV>
           </wp:anchor>
         </w:drawing>
       </w:r>
@@ -12353,23 +12546,7 @@
           <w:b w:val="0"/>
           <w:bCs/>
         </w:rPr>
-        <w:t>Line drawing (</w:t>
-      </w:r>
-      <w:proofErr w:type="gramStart"/>
-      <w:r>
-        <w:rPr>
-          <w:b w:val="0"/>
-          <w:bCs/>
-        </w:rPr>
-        <w:t>x[</w:t>
-      </w:r>
-      <w:proofErr w:type="gramEnd"/>
-      <w:r>
-        <w:rPr>
-          <w:b w:val="0"/>
-          <w:bCs/>
-        </w:rPr>
-        <w:t>0], y[0] to x[1], y[1])</w:t>
+        <w:t>Line drawing (x[0], y[0] to x[1], y[1])</w:t>
       </w:r>
     </w:p>
     <w:p>
@@ -12391,23 +12568,7 @@
           <w:b w:val="0"/>
           <w:bCs/>
         </w:rPr>
-        <w:t>Filled/unfilled-rectangle (</w:t>
-      </w:r>
-      <w:proofErr w:type="gramStart"/>
-      <w:r>
-        <w:rPr>
-          <w:b w:val="0"/>
-          <w:bCs/>
-        </w:rPr>
-        <w:t>x[</w:t>
-      </w:r>
-      <w:proofErr w:type="gramEnd"/>
-      <w:r>
-        <w:rPr>
-          <w:b w:val="0"/>
-          <w:bCs/>
-        </w:rPr>
-        <w:t>0], y[0] to x[1], y[1])</w:t>
+        <w:t>Filled/unfilled-rectangle (x[0], y[0] to x[1], y[1])</w:t>
       </w:r>
     </w:p>
     <w:p>
@@ -12703,11 +12864,13 @@
       <w:pPr>
         <w:pStyle w:val="Heading3"/>
       </w:pPr>
-      <w:r>
-        <w:t>Command/d</w:t>
-      </w:r>
-      <w:r>
-        <w:t>ata write order</w:t>
+    </w:p>
+    <w:p>
+      <w:pPr>
+        <w:pStyle w:val="Heading2"/>
+      </w:pPr>
+      <w:r>
+        <w:t>COMMAND/DATA WRITE ORDER</w:t>
       </w:r>
     </w:p>
     <w:p>
@@ -12824,18 +12987,16 @@
       <w:pPr>
         <w:pStyle w:val="Heading2"/>
       </w:pPr>
-      <w:bookmarkStart w:id="20" w:name="_Toc48229069"/>
       <w:r>
         <w:lastRenderedPageBreak/>
-        <w:t>Hardware Commands</w:t>
-      </w:r>
-      <w:bookmarkEnd w:id="20"/>
+        <w:t>HARDWARE COMMANDS</w:t>
+      </w:r>
     </w:p>
     <w:p>
       <w:pPr>
         <w:pStyle w:val="Heading3"/>
       </w:pPr>
-      <w:bookmarkStart w:id="21" w:name="_Toc48229070"/>
+      <w:bookmarkStart w:id="23" w:name="_Toc48229070"/>
       <w:r>
         <w:t xml:space="preserve">X </w:t>
       </w:r>
@@ -12848,7 +13009,7 @@
       <w:r>
         <w:t>s</w:t>
       </w:r>
-      <w:bookmarkEnd w:id="21"/>
+      <w:bookmarkEnd w:id="23"/>
     </w:p>
     <w:p>
       <w:pPr>
@@ -12864,23 +13025,7 @@
           <w:b w:val="0"/>
           <w:bCs/>
         </w:rPr>
-        <w:t xml:space="preserve">There are four 12-bit X and Y registers, </w:t>
-      </w:r>
-      <w:proofErr w:type="gramStart"/>
-      <w:r>
-        <w:rPr>
-          <w:b w:val="0"/>
-          <w:bCs/>
-        </w:rPr>
-        <w:t>X[</w:t>
-      </w:r>
-      <w:proofErr w:type="gramEnd"/>
-      <w:r>
-        <w:rPr>
-          <w:b w:val="0"/>
-          <w:bCs/>
-        </w:rPr>
-        <w:t>0-3], Y[0-3]</w:t>
+        <w:t>There are four 12-bit X and Y registers, X[0-3], Y[0-3]</w:t>
       </w:r>
       <w:r>
         <w:rPr>
@@ -14423,23 +14568,7 @@
           <w:b w:val="0"/>
           <w:bCs/>
         </w:rPr>
-        <w:t xml:space="preserve">In the example below, a base address of ABCDE is set by writing 0x0AB to </w:t>
-      </w:r>
-      <w:proofErr w:type="gramStart"/>
-      <w:r>
-        <w:rPr>
-          <w:b w:val="0"/>
-          <w:bCs/>
-        </w:rPr>
-        <w:t>Y[</w:t>
-      </w:r>
-      <w:proofErr w:type="gramEnd"/>
-      <w:r>
-        <w:rPr>
-          <w:b w:val="0"/>
-          <w:bCs/>
-        </w:rPr>
-        <w:t xml:space="preserve">3] with the </w:t>
+        <w:t xml:space="preserve">In the example below, a base address of ABCDE is set by writing 0x0AB to Y[3] with the </w:t>
       </w:r>
       <w:r>
         <w:rPr>
@@ -14495,7 +14624,7 @@
       <w:pPr>
         <w:pStyle w:val="Heading3"/>
       </w:pPr>
-      <w:bookmarkStart w:id="22" w:name="_Toc48229071"/>
+      <w:bookmarkStart w:id="24" w:name="_Toc48229071"/>
       <w:r>
         <w:lastRenderedPageBreak/>
         <w:t>Set d</w:t>
@@ -14506,7 +14635,7 @@
       <w:r>
         <w:t xml:space="preserve"> (124-127)</w:t>
       </w:r>
-      <w:bookmarkEnd w:id="22"/>
+      <w:bookmarkEnd w:id="24"/>
     </w:p>
     <w:p>
       <w:pPr>
@@ -15503,7 +15632,7 @@
       <w:pPr>
         <w:pStyle w:val="Heading3"/>
       </w:pPr>
-      <w:bookmarkStart w:id="23" w:name="_Toc48229072"/>
+      <w:bookmarkStart w:id="25" w:name="_Toc48229072"/>
     </w:p>
     <w:p>
       <w:pPr>
@@ -15518,7 +15647,7 @@
       <w:r>
         <w:t xml:space="preserve"> (120-123)</w:t>
       </w:r>
-      <w:bookmarkEnd w:id="23"/>
+      <w:bookmarkEnd w:id="25"/>
     </w:p>
     <w:p>
       <w:pPr>
@@ -16489,25 +16618,17 @@
       <w:pPr>
         <w:pStyle w:val="Heading3"/>
       </w:pPr>
-      <w:bookmarkStart w:id="24" w:name="_Toc48229073"/>
+      <w:bookmarkStart w:id="26" w:name="_Toc48229073"/>
       <w:r>
         <w:t>Set destination raster bytes-per-horizontal line</w:t>
       </w:r>
       <w:r>
-        <w:t xml:space="preserve"> – </w:t>
-      </w:r>
-      <w:proofErr w:type="gramStart"/>
-      <w:r>
-        <w:t>X[</w:t>
-      </w:r>
-      <w:proofErr w:type="gramEnd"/>
-      <w:r>
-        <w:t>2]</w:t>
+        <w:t xml:space="preserve"> – X[2]</w:t>
       </w:r>
       <w:r>
         <w:t xml:space="preserve"> (115)</w:t>
       </w:r>
-      <w:bookmarkEnd w:id="24"/>
+      <w:bookmarkEnd w:id="26"/>
     </w:p>
     <w:p>
       <w:pPr>
@@ -16523,23 +16644,7 @@
           <w:b w:val="0"/>
           <w:bCs/>
         </w:rPr>
-        <w:t xml:space="preserve">Sets the destination raster’s bytes-per-horizontal line to the data in the </w:t>
-      </w:r>
-      <w:proofErr w:type="gramStart"/>
-      <w:r>
-        <w:rPr>
-          <w:b w:val="0"/>
-          <w:bCs/>
-        </w:rPr>
-        <w:t>X[</w:t>
-      </w:r>
-      <w:proofErr w:type="gramEnd"/>
-      <w:r>
-        <w:rPr>
-          <w:b w:val="0"/>
-          <w:bCs/>
-        </w:rPr>
-        <w:t>2] register. Y register</w:t>
+        <w:t>Sets the destination raster’s bytes-per-horizontal line to the data in the X[2] register. Y register</w:t>
       </w:r>
       <w:r>
         <w:rPr>
@@ -17478,25 +17583,17 @@
       <w:pPr>
         <w:pStyle w:val="Heading3"/>
       </w:pPr>
-      <w:bookmarkStart w:id="25" w:name="_Toc48229074"/>
+      <w:bookmarkStart w:id="27" w:name="_Toc48229074"/>
       <w:r>
         <w:t>Set source raster bytes-per-horizontal line</w:t>
       </w:r>
       <w:r>
-        <w:t xml:space="preserve"> – </w:t>
-      </w:r>
-      <w:proofErr w:type="gramStart"/>
-      <w:r>
-        <w:t>Y[</w:t>
-      </w:r>
-      <w:proofErr w:type="gramEnd"/>
-      <w:r>
-        <w:t>2]</w:t>
+        <w:t xml:space="preserve"> – Y[2]</w:t>
       </w:r>
       <w:r>
         <w:t xml:space="preserve"> (114)</w:t>
       </w:r>
-      <w:bookmarkEnd w:id="25"/>
+      <w:bookmarkEnd w:id="27"/>
     </w:p>
     <w:p>
       <w:pPr>
@@ -17512,23 +17609,7 @@
           <w:b w:val="0"/>
           <w:bCs/>
         </w:rPr>
-        <w:t xml:space="preserve">Sets the source raster’s bytes-per-horizontal line to the data in the </w:t>
-      </w:r>
-      <w:proofErr w:type="gramStart"/>
-      <w:r>
-        <w:rPr>
-          <w:b w:val="0"/>
-          <w:bCs/>
-        </w:rPr>
-        <w:t>Y[</w:t>
-      </w:r>
-      <w:proofErr w:type="gramEnd"/>
-      <w:r>
-        <w:rPr>
-          <w:b w:val="0"/>
-          <w:bCs/>
-        </w:rPr>
-        <w:t xml:space="preserve">2] register. X </w:t>
+        <w:t xml:space="preserve">Sets the source raster’s bytes-per-horizontal line to the data in the Y[2] register. X </w:t>
       </w:r>
       <w:r>
         <w:rPr>
@@ -18453,25 +18534,17 @@
       <w:pPr>
         <w:pStyle w:val="Heading3"/>
       </w:pPr>
-      <w:bookmarkStart w:id="26" w:name="_Toc48229075"/>
+      <w:bookmarkStart w:id="28" w:name="_Toc48229075"/>
       <w:r>
         <w:t>Set destination raster bytes-per-horizontal line</w:t>
       </w:r>
       <w:r>
-        <w:t xml:space="preserve"> – </w:t>
-      </w:r>
-      <w:proofErr w:type="gramStart"/>
-      <w:r>
-        <w:t>X[</w:t>
-      </w:r>
-      <w:proofErr w:type="gramEnd"/>
-      <w:r>
-        <w:t>3]</w:t>
+        <w:t xml:space="preserve"> – X[3]</w:t>
       </w:r>
       <w:r>
         <w:t xml:space="preserve"> (113)</w:t>
       </w:r>
-      <w:bookmarkEnd w:id="26"/>
+      <w:bookmarkEnd w:id="28"/>
     </w:p>
     <w:p>
       <w:pPr>
@@ -18487,23 +18560,7 @@
           <w:b w:val="0"/>
           <w:bCs/>
         </w:rPr>
-        <w:t xml:space="preserve">Sets the source raster’s bytes-per-horizontal line to the data in the </w:t>
-      </w:r>
-      <w:proofErr w:type="gramStart"/>
-      <w:r>
-        <w:rPr>
-          <w:b w:val="0"/>
-          <w:bCs/>
-        </w:rPr>
-        <w:t>X[</w:t>
-      </w:r>
-      <w:proofErr w:type="gramEnd"/>
-      <w:r>
-        <w:rPr>
-          <w:b w:val="0"/>
-          <w:bCs/>
-        </w:rPr>
-        <w:t xml:space="preserve">3] register. Y </w:t>
+        <w:t xml:space="preserve">Sets the source raster’s bytes-per-horizontal line to the data in the X[3] register. Y </w:t>
       </w:r>
       <w:r>
         <w:rPr>
@@ -19428,7 +19485,7 @@
       <w:pPr>
         <w:pStyle w:val="Heading3"/>
       </w:pPr>
-      <w:bookmarkStart w:id="27" w:name="_Toc48229076"/>
+      <w:bookmarkStart w:id="29" w:name="_Toc48229076"/>
       <w:r>
         <w:t xml:space="preserve">Set </w:t>
       </w:r>
@@ -19436,17 +19493,9 @@
         <w:t>source</w:t>
       </w:r>
       <w:r>
-        <w:t xml:space="preserve"> raster bytes-per-horizontal line – </w:t>
-      </w:r>
-      <w:proofErr w:type="gramStart"/>
-      <w:r>
-        <w:t>Y[</w:t>
-      </w:r>
-      <w:proofErr w:type="gramEnd"/>
-      <w:r>
-        <w:t>3] (112)</w:t>
-      </w:r>
-      <w:bookmarkEnd w:id="27"/>
+        <w:t xml:space="preserve"> raster bytes-per-horizontal line – Y[3] (112)</w:t>
+      </w:r>
+      <w:bookmarkEnd w:id="29"/>
     </w:p>
     <w:p>
       <w:pPr>
@@ -19462,23 +19511,7 @@
           <w:b w:val="0"/>
           <w:bCs/>
         </w:rPr>
-        <w:t xml:space="preserve">Sets the source raster’s bytes-per-horizontal line to the data in the </w:t>
-      </w:r>
-      <w:proofErr w:type="gramStart"/>
-      <w:r>
-        <w:rPr>
-          <w:b w:val="0"/>
-          <w:bCs/>
-        </w:rPr>
-        <w:t>Y[</w:t>
-      </w:r>
-      <w:proofErr w:type="gramEnd"/>
-      <w:r>
-        <w:rPr>
-          <w:b w:val="0"/>
-          <w:bCs/>
-        </w:rPr>
-        <w:t xml:space="preserve">3] register. X </w:t>
+        <w:t xml:space="preserve">Sets the source raster’s bytes-per-horizontal line to the data in the Y[3] register. X </w:t>
       </w:r>
       <w:r>
         <w:rPr>
@@ -20403,20 +20436,12 @@
       <w:pPr>
         <w:pStyle w:val="Heading3"/>
       </w:pPr>
-      <w:bookmarkStart w:id="28" w:name="_Toc48229077"/>
+      <w:bookmarkStart w:id="30" w:name="_Toc48229077"/>
       <w:r>
         <w:lastRenderedPageBreak/>
-        <w:t>Set max width &amp; height of screen – X[0]/</w:t>
-      </w:r>
-      <w:proofErr w:type="gramStart"/>
-      <w:r>
-        <w:t>Y[</w:t>
-      </w:r>
-      <w:proofErr w:type="gramEnd"/>
-      <w:r>
-        <w:t>0] (95)</w:t>
-      </w:r>
-      <w:bookmarkEnd w:id="28"/>
+        <w:t>Set max width &amp; height of screen – X[0]/Y[0] (95)</w:t>
+      </w:r>
+      <w:bookmarkEnd w:id="30"/>
     </w:p>
     <w:p>
       <w:pPr>
@@ -20432,23 +20457,7 @@
           <w:b w:val="0"/>
           <w:bCs/>
         </w:rPr>
-        <w:t>Sets the bitmap dimensions to the data in the 0-index registers (</w:t>
-      </w:r>
-      <w:proofErr w:type="gramStart"/>
-      <w:r>
-        <w:rPr>
-          <w:b w:val="0"/>
-          <w:bCs/>
-        </w:rPr>
-        <w:t>X[</w:t>
-      </w:r>
-      <w:proofErr w:type="gramEnd"/>
-      <w:r>
-        <w:rPr>
-          <w:b w:val="0"/>
-          <w:bCs/>
-        </w:rPr>
-        <w:t>0], Y[0]). Low byte is ignored.</w:t>
+        <w:t>Sets the bitmap dimensions to the data in the 0-index registers (X[0], Y[0]). Low byte is ignored.</w:t>
       </w:r>
     </w:p>
     <w:tbl>
@@ -21375,19 +21384,11 @@
       <w:pPr>
         <w:pStyle w:val="Heading3"/>
       </w:pPr>
-      <w:bookmarkStart w:id="29" w:name="_Toc48229078"/>
-      <w:r>
-        <w:t>Set max width &amp; height of screen – X[1]/</w:t>
-      </w:r>
-      <w:proofErr w:type="gramStart"/>
-      <w:r>
-        <w:t>Y[</w:t>
-      </w:r>
-      <w:proofErr w:type="gramEnd"/>
-      <w:r>
-        <w:t>1] (94)</w:t>
-      </w:r>
-      <w:bookmarkEnd w:id="29"/>
+      <w:bookmarkStart w:id="31" w:name="_Toc48229078"/>
+      <w:r>
+        <w:t>Set max width &amp; height of screen – X[1]/Y[1] (94)</w:t>
+      </w:r>
+      <w:bookmarkEnd w:id="31"/>
     </w:p>
     <w:p>
       <w:pPr>
@@ -21403,23 +21404,7 @@
           <w:b w:val="0"/>
           <w:bCs/>
         </w:rPr>
-        <w:t>Sets the bitmap dimensions to the data in the 1-index registers (</w:t>
-      </w:r>
-      <w:proofErr w:type="gramStart"/>
-      <w:r>
-        <w:rPr>
-          <w:b w:val="0"/>
-          <w:bCs/>
-        </w:rPr>
-        <w:t>X[</w:t>
-      </w:r>
-      <w:proofErr w:type="gramEnd"/>
-      <w:r>
-        <w:rPr>
-          <w:b w:val="0"/>
-          <w:bCs/>
-        </w:rPr>
-        <w:t>1], Y[1]). Low byte is ignored.</w:t>
+        <w:t>Sets the bitmap dimensions to the data in the 1-index registers (X[1], Y[1]). Low byte is ignored.</w:t>
       </w:r>
     </w:p>
     <w:tbl>
@@ -22338,19 +22323,11 @@
       <w:pPr>
         <w:pStyle w:val="Heading3"/>
       </w:pPr>
-      <w:bookmarkStart w:id="30" w:name="_Toc48229079"/>
-      <w:r>
-        <w:t>Set max width &amp; height of screen – X[2]/</w:t>
-      </w:r>
-      <w:proofErr w:type="gramStart"/>
-      <w:r>
-        <w:t>Y[</w:t>
-      </w:r>
-      <w:proofErr w:type="gramEnd"/>
-      <w:r>
-        <w:t>2] (93)</w:t>
-      </w:r>
-      <w:bookmarkEnd w:id="30"/>
+      <w:bookmarkStart w:id="32" w:name="_Toc48229079"/>
+      <w:r>
+        <w:t>Set max width &amp; height of screen – X[2]/Y[2] (93)</w:t>
+      </w:r>
+      <w:bookmarkEnd w:id="32"/>
     </w:p>
     <w:p>
       <w:pPr>
@@ -22366,23 +22343,7 @@
           <w:b w:val="0"/>
           <w:bCs/>
         </w:rPr>
-        <w:t>Sets the bitmap dimensions to the data in the 0-index registers (</w:t>
-      </w:r>
-      <w:proofErr w:type="gramStart"/>
-      <w:r>
-        <w:rPr>
-          <w:b w:val="0"/>
-          <w:bCs/>
-        </w:rPr>
-        <w:t>X[</w:t>
-      </w:r>
-      <w:proofErr w:type="gramEnd"/>
-      <w:r>
-        <w:rPr>
-          <w:b w:val="0"/>
-          <w:bCs/>
-        </w:rPr>
-        <w:t>0], Y[0]). Low byte is ignored.</w:t>
+        <w:t>Sets the bitmap dimensions to the data in the 0-index registers (X[0], Y[0]). Low byte is ignored.</w:t>
       </w:r>
     </w:p>
     <w:tbl>
@@ -23300,20 +23261,12 @@
       <w:pPr>
         <w:pStyle w:val="Heading3"/>
       </w:pPr>
-      <w:bookmarkStart w:id="31" w:name="_Toc48229080"/>
+      <w:bookmarkStart w:id="33" w:name="_Toc48229080"/>
       <w:r>
         <w:lastRenderedPageBreak/>
-        <w:t>Set max width &amp; height of screen – X[3]/</w:t>
-      </w:r>
-      <w:proofErr w:type="gramStart"/>
-      <w:r>
-        <w:t>Y[</w:t>
-      </w:r>
-      <w:proofErr w:type="gramEnd"/>
-      <w:r>
-        <w:t>3] (92)</w:t>
-      </w:r>
-      <w:bookmarkEnd w:id="31"/>
+        <w:t>Set max width &amp; height of screen – X[3]/Y[3] (92)</w:t>
+      </w:r>
+      <w:bookmarkEnd w:id="33"/>
     </w:p>
     <w:p>
       <w:pPr>
@@ -23329,23 +23282,7 @@
           <w:b w:val="0"/>
           <w:bCs/>
         </w:rPr>
-        <w:t>Sets the bitmap dimensions to the data in the 3-index registers (</w:t>
-      </w:r>
-      <w:proofErr w:type="gramStart"/>
-      <w:r>
-        <w:rPr>
-          <w:b w:val="0"/>
-          <w:bCs/>
-        </w:rPr>
-        <w:t>X[</w:t>
-      </w:r>
-      <w:proofErr w:type="gramEnd"/>
-      <w:r>
-        <w:rPr>
-          <w:b w:val="0"/>
-          <w:bCs/>
-        </w:rPr>
-        <w:t>3], Y[3]). Low byte is ignored.</w:t>
+        <w:t>Sets the bitmap dimensions to the data in the 3-index registers (X[3], Y[3]). Low byte is ignored.</w:t>
       </w:r>
     </w:p>
     <w:tbl>
@@ -24263,7 +24200,7 @@
       <w:pPr>
         <w:pStyle w:val="Heading3"/>
       </w:pPr>
-      <w:bookmarkStart w:id="32" w:name="_Toc48229081"/>
+      <w:bookmarkStart w:id="34" w:name="_Toc48229081"/>
       <w:r>
         <w:t xml:space="preserve">Clear </w:t>
       </w:r>
@@ -24273,7 +24210,7 @@
       <w:r>
         <w:t xml:space="preserve"> (91)</w:t>
       </w:r>
-      <w:bookmarkEnd w:id="32"/>
+      <w:bookmarkEnd w:id="34"/>
     </w:p>
     <w:p>
       <w:pPr>
@@ -25221,7 +25158,7 @@
       <w:pPr>
         <w:pStyle w:val="Heading3"/>
       </w:pPr>
-      <w:bookmarkStart w:id="33" w:name="_Toc48229082"/>
+      <w:bookmarkStart w:id="35" w:name="_Toc48229082"/>
       <w:r>
         <w:t xml:space="preserve">Clear </w:t>
       </w:r>
@@ -25233,7 +25170,7 @@
       <w:r>
         <w:t xml:space="preserve"> copy pixel collision counter (90)</w:t>
       </w:r>
-      <w:bookmarkEnd w:id="33"/>
+      <w:bookmarkEnd w:id="35"/>
     </w:p>
     <w:p>
       <w:pPr>
@@ -26479,27 +26416,7 @@
           <w:sz w:val="22"/>
           <w:szCs w:val="18"/>
         </w:rPr>
-        <w:t xml:space="preserve">High-byte values of 128 and 192 set </w:t>
-      </w:r>
-      <w:proofErr w:type="gramStart"/>
-      <w:r>
-        <w:rPr>
-          <w:b w:val="0"/>
-          <w:bCs/>
-          <w:sz w:val="22"/>
-          <w:szCs w:val="18"/>
-        </w:rPr>
-        <w:t>X[</w:t>
-      </w:r>
-      <w:proofErr w:type="gramEnd"/>
-      <w:r>
-        <w:rPr>
-          <w:b w:val="0"/>
-          <w:bCs/>
-          <w:sz w:val="22"/>
-          <w:szCs w:val="18"/>
-        </w:rPr>
-        <w:t>0] and Y[0] respectively.</w:t>
+        <w:t>High-byte values of 128 and 192 set X[0] and Y[0] respectively.</w:t>
       </w:r>
       <w:r>
         <w:rPr>
@@ -26766,27 +26683,7 @@
           <w:szCs w:val="18"/>
         </w:rPr>
         <w:br/>
-        <w:t xml:space="preserve">OUT </w:t>
-      </w:r>
-      <w:proofErr w:type="gramStart"/>
-      <w:r>
-        <w:rPr>
-          <w:b w:val="0"/>
-          <w:bCs/>
-          <w:sz w:val="22"/>
-          <w:szCs w:val="18"/>
-        </w:rPr>
-        <w:t>247,128 ;</w:t>
-      </w:r>
-      <w:proofErr w:type="gramEnd"/>
-      <w:r>
-        <w:rPr>
-          <w:b w:val="0"/>
-          <w:bCs/>
-          <w:sz w:val="22"/>
-          <w:szCs w:val="18"/>
-        </w:rPr>
-        <w:t xml:space="preserve"> Sends </w:t>
+        <w:t xml:space="preserve">OUT 247,128 ; Sends </w:t>
       </w:r>
       <w:r>
         <w:rPr>
@@ -27170,12 +27067,12 @@
       <w:pPr>
         <w:pStyle w:val="Heading1"/>
       </w:pPr>
-      <w:bookmarkStart w:id="34" w:name="_Toc48229083"/>
+      <w:bookmarkStart w:id="36" w:name="_Toc48229083"/>
       <w:r>
         <w:lastRenderedPageBreak/>
         <w:t>Appendix A – Character Codepage</w:t>
       </w:r>
-      <w:bookmarkEnd w:id="34"/>
+      <w:bookmarkEnd w:id="36"/>
     </w:p>
     <w:p>
       <w:pPr>
@@ -29908,10 +29805,12 @@
     <w:rsid w:val="008F7659"/>
     <w:rsid w:val="009A0730"/>
     <w:rsid w:val="00AC629F"/>
+    <w:rsid w:val="00AD668C"/>
     <w:rsid w:val="00AF4F14"/>
     <w:rsid w:val="00C9234B"/>
     <w:rsid w:val="00CB2EB0"/>
     <w:rsid w:val="00D7514F"/>
+    <w:rsid w:val="00D916E3"/>
     <w:rsid w:val="00DD56CF"/>
     <w:rsid w:val="00DE3F69"/>
     <w:rsid w:val="00DE6359"/>

</xml_diff>